<commit_message>
Añadido un modulo ficheros.c con su .h, que nos será muy util para leer de principio a fin un fichero de texto y saber cuantas lineas tiene. Añadida nueva información a la documentación. Cuanto más rápido programeis, antes podré acabarla.
</commit_message>
<xml_diff>
--- a/Documentacion/Cuaderno digital del profesor.docx
+++ b/Documentacion/Cuaderno digital del profesor.docx
@@ -13,6 +13,8 @@
           <w:u w:val="single"/>
         </w:rPr>
       </w:pPr>
+      <w:bookmarkStart w:id="0" w:name="_GoBack"/>
+      <w:bookmarkEnd w:id="0"/>
     </w:p>
     <w:p>
       <w:pPr>
@@ -137,7 +139,15 @@
       </w:r>
       <w:hyperlink w:anchor="manual de usuario" w:history="1">
         <w:r>
-          <w:t xml:space="preserve"> Manual de usuario, guia de inicio rápido.</w:t>
+          <w:t xml:space="preserve"> Manual de usuario, </w:t>
+        </w:r>
+        <w:proofErr w:type="spellStart"/>
+        <w:r>
+          <w:t>guia</w:t>
+        </w:r>
+        <w:proofErr w:type="spellEnd"/>
+        <w:r>
+          <w:t xml:space="preserve"> de inicio rápido.</w:t>
         </w:r>
       </w:hyperlink>
     </w:p>
@@ -162,8 +172,13 @@
         <w:t xml:space="preserve">- </w:t>
       </w:r>
       <w:hyperlink w:anchor="instalacion" w:history="1">
+        <w:proofErr w:type="spellStart"/>
         <w:r>
-          <w:t>Intrucciones de instalación y ejecución.</w:t>
+          <w:t>Intrucciones</w:t>
+        </w:r>
+        <w:proofErr w:type="spellEnd"/>
+        <w:r>
+          <w:t xml:space="preserve"> de instalación y ejecución.</w:t>
         </w:r>
       </w:hyperlink>
     </w:p>
@@ -175,8 +190,13 @@
         <w:t xml:space="preserve">- </w:t>
       </w:r>
       <w:hyperlink w:anchor="dentro del software" w:history="1">
+        <w:proofErr w:type="spellStart"/>
         <w:r>
-          <w:t>Intrucciones dentro del software.</w:t>
+          <w:t>Intrucciones</w:t>
+        </w:r>
+        <w:proofErr w:type="spellEnd"/>
+        <w:r>
+          <w:t xml:space="preserve"> dentro del software.</w:t>
         </w:r>
       </w:hyperlink>
     </w:p>
@@ -189,7 +209,15 @@
       </w:r>
       <w:hyperlink w:anchor="funcionamiento" w:history="1">
         <w:r>
-          <w:t>Documentación interna y explicación de funcionamiento por modulos.</w:t>
+          <w:t xml:space="preserve">Documentación interna y explicación de funcionamiento por </w:t>
+        </w:r>
+        <w:proofErr w:type="spellStart"/>
+        <w:r>
+          <w:t>modulos</w:t>
+        </w:r>
+        <w:proofErr w:type="spellEnd"/>
+        <w:r>
+          <w:t>.</w:t>
         </w:r>
       </w:hyperlink>
     </w:p>
@@ -220,8 +248,13 @@
       </w:r>
       <w:hyperlink w:anchor="composicion" w:history="1">
         <w:r>
-          <w:t>Composición del progarma</w:t>
+          <w:t xml:space="preserve">Composición del </w:t>
         </w:r>
+        <w:proofErr w:type="spellStart"/>
+        <w:r>
+          <w:t>progarma</w:t>
+        </w:r>
+        <w:proofErr w:type="spellEnd"/>
       </w:hyperlink>
     </w:p>
     <w:p>
@@ -259,8 +292,13 @@
       </w:r>
       <w:hyperlink w:anchor="h" w:history="1">
         <w:r>
-          <w:t>Desglose de archivos.h</w:t>
+          <w:t xml:space="preserve">Desglose de </w:t>
         </w:r>
+        <w:proofErr w:type="spellStart"/>
+        <w:r>
+          <w:t>archivos.h</w:t>
+        </w:r>
+        <w:proofErr w:type="spellEnd"/>
       </w:hyperlink>
     </w:p>
     <w:p>
@@ -272,8 +310,13 @@
       </w:r>
       <w:hyperlink w:anchor="pruebas" w:history="1">
         <w:r>
-          <w:t>Pruebas de sofware</w:t>
+          <w:t xml:space="preserve">Pruebas de </w:t>
         </w:r>
+        <w:proofErr w:type="spellStart"/>
+        <w:r>
+          <w:t>sofware</w:t>
+        </w:r>
+        <w:proofErr w:type="spellEnd"/>
       </w:hyperlink>
     </w:p>
     <w:p>
@@ -394,28 +437,490 @@
         </w:rPr>
         <w:t xml:space="preserve"> </w:t>
       </w:r>
-      <w:r>
-        <w:rPr>
-          <w:rFonts w:ascii="monospace" w:hAnsi="monospace"/>
-          <w:i/>
-          <w:color w:val="3B3838" w:themeColor="background2" w:themeShade="40"/>
-        </w:rPr>
-        <w:t>This program is free software: you can redistribute it and/or modify it under the terms of the GNU General Public License as published by</w:t>
-      </w:r>
-      <w:r>
-        <w:rPr>
+      <w:proofErr w:type="spellStart"/>
+      <w:r>
+        <w:rPr>
+          <w:rFonts w:ascii="monospace" w:hAnsi="monospace"/>
+          <w:i/>
+          <w:color w:val="3B3838" w:themeColor="background2" w:themeShade="40"/>
+        </w:rPr>
+        <w:t>This</w:t>
+      </w:r>
+      <w:proofErr w:type="spellEnd"/>
+      <w:r>
+        <w:rPr>
+          <w:rFonts w:ascii="monospace" w:hAnsi="monospace"/>
           <w:i/>
           <w:color w:val="3B3838" w:themeColor="background2" w:themeShade="40"/>
         </w:rPr>
         <w:t xml:space="preserve"> </w:t>
       </w:r>
-      <w:r>
-        <w:rPr>
-          <w:rFonts w:ascii="monospace" w:hAnsi="monospace"/>
-          <w:i/>
-          <w:color w:val="3B3838" w:themeColor="background2" w:themeShade="40"/>
-        </w:rPr>
-        <w:t>the Free Software Foundation, either version 3 of the License, or any later version.</w:t>
+      <w:proofErr w:type="spellStart"/>
+      <w:r>
+        <w:rPr>
+          <w:rFonts w:ascii="monospace" w:hAnsi="monospace"/>
+          <w:i/>
+          <w:color w:val="3B3838" w:themeColor="background2" w:themeShade="40"/>
+        </w:rPr>
+        <w:t>program</w:t>
+      </w:r>
+      <w:proofErr w:type="spellEnd"/>
+      <w:r>
+        <w:rPr>
+          <w:rFonts w:ascii="monospace" w:hAnsi="monospace"/>
+          <w:i/>
+          <w:color w:val="3B3838" w:themeColor="background2" w:themeShade="40"/>
+        </w:rPr>
+        <w:t xml:space="preserve"> </w:t>
+      </w:r>
+      <w:proofErr w:type="spellStart"/>
+      <w:r>
+        <w:rPr>
+          <w:rFonts w:ascii="monospace" w:hAnsi="monospace"/>
+          <w:i/>
+          <w:color w:val="3B3838" w:themeColor="background2" w:themeShade="40"/>
+        </w:rPr>
+        <w:t>is</w:t>
+      </w:r>
+      <w:proofErr w:type="spellEnd"/>
+      <w:r>
+        <w:rPr>
+          <w:rFonts w:ascii="monospace" w:hAnsi="monospace"/>
+          <w:i/>
+          <w:color w:val="3B3838" w:themeColor="background2" w:themeShade="40"/>
+        </w:rPr>
+        <w:t xml:space="preserve"> free software: </w:t>
+      </w:r>
+      <w:proofErr w:type="spellStart"/>
+      <w:r>
+        <w:rPr>
+          <w:rFonts w:ascii="monospace" w:hAnsi="monospace"/>
+          <w:i/>
+          <w:color w:val="3B3838" w:themeColor="background2" w:themeShade="40"/>
+        </w:rPr>
+        <w:t>you</w:t>
+      </w:r>
+      <w:proofErr w:type="spellEnd"/>
+      <w:r>
+        <w:rPr>
+          <w:rFonts w:ascii="monospace" w:hAnsi="monospace"/>
+          <w:i/>
+          <w:color w:val="3B3838" w:themeColor="background2" w:themeShade="40"/>
+        </w:rPr>
+        <w:t xml:space="preserve"> can </w:t>
+      </w:r>
+      <w:proofErr w:type="spellStart"/>
+      <w:r>
+        <w:rPr>
+          <w:rFonts w:ascii="monospace" w:hAnsi="monospace"/>
+          <w:i/>
+          <w:color w:val="3B3838" w:themeColor="background2" w:themeShade="40"/>
+        </w:rPr>
+        <w:t>redistribute</w:t>
+      </w:r>
+      <w:proofErr w:type="spellEnd"/>
+      <w:r>
+        <w:rPr>
+          <w:rFonts w:ascii="monospace" w:hAnsi="monospace"/>
+          <w:i/>
+          <w:color w:val="3B3838" w:themeColor="background2" w:themeShade="40"/>
+        </w:rPr>
+        <w:t xml:space="preserve"> </w:t>
+      </w:r>
+      <w:proofErr w:type="spellStart"/>
+      <w:r>
+        <w:rPr>
+          <w:rFonts w:ascii="monospace" w:hAnsi="monospace"/>
+          <w:i/>
+          <w:color w:val="3B3838" w:themeColor="background2" w:themeShade="40"/>
+        </w:rPr>
+        <w:t>it</w:t>
+      </w:r>
+      <w:proofErr w:type="spellEnd"/>
+      <w:r>
+        <w:rPr>
+          <w:rFonts w:ascii="monospace" w:hAnsi="monospace"/>
+          <w:i/>
+          <w:color w:val="3B3838" w:themeColor="background2" w:themeShade="40"/>
+        </w:rPr>
+        <w:t xml:space="preserve"> and/</w:t>
+      </w:r>
+      <w:proofErr w:type="spellStart"/>
+      <w:r>
+        <w:rPr>
+          <w:rFonts w:ascii="monospace" w:hAnsi="monospace"/>
+          <w:i/>
+          <w:color w:val="3B3838" w:themeColor="background2" w:themeShade="40"/>
+        </w:rPr>
+        <w:t>or</w:t>
+      </w:r>
+      <w:proofErr w:type="spellEnd"/>
+      <w:r>
+        <w:rPr>
+          <w:rFonts w:ascii="monospace" w:hAnsi="monospace"/>
+          <w:i/>
+          <w:color w:val="3B3838" w:themeColor="background2" w:themeShade="40"/>
+        </w:rPr>
+        <w:t xml:space="preserve"> </w:t>
+      </w:r>
+      <w:proofErr w:type="spellStart"/>
+      <w:r>
+        <w:rPr>
+          <w:rFonts w:ascii="monospace" w:hAnsi="monospace"/>
+          <w:i/>
+          <w:color w:val="3B3838" w:themeColor="background2" w:themeShade="40"/>
+        </w:rPr>
+        <w:t>modify</w:t>
+      </w:r>
+      <w:proofErr w:type="spellEnd"/>
+      <w:r>
+        <w:rPr>
+          <w:rFonts w:ascii="monospace" w:hAnsi="monospace"/>
+          <w:i/>
+          <w:color w:val="3B3838" w:themeColor="background2" w:themeShade="40"/>
+        </w:rPr>
+        <w:t xml:space="preserve"> </w:t>
+      </w:r>
+      <w:proofErr w:type="spellStart"/>
+      <w:r>
+        <w:rPr>
+          <w:rFonts w:ascii="monospace" w:hAnsi="monospace"/>
+          <w:i/>
+          <w:color w:val="3B3838" w:themeColor="background2" w:themeShade="40"/>
+        </w:rPr>
+        <w:t>it</w:t>
+      </w:r>
+      <w:proofErr w:type="spellEnd"/>
+      <w:r>
+        <w:rPr>
+          <w:rFonts w:ascii="monospace" w:hAnsi="monospace"/>
+          <w:i/>
+          <w:color w:val="3B3838" w:themeColor="background2" w:themeShade="40"/>
+        </w:rPr>
+        <w:t xml:space="preserve"> </w:t>
+      </w:r>
+      <w:proofErr w:type="spellStart"/>
+      <w:r>
+        <w:rPr>
+          <w:rFonts w:ascii="monospace" w:hAnsi="monospace"/>
+          <w:i/>
+          <w:color w:val="3B3838" w:themeColor="background2" w:themeShade="40"/>
+        </w:rPr>
+        <w:t>under</w:t>
+      </w:r>
+      <w:proofErr w:type="spellEnd"/>
+      <w:r>
+        <w:rPr>
+          <w:rFonts w:ascii="monospace" w:hAnsi="monospace"/>
+          <w:i/>
+          <w:color w:val="3B3838" w:themeColor="background2" w:themeShade="40"/>
+        </w:rPr>
+        <w:t xml:space="preserve"> </w:t>
+      </w:r>
+      <w:proofErr w:type="spellStart"/>
+      <w:r>
+        <w:rPr>
+          <w:rFonts w:ascii="monospace" w:hAnsi="monospace"/>
+          <w:i/>
+          <w:color w:val="3B3838" w:themeColor="background2" w:themeShade="40"/>
+        </w:rPr>
+        <w:t>the</w:t>
+      </w:r>
+      <w:proofErr w:type="spellEnd"/>
+      <w:r>
+        <w:rPr>
+          <w:rFonts w:ascii="monospace" w:hAnsi="monospace"/>
+          <w:i/>
+          <w:color w:val="3B3838" w:themeColor="background2" w:themeShade="40"/>
+        </w:rPr>
+        <w:t xml:space="preserve"> </w:t>
+      </w:r>
+      <w:proofErr w:type="spellStart"/>
+      <w:r>
+        <w:rPr>
+          <w:rFonts w:ascii="monospace" w:hAnsi="monospace"/>
+          <w:i/>
+          <w:color w:val="3B3838" w:themeColor="background2" w:themeShade="40"/>
+        </w:rPr>
+        <w:t>terms</w:t>
+      </w:r>
+      <w:proofErr w:type="spellEnd"/>
+      <w:r>
+        <w:rPr>
+          <w:rFonts w:ascii="monospace" w:hAnsi="monospace"/>
+          <w:i/>
+          <w:color w:val="3B3838" w:themeColor="background2" w:themeShade="40"/>
+        </w:rPr>
+        <w:t xml:space="preserve"> of </w:t>
+      </w:r>
+      <w:proofErr w:type="spellStart"/>
+      <w:r>
+        <w:rPr>
+          <w:rFonts w:ascii="monospace" w:hAnsi="monospace"/>
+          <w:i/>
+          <w:color w:val="3B3838" w:themeColor="background2" w:themeShade="40"/>
+        </w:rPr>
+        <w:t>the</w:t>
+      </w:r>
+      <w:proofErr w:type="spellEnd"/>
+      <w:r>
+        <w:rPr>
+          <w:rFonts w:ascii="monospace" w:hAnsi="monospace"/>
+          <w:i/>
+          <w:color w:val="3B3838" w:themeColor="background2" w:themeShade="40"/>
+        </w:rPr>
+        <w:t xml:space="preserve"> GNU General </w:t>
+      </w:r>
+      <w:proofErr w:type="spellStart"/>
+      <w:r>
+        <w:rPr>
+          <w:rFonts w:ascii="monospace" w:hAnsi="monospace"/>
+          <w:i/>
+          <w:color w:val="3B3838" w:themeColor="background2" w:themeShade="40"/>
+        </w:rPr>
+        <w:t>Public</w:t>
+      </w:r>
+      <w:proofErr w:type="spellEnd"/>
+      <w:r>
+        <w:rPr>
+          <w:rFonts w:ascii="monospace" w:hAnsi="monospace"/>
+          <w:i/>
+          <w:color w:val="3B3838" w:themeColor="background2" w:themeShade="40"/>
+        </w:rPr>
+        <w:t xml:space="preserve"> </w:t>
+      </w:r>
+      <w:proofErr w:type="spellStart"/>
+      <w:r>
+        <w:rPr>
+          <w:rFonts w:ascii="monospace" w:hAnsi="monospace"/>
+          <w:i/>
+          <w:color w:val="3B3838" w:themeColor="background2" w:themeShade="40"/>
+        </w:rPr>
+        <w:t>License</w:t>
+      </w:r>
+      <w:proofErr w:type="spellEnd"/>
+      <w:r>
+        <w:rPr>
+          <w:rFonts w:ascii="monospace" w:hAnsi="monospace"/>
+          <w:i/>
+          <w:color w:val="3B3838" w:themeColor="background2" w:themeShade="40"/>
+        </w:rPr>
+        <w:t xml:space="preserve"> as </w:t>
+      </w:r>
+      <w:proofErr w:type="spellStart"/>
+      <w:r>
+        <w:rPr>
+          <w:rFonts w:ascii="monospace" w:hAnsi="monospace"/>
+          <w:i/>
+          <w:color w:val="3B3838" w:themeColor="background2" w:themeShade="40"/>
+        </w:rPr>
+        <w:t>published</w:t>
+      </w:r>
+      <w:proofErr w:type="spellEnd"/>
+      <w:r>
+        <w:rPr>
+          <w:rFonts w:ascii="monospace" w:hAnsi="monospace"/>
+          <w:i/>
+          <w:color w:val="3B3838" w:themeColor="background2" w:themeShade="40"/>
+        </w:rPr>
+        <w:t xml:space="preserve"> </w:t>
+      </w:r>
+      <w:proofErr w:type="spellStart"/>
+      <w:r>
+        <w:rPr>
+          <w:rFonts w:ascii="monospace" w:hAnsi="monospace"/>
+          <w:i/>
+          <w:color w:val="3B3838" w:themeColor="background2" w:themeShade="40"/>
+        </w:rPr>
+        <w:t>by</w:t>
+      </w:r>
+      <w:proofErr w:type="spellEnd"/>
+      <w:r>
+        <w:rPr>
+          <w:i/>
+          <w:color w:val="3B3838" w:themeColor="background2" w:themeShade="40"/>
+        </w:rPr>
+        <w:t xml:space="preserve"> </w:t>
+      </w:r>
+      <w:proofErr w:type="spellStart"/>
+      <w:r>
+        <w:rPr>
+          <w:rFonts w:ascii="monospace" w:hAnsi="monospace"/>
+          <w:i/>
+          <w:color w:val="3B3838" w:themeColor="background2" w:themeShade="40"/>
+        </w:rPr>
+        <w:t>the</w:t>
+      </w:r>
+      <w:proofErr w:type="spellEnd"/>
+      <w:r>
+        <w:rPr>
+          <w:rFonts w:ascii="monospace" w:hAnsi="monospace"/>
+          <w:i/>
+          <w:color w:val="3B3838" w:themeColor="background2" w:themeShade="40"/>
+        </w:rPr>
+        <w:t xml:space="preserve"> Free Software </w:t>
+      </w:r>
+      <w:proofErr w:type="spellStart"/>
+      <w:r>
+        <w:rPr>
+          <w:rFonts w:ascii="monospace" w:hAnsi="monospace"/>
+          <w:i/>
+          <w:color w:val="3B3838" w:themeColor="background2" w:themeShade="40"/>
+        </w:rPr>
+        <w:t>Foundation</w:t>
+      </w:r>
+      <w:proofErr w:type="spellEnd"/>
+      <w:r>
+        <w:rPr>
+          <w:rFonts w:ascii="monospace" w:hAnsi="monospace"/>
+          <w:i/>
+          <w:color w:val="3B3838" w:themeColor="background2" w:themeShade="40"/>
+        </w:rPr>
+        <w:t xml:space="preserve">, </w:t>
+      </w:r>
+      <w:proofErr w:type="spellStart"/>
+      <w:r>
+        <w:rPr>
+          <w:rFonts w:ascii="monospace" w:hAnsi="monospace"/>
+          <w:i/>
+          <w:color w:val="3B3838" w:themeColor="background2" w:themeShade="40"/>
+        </w:rPr>
+        <w:t>either</w:t>
+      </w:r>
+      <w:proofErr w:type="spellEnd"/>
+      <w:r>
+        <w:rPr>
+          <w:rFonts w:ascii="monospace" w:hAnsi="monospace"/>
+          <w:i/>
+          <w:color w:val="3B3838" w:themeColor="background2" w:themeShade="40"/>
+        </w:rPr>
+        <w:t xml:space="preserve"> </w:t>
+      </w:r>
+      <w:proofErr w:type="spellStart"/>
+      <w:r>
+        <w:rPr>
+          <w:rFonts w:ascii="monospace" w:hAnsi="monospace"/>
+          <w:i/>
+          <w:color w:val="3B3838" w:themeColor="background2" w:themeShade="40"/>
+        </w:rPr>
+        <w:t>version</w:t>
+      </w:r>
+      <w:proofErr w:type="spellEnd"/>
+      <w:r>
+        <w:rPr>
+          <w:rFonts w:ascii="monospace" w:hAnsi="monospace"/>
+          <w:i/>
+          <w:color w:val="3B3838" w:themeColor="background2" w:themeShade="40"/>
+        </w:rPr>
+        <w:t xml:space="preserve"> 3 of </w:t>
+      </w:r>
+      <w:proofErr w:type="spellStart"/>
+      <w:r>
+        <w:rPr>
+          <w:rFonts w:ascii="monospace" w:hAnsi="monospace"/>
+          <w:i/>
+          <w:color w:val="3B3838" w:themeColor="background2" w:themeShade="40"/>
+        </w:rPr>
+        <w:t>the</w:t>
+      </w:r>
+      <w:proofErr w:type="spellEnd"/>
+      <w:r>
+        <w:rPr>
+          <w:rFonts w:ascii="monospace" w:hAnsi="monospace"/>
+          <w:i/>
+          <w:color w:val="3B3838" w:themeColor="background2" w:themeShade="40"/>
+        </w:rPr>
+        <w:t xml:space="preserve"> </w:t>
+      </w:r>
+      <w:proofErr w:type="spellStart"/>
+      <w:r>
+        <w:rPr>
+          <w:rFonts w:ascii="monospace" w:hAnsi="monospace"/>
+          <w:i/>
+          <w:color w:val="3B3838" w:themeColor="background2" w:themeShade="40"/>
+        </w:rPr>
+        <w:t>License</w:t>
+      </w:r>
+      <w:proofErr w:type="spellEnd"/>
+      <w:r>
+        <w:rPr>
+          <w:rFonts w:ascii="monospace" w:hAnsi="monospace"/>
+          <w:i/>
+          <w:color w:val="3B3838" w:themeColor="background2" w:themeShade="40"/>
+        </w:rPr>
+        <w:t xml:space="preserve">, </w:t>
+      </w:r>
+      <w:proofErr w:type="spellStart"/>
+      <w:r>
+        <w:rPr>
+          <w:rFonts w:ascii="monospace" w:hAnsi="monospace"/>
+          <w:i/>
+          <w:color w:val="3B3838" w:themeColor="background2" w:themeShade="40"/>
+        </w:rPr>
+        <w:t>or</w:t>
+      </w:r>
+      <w:proofErr w:type="spellEnd"/>
+      <w:r>
+        <w:rPr>
+          <w:rFonts w:ascii="monospace" w:hAnsi="monospace"/>
+          <w:i/>
+          <w:color w:val="3B3838" w:themeColor="background2" w:themeShade="40"/>
+        </w:rPr>
+        <w:t xml:space="preserve"> </w:t>
+      </w:r>
+      <w:proofErr w:type="spellStart"/>
+      <w:r>
+        <w:rPr>
+          <w:rFonts w:ascii="monospace" w:hAnsi="monospace"/>
+          <w:i/>
+          <w:color w:val="3B3838" w:themeColor="background2" w:themeShade="40"/>
+        </w:rPr>
+        <w:t>any</w:t>
+      </w:r>
+      <w:proofErr w:type="spellEnd"/>
+      <w:r>
+        <w:rPr>
+          <w:rFonts w:ascii="monospace" w:hAnsi="monospace"/>
+          <w:i/>
+          <w:color w:val="3B3838" w:themeColor="background2" w:themeShade="40"/>
+        </w:rPr>
+        <w:t xml:space="preserve"> </w:t>
+      </w:r>
+      <w:proofErr w:type="spellStart"/>
+      <w:r>
+        <w:rPr>
+          <w:rFonts w:ascii="monospace" w:hAnsi="monospace"/>
+          <w:i/>
+          <w:color w:val="3B3838" w:themeColor="background2" w:themeShade="40"/>
+        </w:rPr>
+        <w:t>later</w:t>
+      </w:r>
+      <w:proofErr w:type="spellEnd"/>
+      <w:r>
+        <w:rPr>
+          <w:rFonts w:ascii="monospace" w:hAnsi="monospace"/>
+          <w:i/>
+          <w:color w:val="3B3838" w:themeColor="background2" w:themeShade="40"/>
+        </w:rPr>
+        <w:t xml:space="preserve"> </w:t>
+      </w:r>
+      <w:proofErr w:type="spellStart"/>
+      <w:r>
+        <w:rPr>
+          <w:rFonts w:ascii="monospace" w:hAnsi="monospace"/>
+          <w:i/>
+          <w:color w:val="3B3838" w:themeColor="background2" w:themeShade="40"/>
+        </w:rPr>
+        <w:t>version</w:t>
+      </w:r>
+      <w:proofErr w:type="spellEnd"/>
+      <w:r>
+        <w:rPr>
+          <w:rFonts w:ascii="monospace" w:hAnsi="monospace"/>
+          <w:i/>
+          <w:color w:val="3B3838" w:themeColor="background2" w:themeShade="40"/>
+        </w:rPr>
+        <w:t>.</w:t>
       </w:r>
     </w:p>
     <w:p>
@@ -444,13 +949,167 @@
         </w:rPr>
         <w:t xml:space="preserve"> </w:t>
       </w:r>
-      <w:r>
-        <w:rPr>
-          <w:rFonts w:ascii="monospace" w:hAnsi="monospace"/>
-          <w:i/>
-          <w:color w:val="3B3838" w:themeColor="background2" w:themeShade="40"/>
-        </w:rPr>
-        <w:t>This program is distributed in the hope that it will be useful,</w:t>
+      <w:proofErr w:type="spellStart"/>
+      <w:r>
+        <w:rPr>
+          <w:rFonts w:ascii="monospace" w:hAnsi="monospace"/>
+          <w:i/>
+          <w:color w:val="3B3838" w:themeColor="background2" w:themeShade="40"/>
+        </w:rPr>
+        <w:t>This</w:t>
+      </w:r>
+      <w:proofErr w:type="spellEnd"/>
+      <w:r>
+        <w:rPr>
+          <w:rFonts w:ascii="monospace" w:hAnsi="monospace"/>
+          <w:i/>
+          <w:color w:val="3B3838" w:themeColor="background2" w:themeShade="40"/>
+        </w:rPr>
+        <w:t xml:space="preserve"> </w:t>
+      </w:r>
+      <w:proofErr w:type="spellStart"/>
+      <w:r>
+        <w:rPr>
+          <w:rFonts w:ascii="monospace" w:hAnsi="monospace"/>
+          <w:i/>
+          <w:color w:val="3B3838" w:themeColor="background2" w:themeShade="40"/>
+        </w:rPr>
+        <w:t>program</w:t>
+      </w:r>
+      <w:proofErr w:type="spellEnd"/>
+      <w:r>
+        <w:rPr>
+          <w:rFonts w:ascii="monospace" w:hAnsi="monospace"/>
+          <w:i/>
+          <w:color w:val="3B3838" w:themeColor="background2" w:themeShade="40"/>
+        </w:rPr>
+        <w:t xml:space="preserve"> </w:t>
+      </w:r>
+      <w:proofErr w:type="spellStart"/>
+      <w:r>
+        <w:rPr>
+          <w:rFonts w:ascii="monospace" w:hAnsi="monospace"/>
+          <w:i/>
+          <w:color w:val="3B3838" w:themeColor="background2" w:themeShade="40"/>
+        </w:rPr>
+        <w:t>is</w:t>
+      </w:r>
+      <w:proofErr w:type="spellEnd"/>
+      <w:r>
+        <w:rPr>
+          <w:rFonts w:ascii="monospace" w:hAnsi="monospace"/>
+          <w:i/>
+          <w:color w:val="3B3838" w:themeColor="background2" w:themeShade="40"/>
+        </w:rPr>
+        <w:t xml:space="preserve"> </w:t>
+      </w:r>
+      <w:proofErr w:type="spellStart"/>
+      <w:r>
+        <w:rPr>
+          <w:rFonts w:ascii="monospace" w:hAnsi="monospace"/>
+          <w:i/>
+          <w:color w:val="3B3838" w:themeColor="background2" w:themeShade="40"/>
+        </w:rPr>
+        <w:t>distributed</w:t>
+      </w:r>
+      <w:proofErr w:type="spellEnd"/>
+      <w:r>
+        <w:rPr>
+          <w:rFonts w:ascii="monospace" w:hAnsi="monospace"/>
+          <w:i/>
+          <w:color w:val="3B3838" w:themeColor="background2" w:themeShade="40"/>
+        </w:rPr>
+        <w:t xml:space="preserve"> in </w:t>
+      </w:r>
+      <w:proofErr w:type="spellStart"/>
+      <w:r>
+        <w:rPr>
+          <w:rFonts w:ascii="monospace" w:hAnsi="monospace"/>
+          <w:i/>
+          <w:color w:val="3B3838" w:themeColor="background2" w:themeShade="40"/>
+        </w:rPr>
+        <w:t>the</w:t>
+      </w:r>
+      <w:proofErr w:type="spellEnd"/>
+      <w:r>
+        <w:rPr>
+          <w:rFonts w:ascii="monospace" w:hAnsi="monospace"/>
+          <w:i/>
+          <w:color w:val="3B3838" w:themeColor="background2" w:themeShade="40"/>
+        </w:rPr>
+        <w:t xml:space="preserve"> hope </w:t>
+      </w:r>
+      <w:proofErr w:type="spellStart"/>
+      <w:r>
+        <w:rPr>
+          <w:rFonts w:ascii="monospace" w:hAnsi="monospace"/>
+          <w:i/>
+          <w:color w:val="3B3838" w:themeColor="background2" w:themeShade="40"/>
+        </w:rPr>
+        <w:t>that</w:t>
+      </w:r>
+      <w:proofErr w:type="spellEnd"/>
+      <w:r>
+        <w:rPr>
+          <w:rFonts w:ascii="monospace" w:hAnsi="monospace"/>
+          <w:i/>
+          <w:color w:val="3B3838" w:themeColor="background2" w:themeShade="40"/>
+        </w:rPr>
+        <w:t xml:space="preserve"> </w:t>
+      </w:r>
+      <w:proofErr w:type="spellStart"/>
+      <w:r>
+        <w:rPr>
+          <w:rFonts w:ascii="monospace" w:hAnsi="monospace"/>
+          <w:i/>
+          <w:color w:val="3B3838" w:themeColor="background2" w:themeShade="40"/>
+        </w:rPr>
+        <w:t>it</w:t>
+      </w:r>
+      <w:proofErr w:type="spellEnd"/>
+      <w:r>
+        <w:rPr>
+          <w:rFonts w:ascii="monospace" w:hAnsi="monospace"/>
+          <w:i/>
+          <w:color w:val="3B3838" w:themeColor="background2" w:themeShade="40"/>
+        </w:rPr>
+        <w:t xml:space="preserve"> </w:t>
+      </w:r>
+      <w:proofErr w:type="spellStart"/>
+      <w:r>
+        <w:rPr>
+          <w:rFonts w:ascii="monospace" w:hAnsi="monospace"/>
+          <w:i/>
+          <w:color w:val="3B3838" w:themeColor="background2" w:themeShade="40"/>
+        </w:rPr>
+        <w:t>will</w:t>
+      </w:r>
+      <w:proofErr w:type="spellEnd"/>
+      <w:r>
+        <w:rPr>
+          <w:rFonts w:ascii="monospace" w:hAnsi="monospace"/>
+          <w:i/>
+          <w:color w:val="3B3838" w:themeColor="background2" w:themeShade="40"/>
+        </w:rPr>
+        <w:t xml:space="preserve"> be </w:t>
+      </w:r>
+      <w:proofErr w:type="spellStart"/>
+      <w:r>
+        <w:rPr>
+          <w:rFonts w:ascii="monospace" w:hAnsi="monospace"/>
+          <w:i/>
+          <w:color w:val="3B3838" w:themeColor="background2" w:themeShade="40"/>
+        </w:rPr>
+        <w:t>useful</w:t>
+      </w:r>
+      <w:proofErr w:type="spellEnd"/>
+      <w:r>
+        <w:rPr>
+          <w:rFonts w:ascii="monospace" w:hAnsi="monospace"/>
+          <w:i/>
+          <w:color w:val="3B3838" w:themeColor="background2" w:themeShade="40"/>
+        </w:rPr>
+        <w:t>,</w:t>
       </w:r>
     </w:p>
     <w:p>
@@ -469,13 +1128,113 @@
         </w:rPr>
         <w:t xml:space="preserve"> </w:t>
       </w:r>
-      <w:r>
-        <w:rPr>
-          <w:rFonts w:ascii="monospace" w:hAnsi="monospace"/>
-          <w:i/>
-          <w:color w:val="3B3838" w:themeColor="background2" w:themeShade="40"/>
-        </w:rPr>
-        <w:t>but WITHOUT ANY WARRANTY; without even the implied warranty of</w:t>
+      <w:proofErr w:type="spellStart"/>
+      <w:r>
+        <w:rPr>
+          <w:rFonts w:ascii="monospace" w:hAnsi="monospace"/>
+          <w:i/>
+          <w:color w:val="3B3838" w:themeColor="background2" w:themeShade="40"/>
+        </w:rPr>
+        <w:t>but</w:t>
+      </w:r>
+      <w:proofErr w:type="spellEnd"/>
+      <w:r>
+        <w:rPr>
+          <w:rFonts w:ascii="monospace" w:hAnsi="monospace"/>
+          <w:i/>
+          <w:color w:val="3B3838" w:themeColor="background2" w:themeShade="40"/>
+        </w:rPr>
+        <w:t xml:space="preserve"> WITHOUT ANY WARRANTY; </w:t>
+      </w:r>
+      <w:proofErr w:type="spellStart"/>
+      <w:r>
+        <w:rPr>
+          <w:rFonts w:ascii="monospace" w:hAnsi="monospace"/>
+          <w:i/>
+          <w:color w:val="3B3838" w:themeColor="background2" w:themeShade="40"/>
+        </w:rPr>
+        <w:t>without</w:t>
+      </w:r>
+      <w:proofErr w:type="spellEnd"/>
+      <w:r>
+        <w:rPr>
+          <w:rFonts w:ascii="monospace" w:hAnsi="monospace"/>
+          <w:i/>
+          <w:color w:val="3B3838" w:themeColor="background2" w:themeShade="40"/>
+        </w:rPr>
+        <w:t xml:space="preserve"> </w:t>
+      </w:r>
+      <w:proofErr w:type="spellStart"/>
+      <w:r>
+        <w:rPr>
+          <w:rFonts w:ascii="monospace" w:hAnsi="monospace"/>
+          <w:i/>
+          <w:color w:val="3B3838" w:themeColor="background2" w:themeShade="40"/>
+        </w:rPr>
+        <w:t>even</w:t>
+      </w:r>
+      <w:proofErr w:type="spellEnd"/>
+      <w:r>
+        <w:rPr>
+          <w:rFonts w:ascii="monospace" w:hAnsi="monospace"/>
+          <w:i/>
+          <w:color w:val="3B3838" w:themeColor="background2" w:themeShade="40"/>
+        </w:rPr>
+        <w:t xml:space="preserve"> </w:t>
+      </w:r>
+      <w:proofErr w:type="spellStart"/>
+      <w:r>
+        <w:rPr>
+          <w:rFonts w:ascii="monospace" w:hAnsi="monospace"/>
+          <w:i/>
+          <w:color w:val="3B3838" w:themeColor="background2" w:themeShade="40"/>
+        </w:rPr>
+        <w:t>the</w:t>
+      </w:r>
+      <w:proofErr w:type="spellEnd"/>
+      <w:r>
+        <w:rPr>
+          <w:rFonts w:ascii="monospace" w:hAnsi="monospace"/>
+          <w:i/>
+          <w:color w:val="3B3838" w:themeColor="background2" w:themeShade="40"/>
+        </w:rPr>
+        <w:t xml:space="preserve"> </w:t>
+      </w:r>
+      <w:proofErr w:type="spellStart"/>
+      <w:r>
+        <w:rPr>
+          <w:rFonts w:ascii="monospace" w:hAnsi="monospace"/>
+          <w:i/>
+          <w:color w:val="3B3838" w:themeColor="background2" w:themeShade="40"/>
+        </w:rPr>
+        <w:t>implied</w:t>
+      </w:r>
+      <w:proofErr w:type="spellEnd"/>
+      <w:r>
+        <w:rPr>
+          <w:rFonts w:ascii="monospace" w:hAnsi="monospace"/>
+          <w:i/>
+          <w:color w:val="3B3838" w:themeColor="background2" w:themeShade="40"/>
+        </w:rPr>
+        <w:t xml:space="preserve"> </w:t>
+      </w:r>
+      <w:proofErr w:type="spellStart"/>
+      <w:r>
+        <w:rPr>
+          <w:rFonts w:ascii="monospace" w:hAnsi="monospace"/>
+          <w:i/>
+          <w:color w:val="3B3838" w:themeColor="background2" w:themeShade="40"/>
+        </w:rPr>
+        <w:t>warranty</w:t>
+      </w:r>
+      <w:proofErr w:type="spellEnd"/>
+      <w:r>
+        <w:rPr>
+          <w:rFonts w:ascii="monospace" w:hAnsi="monospace"/>
+          <w:i/>
+          <w:color w:val="3B3838" w:themeColor="background2" w:themeShade="40"/>
+        </w:rPr>
+        <w:t xml:space="preserve"> of</w:t>
       </w:r>
     </w:p>
     <w:p>
@@ -500,8 +1259,54 @@
           <w:i/>
           <w:color w:val="3B3838" w:themeColor="background2" w:themeShade="40"/>
         </w:rPr>
-        <w:t>MERCHANTABILITY or FITNESS FOR A PARTICULAR PURPOSE.  See the</w:t>
-      </w:r>
+        <w:t xml:space="preserve">MERCHANTABILITY </w:t>
+      </w:r>
+      <w:proofErr w:type="spellStart"/>
+      <w:r>
+        <w:rPr>
+          <w:rFonts w:ascii="monospace" w:hAnsi="monospace"/>
+          <w:i/>
+          <w:color w:val="3B3838" w:themeColor="background2" w:themeShade="40"/>
+        </w:rPr>
+        <w:t>or</w:t>
+      </w:r>
+      <w:proofErr w:type="spellEnd"/>
+      <w:r>
+        <w:rPr>
+          <w:rFonts w:ascii="monospace" w:hAnsi="monospace"/>
+          <w:i/>
+          <w:color w:val="3B3838" w:themeColor="background2" w:themeShade="40"/>
+        </w:rPr>
+        <w:t xml:space="preserve"> FITNESS FOR A PARTICULAR PURPOSE.  </w:t>
+      </w:r>
+      <w:proofErr w:type="spellStart"/>
+      <w:r>
+        <w:rPr>
+          <w:rFonts w:ascii="monospace" w:hAnsi="monospace"/>
+          <w:i/>
+          <w:color w:val="3B3838" w:themeColor="background2" w:themeShade="40"/>
+        </w:rPr>
+        <w:t>See</w:t>
+      </w:r>
+      <w:proofErr w:type="spellEnd"/>
+      <w:r>
+        <w:rPr>
+          <w:rFonts w:ascii="monospace" w:hAnsi="monospace"/>
+          <w:i/>
+          <w:color w:val="3B3838" w:themeColor="background2" w:themeShade="40"/>
+        </w:rPr>
+        <w:t xml:space="preserve"> </w:t>
+      </w:r>
+      <w:proofErr w:type="spellStart"/>
+      <w:r>
+        <w:rPr>
+          <w:rFonts w:ascii="monospace" w:hAnsi="monospace"/>
+          <w:i/>
+          <w:color w:val="3B3838" w:themeColor="background2" w:themeShade="40"/>
+        </w:rPr>
+        <w:t>the</w:t>
+      </w:r>
+      <w:proofErr w:type="spellEnd"/>
     </w:p>
     <w:p>
       <w:pPr>
@@ -525,7 +1330,79 @@
           <w:i/>
           <w:color w:val="3B3838" w:themeColor="background2" w:themeShade="40"/>
         </w:rPr>
-        <w:t>GNU General Public License for more details.</w:t>
+        <w:t xml:space="preserve">GNU General </w:t>
+      </w:r>
+      <w:proofErr w:type="spellStart"/>
+      <w:r>
+        <w:rPr>
+          <w:rFonts w:ascii="monospace" w:hAnsi="monospace"/>
+          <w:i/>
+          <w:color w:val="3B3838" w:themeColor="background2" w:themeShade="40"/>
+        </w:rPr>
+        <w:t>Public</w:t>
+      </w:r>
+      <w:proofErr w:type="spellEnd"/>
+      <w:r>
+        <w:rPr>
+          <w:rFonts w:ascii="monospace" w:hAnsi="monospace"/>
+          <w:i/>
+          <w:color w:val="3B3838" w:themeColor="background2" w:themeShade="40"/>
+        </w:rPr>
+        <w:t xml:space="preserve"> </w:t>
+      </w:r>
+      <w:proofErr w:type="spellStart"/>
+      <w:r>
+        <w:rPr>
+          <w:rFonts w:ascii="monospace" w:hAnsi="monospace"/>
+          <w:i/>
+          <w:color w:val="3B3838" w:themeColor="background2" w:themeShade="40"/>
+        </w:rPr>
+        <w:t>License</w:t>
+      </w:r>
+      <w:proofErr w:type="spellEnd"/>
+      <w:r>
+        <w:rPr>
+          <w:rFonts w:ascii="monospace" w:hAnsi="monospace"/>
+          <w:i/>
+          <w:color w:val="3B3838" w:themeColor="background2" w:themeShade="40"/>
+        </w:rPr>
+        <w:t xml:space="preserve"> </w:t>
+      </w:r>
+      <w:proofErr w:type="spellStart"/>
+      <w:r>
+        <w:rPr>
+          <w:rFonts w:ascii="monospace" w:hAnsi="monospace"/>
+          <w:i/>
+          <w:color w:val="3B3838" w:themeColor="background2" w:themeShade="40"/>
+        </w:rPr>
+        <w:t>for</w:t>
+      </w:r>
+      <w:proofErr w:type="spellEnd"/>
+      <w:r>
+        <w:rPr>
+          <w:rFonts w:ascii="monospace" w:hAnsi="monospace"/>
+          <w:i/>
+          <w:color w:val="3B3838" w:themeColor="background2" w:themeShade="40"/>
+        </w:rPr>
+        <w:t xml:space="preserve"> more </w:t>
+      </w:r>
+      <w:proofErr w:type="spellStart"/>
+      <w:r>
+        <w:rPr>
+          <w:rFonts w:ascii="monospace" w:hAnsi="monospace"/>
+          <w:i/>
+          <w:color w:val="3B3838" w:themeColor="background2" w:themeShade="40"/>
+        </w:rPr>
+        <w:t>details</w:t>
+      </w:r>
+      <w:proofErr w:type="spellEnd"/>
+      <w:r>
+        <w:rPr>
+          <w:rFonts w:ascii="monospace" w:hAnsi="monospace"/>
+          <w:i/>
+          <w:color w:val="3B3838" w:themeColor="background2" w:themeShade="40"/>
+        </w:rPr>
+        <w:t>.</w:t>
       </w:r>
     </w:p>
     <w:p>
@@ -554,14 +1431,142 @@
         </w:rPr>
         <w:t xml:space="preserve">  </w:t>
       </w:r>
-      <w:r>
-        <w:rPr>
-          <w:rFonts w:ascii="monospace" w:hAnsi="monospace"/>
-          <w:i/>
-          <w:color w:val="3B3838" w:themeColor="background2" w:themeShade="40"/>
-        </w:rPr>
-        <w:t>You should have received a copy of the GNU General Public License</w:t>
-      </w:r>
+      <w:proofErr w:type="spellStart"/>
+      <w:r>
+        <w:rPr>
+          <w:rFonts w:ascii="monospace" w:hAnsi="monospace"/>
+          <w:i/>
+          <w:color w:val="3B3838" w:themeColor="background2" w:themeShade="40"/>
+        </w:rPr>
+        <w:t>You</w:t>
+      </w:r>
+      <w:proofErr w:type="spellEnd"/>
+      <w:r>
+        <w:rPr>
+          <w:rFonts w:ascii="monospace" w:hAnsi="monospace"/>
+          <w:i/>
+          <w:color w:val="3B3838" w:themeColor="background2" w:themeShade="40"/>
+        </w:rPr>
+        <w:t xml:space="preserve"> </w:t>
+      </w:r>
+      <w:proofErr w:type="spellStart"/>
+      <w:r>
+        <w:rPr>
+          <w:rFonts w:ascii="monospace" w:hAnsi="monospace"/>
+          <w:i/>
+          <w:color w:val="3B3838" w:themeColor="background2" w:themeShade="40"/>
+        </w:rPr>
+        <w:t>should</w:t>
+      </w:r>
+      <w:proofErr w:type="spellEnd"/>
+      <w:r>
+        <w:rPr>
+          <w:rFonts w:ascii="monospace" w:hAnsi="monospace"/>
+          <w:i/>
+          <w:color w:val="3B3838" w:themeColor="background2" w:themeShade="40"/>
+        </w:rPr>
+        <w:t xml:space="preserve"> </w:t>
+      </w:r>
+      <w:proofErr w:type="spellStart"/>
+      <w:r>
+        <w:rPr>
+          <w:rFonts w:ascii="monospace" w:hAnsi="monospace"/>
+          <w:i/>
+          <w:color w:val="3B3838" w:themeColor="background2" w:themeShade="40"/>
+        </w:rPr>
+        <w:t>have</w:t>
+      </w:r>
+      <w:proofErr w:type="spellEnd"/>
+      <w:r>
+        <w:rPr>
+          <w:rFonts w:ascii="monospace" w:hAnsi="monospace"/>
+          <w:i/>
+          <w:color w:val="3B3838" w:themeColor="background2" w:themeShade="40"/>
+        </w:rPr>
+        <w:t xml:space="preserve"> </w:t>
+      </w:r>
+      <w:proofErr w:type="spellStart"/>
+      <w:r>
+        <w:rPr>
+          <w:rFonts w:ascii="monospace" w:hAnsi="monospace"/>
+          <w:i/>
+          <w:color w:val="3B3838" w:themeColor="background2" w:themeShade="40"/>
+        </w:rPr>
+        <w:t>received</w:t>
+      </w:r>
+      <w:proofErr w:type="spellEnd"/>
+      <w:r>
+        <w:rPr>
+          <w:rFonts w:ascii="monospace" w:hAnsi="monospace"/>
+          <w:i/>
+          <w:color w:val="3B3838" w:themeColor="background2" w:themeShade="40"/>
+        </w:rPr>
+        <w:t xml:space="preserve"> a </w:t>
+      </w:r>
+      <w:proofErr w:type="spellStart"/>
+      <w:r>
+        <w:rPr>
+          <w:rFonts w:ascii="monospace" w:hAnsi="monospace"/>
+          <w:i/>
+          <w:color w:val="3B3838" w:themeColor="background2" w:themeShade="40"/>
+        </w:rPr>
+        <w:t>copy</w:t>
+      </w:r>
+      <w:proofErr w:type="spellEnd"/>
+      <w:r>
+        <w:rPr>
+          <w:rFonts w:ascii="monospace" w:hAnsi="monospace"/>
+          <w:i/>
+          <w:color w:val="3B3838" w:themeColor="background2" w:themeShade="40"/>
+        </w:rPr>
+        <w:t xml:space="preserve"> of </w:t>
+      </w:r>
+      <w:proofErr w:type="spellStart"/>
+      <w:r>
+        <w:rPr>
+          <w:rFonts w:ascii="monospace" w:hAnsi="monospace"/>
+          <w:i/>
+          <w:color w:val="3B3838" w:themeColor="background2" w:themeShade="40"/>
+        </w:rPr>
+        <w:t>the</w:t>
+      </w:r>
+      <w:proofErr w:type="spellEnd"/>
+      <w:r>
+        <w:rPr>
+          <w:rFonts w:ascii="monospace" w:hAnsi="monospace"/>
+          <w:i/>
+          <w:color w:val="3B3838" w:themeColor="background2" w:themeShade="40"/>
+        </w:rPr>
+        <w:t xml:space="preserve"> GNU General </w:t>
+      </w:r>
+      <w:proofErr w:type="spellStart"/>
+      <w:r>
+        <w:rPr>
+          <w:rFonts w:ascii="monospace" w:hAnsi="monospace"/>
+          <w:i/>
+          <w:color w:val="3B3838" w:themeColor="background2" w:themeShade="40"/>
+        </w:rPr>
+        <w:t>Public</w:t>
+      </w:r>
+      <w:proofErr w:type="spellEnd"/>
+      <w:r>
+        <w:rPr>
+          <w:rFonts w:ascii="monospace" w:hAnsi="monospace"/>
+          <w:i/>
+          <w:color w:val="3B3838" w:themeColor="background2" w:themeShade="40"/>
+        </w:rPr>
+        <w:t xml:space="preserve"> </w:t>
+      </w:r>
+      <w:proofErr w:type="spellStart"/>
+      <w:r>
+        <w:rPr>
+          <w:rFonts w:ascii="monospace" w:hAnsi="monospace"/>
+          <w:i/>
+          <w:color w:val="3B3838" w:themeColor="background2" w:themeShade="40"/>
+        </w:rPr>
+        <w:t>License</w:t>
+      </w:r>
+      <w:proofErr w:type="spellEnd"/>
     </w:p>
     <w:p>
       <w:pPr>
@@ -580,13 +1585,131 @@
         </w:rPr>
         <w:t xml:space="preserve">  </w:t>
       </w:r>
-      <w:r>
-        <w:rPr>
-          <w:rFonts w:ascii="monospace" w:hAnsi="monospace"/>
-          <w:i/>
-          <w:color w:val="3B3838" w:themeColor="background2" w:themeShade="40"/>
-        </w:rPr>
-        <w:t>along with this program.  If not, see &lt;http://www.gnu.org/licenses/&gt;.</w:t>
+      <w:proofErr w:type="spellStart"/>
+      <w:r>
+        <w:rPr>
+          <w:rFonts w:ascii="monospace" w:hAnsi="monospace"/>
+          <w:i/>
+          <w:color w:val="3B3838" w:themeColor="background2" w:themeShade="40"/>
+        </w:rPr>
+        <w:t>along</w:t>
+      </w:r>
+      <w:proofErr w:type="spellEnd"/>
+      <w:r>
+        <w:rPr>
+          <w:rFonts w:ascii="monospace" w:hAnsi="monospace"/>
+          <w:i/>
+          <w:color w:val="3B3838" w:themeColor="background2" w:themeShade="40"/>
+        </w:rPr>
+        <w:t xml:space="preserve"> </w:t>
+      </w:r>
+      <w:proofErr w:type="spellStart"/>
+      <w:r>
+        <w:rPr>
+          <w:rFonts w:ascii="monospace" w:hAnsi="monospace"/>
+          <w:i/>
+          <w:color w:val="3B3838" w:themeColor="background2" w:themeShade="40"/>
+        </w:rPr>
+        <w:t>with</w:t>
+      </w:r>
+      <w:proofErr w:type="spellEnd"/>
+      <w:r>
+        <w:rPr>
+          <w:rFonts w:ascii="monospace" w:hAnsi="monospace"/>
+          <w:i/>
+          <w:color w:val="3B3838" w:themeColor="background2" w:themeShade="40"/>
+        </w:rPr>
+        <w:t xml:space="preserve"> </w:t>
+      </w:r>
+      <w:proofErr w:type="spellStart"/>
+      <w:r>
+        <w:rPr>
+          <w:rFonts w:ascii="monospace" w:hAnsi="monospace"/>
+          <w:i/>
+          <w:color w:val="3B3838" w:themeColor="background2" w:themeShade="40"/>
+        </w:rPr>
+        <w:t>this</w:t>
+      </w:r>
+      <w:proofErr w:type="spellEnd"/>
+      <w:r>
+        <w:rPr>
+          <w:rFonts w:ascii="monospace" w:hAnsi="monospace"/>
+          <w:i/>
+          <w:color w:val="3B3838" w:themeColor="background2" w:themeShade="40"/>
+        </w:rPr>
+        <w:t xml:space="preserve"> </w:t>
+      </w:r>
+      <w:proofErr w:type="spellStart"/>
+      <w:r>
+        <w:rPr>
+          <w:rFonts w:ascii="monospace" w:hAnsi="monospace"/>
+          <w:i/>
+          <w:color w:val="3B3838" w:themeColor="background2" w:themeShade="40"/>
+        </w:rPr>
+        <w:t>program</w:t>
+      </w:r>
+      <w:proofErr w:type="spellEnd"/>
+      <w:r>
+        <w:rPr>
+          <w:rFonts w:ascii="monospace" w:hAnsi="monospace"/>
+          <w:i/>
+          <w:color w:val="3B3838" w:themeColor="background2" w:themeShade="40"/>
+        </w:rPr>
+        <w:t xml:space="preserve">.  </w:t>
+      </w:r>
+      <w:proofErr w:type="spellStart"/>
+      <w:r>
+        <w:rPr>
+          <w:rFonts w:ascii="monospace" w:hAnsi="monospace"/>
+          <w:i/>
+          <w:color w:val="3B3838" w:themeColor="background2" w:themeShade="40"/>
+        </w:rPr>
+        <w:t>If</w:t>
+      </w:r>
+      <w:proofErr w:type="spellEnd"/>
+      <w:r>
+        <w:rPr>
+          <w:rFonts w:ascii="monospace" w:hAnsi="monospace"/>
+          <w:i/>
+          <w:color w:val="3B3838" w:themeColor="background2" w:themeShade="40"/>
+        </w:rPr>
+        <w:t xml:space="preserve"> </w:t>
+      </w:r>
+      <w:proofErr w:type="spellStart"/>
+      <w:r>
+        <w:rPr>
+          <w:rFonts w:ascii="monospace" w:hAnsi="monospace"/>
+          <w:i/>
+          <w:color w:val="3B3838" w:themeColor="background2" w:themeShade="40"/>
+        </w:rPr>
+        <w:t>not</w:t>
+      </w:r>
+      <w:proofErr w:type="spellEnd"/>
+      <w:r>
+        <w:rPr>
+          <w:rFonts w:ascii="monospace" w:hAnsi="monospace"/>
+          <w:i/>
+          <w:color w:val="3B3838" w:themeColor="background2" w:themeShade="40"/>
+        </w:rPr>
+        <w:t xml:space="preserve">, </w:t>
+      </w:r>
+      <w:proofErr w:type="spellStart"/>
+      <w:r>
+        <w:rPr>
+          <w:rFonts w:ascii="monospace" w:hAnsi="monospace"/>
+          <w:i/>
+          <w:color w:val="3B3838" w:themeColor="background2" w:themeShade="40"/>
+        </w:rPr>
+        <w:t>see</w:t>
+      </w:r>
+      <w:proofErr w:type="spellEnd"/>
+      <w:r>
+        <w:rPr>
+          <w:rFonts w:ascii="monospace" w:hAnsi="monospace"/>
+          <w:i/>
+          <w:color w:val="3B3838" w:themeColor="background2" w:themeShade="40"/>
+        </w:rPr>
+        <w:t xml:space="preserve"> &lt;http://www.gnu.org/licenses/&gt;.</w:t>
       </w:r>
     </w:p>
     <w:p>
@@ -690,8 +1813,13 @@
         </w:numPr>
       </w:pPr>
       <w:r>
-        <w:t>Miguel Ferral</w:t>
-      </w:r>
+        <w:t xml:space="preserve">Miguel </w:t>
+      </w:r>
+      <w:proofErr w:type="spellStart"/>
+      <w:r>
+        <w:t>Ferral</w:t>
+      </w:r>
+      <w:proofErr w:type="spellEnd"/>
     </w:p>
     <w:p>
       <w:pPr>
@@ -723,7 +1851,7 @@
           <w:u w:val="single"/>
         </w:rPr>
       </w:pPr>
-      <w:bookmarkStart w:id="0" w:name="manual_de_usuario"/>
+      <w:bookmarkStart w:id="1" w:name="manual_de_usuario"/>
       <w:r>
         <w:rPr>
           <w:sz w:val="36"/>
@@ -733,7 +1861,7 @@
         <w:lastRenderedPageBreak/>
         <w:t>Manual de usuario:</w:t>
       </w:r>
-      <w:bookmarkEnd w:id="0"/>
+      <w:bookmarkEnd w:id="1"/>
     </w:p>
     <w:p>
       <w:pPr>
@@ -792,7 +1920,7 @@
           <w:u w:val="single"/>
         </w:rPr>
       </w:pPr>
-      <w:bookmarkStart w:id="1" w:name="requisitos_del_sistema"/>
+      <w:bookmarkStart w:id="2" w:name="requisitos_del_sistema"/>
       <w:r>
         <w:rPr>
           <w:sz w:val="30"/>
@@ -800,7 +1928,7 @@
         </w:rPr>
         <w:t>Requisitos de sistema</w:t>
       </w:r>
-      <w:bookmarkEnd w:id="1"/>
+      <w:bookmarkEnd w:id="2"/>
     </w:p>
     <w:p>
       <w:pPr>
@@ -834,7 +1962,15 @@
         </w:numPr>
       </w:pPr>
       <w:r>
-        <w:t>No hay limitaciones respecto al hardware. Practicamente cualquier sistema basado en x86 o x64, será capaz de ejecutar el software.</w:t>
+        <w:t xml:space="preserve">No hay limitaciones respecto al hardware. </w:t>
+      </w:r>
+      <w:proofErr w:type="spellStart"/>
+      <w:r>
+        <w:t>Practicamente</w:t>
+      </w:r>
+      <w:proofErr w:type="spellEnd"/>
+      <w:r>
+        <w:t xml:space="preserve"> cualquier sistema basado en x86 o x64, será capaz de ejecutar el software.</w:t>
       </w:r>
     </w:p>
     <w:p>
@@ -846,7 +1982,15 @@
         </w:numPr>
       </w:pPr>
       <w:r>
-        <w:t>Para poder realizar cualquier modificación o depuración al software, será necesario el “GNU GCC Compiler”.</w:t>
+        <w:t xml:space="preserve">Para poder realizar cualquier modificación o depuración al software, será necesario el “GNU GCC </w:t>
+      </w:r>
+      <w:proofErr w:type="spellStart"/>
+      <w:r>
+        <w:t>Compiler</w:t>
+      </w:r>
+      <w:proofErr w:type="spellEnd"/>
+      <w:r>
+        <w:t>”.</w:t>
       </w:r>
     </w:p>
     <w:p>
@@ -882,7 +2026,23 @@
         </w:numPr>
       </w:pPr>
       <w:r>
-        <w:t>Descargar el archivo comprimido .zip con todos los datos del programa. (precompilado).</w:t>
+        <w:t>Descargar el archivo comprimido .</w:t>
+      </w:r>
+      <w:proofErr w:type="spellStart"/>
+      <w:r>
+        <w:t>zip</w:t>
+      </w:r>
+      <w:proofErr w:type="spellEnd"/>
+      <w:r>
+        <w:t xml:space="preserve"> con todos los datos del programa. (</w:t>
+      </w:r>
+      <w:proofErr w:type="spellStart"/>
+      <w:r>
+        <w:t>precompilado</w:t>
+      </w:r>
+      <w:proofErr w:type="spellEnd"/>
+      <w:r>
+        <w:t>).</w:t>
       </w:r>
     </w:p>
     <w:p>
@@ -894,7 +2054,15 @@
         </w:numPr>
       </w:pPr>
       <w:r>
-        <w:t>Descomprimir en el directorio deseado con el software incluido en windows o cualquier otro compatible.</w:t>
+        <w:t xml:space="preserve">Descomprimir en el directorio deseado con el software incluido en </w:t>
+      </w:r>
+      <w:proofErr w:type="spellStart"/>
+      <w:r>
+        <w:t>windows</w:t>
+      </w:r>
+      <w:proofErr w:type="spellEnd"/>
+      <w:r>
+        <w:t xml:space="preserve"> o cualquier otro compatible.</w:t>
       </w:r>
     </w:p>
     <w:p>
@@ -930,7 +2098,23 @@
         </w:numPr>
       </w:pPr>
       <w:r>
-        <w:t>Descargar el fichero comprimido .zip con todos los datos del programa versión MAC (precompilado).</w:t>
+        <w:t>Descargar el fichero comprimido .</w:t>
+      </w:r>
+      <w:proofErr w:type="spellStart"/>
+      <w:r>
+        <w:t>zip</w:t>
+      </w:r>
+      <w:proofErr w:type="spellEnd"/>
+      <w:r>
+        <w:t xml:space="preserve"> con todos los datos del programa versión MAC (</w:t>
+      </w:r>
+      <w:proofErr w:type="spellStart"/>
+      <w:r>
+        <w:t>precompilado</w:t>
+      </w:r>
+      <w:proofErr w:type="spellEnd"/>
+      <w:r>
+        <w:t>).</w:t>
       </w:r>
     </w:p>
     <w:p>
@@ -942,8 +2126,13 @@
         </w:numPr>
       </w:pPr>
       <w:r>
-        <w:t>Descomprimir en el directorio deseado .</w:t>
-      </w:r>
+        <w:t xml:space="preserve">Descomprimir en el directorio </w:t>
+      </w:r>
+      <w:proofErr w:type="gramStart"/>
+      <w:r>
+        <w:t>deseado .</w:t>
+      </w:r>
+      <w:proofErr w:type="gramEnd"/>
     </w:p>
     <w:p>
       <w:pPr>
@@ -978,7 +2167,23 @@
         </w:numPr>
       </w:pPr>
       <w:r>
-        <w:t>Descargar el fichero .zip con el software precompilado.</w:t>
+        <w:t>Descargar el fichero .</w:t>
+      </w:r>
+      <w:proofErr w:type="spellStart"/>
+      <w:r>
+        <w:t>zip</w:t>
+      </w:r>
+      <w:proofErr w:type="spellEnd"/>
+      <w:r>
+        <w:t xml:space="preserve"> con el software </w:t>
+      </w:r>
+      <w:proofErr w:type="spellStart"/>
+      <w:r>
+        <w:t>precompilado</w:t>
+      </w:r>
+      <w:proofErr w:type="spellEnd"/>
+      <w:r>
+        <w:t>.</w:t>
       </w:r>
     </w:p>
     <w:p>
@@ -1002,23 +2207,36 @@
         </w:numPr>
       </w:pPr>
       <w:r>
-        <w:t>Ejecutar el archivo liga.out</w:t>
-      </w:r>
-    </w:p>
-    <w:p>
-      <w:pPr>
-        <w:pStyle w:val="Standard"/>
-      </w:pPr>
-    </w:p>
-    <w:p>
-      <w:pPr>
-        <w:pStyle w:val="Standard"/>
-      </w:pPr>
-      <w:bookmarkStart w:id="2" w:name="instalacion"/>
-      <w:r>
-        <w:t>En caso de no tener acceso al software precompilado:</w:t>
-      </w:r>
-      <w:bookmarkEnd w:id="2"/>
+        <w:t xml:space="preserve">Ejecutar el archivo </w:t>
+      </w:r>
+      <w:proofErr w:type="spellStart"/>
+      <w:r>
+        <w:t>liga.out</w:t>
+      </w:r>
+      <w:proofErr w:type="spellEnd"/>
+    </w:p>
+    <w:p>
+      <w:pPr>
+        <w:pStyle w:val="Standard"/>
+      </w:pPr>
+    </w:p>
+    <w:p>
+      <w:pPr>
+        <w:pStyle w:val="Standard"/>
+      </w:pPr>
+      <w:bookmarkStart w:id="3" w:name="instalacion"/>
+      <w:r>
+        <w:t xml:space="preserve">En caso de no tener acceso al software </w:t>
+      </w:r>
+      <w:proofErr w:type="spellStart"/>
+      <w:r>
+        <w:t>precompilado</w:t>
+      </w:r>
+      <w:proofErr w:type="spellEnd"/>
+      <w:r>
+        <w:t>:</w:t>
+      </w:r>
+      <w:bookmarkEnd w:id="3"/>
     </w:p>
     <w:p>
       <w:pPr>
@@ -1034,7 +2252,15 @@
         </w:numPr>
       </w:pPr>
       <w:r>
-        <w:t>Poseer los archivos del programa, ya sea habiendolos descargado o por su versión en disco (independientes del sistema operativo utilizado).</w:t>
+        <w:t xml:space="preserve">Poseer los archivos del programa, ya sea </w:t>
+      </w:r>
+      <w:proofErr w:type="spellStart"/>
+      <w:r>
+        <w:t>habiendolos</w:t>
+      </w:r>
+      <w:proofErr w:type="spellEnd"/>
+      <w:r>
+        <w:t xml:space="preserve"> descargado o por su versión en disco (independientes del sistema operativo utilizado).</w:t>
       </w:r>
     </w:p>
     <w:p>
@@ -1046,7 +2272,15 @@
         </w:numPr>
       </w:pPr>
       <w:r>
-        <w:t>Se recomienda el software de terceros Codeblocks, para la compilación de los archivos y la correcta instalación del software en un determinado directorio. (ADVERTENCIA: no todas las distribuciones poseen de GCC instalado por defecto, ni utilizan los mismos comandos para su compilación desde la terminal.)</w:t>
+        <w:t xml:space="preserve">Se recomienda el software de terceros </w:t>
+      </w:r>
+      <w:proofErr w:type="spellStart"/>
+      <w:r>
+        <w:t>Codeblocks</w:t>
+      </w:r>
+      <w:proofErr w:type="spellEnd"/>
+      <w:r>
+        <w:t>, para la compilación de los archivos y la correcta instalación del software en un determinado directorio. (ADVERTENCIA: no todas las distribuciones poseen de GCC instalado por defecto, ni utilizan los mismos comandos para su compilación desde la terminal.)</w:t>
       </w:r>
     </w:p>
     <w:p>
@@ -1058,7 +2292,39 @@
         </w:numPr>
       </w:pPr>
       <w:r>
-        <w:t>Ejecutar el archivo resultante con extensión .out(linux/MAC), .exe (Windows) (el nombre del fichero ejecutable lo seleccionará el usuario a través del proceso de compilación con Codeblocks).</w:t>
+        <w:t>Ejecutar el archivo resultante con extensión .</w:t>
+      </w:r>
+      <w:proofErr w:type="spellStart"/>
+      <w:r>
+        <w:t>out</w:t>
+      </w:r>
+      <w:proofErr w:type="spellEnd"/>
+      <w:r>
+        <w:t>(</w:t>
+      </w:r>
+      <w:proofErr w:type="spellStart"/>
+      <w:r>
+        <w:t>linux</w:t>
+      </w:r>
+      <w:proofErr w:type="spellEnd"/>
+      <w:r>
+        <w:t>/MAC), .</w:t>
+      </w:r>
+      <w:proofErr w:type="spellStart"/>
+      <w:r>
+        <w:t>exe</w:t>
+      </w:r>
+      <w:proofErr w:type="spellEnd"/>
+      <w:r>
+        <w:t xml:space="preserve"> (Windows) (el nombre del fichero ejecutable lo seleccionará el usuario a través del proceso de compilación con </w:t>
+      </w:r>
+      <w:proofErr w:type="spellStart"/>
+      <w:r>
+        <w:t>Codeblocks</w:t>
+      </w:r>
+      <w:proofErr w:type="spellEnd"/>
+      <w:r>
+        <w:t>).</w:t>
       </w:r>
     </w:p>
     <w:p>
@@ -1076,7 +2342,15 @@
       <w:r>
         <w:lastRenderedPageBreak/>
         <w:tab/>
-        <w:t xml:space="preserve">En caso de no tener acceso a sofware de terceros para facilitar </w:t>
+        <w:t xml:space="preserve">En caso de no tener acceso a </w:t>
+      </w:r>
+      <w:proofErr w:type="spellStart"/>
+      <w:r>
+        <w:t>sofware</w:t>
+      </w:r>
+      <w:proofErr w:type="spellEnd"/>
+      <w:r>
+        <w:t xml:space="preserve"> de terceros para facilitar </w:t>
       </w:r>
       <w:r>
         <w:t xml:space="preserve">la compilación en sistemas </w:t>
@@ -1091,13 +2365,28 @@
         <w:t>, se ha crea</w:t>
       </w:r>
       <w:r>
-        <w:t>do un archivo “makefile” mediant</w:t>
-      </w:r>
-      <w:r>
-        <w:t xml:space="preserve">e el cual, a través de una  </w:t>
+        <w:t>do un archivo “</w:t>
+      </w:r>
+      <w:proofErr w:type="spellStart"/>
+      <w:r>
+        <w:t>makefile</w:t>
+      </w:r>
+      <w:proofErr w:type="spellEnd"/>
+      <w:r>
+        <w:t>” mediant</w:t>
+      </w:r>
+      <w:r>
+        <w:t xml:space="preserve">e el cual, a través de </w:t>
+      </w:r>
+      <w:proofErr w:type="gramStart"/>
+      <w:r>
+        <w:t xml:space="preserve">una  </w:t>
       </w:r>
       <w:r>
         <w:tab/>
+      </w:r>
+      <w:proofErr w:type="gramEnd"/>
+      <w:r>
         <w:t>terminal de comandos que apunte al directorio del progra</w:t>
       </w:r>
       <w:r>
@@ -1140,33 +2429,34 @@
         </w:rPr>
         <w:t>$</w:t>
       </w:r>
+      <w:proofErr w:type="spellStart"/>
       <w:r>
         <w:rPr>
           <w:i/>
           <w:iCs/>
           <w:color w:val="999999"/>
         </w:rPr>
-        <w:t>make clean</w:t>
-      </w:r>
-    </w:p>
-    <w:p>
-      <w:pPr>
-        <w:pStyle w:val="Standard"/>
+        <w:t>make</w:t>
+      </w:r>
+      <w:proofErr w:type="spellEnd"/>
+      <w:r>
         <w:rPr>
           <w:i/>
           <w:iCs/>
           <w:color w:val="999999"/>
         </w:rPr>
-      </w:pPr>
+        <w:t xml:space="preserve"> </w:t>
+      </w:r>
+      <w:proofErr w:type="spellStart"/>
       <w:r>
         <w:rPr>
           <w:i/>
           <w:iCs/>
           <w:color w:val="999999"/>
         </w:rPr>
-        <w:tab/>
-        <w:t>$make all</w:t>
-      </w:r>
+        <w:t>clean</w:t>
+      </w:r>
+      <w:proofErr w:type="spellEnd"/>
     </w:p>
     <w:p>
       <w:pPr>
@@ -1184,65 +2474,185 @@
           <w:color w:val="999999"/>
         </w:rPr>
         <w:tab/>
-        <w:t>$./cuaderno</w:t>
-      </w:r>
-    </w:p>
-    <w:p>
-      <w:pPr>
-        <w:pStyle w:val="Standard"/>
-      </w:pPr>
-    </w:p>
-    <w:p>
-      <w:pPr>
-        <w:pStyle w:val="Standard"/>
-      </w:pPr>
-    </w:p>
-    <w:p>
-      <w:pPr>
-        <w:pStyle w:val="Standard"/>
-      </w:pPr>
-      <w:r>
+        <w:t>$</w:t>
+      </w:r>
+      <w:proofErr w:type="spellStart"/>
+      <w:r>
+        <w:rPr>
+          <w:i/>
+          <w:iCs/>
+          <w:color w:val="999999"/>
+        </w:rPr>
+        <w:t>make</w:t>
+      </w:r>
+      <w:proofErr w:type="spellEnd"/>
+      <w:r>
+        <w:rPr>
+          <w:i/>
+          <w:iCs/>
+          <w:color w:val="999999"/>
+        </w:rPr>
+        <w:t xml:space="preserve"> </w:t>
+      </w:r>
+      <w:proofErr w:type="spellStart"/>
+      <w:r>
+        <w:rPr>
+          <w:i/>
+          <w:iCs/>
+          <w:color w:val="999999"/>
+        </w:rPr>
+        <w:t>all</w:t>
+      </w:r>
+      <w:proofErr w:type="spellEnd"/>
+    </w:p>
+    <w:p>
+      <w:pPr>
+        <w:pStyle w:val="Standard"/>
+        <w:rPr>
+          <w:i/>
+          <w:iCs/>
+          <w:color w:val="999999"/>
+        </w:rPr>
+      </w:pPr>
+      <w:r>
+        <w:rPr>
+          <w:i/>
+          <w:iCs/>
+          <w:color w:val="999999"/>
+        </w:rPr>
         <w:tab/>
-        <w:t>El manejo del software “Cuaderno digital del profesor” es tremendamente sencillo. Basta con ejecutar el archivo .out/.exe situado en el directorio de instalación asignado en el anterior paso del manual, o un acceso directo a éste y estaremos en el programa.</w:t>
-      </w:r>
-    </w:p>
-    <w:p>
-      <w:pPr>
-        <w:pStyle w:val="Standard"/>
-      </w:pPr>
-    </w:p>
-    <w:p>
-      <w:pPr>
-        <w:pStyle w:val="Standard"/>
-      </w:pPr>
-      <w:r>
-        <w:t>Para movernos por él, necesitaremos un teclado, únicamente, mediante el cual iremos seleccionando  las operaciones a realizar, con las teclas númericas, para seleccionar la opción e intro para aceptar.</w:t>
-      </w:r>
-    </w:p>
-    <w:p>
-      <w:pPr>
-        <w:pStyle w:val="Standard"/>
-      </w:pPr>
-    </w:p>
-    <w:p>
-      <w:pPr>
-        <w:pStyle w:val="Standard"/>
-      </w:pPr>
-      <w:r>
-        <w:t>En la pantalla inicial podemos loguearnos en el sistema con un usuario existente, o salir del programa.</w:t>
-      </w:r>
-    </w:p>
-    <w:p>
-      <w:pPr>
-        <w:pStyle w:val="Standard"/>
-      </w:pPr>
-    </w:p>
-    <w:p>
-      <w:pPr>
-        <w:pStyle w:val="Standard"/>
-      </w:pPr>
-      <w:r>
-        <w:t>Una vez dentro del sistema con nuestro usuario, tenemos dos posibilidades en función del tipo de usuario con el que hallamos realizado el login.</w:t>
+      </w:r>
+      <w:proofErr w:type="gramStart"/>
+      <w:r>
+        <w:rPr>
+          <w:i/>
+          <w:iCs/>
+          <w:color w:val="999999"/>
+        </w:rPr>
+        <w:t>$./</w:t>
+      </w:r>
+      <w:proofErr w:type="gramEnd"/>
+      <w:r>
+        <w:rPr>
+          <w:i/>
+          <w:iCs/>
+          <w:color w:val="999999"/>
+        </w:rPr>
+        <w:t>cuaderno</w:t>
+      </w:r>
+    </w:p>
+    <w:p>
+      <w:pPr>
+        <w:pStyle w:val="Standard"/>
+      </w:pPr>
+    </w:p>
+    <w:p>
+      <w:pPr>
+        <w:pStyle w:val="Standard"/>
+      </w:pPr>
+    </w:p>
+    <w:p>
+      <w:pPr>
+        <w:pStyle w:val="Standard"/>
+      </w:pPr>
+      <w:r>
+        <w:tab/>
+        <w:t>El manejo del software “Cuaderno digital del profesor” es tremendamente sencillo. Basta con ejecutar el archivo .</w:t>
+      </w:r>
+      <w:proofErr w:type="spellStart"/>
+      <w:r>
+        <w:t>out</w:t>
+      </w:r>
+      <w:proofErr w:type="spellEnd"/>
+      <w:r>
+        <w:t>/.</w:t>
+      </w:r>
+      <w:proofErr w:type="spellStart"/>
+      <w:r>
+        <w:t>exe</w:t>
+      </w:r>
+      <w:proofErr w:type="spellEnd"/>
+      <w:r>
+        <w:t xml:space="preserve"> situado en el directorio de instalación asignado en el anterior paso del manual, o un acceso directo a éste y estaremos en el programa.</w:t>
+      </w:r>
+    </w:p>
+    <w:p>
+      <w:pPr>
+        <w:pStyle w:val="Standard"/>
+      </w:pPr>
+    </w:p>
+    <w:p>
+      <w:pPr>
+        <w:pStyle w:val="Standard"/>
+      </w:pPr>
+      <w:r>
+        <w:t xml:space="preserve">Para movernos por él, necesitaremos un teclado, únicamente, mediante el cual iremos </w:t>
+      </w:r>
+      <w:proofErr w:type="gramStart"/>
+      <w:r>
+        <w:t>seleccionando  las</w:t>
+      </w:r>
+      <w:proofErr w:type="gramEnd"/>
+      <w:r>
+        <w:t xml:space="preserve"> operaciones a realizar, con las teclas </w:t>
+      </w:r>
+      <w:proofErr w:type="spellStart"/>
+      <w:r>
+        <w:t>númericas</w:t>
+      </w:r>
+      <w:proofErr w:type="spellEnd"/>
+      <w:r>
+        <w:t xml:space="preserve">, para seleccionar la opción e </w:t>
+      </w:r>
+      <w:proofErr w:type="spellStart"/>
+      <w:r>
+        <w:t>intro</w:t>
+      </w:r>
+      <w:proofErr w:type="spellEnd"/>
+      <w:r>
+        <w:t xml:space="preserve"> para aceptar.</w:t>
+      </w:r>
+    </w:p>
+    <w:p>
+      <w:pPr>
+        <w:pStyle w:val="Standard"/>
+      </w:pPr>
+    </w:p>
+    <w:p>
+      <w:pPr>
+        <w:pStyle w:val="Standard"/>
+      </w:pPr>
+      <w:r>
+        <w:t xml:space="preserve">En la pantalla inicial podemos </w:t>
+      </w:r>
+      <w:proofErr w:type="spellStart"/>
+      <w:r>
+        <w:t>loguearnos</w:t>
+      </w:r>
+      <w:proofErr w:type="spellEnd"/>
+      <w:r>
+        <w:t xml:space="preserve"> en el sistema con un usuario existente, o salir del programa.</w:t>
+      </w:r>
+    </w:p>
+    <w:p>
+      <w:pPr>
+        <w:pStyle w:val="Standard"/>
+      </w:pPr>
+    </w:p>
+    <w:p>
+      <w:pPr>
+        <w:pStyle w:val="Standard"/>
+      </w:pPr>
+      <w:r>
+        <w:t xml:space="preserve">Una vez dentro del sistema con nuestro usuario, tenemos dos posibilidades en función del tipo de usuario con el que hallamos realizado el </w:t>
+      </w:r>
+      <w:proofErr w:type="spellStart"/>
+      <w:r>
+        <w:t>login</w:t>
+      </w:r>
+      <w:proofErr w:type="spellEnd"/>
+      <w:r>
+        <w:t>.</w:t>
       </w:r>
     </w:p>
     <w:p>
@@ -1286,7 +2696,15 @@
         <w:t>Profesor:</w:t>
       </w:r>
       <w:r>
-        <w:t xml:space="preserve"> usuario mayoritarios del software, los cuales podrán llevar el control de todas las asignaturas, grupos, y horarios en los que imparten clases, así como también llevar el control de sus alumnos matriculados y de las faltas de asistencia de los mismos.</w:t>
+        <w:t xml:space="preserve"> </w:t>
+      </w:r>
+      <w:proofErr w:type="gramStart"/>
+      <w:r>
+        <w:t>usuario mayoritarios</w:t>
+      </w:r>
+      <w:proofErr w:type="gramEnd"/>
+      <w:r>
+        <w:t xml:space="preserve"> del software, los cuales podrán llevar el control de todas las asignaturas, grupos, y horarios en los que imparten clases, así como también llevar el control de sus alumnos matriculados y de las faltas de asistencia de los mismos.</w:t>
       </w:r>
     </w:p>
     <w:p>
@@ -1305,7 +2723,15 @@
         <w:t>Nota importante</w:t>
       </w:r>
       <w:r>
-        <w:t>: el perfil de usuarios creados por defecto será del tipo 3 (participante). Para cualquier modificación en el tipo de usuario creado, contactar con el administador de sistema.</w:t>
+        <w:t xml:space="preserve">: el perfil de usuarios creados por defecto será del tipo 3 (participante). Para cualquier modificación en el tipo de usuario creado, contactar con el </w:t>
+      </w:r>
+      <w:proofErr w:type="spellStart"/>
+      <w:r>
+        <w:t>administador</w:t>
+      </w:r>
+      <w:proofErr w:type="spellEnd"/>
+      <w:r>
+        <w:t xml:space="preserve"> de sistema.</w:t>
       </w:r>
     </w:p>
     <w:p>
@@ -1323,7 +2749,7 @@
           <w:u w:val="single"/>
         </w:rPr>
       </w:pPr>
-      <w:bookmarkStart w:id="3" w:name="funcionamiento"/>
+      <w:bookmarkStart w:id="4" w:name="funcionamiento"/>
       <w:r>
         <w:rPr>
           <w:sz w:val="36"/>
@@ -1331,7 +2757,7 @@
         </w:rPr>
         <w:t>Funcionamiento del programa</w:t>
       </w:r>
-      <w:bookmarkEnd w:id="3"/>
+      <w:bookmarkEnd w:id="4"/>
     </w:p>
     <w:p>
       <w:pPr>
@@ -1348,10 +2774,7 @@
         <w:pStyle w:val="Standard"/>
       </w:pPr>
       <w:r>
-        <w:t>El software «Cuaderno digital del profesor</w:t>
-      </w:r>
-      <w:r>
-        <w:t>», se encuentra programado en C, dada su potencia y facilidad de ejecución, sin apenas requerimientos de hardware.</w:t>
+        <w:t>El software «Cuaderno digital del profesor», se encuentra programado en C, dada su potencia y facilidad de ejecución, sin apenas requerimientos de hardware.</w:t>
       </w:r>
     </w:p>
     <w:p>
@@ -1378,7 +2801,15 @@
       </w:pPr>
       <w:r>
         <w:lastRenderedPageBreak/>
-        <w:t>Para ello, se han utilizado ficheros de texto, para almacenar los datos y cambios realizados una vez terminada la ejecución del programa, y estructuras de memoria dinámica con tipos propios, para trabajar con todos los datos durante la ejecución del mísmo.</w:t>
+        <w:t xml:space="preserve">Para ello, se han utilizado ficheros de texto, para almacenar los datos y cambios realizados una vez terminada la ejecución del programa, y estructuras de memoria dinámica con tipos propios, para trabajar con todos los datos durante la ejecución del </w:t>
+      </w:r>
+      <w:proofErr w:type="spellStart"/>
+      <w:r>
+        <w:t>mísmo</w:t>
+      </w:r>
+      <w:proofErr w:type="spellEnd"/>
+      <w:r>
+        <w:t>.</w:t>
       </w:r>
     </w:p>
     <w:p>
@@ -1395,7 +2826,7 @@
           <w:u w:val="single"/>
         </w:rPr>
       </w:pPr>
-      <w:bookmarkStart w:id="4" w:name="composicion"/>
+      <w:bookmarkStart w:id="5" w:name="composicion"/>
       <w:r>
         <w:rPr>
           <w:sz w:val="36"/>
@@ -1403,7 +2834,7 @@
         </w:rPr>
         <w:t>Composición del programa</w:t>
       </w:r>
-      <w:bookmarkEnd w:id="4"/>
+      <w:bookmarkEnd w:id="5"/>
     </w:p>
     <w:p>
       <w:pPr>
@@ -1438,10 +2869,7 @@
         <w:ind w:hanging="431"/>
       </w:pPr>
       <w:r>
-        <w:t>7</w:t>
-      </w:r>
-      <w:r>
-        <w:t xml:space="preserve"> ficheros de texto, de los cuales se carga la información al programa nada más ser éste ejecutado.</w:t>
+        <w:t>7 ficheros de texto, de los cuales se carga la información al programa nada más ser éste ejecutado.</w:t>
       </w:r>
     </w:p>
     <w:p>
@@ -1459,10 +2887,15 @@
         <w:ind w:hanging="431"/>
       </w:pPr>
       <w:r>
-        <w:t>X</w:t>
-      </w:r>
-      <w:r>
-        <w:t xml:space="preserve"> módulos .c en los cuales se encuentran todas la funciones y el código del programa.</w:t>
+        <w:t xml:space="preserve">X módulos .c en los cuales se encuentran </w:t>
+      </w:r>
+      <w:proofErr w:type="gramStart"/>
+      <w:r>
+        <w:t>todas la funciones</w:t>
+      </w:r>
+      <w:proofErr w:type="gramEnd"/>
+      <w:r>
+        <w:t xml:space="preserve"> y el código del programa.</w:t>
       </w:r>
     </w:p>
     <w:p>
@@ -1480,10 +2913,7 @@
         <w:ind w:hanging="431"/>
       </w:pPr>
       <w:r>
-        <w:t xml:space="preserve">Y </w:t>
-      </w:r>
-      <w:r>
-        <w:t>archivos .h, en los cuales se almacenan todas las cabeceras de funciones y directivas del preprocesador.</w:t>
+        <w:t>Y archivos .h, en los cuales se almacenan todas las cabeceras de funciones y directivas del preprocesador.</w:t>
       </w:r>
     </w:p>
     <w:p>
@@ -1502,47 +2932,24 @@
         <w:ind w:hanging="431"/>
       </w:pPr>
       <w:r>
-        <w:t>1 archivo makefile, para ayudar a la compilación en distribuciones basadas en UNIX</w:t>
-      </w:r>
-      <w:r>
-        <w:t xml:space="preserve"> o Windows</w:t>
-      </w:r>
-      <w:r>
-        <w:t>.</w:t>
-      </w:r>
-    </w:p>
-    <w:p>
-      <w:pPr>
-        <w:pStyle w:val="Standard"/>
-      </w:pPr>
-    </w:p>
-    <w:p>
-      <w:pPr>
-        <w:pStyle w:val="Standard"/>
-        <w:numPr>
-          <w:ilvl w:val="0"/>
-          <w:numId w:val="12"/>
-        </w:numPr>
-        <w:ind w:hanging="431"/>
-      </w:pPr>
-      <w:r>
-        <w:t>1 archivo ejecutable lanzador del programa.</w:t>
-      </w:r>
-    </w:p>
-    <w:p>
-      <w:pPr>
-        <w:pStyle w:val="Standard"/>
-      </w:pPr>
-    </w:p>
-    <w:p>
-      <w:pPr>
-        <w:pStyle w:val="Standard"/>
-      </w:pPr>
-    </w:p>
-    <w:p>
-      <w:pPr>
-        <w:pStyle w:val="Standard"/>
-        <w:jc w:val="center"/>
+        <w:t xml:space="preserve">1 archivo </w:t>
+      </w:r>
+      <w:proofErr w:type="spellStart"/>
+      <w:r>
+        <w:t>makefile</w:t>
+      </w:r>
+      <w:proofErr w:type="spellEnd"/>
+      <w:r>
+        <w:t>, para ayudar a la compilación en distribuciones basadas en UNIX o Windows.</w:t>
+      </w:r>
+    </w:p>
+    <w:p>
+      <w:pPr>
+        <w:pStyle w:val="Standard"/>
+      </w:pPr>
+    </w:p>
+    <w:p>
+      <w:pPr>
         <w:rPr>
           <w:sz w:val="28"/>
           <w:szCs w:val="28"/>
@@ -1555,35 +2962,1088 @@
           <w:szCs w:val="28"/>
           <w:u w:val="single"/>
         </w:rPr>
-        <w:t>Desglose de ficheros</w:t>
-      </w:r>
-    </w:p>
-    <w:p>
-      <w:pPr>
-        <w:pStyle w:val="Standard"/>
+        <w:t>Desglose de ficheros de texto:</w:t>
+      </w:r>
+    </w:p>
+    <w:p>
+      <w:pPr>
+        <w:pStyle w:val="Prrafodelista"/>
+        <w:numPr>
+          <w:ilvl w:val="0"/>
+          <w:numId w:val="16"/>
+        </w:numPr>
+        <w:rPr>
+          <w:sz w:val="32"/>
+          <w:szCs w:val="32"/>
+        </w:rPr>
+      </w:pPr>
+      <w:proofErr w:type="gramStart"/>
+      <w:r>
+        <w:rPr>
+          <w:sz w:val="24"/>
+          <w:szCs w:val="24"/>
+        </w:rPr>
+        <w:t>Alumnos.txt :</w:t>
+      </w:r>
+      <w:proofErr w:type="gramEnd"/>
+      <w:r>
+        <w:rPr>
+          <w:sz w:val="24"/>
+          <w:szCs w:val="24"/>
+        </w:rPr>
+        <w:t xml:space="preserve"> </w:t>
+      </w:r>
+      <w:r>
+        <w:t xml:space="preserve">almacenará la información de los alumnos del centro con los siguientes campos separados por guiones: </w:t>
+      </w:r>
+    </w:p>
+    <w:p>
+      <w:pPr>
+        <w:pStyle w:val="Prrafodelista"/>
+      </w:pPr>
+      <w:r>
+        <w:t>1.- Identificador escolar (</w:t>
+      </w:r>
+      <w:proofErr w:type="spellStart"/>
+      <w:r>
+        <w:t>Id_alum</w:t>
+      </w:r>
+      <w:proofErr w:type="spellEnd"/>
+      <w:r>
+        <w:t>), seis dígitos.</w:t>
+      </w:r>
+    </w:p>
+    <w:p>
+      <w:pPr>
+        <w:pStyle w:val="Prrafodelista"/>
+      </w:pPr>
+      <w:r>
+        <w:t>2.- Nombre del alumno (</w:t>
+      </w:r>
+      <w:proofErr w:type="spellStart"/>
+      <w:r>
+        <w:t>Nombre_alum</w:t>
+      </w:r>
+      <w:proofErr w:type="spellEnd"/>
+      <w:r>
+        <w:t xml:space="preserve">), 20 </w:t>
+      </w:r>
+      <w:proofErr w:type="spellStart"/>
+      <w:r>
+        <w:t>carácteres</w:t>
+      </w:r>
+      <w:proofErr w:type="spellEnd"/>
+      <w:r>
+        <w:t xml:space="preserve"> máximo</w:t>
+      </w:r>
+      <w:r>
+        <w:t>.</w:t>
+      </w:r>
+      <w:r>
+        <w:t xml:space="preserve"> </w:t>
+      </w:r>
+    </w:p>
+    <w:p>
+      <w:pPr>
+        <w:pStyle w:val="Prrafodelista"/>
+      </w:pPr>
+      <w:r>
+        <w:t>3.- Dirección del alumno (</w:t>
+      </w:r>
+      <w:proofErr w:type="spellStart"/>
+      <w:r>
+        <w:t>Direc_alum</w:t>
+      </w:r>
+      <w:proofErr w:type="spellEnd"/>
+      <w:r>
+        <w:t xml:space="preserve">), 30 </w:t>
+      </w:r>
+      <w:proofErr w:type="spellStart"/>
+      <w:r>
+        <w:t>carácteres</w:t>
+      </w:r>
+      <w:proofErr w:type="spellEnd"/>
+      <w:r>
+        <w:t xml:space="preserve"> máximo</w:t>
+      </w:r>
+      <w:r>
+        <w:t>.</w:t>
+      </w:r>
+    </w:p>
+    <w:p>
+      <w:pPr>
+        <w:pStyle w:val="Prrafodelista"/>
+      </w:pPr>
+      <w:r>
+        <w:t>4.- Localidad del alumno (</w:t>
+      </w:r>
+      <w:proofErr w:type="spellStart"/>
+      <w:r>
+        <w:t>Local_alum</w:t>
+      </w:r>
+      <w:proofErr w:type="spellEnd"/>
+      <w:r>
+        <w:t>), 30 caracteres máximo</w:t>
+      </w:r>
+      <w:r>
+        <w:t>.</w:t>
+      </w:r>
+      <w:r>
+        <w:t xml:space="preserve"> </w:t>
+      </w:r>
+    </w:p>
+    <w:p>
+      <w:pPr>
+        <w:pStyle w:val="Prrafodelista"/>
+      </w:pPr>
+      <w:r>
+        <w:t>5.- Curso al que pertenece (Curso), 30 caracteres máximo o Grupo al que pertenece, (Grupo), 10 caracteres máximo.</w:t>
+      </w:r>
+    </w:p>
+    <w:p>
+      <w:pPr>
+        <w:pStyle w:val="Prrafodelista"/>
+      </w:pPr>
+    </w:p>
+    <w:p>
+      <w:pPr>
+        <w:pStyle w:val="Prrafodelista"/>
+      </w:pPr>
+      <w:r>
+        <w:t>Ejemplo:</w:t>
+      </w:r>
+    </w:p>
+    <w:p>
+      <w:pPr>
+        <w:pStyle w:val="Prrafodelista"/>
+      </w:pPr>
+    </w:p>
+    <w:p>
+      <w:pPr>
+        <w:pStyle w:val="Prrafodelista"/>
+        <w:rPr>
+          <w:color w:val="A6A6A6" w:themeColor="background1" w:themeShade="A6"/>
+        </w:rPr>
+      </w:pPr>
+      <w:r>
+        <w:rPr>
+          <w:color w:val="A6A6A6" w:themeColor="background1" w:themeShade="A6"/>
+        </w:rPr>
+        <w:t>123456-Dolores Martín-C/diego montes nº 4-Cádiz-1ºBachillerato Ciencias Sociales-1ºHCSA 342312-Pedro Lima-</w:t>
+      </w:r>
+      <w:proofErr w:type="spellStart"/>
+      <w:r>
+        <w:rPr>
+          <w:color w:val="A6A6A6" w:themeColor="background1" w:themeShade="A6"/>
+        </w:rPr>
+        <w:t>Avda</w:t>
+      </w:r>
+      <w:proofErr w:type="spellEnd"/>
+      <w:r>
+        <w:rPr>
+          <w:color w:val="A6A6A6" w:themeColor="background1" w:themeShade="A6"/>
+        </w:rPr>
+        <w:t xml:space="preserve"> Colón S/N-Puerto Santa María- 4ºESO-4ºB</w:t>
+      </w:r>
+    </w:p>
+    <w:p>
+      <w:pPr>
+        <w:rPr>
+          <w:sz w:val="24"/>
+          <w:szCs w:val="24"/>
+        </w:rPr>
+      </w:pPr>
+    </w:p>
+    <w:p>
+      <w:pPr>
+        <w:pStyle w:val="Prrafodelista"/>
+        <w:numPr>
+          <w:ilvl w:val="0"/>
+          <w:numId w:val="16"/>
+        </w:numPr>
+        <w:rPr>
+          <w:sz w:val="24"/>
+          <w:szCs w:val="24"/>
+        </w:rPr>
+      </w:pPr>
+      <w:proofErr w:type="gramStart"/>
+      <w:r>
+        <w:rPr>
+          <w:sz w:val="24"/>
+          <w:szCs w:val="24"/>
+        </w:rPr>
+        <w:t>Materias.txt</w:t>
+      </w:r>
+      <w:r>
+        <w:rPr>
+          <w:sz w:val="24"/>
+          <w:szCs w:val="24"/>
+        </w:rPr>
+        <w:t xml:space="preserve"> </w:t>
+      </w:r>
+      <w:r>
+        <w:t>:</w:t>
+      </w:r>
+      <w:proofErr w:type="gramEnd"/>
+      <w:r>
+        <w:t xml:space="preserve"> almacenará la información relativa a las asignaturas impartidas en el centro educativo con los siguientes campos separados por guiones:</w:t>
+      </w:r>
+    </w:p>
+    <w:p>
+      <w:pPr>
+        <w:pStyle w:val="Prrafodelista"/>
+      </w:pPr>
+      <w:r>
+        <w:t>1.-</w:t>
+      </w:r>
+      <w:r>
+        <w:t xml:space="preserve"> Identificador de la m</w:t>
+      </w:r>
+      <w:r>
+        <w:t>ateria (</w:t>
+      </w:r>
+      <w:proofErr w:type="spellStart"/>
+      <w:r>
+        <w:t>Id_materia</w:t>
+      </w:r>
+      <w:proofErr w:type="spellEnd"/>
+      <w:r>
+        <w:t xml:space="preserve">), 4 </w:t>
+      </w:r>
+      <w:proofErr w:type="gramStart"/>
+      <w:r>
+        <w:t>dígitos .</w:t>
+      </w:r>
+      <w:proofErr w:type="gramEnd"/>
+    </w:p>
+    <w:p>
+      <w:pPr>
+        <w:pStyle w:val="Prrafodelista"/>
+      </w:pPr>
+      <w:r>
+        <w:t>2.-</w:t>
+      </w:r>
+      <w:r>
+        <w:t xml:space="preserve"> Nombre de la materia (</w:t>
+      </w:r>
+      <w:proofErr w:type="spellStart"/>
+      <w:r>
+        <w:t>Nombre_</w:t>
+      </w:r>
+      <w:r>
+        <w:t>materia</w:t>
+      </w:r>
+      <w:proofErr w:type="spellEnd"/>
+      <w:r>
+        <w:t xml:space="preserve">), 50 </w:t>
+      </w:r>
+      <w:proofErr w:type="spellStart"/>
+      <w:r>
+        <w:t>carácteres</w:t>
+      </w:r>
+      <w:proofErr w:type="spellEnd"/>
+      <w:r>
+        <w:t xml:space="preserve"> </w:t>
+      </w:r>
+      <w:proofErr w:type="gramStart"/>
+      <w:r>
+        <w:t>máximo .</w:t>
+      </w:r>
+      <w:proofErr w:type="gramEnd"/>
+    </w:p>
+    <w:p>
+      <w:pPr>
+        <w:pStyle w:val="Prrafodelista"/>
+      </w:pPr>
+      <w:r>
+        <w:t>3.-</w:t>
+      </w:r>
+      <w:r>
+        <w:t xml:space="preserve"> Abreviatura del nombre de la materia (</w:t>
+      </w:r>
+      <w:proofErr w:type="spellStart"/>
+      <w:r>
+        <w:t>Abrev_materia</w:t>
+      </w:r>
+      <w:proofErr w:type="spellEnd"/>
+      <w:r>
+        <w:t xml:space="preserve">), 3 </w:t>
+      </w:r>
+      <w:r>
+        <w:t>caracteres.</w:t>
+      </w:r>
+    </w:p>
+    <w:p>
+      <w:pPr>
+        <w:pStyle w:val="Prrafodelista"/>
+      </w:pPr>
+    </w:p>
+    <w:p>
+      <w:pPr>
+        <w:pStyle w:val="Prrafodelista"/>
+      </w:pPr>
+      <w:r>
+        <w:t>Ejemplo:</w:t>
+      </w:r>
+    </w:p>
+    <w:p>
+      <w:pPr>
+        <w:pStyle w:val="Prrafodelista"/>
+        <w:rPr>
+          <w:color w:val="A6A6A6" w:themeColor="background1" w:themeShade="A6"/>
+        </w:rPr>
+      </w:pPr>
+      <w:r>
+        <w:rPr>
+          <w:color w:val="A6A6A6" w:themeColor="background1" w:themeShade="A6"/>
+        </w:rPr>
+        <w:t xml:space="preserve">0001-Matemáticas Aplicadas a las Ciencias </w:t>
+      </w:r>
+      <w:proofErr w:type="spellStart"/>
+      <w:r>
+        <w:rPr>
+          <w:color w:val="A6A6A6" w:themeColor="background1" w:themeShade="A6"/>
+        </w:rPr>
+        <w:t>SocialesMCS</w:t>
+      </w:r>
+      <w:proofErr w:type="spellEnd"/>
+    </w:p>
+    <w:p>
+      <w:pPr>
+        <w:pStyle w:val="Prrafodelista"/>
+        <w:rPr>
+          <w:color w:val="A6A6A6" w:themeColor="background1" w:themeShade="A6"/>
+        </w:rPr>
+      </w:pPr>
+      <w:r>
+        <w:rPr>
+          <w:color w:val="A6A6A6" w:themeColor="background1" w:themeShade="A6"/>
+        </w:rPr>
+        <w:t>0002-Historia del Arte-HAR</w:t>
+      </w:r>
+    </w:p>
+    <w:p>
+      <w:pPr>
+        <w:pStyle w:val="Prrafodelista"/>
+        <w:numPr>
+          <w:ilvl w:val="0"/>
+          <w:numId w:val="16"/>
+        </w:numPr>
+        <w:rPr>
+          <w:color w:val="A6A6A6" w:themeColor="background1" w:themeShade="A6"/>
+        </w:rPr>
+      </w:pPr>
+      <w:r>
+        <w:lastRenderedPageBreak/>
+        <w:t>Matriculas.txt:  almacenará la información relativa a las asignaturas en las que se encuentran matriculados los alumnos con los siguientes campos separados por guiones:</w:t>
+      </w:r>
+    </w:p>
+    <w:p>
+      <w:pPr>
+        <w:pStyle w:val="Prrafodelista"/>
+      </w:pPr>
+      <w:r>
+        <w:t>1.-Identificador de la materia (</w:t>
+      </w:r>
+      <w:proofErr w:type="spellStart"/>
+      <w:r>
+        <w:t>Id_materia</w:t>
+      </w:r>
+      <w:proofErr w:type="spellEnd"/>
+      <w:r>
+        <w:t xml:space="preserve">), 4 dígitos (debe coincidir con el </w:t>
+      </w:r>
+      <w:proofErr w:type="spellStart"/>
+      <w:r>
+        <w:t>Id_materia</w:t>
+      </w:r>
+      <w:proofErr w:type="spellEnd"/>
+      <w:r>
+        <w:t xml:space="preserve"> de alguna materia del fichero Materias.txt).</w:t>
+      </w:r>
+    </w:p>
+    <w:p>
+      <w:pPr>
+        <w:pStyle w:val="Prrafodelista"/>
+      </w:pPr>
+      <w:r>
+        <w:t>2.-Identificador escolar (</w:t>
+      </w:r>
+      <w:proofErr w:type="spellStart"/>
+      <w:r>
+        <w:t>Id_alum</w:t>
+      </w:r>
+      <w:proofErr w:type="spellEnd"/>
+      <w:r>
+        <w:t xml:space="preserve">), seis dígitos (debe coincidir con el </w:t>
+      </w:r>
+      <w:proofErr w:type="spellStart"/>
+      <w:r>
+        <w:t>Id_alum</w:t>
+      </w:r>
+      <w:proofErr w:type="spellEnd"/>
+      <w:r>
+        <w:t xml:space="preserve"> de algún alumno del fichero Alumnos.txt).</w:t>
+      </w:r>
+    </w:p>
+    <w:p>
+      <w:pPr>
+        <w:pStyle w:val="Prrafodelista"/>
+      </w:pPr>
+    </w:p>
+    <w:p>
+      <w:pPr>
+        <w:pStyle w:val="Prrafodelista"/>
+      </w:pPr>
+      <w:r>
+        <w:t>Ejemplo:</w:t>
+      </w:r>
+    </w:p>
+    <w:p>
+      <w:pPr>
+        <w:pStyle w:val="Prrafodelista"/>
+      </w:pPr>
+    </w:p>
+    <w:p>
+      <w:pPr>
+        <w:pStyle w:val="Prrafodelista"/>
+        <w:rPr>
+          <w:color w:val="A6A6A6" w:themeColor="background1" w:themeShade="A6"/>
+        </w:rPr>
+      </w:pPr>
+      <w:r>
+        <w:rPr>
+          <w:color w:val="A6A6A6" w:themeColor="background1" w:themeShade="A6"/>
+        </w:rPr>
+        <w:t>0001-342312 0002-123456</w:t>
+      </w:r>
+    </w:p>
+    <w:p>
+      <w:pPr>
+        <w:pStyle w:val="Prrafodelista"/>
+        <w:rPr>
+          <w:color w:val="A6A6A6" w:themeColor="background1" w:themeShade="A6"/>
+        </w:rPr>
+      </w:pPr>
+    </w:p>
+    <w:p>
+      <w:pPr>
+        <w:pStyle w:val="Prrafodelista"/>
+        <w:numPr>
+          <w:ilvl w:val="0"/>
+          <w:numId w:val="16"/>
+        </w:numPr>
+        <w:rPr>
+          <w:color w:val="A6A6A6" w:themeColor="background1" w:themeShade="A6"/>
+        </w:rPr>
+      </w:pPr>
+      <w:r>
+        <w:t>Calificaciones.txt: almacenará la información de todas las calificaciones que reciben los alumnos por parte de los profesores con los siguientes campos separados por guiones:</w:t>
+      </w:r>
+    </w:p>
+    <w:p>
+      <w:pPr>
+        <w:pStyle w:val="Prrafodelista"/>
+      </w:pPr>
+      <w:r>
+        <w:t>1.- Fecha a la que corresponde la calificación (</w:t>
+      </w:r>
+      <w:proofErr w:type="spellStart"/>
+      <w:r>
+        <w:t>Fecha_calif</w:t>
+      </w:r>
+      <w:proofErr w:type="spellEnd"/>
+      <w:r>
+        <w:t>), en formato fecha.</w:t>
+      </w:r>
+    </w:p>
+    <w:p>
+      <w:pPr>
+        <w:pStyle w:val="Prrafodelista"/>
+      </w:pPr>
+      <w:r>
+        <w:t>2.- Descripción de la calificación (</w:t>
+      </w:r>
+      <w:proofErr w:type="spellStart"/>
+      <w:r>
+        <w:t>Descrip_calif</w:t>
+      </w:r>
+      <w:proofErr w:type="spellEnd"/>
+      <w:r>
+        <w:t>), 30 caracteres máximo.</w:t>
+      </w:r>
+    </w:p>
+    <w:p>
+      <w:pPr>
+        <w:pStyle w:val="Prrafodelista"/>
+      </w:pPr>
+      <w:r>
+        <w:t>3.- Identificador de la materia (</w:t>
+      </w:r>
+      <w:proofErr w:type="spellStart"/>
+      <w:r>
+        <w:t>Id_materia</w:t>
+      </w:r>
+      <w:proofErr w:type="spellEnd"/>
+      <w:r>
+        <w:t xml:space="preserve">) a la que corresponde la </w:t>
+      </w:r>
+      <w:proofErr w:type="gramStart"/>
+      <w:r>
+        <w:t>calificación ,</w:t>
+      </w:r>
+      <w:proofErr w:type="gramEnd"/>
+      <w:r>
+        <w:t xml:space="preserve"> 4 dígitos (debe coincidir con el </w:t>
+      </w:r>
+      <w:proofErr w:type="spellStart"/>
+      <w:r>
+        <w:t>Id_materia</w:t>
+      </w:r>
+      <w:proofErr w:type="spellEnd"/>
+      <w:r>
+        <w:t xml:space="preserve"> de alguna materia del fichero Materias.txt).</w:t>
+      </w:r>
+    </w:p>
+    <w:p>
+      <w:pPr>
+        <w:pStyle w:val="Prrafodelista"/>
+      </w:pPr>
+      <w:r>
+        <w:t>4.- Identificador escolar del alumno (</w:t>
+      </w:r>
+      <w:proofErr w:type="spellStart"/>
+      <w:r>
+        <w:t>Id_alum</w:t>
+      </w:r>
+      <w:proofErr w:type="spellEnd"/>
+      <w:r>
+        <w:t xml:space="preserve">) que recibe la calificación, seis dígitos (debe coincidir con el </w:t>
+      </w:r>
+      <w:proofErr w:type="spellStart"/>
+      <w:r>
+        <w:t>Id_alum</w:t>
+      </w:r>
+      <w:proofErr w:type="spellEnd"/>
+      <w:r>
+        <w:t xml:space="preserve"> de algún alumno del fichero Alumnos.txt).</w:t>
+      </w:r>
+    </w:p>
+    <w:p>
+      <w:pPr>
+        <w:pStyle w:val="Prrafodelista"/>
+      </w:pPr>
+      <w:r>
+        <w:t>5.- Calificación (</w:t>
+      </w:r>
+      <w:proofErr w:type="spellStart"/>
+      <w:r>
+        <w:t>Valor_calif</w:t>
+      </w:r>
+      <w:proofErr w:type="spellEnd"/>
+      <w:r>
+        <w:t>), valor numérico de la calificación obtenida entre 0 y 10.</w:t>
+      </w:r>
+    </w:p>
+    <w:p>
+      <w:pPr>
+        <w:pStyle w:val="Prrafodelista"/>
+      </w:pPr>
+      <w:r>
+        <w:t xml:space="preserve"> </w:t>
+      </w:r>
+    </w:p>
+    <w:p>
+      <w:pPr>
+        <w:pStyle w:val="Prrafodelista"/>
+      </w:pPr>
+      <w:r>
+        <w:t xml:space="preserve">Ejemplo: </w:t>
+      </w:r>
+    </w:p>
+    <w:p>
+      <w:pPr>
+        <w:pStyle w:val="Prrafodelista"/>
+      </w:pPr>
+    </w:p>
+    <w:p>
+      <w:pPr>
+        <w:pStyle w:val="Prrafodelista"/>
+        <w:rPr>
+          <w:color w:val="A6A6A6" w:themeColor="background1" w:themeShade="A6"/>
+        </w:rPr>
+      </w:pPr>
+      <w:r>
+        <w:rPr>
+          <w:color w:val="A6A6A6" w:themeColor="background1" w:themeShade="A6"/>
+        </w:rPr>
+        <w:t>25/02/2017-Examen unidad 1-0001-342312-7</w:t>
+      </w:r>
+    </w:p>
+    <w:p>
+      <w:pPr>
+        <w:pStyle w:val="Prrafodelista"/>
+        <w:rPr>
+          <w:color w:val="A6A6A6" w:themeColor="background1" w:themeShade="A6"/>
+        </w:rPr>
+      </w:pPr>
+      <w:r>
+        <w:rPr>
+          <w:color w:val="A6A6A6" w:themeColor="background1" w:themeShade="A6"/>
+        </w:rPr>
+        <w:t>25/02/2017-Examen unidad 4-0002-123456-4</w:t>
+      </w:r>
+    </w:p>
+    <w:p/>
+    <w:p>
+      <w:pPr>
+        <w:pStyle w:val="Prrafodelista"/>
+        <w:numPr>
+          <w:ilvl w:val="0"/>
+          <w:numId w:val="16"/>
+        </w:numPr>
+      </w:pPr>
+      <w:r>
+        <w:t>Faltas.txt: almacenará la información de todas las faltas de asistencia que tienen los alumnos con los siguientes campos separados por guiones:</w:t>
+      </w:r>
+    </w:p>
+    <w:p>
+      <w:pPr>
+        <w:pStyle w:val="Prrafodelista"/>
+      </w:pPr>
+      <w:r>
+        <w:t>1.- Fecha a la que corresponde la falta de asistencia (</w:t>
+      </w:r>
+      <w:proofErr w:type="spellStart"/>
+      <w:r>
+        <w:t>Fecha_falta</w:t>
+      </w:r>
+      <w:proofErr w:type="spellEnd"/>
+      <w:r>
+        <w:t>), en formato fecha.</w:t>
+      </w:r>
+    </w:p>
+    <w:p>
+      <w:pPr>
+        <w:pStyle w:val="Prrafodelista"/>
+      </w:pPr>
+      <w:r>
+        <w:t>2.- Hora (</w:t>
+      </w:r>
+      <w:proofErr w:type="spellStart"/>
+      <w:r>
+        <w:t>Hora_falta</w:t>
+      </w:r>
+      <w:proofErr w:type="spellEnd"/>
+      <w:r>
+        <w:t>), valor numérico de 1 a 6 para reflejar el tramo horario en el que ha faltado.</w:t>
+      </w:r>
+    </w:p>
+    <w:p>
+      <w:pPr>
+        <w:pStyle w:val="Prrafodelista"/>
+      </w:pPr>
+      <w:r>
+        <w:t>3.- Descripción de la falta (</w:t>
+      </w:r>
+      <w:proofErr w:type="spellStart"/>
+      <w:r>
+        <w:t>Descrip_falta</w:t>
+      </w:r>
+      <w:proofErr w:type="spellEnd"/>
+      <w:r>
+        <w:t>), 30 caracteres máximo.</w:t>
+      </w:r>
+    </w:p>
+    <w:p>
+      <w:pPr>
+        <w:pStyle w:val="Prrafodelista"/>
+      </w:pPr>
+      <w:r>
+        <w:t>4.- Estado de la falta (</w:t>
+      </w:r>
+      <w:proofErr w:type="spellStart"/>
+      <w:r>
+        <w:t>Estado_falta</w:t>
+      </w:r>
+      <w:proofErr w:type="spellEnd"/>
+      <w:r>
+        <w:t>), indica en qué estado se encuentra la falta: Injustificada, Justificada, Retraso.</w:t>
+      </w:r>
+    </w:p>
+    <w:p>
+      <w:pPr>
+        <w:pStyle w:val="Prrafodelista"/>
+      </w:pPr>
+      <w:r>
+        <w:t>5.- Identificador escolar del alumno (</w:t>
+      </w:r>
+      <w:proofErr w:type="spellStart"/>
+      <w:r>
+        <w:t>Id_alum</w:t>
+      </w:r>
+      <w:proofErr w:type="spellEnd"/>
+      <w:r>
+        <w:t xml:space="preserve">) al que corresponde la falta de asistencia, seis dígitos (debe coincidir con el </w:t>
+      </w:r>
+      <w:proofErr w:type="spellStart"/>
+      <w:r>
+        <w:t>Id_alum</w:t>
+      </w:r>
+      <w:proofErr w:type="spellEnd"/>
+      <w:r>
+        <w:t xml:space="preserve"> de algún alumno del fichero Alumnos.txt).</w:t>
+      </w:r>
+    </w:p>
+    <w:p>
+      <w:pPr>
+        <w:pStyle w:val="Prrafodelista"/>
+      </w:pPr>
+    </w:p>
+    <w:p>
+      <w:pPr>
+        <w:pStyle w:val="Prrafodelista"/>
+      </w:pPr>
+      <w:r>
+        <w:t>Ejemplo:</w:t>
+      </w:r>
+    </w:p>
+    <w:p>
+      <w:pPr>
+        <w:pStyle w:val="Prrafodelista"/>
+      </w:pPr>
+    </w:p>
+    <w:p>
+      <w:pPr>
+        <w:pStyle w:val="Prrafodelista"/>
+        <w:rPr>
+          <w:color w:val="A6A6A6" w:themeColor="background1" w:themeShade="A6"/>
+        </w:rPr>
+      </w:pPr>
+      <w:r>
+        <w:rPr>
+          <w:color w:val="A6A6A6" w:themeColor="background1" w:themeShade="A6"/>
+        </w:rPr>
+        <w:t>25/02/2017-4-enfermedad-injustificada-342312</w:t>
+      </w:r>
+    </w:p>
+    <w:p>
+      <w:pPr>
+        <w:pStyle w:val="Prrafodelista"/>
+        <w:rPr>
+          <w:color w:val="A6A6A6" w:themeColor="background1" w:themeShade="A6"/>
+        </w:rPr>
+      </w:pPr>
+      <w:r>
+        <w:rPr>
+          <w:color w:val="A6A6A6" w:themeColor="background1" w:themeShade="A6"/>
+        </w:rPr>
+        <w:t>22/02/2017-2-actividad extraescolar-justificada-123456</w:t>
+      </w:r>
+    </w:p>
+    <w:p>
+      <w:pPr>
+        <w:pStyle w:val="Prrafodelista"/>
+        <w:rPr>
+          <w:color w:val="A6A6A6" w:themeColor="background1" w:themeShade="A6"/>
+        </w:rPr>
+      </w:pPr>
+    </w:p>
+    <w:p>
+      <w:pPr>
+        <w:pStyle w:val="Prrafodelista"/>
+        <w:rPr>
+          <w:color w:val="A6A6A6" w:themeColor="background1" w:themeShade="A6"/>
+        </w:rPr>
+      </w:pPr>
+    </w:p>
+    <w:p>
+      <w:pPr>
+        <w:pStyle w:val="Prrafodelista"/>
+        <w:numPr>
+          <w:ilvl w:val="0"/>
+          <w:numId w:val="16"/>
+        </w:numPr>
+        <w:rPr>
+          <w:color w:val="A6A6A6" w:themeColor="background1" w:themeShade="A6"/>
+        </w:rPr>
+      </w:pPr>
+      <w:r>
+        <w:t>Horarios.txt: almacenará la información de las materias que imparte cada profesor con los siguientes campos separados por guiones:</w:t>
+      </w:r>
+    </w:p>
+    <w:p>
+      <w:pPr>
+        <w:pStyle w:val="Prrafodelista"/>
+      </w:pPr>
+      <w:r>
+        <w:lastRenderedPageBreak/>
+        <w:t>1.- Identificador del profesor (</w:t>
+      </w:r>
+      <w:proofErr w:type="spellStart"/>
+      <w:r>
+        <w:t>Id_profesor</w:t>
+      </w:r>
+      <w:proofErr w:type="spellEnd"/>
+      <w:r>
+        <w:t xml:space="preserve">), tres dígitos (debe coincidir con un identificador de usuario, </w:t>
+      </w:r>
+      <w:proofErr w:type="spellStart"/>
+      <w:r>
+        <w:t>Id_usuario</w:t>
+      </w:r>
+      <w:proofErr w:type="spellEnd"/>
+      <w:r>
+        <w:t>, con perfil profesor del fichero Usuarios.txt).</w:t>
+      </w:r>
+    </w:p>
+    <w:p>
+      <w:pPr>
+        <w:pStyle w:val="Prrafodelista"/>
+      </w:pPr>
+      <w:r>
+        <w:t>2.- Día (</w:t>
+      </w:r>
+      <w:proofErr w:type="spellStart"/>
+      <w:r>
+        <w:t>Día_clase</w:t>
+      </w:r>
+      <w:proofErr w:type="spellEnd"/>
+      <w:r>
+        <w:t>), valor numérico de 1 a 5 que indica el día de la semana que imparte clase de la materia el profesor.</w:t>
+      </w:r>
+    </w:p>
+    <w:p>
+      <w:pPr>
+        <w:pStyle w:val="Prrafodelista"/>
+      </w:pPr>
+      <w:r>
+        <w:t>3.- Hora (</w:t>
+      </w:r>
+      <w:proofErr w:type="spellStart"/>
+      <w:r>
+        <w:t>Hora_clase</w:t>
+      </w:r>
+      <w:proofErr w:type="spellEnd"/>
+      <w:r>
+        <w:t>), valor numérico de 1 a 6 que indica el tramo horario en el que imparte clase de la materia el profesor.</w:t>
+      </w:r>
+    </w:p>
+    <w:p>
+      <w:pPr>
+        <w:pStyle w:val="Prrafodelista"/>
+      </w:pPr>
+      <w:r>
+        <w:t>4.- Identificador de la materia (</w:t>
+      </w:r>
+      <w:proofErr w:type="spellStart"/>
+      <w:r>
+        <w:t>Id_materia</w:t>
+      </w:r>
+      <w:proofErr w:type="spellEnd"/>
+      <w:r>
+        <w:t xml:space="preserve">), 4 dígitos (debe coincidir con el </w:t>
+      </w:r>
+      <w:proofErr w:type="spellStart"/>
+      <w:r>
+        <w:t>Id_materia</w:t>
+      </w:r>
+      <w:proofErr w:type="spellEnd"/>
+      <w:r>
+        <w:t xml:space="preserve"> de alguna materia del fichero Materias.txt).</w:t>
+      </w:r>
+    </w:p>
+    <w:p>
+      <w:pPr>
+        <w:pStyle w:val="Prrafodelista"/>
+      </w:pPr>
+      <w:r>
+        <w:t>5.- Grupo (Grupo) al que imparte clase, 10 caracteres máximo (debe coincidir con algún grupo de los que aparecen en el fichero Alumnos.txt).</w:t>
+      </w:r>
+    </w:p>
+    <w:p>
+      <w:pPr>
+        <w:pStyle w:val="Prrafodelista"/>
+      </w:pPr>
+    </w:p>
+    <w:p>
+      <w:pPr>
+        <w:pStyle w:val="Prrafodelista"/>
+      </w:pPr>
+      <w:r>
+        <w:t>Ejemplo:</w:t>
+      </w:r>
+    </w:p>
+    <w:p>
+      <w:pPr>
+        <w:pStyle w:val="Prrafodelista"/>
+      </w:pPr>
+    </w:p>
+    <w:p>
+      <w:pPr>
+        <w:pStyle w:val="Prrafodelista"/>
+        <w:rPr>
+          <w:color w:val="A6A6A6" w:themeColor="background1" w:themeShade="A6"/>
+        </w:rPr>
+      </w:pPr>
+      <w:r>
+        <w:rPr>
+          <w:color w:val="A6A6A6" w:themeColor="background1" w:themeShade="A6"/>
+        </w:rPr>
+        <w:t>003-1-2-0002-1ºHCSA (El profesor Manuel López imparte clases de Historia del Arte al grupo 1ºHCSA los lunes a 2ª hora)</w:t>
+      </w:r>
+    </w:p>
+    <w:p>
+      <w:pPr>
+        <w:pStyle w:val="Prrafodelista"/>
+        <w:rPr>
+          <w:color w:val="A6A6A6" w:themeColor="background1" w:themeShade="A6"/>
+        </w:rPr>
+      </w:pPr>
+      <w:r>
+        <w:rPr>
+          <w:color w:val="A6A6A6" w:themeColor="background1" w:themeShade="A6"/>
+        </w:rPr>
+        <w:t>002-5-3-0001-4ºB (El profesor Guillermo Gómez imparte clases de Matemáticas aplicadas a las ciencias sociales al grupo 4º B los viernes a 3ª hora)</w:t>
+      </w:r>
+    </w:p>
+    <w:p>
+      <w:pPr>
+        <w:pStyle w:val="Prrafodelista"/>
+        <w:rPr>
+          <w:color w:val="A6A6A6" w:themeColor="background1" w:themeShade="A6"/>
+        </w:rPr>
+      </w:pPr>
+    </w:p>
+    <w:p>
+      <w:pPr>
+        <w:pStyle w:val="Prrafodelista"/>
+        <w:rPr>
+          <w:color w:val="A6A6A6" w:themeColor="background1" w:themeShade="A6"/>
+        </w:rPr>
+      </w:pPr>
+    </w:p>
+    <w:p>
+      <w:pPr>
         <w:rPr>
           <w:sz w:val="28"/>
           <w:szCs w:val="28"/>
           <w:u w:val="single"/>
         </w:rPr>
       </w:pPr>
-    </w:p>
-    <w:p>
-      <w:pPr>
-        <w:pStyle w:val="Standard"/>
-      </w:pPr>
-      <w:bookmarkStart w:id="5" w:name="_GoBack"/>
-      <w:bookmarkEnd w:id="5"/>
-    </w:p>
-    <w:p>
-      <w:pPr>
-        <w:pStyle w:val="Ttulo1"/>
-        <w:jc w:val="center"/>
-        <w:rPr>
-          <w:b/>
-          <w:sz w:val="72"/>
-          <w:szCs w:val="72"/>
+      <w:r>
+        <w:rPr>
+          <w:sz w:val="28"/>
+          <w:szCs w:val="28"/>
           <w:u w:val="single"/>
+        </w:rPr>
+        <w:t xml:space="preserve">Desglose de </w:t>
+      </w:r>
+      <w:proofErr w:type="spellStart"/>
+      <w:r>
+        <w:rPr>
+          <w:sz w:val="28"/>
+          <w:szCs w:val="28"/>
+          <w:u w:val="single"/>
+        </w:rPr>
+        <w:t>archivos.c</w:t>
+      </w:r>
+      <w:proofErr w:type="spellEnd"/>
+      <w:r>
+        <w:rPr>
+          <w:sz w:val="28"/>
+          <w:szCs w:val="28"/>
+          <w:u w:val="single"/>
+        </w:rPr>
+        <w:t>:</w:t>
+      </w:r>
+    </w:p>
+    <w:p>
+      <w:pPr>
+        <w:pStyle w:val="Standard"/>
+        <w:numPr>
+          <w:ilvl w:val="0"/>
+          <w:numId w:val="16"/>
+        </w:numPr>
+      </w:pPr>
+      <w:proofErr w:type="spellStart"/>
+      <w:r>
+        <w:t>main.c</w:t>
+      </w:r>
+      <w:proofErr w:type="spellEnd"/>
+      <w:r>
+        <w:t xml:space="preserve">: incluye todas as cabeceras del programa </w:t>
+      </w:r>
+      <w:proofErr w:type="gramStart"/>
+      <w:r>
+        <w:t>y  variables</w:t>
+      </w:r>
+      <w:proofErr w:type="gramEnd"/>
+      <w:r>
+        <w:t xml:space="preserve"> globales. Dentro de la función principal calcula el número de elementos de cada tipo en los ficheros, reserva memoria para estos de manera dinámica y los carga en memoria antes de entrar al </w:t>
+      </w:r>
+      <w:proofErr w:type="spellStart"/>
+      <w:r>
+        <w:t>menu</w:t>
+      </w:r>
+      <w:proofErr w:type="spellEnd"/>
+      <w:r>
+        <w:t xml:space="preserve"> principal.</w:t>
+      </w:r>
+    </w:p>
+    <w:p>
+      <w:pPr>
+        <w:pStyle w:val="Standard"/>
+        <w:ind w:left="708"/>
+      </w:pPr>
+      <w:r>
+        <w:t>Dentro de este archivo, se encuentran también los menús utilizados en cada pantalla del programa por cada usuario, incluidos en funciones diferentes.</w:t>
+      </w:r>
+    </w:p>
+    <w:p>
+      <w:pPr>
+        <w:pStyle w:val="Standard"/>
+      </w:pPr>
+    </w:p>
+    <w:p>
+      <w:pPr>
+        <w:pStyle w:val="Standard"/>
+        <w:numPr>
+          <w:ilvl w:val="0"/>
+          <w:numId w:val="16"/>
+        </w:numPr>
+      </w:pPr>
+      <w:proofErr w:type="spellStart"/>
+      <w:proofErr w:type="gramStart"/>
+      <w:r>
+        <w:t>Ficheros.c</w:t>
+      </w:r>
+      <w:proofErr w:type="spellEnd"/>
+      <w:r>
+        <w:t xml:space="preserve"> :</w:t>
+      </w:r>
+      <w:proofErr w:type="gramEnd"/>
+      <w:r>
+        <w:t xml:space="preserve"> recorre de principio a fin un fichero y cuenta el número de </w:t>
+      </w:r>
+      <w:proofErr w:type="spellStart"/>
+      <w:r>
+        <w:t>lineas</w:t>
+      </w:r>
+      <w:proofErr w:type="spellEnd"/>
+      <w:r>
+        <w:t xml:space="preserve"> que éste tiene, tratando cada una de ellas como un elemento distinto a tener en cuenta.</w:t>
+      </w:r>
+    </w:p>
+    <w:p>
+      <w:pPr>
+        <w:pStyle w:val="Prrafodelista"/>
+        <w:numPr>
+          <w:ilvl w:val="0"/>
+          <w:numId w:val="16"/>
+        </w:numPr>
+        <w:rPr>
+          <w:color w:val="A6A6A6" w:themeColor="background1" w:themeShade="A6"/>
         </w:rPr>
       </w:pPr>
     </w:p>
@@ -1719,6 +4179,119 @@
     </w:lvl>
   </w:abstractNum>
   <w:abstractNum w:abstractNumId="1" w15:restartNumberingAfterBreak="0">
+    <w:nsid w:val="1B135A74"/>
+    <w:multiLevelType w:val="hybridMultilevel"/>
+    <w:tmpl w:val="0D42DD02"/>
+    <w:lvl w:ilvl="0" w:tplc="0C0A000F">
+      <w:start w:val="1"/>
+      <w:numFmt w:val="decimal"/>
+      <w:lvlText w:val="%1."/>
+      <w:lvlJc w:val="left"/>
+      <w:pPr>
+        <w:ind w:left="720" w:hanging="360"/>
+      </w:pPr>
+      <w:rPr>
+        <w:rFonts w:hint="default"/>
+      </w:rPr>
+    </w:lvl>
+    <w:lvl w:ilvl="1" w:tplc="0C0A0003" w:tentative="1">
+      <w:start w:val="1"/>
+      <w:numFmt w:val="bullet"/>
+      <w:lvlText w:val="o"/>
+      <w:lvlJc w:val="left"/>
+      <w:pPr>
+        <w:ind w:left="1440" w:hanging="360"/>
+      </w:pPr>
+      <w:rPr>
+        <w:rFonts w:ascii="Courier New" w:hAnsi="Courier New" w:cs="Courier New" w:hint="default"/>
+      </w:rPr>
+    </w:lvl>
+    <w:lvl w:ilvl="2" w:tplc="0C0A0005" w:tentative="1">
+      <w:start w:val="1"/>
+      <w:numFmt w:val="bullet"/>
+      <w:lvlText w:val=""/>
+      <w:lvlJc w:val="left"/>
+      <w:pPr>
+        <w:ind w:left="2160" w:hanging="360"/>
+      </w:pPr>
+      <w:rPr>
+        <w:rFonts w:ascii="Wingdings" w:hAnsi="Wingdings" w:hint="default"/>
+      </w:rPr>
+    </w:lvl>
+    <w:lvl w:ilvl="3" w:tplc="0C0A0001" w:tentative="1">
+      <w:start w:val="1"/>
+      <w:numFmt w:val="bullet"/>
+      <w:lvlText w:val=""/>
+      <w:lvlJc w:val="left"/>
+      <w:pPr>
+        <w:ind w:left="2880" w:hanging="360"/>
+      </w:pPr>
+      <w:rPr>
+        <w:rFonts w:ascii="Symbol" w:hAnsi="Symbol" w:hint="default"/>
+      </w:rPr>
+    </w:lvl>
+    <w:lvl w:ilvl="4" w:tplc="0C0A0003" w:tentative="1">
+      <w:start w:val="1"/>
+      <w:numFmt w:val="bullet"/>
+      <w:lvlText w:val="o"/>
+      <w:lvlJc w:val="left"/>
+      <w:pPr>
+        <w:ind w:left="3600" w:hanging="360"/>
+      </w:pPr>
+      <w:rPr>
+        <w:rFonts w:ascii="Courier New" w:hAnsi="Courier New" w:cs="Courier New" w:hint="default"/>
+      </w:rPr>
+    </w:lvl>
+    <w:lvl w:ilvl="5" w:tplc="0C0A0005" w:tentative="1">
+      <w:start w:val="1"/>
+      <w:numFmt w:val="bullet"/>
+      <w:lvlText w:val=""/>
+      <w:lvlJc w:val="left"/>
+      <w:pPr>
+        <w:ind w:left="4320" w:hanging="360"/>
+      </w:pPr>
+      <w:rPr>
+        <w:rFonts w:ascii="Wingdings" w:hAnsi="Wingdings" w:hint="default"/>
+      </w:rPr>
+    </w:lvl>
+    <w:lvl w:ilvl="6" w:tplc="0C0A0001" w:tentative="1">
+      <w:start w:val="1"/>
+      <w:numFmt w:val="bullet"/>
+      <w:lvlText w:val=""/>
+      <w:lvlJc w:val="left"/>
+      <w:pPr>
+        <w:ind w:left="5040" w:hanging="360"/>
+      </w:pPr>
+      <w:rPr>
+        <w:rFonts w:ascii="Symbol" w:hAnsi="Symbol" w:hint="default"/>
+      </w:rPr>
+    </w:lvl>
+    <w:lvl w:ilvl="7" w:tplc="0C0A0003" w:tentative="1">
+      <w:start w:val="1"/>
+      <w:numFmt w:val="bullet"/>
+      <w:lvlText w:val="o"/>
+      <w:lvlJc w:val="left"/>
+      <w:pPr>
+        <w:ind w:left="5760" w:hanging="360"/>
+      </w:pPr>
+      <w:rPr>
+        <w:rFonts w:ascii="Courier New" w:hAnsi="Courier New" w:cs="Courier New" w:hint="default"/>
+      </w:rPr>
+    </w:lvl>
+    <w:lvl w:ilvl="8" w:tplc="0C0A0005" w:tentative="1">
+      <w:start w:val="1"/>
+      <w:numFmt w:val="bullet"/>
+      <w:lvlText w:val=""/>
+      <w:lvlJc w:val="left"/>
+      <w:pPr>
+        <w:ind w:left="6480" w:hanging="360"/>
+      </w:pPr>
+      <w:rPr>
+        <w:rFonts w:ascii="Wingdings" w:hAnsi="Wingdings" w:hint="default"/>
+      </w:rPr>
+    </w:lvl>
+  </w:abstractNum>
+  <w:abstractNum w:abstractNumId="2" w15:restartNumberingAfterBreak="0">
     <w:nsid w:val="28A61C17"/>
     <w:multiLevelType w:val="hybridMultilevel"/>
     <w:tmpl w:val="ABA0ABDA"/>
@@ -1831,7 +4404,7 @@
       </w:rPr>
     </w:lvl>
   </w:abstractNum>
-  <w:abstractNum w:abstractNumId="2" w15:restartNumberingAfterBreak="0">
+  <w:abstractNum w:abstractNumId="3" w15:restartNumberingAfterBreak="0">
     <w:nsid w:val="2956713C"/>
     <w:multiLevelType w:val="hybridMultilevel"/>
     <w:tmpl w:val="B4B2A0CA"/>
@@ -1917,7 +4490,7 @@
       </w:pPr>
     </w:lvl>
   </w:abstractNum>
-  <w:abstractNum w:abstractNumId="3" w15:restartNumberingAfterBreak="0">
+  <w:abstractNum w:abstractNumId="4" w15:restartNumberingAfterBreak="0">
     <w:nsid w:val="2A012804"/>
     <w:multiLevelType w:val="hybridMultilevel"/>
     <w:tmpl w:val="ACE2EFB0"/>
@@ -2030,7 +4603,7 @@
       </w:rPr>
     </w:lvl>
   </w:abstractNum>
-  <w:abstractNum w:abstractNumId="4" w15:restartNumberingAfterBreak="0">
+  <w:abstractNum w:abstractNumId="5" w15:restartNumberingAfterBreak="0">
     <w:nsid w:val="323A0A12"/>
     <w:multiLevelType w:val="multilevel"/>
     <w:tmpl w:val="06006A5A"/>
@@ -2108,7 +4681,7 @@
       </w:pPr>
     </w:lvl>
   </w:abstractNum>
-  <w:abstractNum w:abstractNumId="5" w15:restartNumberingAfterBreak="0">
+  <w:abstractNum w:abstractNumId="6" w15:restartNumberingAfterBreak="0">
     <w:nsid w:val="326E53A1"/>
     <w:multiLevelType w:val="multilevel"/>
     <w:tmpl w:val="0B6C6912"/>
@@ -2186,7 +4759,7 @@
       </w:pPr>
     </w:lvl>
   </w:abstractNum>
-  <w:abstractNum w:abstractNumId="6" w15:restartNumberingAfterBreak="0">
+  <w:abstractNum w:abstractNumId="7" w15:restartNumberingAfterBreak="0">
     <w:nsid w:val="36CF5806"/>
     <w:multiLevelType w:val="multilevel"/>
     <w:tmpl w:val="6C0C9592"/>
@@ -2272,7 +4845,111 @@
       </w:pPr>
     </w:lvl>
   </w:abstractNum>
-  <w:abstractNum w:abstractNumId="7" w15:restartNumberingAfterBreak="0">
+  <w:abstractNum w:abstractNumId="8" w15:restartNumberingAfterBreak="0">
+    <w:nsid w:val="3916450E"/>
+    <w:multiLevelType w:val="multilevel"/>
+    <w:tmpl w:val="E9BEB346"/>
+    <w:lvl w:ilvl="0">
+      <w:numFmt w:val="bullet"/>
+      <w:lvlText w:val="•"/>
+      <w:lvlJc w:val="left"/>
+      <w:pPr>
+        <w:ind w:left="720" w:hanging="360"/>
+      </w:pPr>
+      <w:rPr>
+        <w:rFonts w:ascii="OpenSymbol" w:eastAsia="OpenSymbol" w:hAnsi="OpenSymbol" w:cs="OpenSymbol"/>
+      </w:rPr>
+    </w:lvl>
+    <w:lvl w:ilvl="1">
+      <w:numFmt w:val="bullet"/>
+      <w:lvlText w:val="◦"/>
+      <w:lvlJc w:val="left"/>
+      <w:pPr>
+        <w:ind w:left="1080" w:hanging="360"/>
+      </w:pPr>
+      <w:rPr>
+        <w:rFonts w:ascii="OpenSymbol" w:eastAsia="OpenSymbol" w:hAnsi="OpenSymbol" w:cs="OpenSymbol"/>
+      </w:rPr>
+    </w:lvl>
+    <w:lvl w:ilvl="2">
+      <w:numFmt w:val="bullet"/>
+      <w:lvlText w:val="▪"/>
+      <w:lvlJc w:val="left"/>
+      <w:pPr>
+        <w:ind w:left="1440" w:hanging="360"/>
+      </w:pPr>
+      <w:rPr>
+        <w:rFonts w:ascii="OpenSymbol" w:eastAsia="OpenSymbol" w:hAnsi="OpenSymbol" w:cs="OpenSymbol"/>
+      </w:rPr>
+    </w:lvl>
+    <w:lvl w:ilvl="3">
+      <w:numFmt w:val="bullet"/>
+      <w:lvlText w:val="•"/>
+      <w:lvlJc w:val="left"/>
+      <w:pPr>
+        <w:ind w:left="1800" w:hanging="360"/>
+      </w:pPr>
+      <w:rPr>
+        <w:rFonts w:ascii="OpenSymbol" w:eastAsia="OpenSymbol" w:hAnsi="OpenSymbol" w:cs="OpenSymbol"/>
+      </w:rPr>
+    </w:lvl>
+    <w:lvl w:ilvl="4">
+      <w:numFmt w:val="bullet"/>
+      <w:lvlText w:val="◦"/>
+      <w:lvlJc w:val="left"/>
+      <w:pPr>
+        <w:ind w:left="2160" w:hanging="360"/>
+      </w:pPr>
+      <w:rPr>
+        <w:rFonts w:ascii="OpenSymbol" w:eastAsia="OpenSymbol" w:hAnsi="OpenSymbol" w:cs="OpenSymbol"/>
+      </w:rPr>
+    </w:lvl>
+    <w:lvl w:ilvl="5">
+      <w:numFmt w:val="bullet"/>
+      <w:lvlText w:val="▪"/>
+      <w:lvlJc w:val="left"/>
+      <w:pPr>
+        <w:ind w:left="2520" w:hanging="360"/>
+      </w:pPr>
+      <w:rPr>
+        <w:rFonts w:ascii="OpenSymbol" w:eastAsia="OpenSymbol" w:hAnsi="OpenSymbol" w:cs="OpenSymbol"/>
+      </w:rPr>
+    </w:lvl>
+    <w:lvl w:ilvl="6">
+      <w:numFmt w:val="bullet"/>
+      <w:lvlText w:val="•"/>
+      <w:lvlJc w:val="left"/>
+      <w:pPr>
+        <w:ind w:left="2880" w:hanging="360"/>
+      </w:pPr>
+      <w:rPr>
+        <w:rFonts w:ascii="OpenSymbol" w:eastAsia="OpenSymbol" w:hAnsi="OpenSymbol" w:cs="OpenSymbol"/>
+      </w:rPr>
+    </w:lvl>
+    <w:lvl w:ilvl="7">
+      <w:numFmt w:val="bullet"/>
+      <w:lvlText w:val="◦"/>
+      <w:lvlJc w:val="left"/>
+      <w:pPr>
+        <w:ind w:left="3240" w:hanging="360"/>
+      </w:pPr>
+      <w:rPr>
+        <w:rFonts w:ascii="OpenSymbol" w:eastAsia="OpenSymbol" w:hAnsi="OpenSymbol" w:cs="OpenSymbol"/>
+      </w:rPr>
+    </w:lvl>
+    <w:lvl w:ilvl="8">
+      <w:numFmt w:val="bullet"/>
+      <w:lvlText w:val="▪"/>
+      <w:lvlJc w:val="left"/>
+      <w:pPr>
+        <w:ind w:left="3600" w:hanging="360"/>
+      </w:pPr>
+      <w:rPr>
+        <w:rFonts w:ascii="OpenSymbol" w:eastAsia="OpenSymbol" w:hAnsi="OpenSymbol" w:cs="OpenSymbol"/>
+      </w:rPr>
+    </w:lvl>
+  </w:abstractNum>
+  <w:abstractNum w:abstractNumId="9" w15:restartNumberingAfterBreak="0">
     <w:nsid w:val="3AC83F14"/>
     <w:multiLevelType w:val="hybridMultilevel"/>
     <w:tmpl w:val="39447148"/>
@@ -2385,7 +5062,120 @@
       </w:rPr>
     </w:lvl>
   </w:abstractNum>
-  <w:abstractNum w:abstractNumId="8" w15:restartNumberingAfterBreak="0">
+  <w:abstractNum w:abstractNumId="10" w15:restartNumberingAfterBreak="0">
+    <w:nsid w:val="4F5523D8"/>
+    <w:multiLevelType w:val="hybridMultilevel"/>
+    <w:tmpl w:val="A4E429BC"/>
+    <w:lvl w:ilvl="0" w:tplc="0C0A0001">
+      <w:start w:val="1"/>
+      <w:numFmt w:val="bullet"/>
+      <w:lvlText w:val=""/>
+      <w:lvlJc w:val="left"/>
+      <w:pPr>
+        <w:ind w:left="720" w:hanging="360"/>
+      </w:pPr>
+      <w:rPr>
+        <w:rFonts w:ascii="Symbol" w:hAnsi="Symbol" w:hint="default"/>
+      </w:rPr>
+    </w:lvl>
+    <w:lvl w:ilvl="1" w:tplc="0C0A0003" w:tentative="1">
+      <w:start w:val="1"/>
+      <w:numFmt w:val="bullet"/>
+      <w:lvlText w:val="o"/>
+      <w:lvlJc w:val="left"/>
+      <w:pPr>
+        <w:ind w:left="1440" w:hanging="360"/>
+      </w:pPr>
+      <w:rPr>
+        <w:rFonts w:ascii="Courier New" w:hAnsi="Courier New" w:cs="Courier New" w:hint="default"/>
+      </w:rPr>
+    </w:lvl>
+    <w:lvl w:ilvl="2" w:tplc="0C0A0005" w:tentative="1">
+      <w:start w:val="1"/>
+      <w:numFmt w:val="bullet"/>
+      <w:lvlText w:val=""/>
+      <w:lvlJc w:val="left"/>
+      <w:pPr>
+        <w:ind w:left="2160" w:hanging="360"/>
+      </w:pPr>
+      <w:rPr>
+        <w:rFonts w:ascii="Wingdings" w:hAnsi="Wingdings" w:hint="default"/>
+      </w:rPr>
+    </w:lvl>
+    <w:lvl w:ilvl="3" w:tplc="0C0A0001" w:tentative="1">
+      <w:start w:val="1"/>
+      <w:numFmt w:val="bullet"/>
+      <w:lvlText w:val=""/>
+      <w:lvlJc w:val="left"/>
+      <w:pPr>
+        <w:ind w:left="2880" w:hanging="360"/>
+      </w:pPr>
+      <w:rPr>
+        <w:rFonts w:ascii="Symbol" w:hAnsi="Symbol" w:hint="default"/>
+      </w:rPr>
+    </w:lvl>
+    <w:lvl w:ilvl="4" w:tplc="0C0A0003" w:tentative="1">
+      <w:start w:val="1"/>
+      <w:numFmt w:val="bullet"/>
+      <w:lvlText w:val="o"/>
+      <w:lvlJc w:val="left"/>
+      <w:pPr>
+        <w:ind w:left="3600" w:hanging="360"/>
+      </w:pPr>
+      <w:rPr>
+        <w:rFonts w:ascii="Courier New" w:hAnsi="Courier New" w:cs="Courier New" w:hint="default"/>
+      </w:rPr>
+    </w:lvl>
+    <w:lvl w:ilvl="5" w:tplc="0C0A0005" w:tentative="1">
+      <w:start w:val="1"/>
+      <w:numFmt w:val="bullet"/>
+      <w:lvlText w:val=""/>
+      <w:lvlJc w:val="left"/>
+      <w:pPr>
+        <w:ind w:left="4320" w:hanging="360"/>
+      </w:pPr>
+      <w:rPr>
+        <w:rFonts w:ascii="Wingdings" w:hAnsi="Wingdings" w:hint="default"/>
+      </w:rPr>
+    </w:lvl>
+    <w:lvl w:ilvl="6" w:tplc="0C0A0001" w:tentative="1">
+      <w:start w:val="1"/>
+      <w:numFmt w:val="bullet"/>
+      <w:lvlText w:val=""/>
+      <w:lvlJc w:val="left"/>
+      <w:pPr>
+        <w:ind w:left="5040" w:hanging="360"/>
+      </w:pPr>
+      <w:rPr>
+        <w:rFonts w:ascii="Symbol" w:hAnsi="Symbol" w:hint="default"/>
+      </w:rPr>
+    </w:lvl>
+    <w:lvl w:ilvl="7" w:tplc="0C0A0003" w:tentative="1">
+      <w:start w:val="1"/>
+      <w:numFmt w:val="bullet"/>
+      <w:lvlText w:val="o"/>
+      <w:lvlJc w:val="left"/>
+      <w:pPr>
+        <w:ind w:left="5760" w:hanging="360"/>
+      </w:pPr>
+      <w:rPr>
+        <w:rFonts w:ascii="Courier New" w:hAnsi="Courier New" w:cs="Courier New" w:hint="default"/>
+      </w:rPr>
+    </w:lvl>
+    <w:lvl w:ilvl="8" w:tplc="0C0A0005" w:tentative="1">
+      <w:start w:val="1"/>
+      <w:numFmt w:val="bullet"/>
+      <w:lvlText w:val=""/>
+      <w:lvlJc w:val="left"/>
+      <w:pPr>
+        <w:ind w:left="6480" w:hanging="360"/>
+      </w:pPr>
+      <w:rPr>
+        <w:rFonts w:ascii="Wingdings" w:hAnsi="Wingdings" w:hint="default"/>
+      </w:rPr>
+    </w:lvl>
+  </w:abstractNum>
+  <w:abstractNum w:abstractNumId="11" w15:restartNumberingAfterBreak="0">
     <w:nsid w:val="61182F42"/>
     <w:multiLevelType w:val="multilevel"/>
     <w:tmpl w:val="732A7552"/>
@@ -2463,7 +5253,7 @@
       </w:pPr>
     </w:lvl>
   </w:abstractNum>
-  <w:abstractNum w:abstractNumId="9" w15:restartNumberingAfterBreak="0">
+  <w:abstractNum w:abstractNumId="12" w15:restartNumberingAfterBreak="0">
     <w:nsid w:val="68874F50"/>
     <w:multiLevelType w:val="hybridMultilevel"/>
     <w:tmpl w:val="CF884016"/>
@@ -2576,7 +5366,121 @@
       </w:rPr>
     </w:lvl>
   </w:abstractNum>
-  <w:abstractNum w:abstractNumId="10" w15:restartNumberingAfterBreak="0">
+  <w:abstractNum w:abstractNumId="13" w15:restartNumberingAfterBreak="0">
+    <w:nsid w:val="6E075689"/>
+    <w:multiLevelType w:val="hybridMultilevel"/>
+    <w:tmpl w:val="BC6AB0D0"/>
+    <w:lvl w:ilvl="0" w:tplc="545CB546">
+      <w:start w:val="1"/>
+      <w:numFmt w:val="bullet"/>
+      <w:lvlText w:val=""/>
+      <w:lvlJc w:val="left"/>
+      <w:pPr>
+        <w:ind w:left="720" w:hanging="360"/>
+      </w:pPr>
+      <w:rPr>
+        <w:rFonts w:ascii="Symbol" w:hAnsi="Symbol" w:hint="default"/>
+        <w:color w:val="000000" w:themeColor="text1"/>
+      </w:rPr>
+    </w:lvl>
+    <w:lvl w:ilvl="1" w:tplc="0C0A0003" w:tentative="1">
+      <w:start w:val="1"/>
+      <w:numFmt w:val="bullet"/>
+      <w:lvlText w:val="o"/>
+      <w:lvlJc w:val="left"/>
+      <w:pPr>
+        <w:ind w:left="1440" w:hanging="360"/>
+      </w:pPr>
+      <w:rPr>
+        <w:rFonts w:ascii="Courier New" w:hAnsi="Courier New" w:cs="Courier New" w:hint="default"/>
+      </w:rPr>
+    </w:lvl>
+    <w:lvl w:ilvl="2" w:tplc="0C0A0005" w:tentative="1">
+      <w:start w:val="1"/>
+      <w:numFmt w:val="bullet"/>
+      <w:lvlText w:val=""/>
+      <w:lvlJc w:val="left"/>
+      <w:pPr>
+        <w:ind w:left="2160" w:hanging="360"/>
+      </w:pPr>
+      <w:rPr>
+        <w:rFonts w:ascii="Wingdings" w:hAnsi="Wingdings" w:hint="default"/>
+      </w:rPr>
+    </w:lvl>
+    <w:lvl w:ilvl="3" w:tplc="0C0A0001" w:tentative="1">
+      <w:start w:val="1"/>
+      <w:numFmt w:val="bullet"/>
+      <w:lvlText w:val=""/>
+      <w:lvlJc w:val="left"/>
+      <w:pPr>
+        <w:ind w:left="2880" w:hanging="360"/>
+      </w:pPr>
+      <w:rPr>
+        <w:rFonts w:ascii="Symbol" w:hAnsi="Symbol" w:hint="default"/>
+      </w:rPr>
+    </w:lvl>
+    <w:lvl w:ilvl="4" w:tplc="0C0A0003" w:tentative="1">
+      <w:start w:val="1"/>
+      <w:numFmt w:val="bullet"/>
+      <w:lvlText w:val="o"/>
+      <w:lvlJc w:val="left"/>
+      <w:pPr>
+        <w:ind w:left="3600" w:hanging="360"/>
+      </w:pPr>
+      <w:rPr>
+        <w:rFonts w:ascii="Courier New" w:hAnsi="Courier New" w:cs="Courier New" w:hint="default"/>
+      </w:rPr>
+    </w:lvl>
+    <w:lvl w:ilvl="5" w:tplc="0C0A0005" w:tentative="1">
+      <w:start w:val="1"/>
+      <w:numFmt w:val="bullet"/>
+      <w:lvlText w:val=""/>
+      <w:lvlJc w:val="left"/>
+      <w:pPr>
+        <w:ind w:left="4320" w:hanging="360"/>
+      </w:pPr>
+      <w:rPr>
+        <w:rFonts w:ascii="Wingdings" w:hAnsi="Wingdings" w:hint="default"/>
+      </w:rPr>
+    </w:lvl>
+    <w:lvl w:ilvl="6" w:tplc="0C0A0001" w:tentative="1">
+      <w:start w:val="1"/>
+      <w:numFmt w:val="bullet"/>
+      <w:lvlText w:val=""/>
+      <w:lvlJc w:val="left"/>
+      <w:pPr>
+        <w:ind w:left="5040" w:hanging="360"/>
+      </w:pPr>
+      <w:rPr>
+        <w:rFonts w:ascii="Symbol" w:hAnsi="Symbol" w:hint="default"/>
+      </w:rPr>
+    </w:lvl>
+    <w:lvl w:ilvl="7" w:tplc="0C0A0003" w:tentative="1">
+      <w:start w:val="1"/>
+      <w:numFmt w:val="bullet"/>
+      <w:lvlText w:val="o"/>
+      <w:lvlJc w:val="left"/>
+      <w:pPr>
+        <w:ind w:left="5760" w:hanging="360"/>
+      </w:pPr>
+      <w:rPr>
+        <w:rFonts w:ascii="Courier New" w:hAnsi="Courier New" w:cs="Courier New" w:hint="default"/>
+      </w:rPr>
+    </w:lvl>
+    <w:lvl w:ilvl="8" w:tplc="0C0A0005" w:tentative="1">
+      <w:start w:val="1"/>
+      <w:numFmt w:val="bullet"/>
+      <w:lvlText w:val=""/>
+      <w:lvlJc w:val="left"/>
+      <w:pPr>
+        <w:ind w:left="6480" w:hanging="360"/>
+      </w:pPr>
+      <w:rPr>
+        <w:rFonts w:ascii="Wingdings" w:hAnsi="Wingdings" w:hint="default"/>
+      </w:rPr>
+    </w:lvl>
+  </w:abstractNum>
+  <w:abstractNum w:abstractNumId="14" w15:restartNumberingAfterBreak="0">
     <w:nsid w:val="7A584A09"/>
     <w:multiLevelType w:val="hybridMultilevel"/>
     <w:tmpl w:val="F6EC6A70"/>
@@ -2690,44 +5594,55 @@
     </w:lvl>
   </w:abstractNum>
   <w:num w:numId="1">
-    <w:abstractNumId w:val="7"/>
+    <w:abstractNumId w:val="9"/>
   </w:num>
   <w:num w:numId="2">
-    <w:abstractNumId w:val="1"/>
+    <w:abstractNumId w:val="2"/>
   </w:num>
   <w:num w:numId="3">
-    <w:abstractNumId w:val="3"/>
+    <w:abstractNumId w:val="4"/>
   </w:num>
   <w:num w:numId="4">
-    <w:abstractNumId w:val="9"/>
+    <w:abstractNumId w:val="12"/>
   </w:num>
   <w:num w:numId="5">
-    <w:abstractNumId w:val="10"/>
+    <w:abstractNumId w:val="14"/>
   </w:num>
   <w:num w:numId="6">
     <w:abstractNumId w:val="0"/>
   </w:num>
   <w:num w:numId="7">
-    <w:abstractNumId w:val="8"/>
+    <w:abstractNumId w:val="11"/>
   </w:num>
   <w:num w:numId="8">
-    <w:abstractNumId w:val="4"/>
+    <w:abstractNumId w:val="5"/>
   </w:num>
   <w:num w:numId="9">
-    <w:abstractNumId w:val="5"/>
+    <w:abstractNumId w:val="6"/>
   </w:num>
   <w:num w:numId="10">
     <w:abstractNumId w:val="0"/>
   </w:num>
   <w:num w:numId="11">
-    <w:abstractNumId w:val="2"/>
+    <w:abstractNumId w:val="3"/>
   </w:num>
   <w:num w:numId="12">
-    <w:abstractNumId w:val="6"/>
+    <w:abstractNumId w:val="7"/>
   </w:num>
   <w:num w:numId="13">
-    <w:abstractNumId w:val="6"/>
-    <w:lvlOverride w:ilvl="0"/>
+    <w:abstractNumId w:val="7"/>
+  </w:num>
+  <w:num w:numId="14">
+    <w:abstractNumId w:val="10"/>
+  </w:num>
+  <w:num w:numId="15">
+    <w:abstractNumId w:val="1"/>
+  </w:num>
+  <w:num w:numId="16">
+    <w:abstractNumId w:val="13"/>
+  </w:num>
+  <w:num w:numId="17">
+    <w:abstractNumId w:val="8"/>
   </w:num>
 </w:numbering>
 </file>

</xml_diff>

<commit_message>
Añadidos modulos main, y horarios. Revisad todos los comentarios en el código, y ponemos ideas en común el próimo lunes. Documentación acabada a falta de dos modulos.c, pocos detalles más y comenzar las pruebas de software.:
</commit_message>
<xml_diff>
--- a/Documentacion/Cuaderno digital del profesor.docx
+++ b/Documentacion/Cuaderno digital del profesor.docx
@@ -1,6 +1,6 @@
 
 <file path=word/document.xml><?xml version="1.0" encoding="utf-8"?>
-<w:document xmlns:wpc="http://schemas.microsoft.com/office/word/2010/wordprocessingCanvas" xmlns:cx="http://schemas.microsoft.com/office/drawing/2014/chartex" xmlns:mc="http://schemas.openxmlformats.org/markup-compatibility/2006" xmlns:o="urn:schemas-microsoft-com:office:office" xmlns:r="http://schemas.openxmlformats.org/officeDocument/2006/relationships" xmlns:m="http://schemas.openxmlformats.org/officeDocument/2006/math" xmlns:v="urn:schemas-microsoft-com:vml" xmlns:wp14="http://schemas.microsoft.com/office/word/2010/wordprocessingDrawing" xmlns:wp="http://schemas.openxmlformats.org/drawingml/2006/wordprocessingDrawing" xmlns:w10="urn:schemas-microsoft-com:office:word" xmlns:w="http://schemas.openxmlformats.org/wordprocessingml/2006/main" xmlns:w14="http://schemas.microsoft.com/office/word/2010/wordml" xmlns:w15="http://schemas.microsoft.com/office/word/2012/wordml" xmlns:w16se="http://schemas.microsoft.com/office/word/2015/wordml/symex" xmlns:wpg="http://schemas.microsoft.com/office/word/2010/wordprocessingGroup" xmlns:wpi="http://schemas.microsoft.com/office/word/2010/wordprocessingInk" xmlns:wne="http://schemas.microsoft.com/office/word/2006/wordml" xmlns:wps="http://schemas.microsoft.com/office/word/2010/wordprocessingShape" mc:Ignorable="w14 w15 w16se wp14">
+<w:document xmlns:wpc="http://schemas.microsoft.com/office/word/2010/wordprocessingCanvas" xmlns:cx="http://schemas.microsoft.com/office/drawing/2014/chartex" xmlns:cx1="http://schemas.microsoft.com/office/drawing/2015/9/8/chartex" xmlns:cx2="http://schemas.microsoft.com/office/drawing/2015/10/21/chartex" xmlns:cx3="http://schemas.microsoft.com/office/drawing/2016/5/9/chartex" xmlns:cx4="http://schemas.microsoft.com/office/drawing/2016/5/10/chartex" xmlns:cx5="http://schemas.microsoft.com/office/drawing/2016/5/11/chartex" xmlns:mc="http://schemas.openxmlformats.org/markup-compatibility/2006" xmlns:o="urn:schemas-microsoft-com:office:office" xmlns:r="http://schemas.openxmlformats.org/officeDocument/2006/relationships" xmlns:m="http://schemas.openxmlformats.org/officeDocument/2006/math" xmlns:v="urn:schemas-microsoft-com:vml" xmlns:wp14="http://schemas.microsoft.com/office/word/2010/wordprocessingDrawing" xmlns:wp="http://schemas.openxmlformats.org/drawingml/2006/wordprocessingDrawing" xmlns:w10="urn:schemas-microsoft-com:office:word" xmlns:w="http://schemas.openxmlformats.org/wordprocessingml/2006/main" xmlns:w14="http://schemas.microsoft.com/office/word/2010/wordml" xmlns:w15="http://schemas.microsoft.com/office/word/2012/wordml" xmlns:w16se="http://schemas.microsoft.com/office/word/2015/wordml/symex" xmlns:wpg="http://schemas.microsoft.com/office/word/2010/wordprocessingGroup" xmlns:wpi="http://schemas.microsoft.com/office/word/2010/wordprocessingInk" xmlns:wne="http://schemas.microsoft.com/office/word/2006/wordml" xmlns:wps="http://schemas.microsoft.com/office/word/2010/wordprocessingShape" mc:Ignorable="w14 w15 w16se wp14">
   <w:body>
     <w:p>
       <w:pPr>
@@ -13,8 +13,6 @@
           <w:u w:val="single"/>
         </w:rPr>
       </w:pPr>
-      <w:bookmarkStart w:id="0" w:name="_GoBack"/>
-      <w:bookmarkEnd w:id="0"/>
     </w:p>
     <w:p>
       <w:pPr>
@@ -139,15 +137,7 @@
       </w:r>
       <w:hyperlink w:anchor="manual de usuario" w:history="1">
         <w:r>
-          <w:t xml:space="preserve"> Manual de usuario, </w:t>
-        </w:r>
-        <w:proofErr w:type="spellStart"/>
-        <w:r>
-          <w:t>guia</w:t>
-        </w:r>
-        <w:proofErr w:type="spellEnd"/>
-        <w:r>
-          <w:t xml:space="preserve"> de inicio rápido.</w:t>
+          <w:t xml:space="preserve"> Manual de usuario, guia de inicio rápido.</w:t>
         </w:r>
       </w:hyperlink>
     </w:p>
@@ -172,13 +162,8 @@
         <w:t xml:space="preserve">- </w:t>
       </w:r>
       <w:hyperlink w:anchor="instalacion" w:history="1">
-        <w:proofErr w:type="spellStart"/>
         <w:r>
-          <w:t>Intrucciones</w:t>
-        </w:r>
-        <w:proofErr w:type="spellEnd"/>
-        <w:r>
-          <w:t xml:space="preserve"> de instalación y ejecución.</w:t>
+          <w:t>Intrucciones de instalación y ejecución.</w:t>
         </w:r>
       </w:hyperlink>
     </w:p>
@@ -190,13 +175,8 @@
         <w:t xml:space="preserve">- </w:t>
       </w:r>
       <w:hyperlink w:anchor="dentro del software" w:history="1">
-        <w:proofErr w:type="spellStart"/>
         <w:r>
-          <w:t>Intrucciones</w:t>
-        </w:r>
-        <w:proofErr w:type="spellEnd"/>
-        <w:r>
-          <w:t xml:space="preserve"> dentro del software.</w:t>
+          <w:t>Intrucciones dentro del software.</w:t>
         </w:r>
       </w:hyperlink>
     </w:p>
@@ -209,15 +189,7 @@
       </w:r>
       <w:hyperlink w:anchor="funcionamiento" w:history="1">
         <w:r>
-          <w:t xml:space="preserve">Documentación interna y explicación de funcionamiento por </w:t>
-        </w:r>
-        <w:proofErr w:type="spellStart"/>
-        <w:r>
-          <w:t>modulos</w:t>
-        </w:r>
-        <w:proofErr w:type="spellEnd"/>
-        <w:r>
-          <w:t>.</w:t>
+          <w:t>Documentación interna y explicación de funcionamiento por modulos.</w:t>
         </w:r>
       </w:hyperlink>
     </w:p>
@@ -248,13 +220,8 @@
       </w:r>
       <w:hyperlink w:anchor="composicion" w:history="1">
         <w:r>
-          <w:t xml:space="preserve">Composición del </w:t>
+          <w:t>Composición del progarma</w:t>
         </w:r>
-        <w:proofErr w:type="spellStart"/>
-        <w:r>
-          <w:t>progarma</w:t>
-        </w:r>
-        <w:proofErr w:type="spellEnd"/>
       </w:hyperlink>
     </w:p>
     <w:p>
@@ -292,13 +259,8 @@
       </w:r>
       <w:hyperlink w:anchor="h" w:history="1">
         <w:r>
-          <w:t xml:space="preserve">Desglose de </w:t>
+          <w:t>Desglose de archivos.h</w:t>
         </w:r>
-        <w:proofErr w:type="spellStart"/>
-        <w:r>
-          <w:t>archivos.h</w:t>
-        </w:r>
-        <w:proofErr w:type="spellEnd"/>
       </w:hyperlink>
     </w:p>
     <w:p>
@@ -310,13 +272,8 @@
       </w:r>
       <w:hyperlink w:anchor="pruebas" w:history="1">
         <w:r>
-          <w:t xml:space="preserve">Pruebas de </w:t>
+          <w:t>Pruebas de sofware</w:t>
         </w:r>
-        <w:proofErr w:type="spellStart"/>
-        <w:r>
-          <w:t>sofware</w:t>
-        </w:r>
-        <w:proofErr w:type="spellEnd"/>
       </w:hyperlink>
     </w:p>
     <w:p>
@@ -437,1279 +394,199 @@
         </w:rPr>
         <w:t xml:space="preserve"> </w:t>
       </w:r>
-      <w:proofErr w:type="spellStart"/>
       <w:r>
         <w:rPr>
           <w:rFonts w:ascii="monospace" w:hAnsi="monospace"/>
           <w:i/>
           <w:color w:val="3B3838" w:themeColor="background2" w:themeShade="40"/>
         </w:rPr>
-        <w:t>This</w:t>
-      </w:r>
-      <w:proofErr w:type="spellEnd"/>
+        <w:t>This program is free software: you can redistribute it and/or modify it under the terms of the GNU General Public License as published by</w:t>
+      </w:r>
+      <w:r>
+        <w:rPr>
+          <w:i/>
+          <w:color w:val="3B3838" w:themeColor="background2" w:themeShade="40"/>
+        </w:rPr>
+        <w:t xml:space="preserve"> </w:t>
+      </w:r>
       <w:r>
         <w:rPr>
           <w:rFonts w:ascii="monospace" w:hAnsi="monospace"/>
           <w:i/>
           <w:color w:val="3B3838" w:themeColor="background2" w:themeShade="40"/>
         </w:rPr>
+        <w:t>the Free Software Foundation, either version 3 of the License, or any later version.</w:t>
+      </w:r>
+    </w:p>
+    <w:p>
+      <w:pPr>
+        <w:pStyle w:val="PreformattedText"/>
+        <w:widowControl w:val="0"/>
+        <w:rPr>
+          <w:i/>
+          <w:color w:val="3B3838" w:themeColor="background2" w:themeShade="40"/>
+        </w:rPr>
+      </w:pPr>
+    </w:p>
+    <w:p>
+      <w:pPr>
+        <w:pStyle w:val="PreformattedText"/>
+        <w:widowControl w:val="0"/>
+        <w:rPr>
+          <w:i/>
+          <w:color w:val="3B3838" w:themeColor="background2" w:themeShade="40"/>
+        </w:rPr>
+      </w:pPr>
+      <w:r>
+        <w:rPr>
+          <w:i/>
+          <w:color w:val="3B3838" w:themeColor="background2" w:themeShade="40"/>
+        </w:rPr>
         <w:t xml:space="preserve"> </w:t>
       </w:r>
-      <w:proofErr w:type="spellStart"/>
       <w:r>
         <w:rPr>
           <w:rFonts w:ascii="monospace" w:hAnsi="monospace"/>
           <w:i/>
           <w:color w:val="3B3838" w:themeColor="background2" w:themeShade="40"/>
         </w:rPr>
-        <w:t>program</w:t>
-      </w:r>
-      <w:proofErr w:type="spellEnd"/>
+        <w:t>This program is distributed in the hope that it will be useful,</w:t>
+      </w:r>
+    </w:p>
+    <w:p>
+      <w:pPr>
+        <w:pStyle w:val="PreformattedText"/>
+        <w:widowControl w:val="0"/>
+        <w:rPr>
+          <w:i/>
+          <w:color w:val="3B3838" w:themeColor="background2" w:themeShade="40"/>
+        </w:rPr>
+      </w:pPr>
+      <w:r>
+        <w:rPr>
+          <w:i/>
+          <w:color w:val="3B3838" w:themeColor="background2" w:themeShade="40"/>
+        </w:rPr>
+        <w:t xml:space="preserve"> </w:t>
+      </w:r>
       <w:r>
         <w:rPr>
           <w:rFonts w:ascii="monospace" w:hAnsi="monospace"/>
           <w:i/>
           <w:color w:val="3B3838" w:themeColor="background2" w:themeShade="40"/>
         </w:rPr>
+        <w:t>but WITHOUT ANY WARRANTY; without even the implied warranty of</w:t>
+      </w:r>
+    </w:p>
+    <w:p>
+      <w:pPr>
+        <w:pStyle w:val="PreformattedText"/>
+        <w:widowControl w:val="0"/>
+        <w:rPr>
+          <w:i/>
+          <w:color w:val="3B3838" w:themeColor="background2" w:themeShade="40"/>
+        </w:rPr>
+      </w:pPr>
+      <w:r>
+        <w:rPr>
+          <w:i/>
+          <w:color w:val="3B3838" w:themeColor="background2" w:themeShade="40"/>
+        </w:rPr>
         <w:t xml:space="preserve"> </w:t>
       </w:r>
-      <w:proofErr w:type="spellStart"/>
       <w:r>
         <w:rPr>
           <w:rFonts w:ascii="monospace" w:hAnsi="monospace"/>
           <w:i/>
           <w:color w:val="3B3838" w:themeColor="background2" w:themeShade="40"/>
         </w:rPr>
-        <w:t>is</w:t>
-      </w:r>
-      <w:proofErr w:type="spellEnd"/>
+        <w:t>MERCHANTABILITY or FITNESS FOR A PARTICULAR PURPOSE.  See the</w:t>
+      </w:r>
+    </w:p>
+    <w:p>
+      <w:pPr>
+        <w:pStyle w:val="PreformattedText"/>
+        <w:widowControl w:val="0"/>
+        <w:rPr>
+          <w:i/>
+          <w:color w:val="3B3838" w:themeColor="background2" w:themeShade="40"/>
+        </w:rPr>
+      </w:pPr>
+      <w:r>
+        <w:rPr>
+          <w:i/>
+          <w:color w:val="3B3838" w:themeColor="background2" w:themeShade="40"/>
+        </w:rPr>
+        <w:t xml:space="preserve"> </w:t>
+      </w:r>
       <w:r>
         <w:rPr>
           <w:rFonts w:ascii="monospace" w:hAnsi="monospace"/>
           <w:i/>
           <w:color w:val="3B3838" w:themeColor="background2" w:themeShade="40"/>
         </w:rPr>
-        <w:t xml:space="preserve"> free software: </w:t>
-      </w:r>
-      <w:proofErr w:type="spellStart"/>
+        <w:t>GNU General Public License for more details.</w:t>
+      </w:r>
+    </w:p>
+    <w:p>
+      <w:pPr>
+        <w:pStyle w:val="PreformattedText"/>
+        <w:widowControl w:val="0"/>
+        <w:rPr>
+          <w:i/>
+          <w:color w:val="3B3838" w:themeColor="background2" w:themeShade="40"/>
+        </w:rPr>
+      </w:pPr>
+    </w:p>
+    <w:p>
+      <w:pPr>
+        <w:pStyle w:val="PreformattedText"/>
+        <w:widowControl w:val="0"/>
+        <w:rPr>
+          <w:i/>
+          <w:color w:val="3B3838" w:themeColor="background2" w:themeShade="40"/>
+        </w:rPr>
+      </w:pPr>
+      <w:r>
+        <w:rPr>
+          <w:i/>
+          <w:color w:val="3B3838" w:themeColor="background2" w:themeShade="40"/>
+        </w:rPr>
+        <w:t xml:space="preserve">  </w:t>
+      </w:r>
       <w:r>
         <w:rPr>
           <w:rFonts w:ascii="monospace" w:hAnsi="monospace"/>
           <w:i/>
           <w:color w:val="3B3838" w:themeColor="background2" w:themeShade="40"/>
         </w:rPr>
-        <w:t>you</w:t>
-      </w:r>
-      <w:proofErr w:type="spellEnd"/>
+        <w:t>You should have received a copy of the GNU General Public License</w:t>
+      </w:r>
+    </w:p>
+    <w:p>
+      <w:pPr>
+        <w:pStyle w:val="PreformattedText"/>
+        <w:widowControl w:val="0"/>
+        <w:spacing w:after="283"/>
+        <w:rPr>
+          <w:i/>
+          <w:color w:val="3B3838" w:themeColor="background2" w:themeShade="40"/>
+        </w:rPr>
+      </w:pPr>
+      <w:r>
+        <w:rPr>
+          <w:i/>
+          <w:color w:val="3B3838" w:themeColor="background2" w:themeShade="40"/>
+        </w:rPr>
+        <w:t xml:space="preserve">  </w:t>
+      </w:r>
       <w:r>
         <w:rPr>
           <w:rFonts w:ascii="monospace" w:hAnsi="monospace"/>
           <w:i/>
           <w:color w:val="3B3838" w:themeColor="background2" w:themeShade="40"/>
         </w:rPr>
-        <w:t xml:space="preserve"> can </w:t>
-      </w:r>
-      <w:proofErr w:type="spellStart"/>
-      <w:r>
-        <w:rPr>
-          <w:rFonts w:ascii="monospace" w:hAnsi="monospace"/>
-          <w:i/>
-          <w:color w:val="3B3838" w:themeColor="background2" w:themeShade="40"/>
-        </w:rPr>
-        <w:t>redistribute</w:t>
-      </w:r>
-      <w:proofErr w:type="spellEnd"/>
-      <w:r>
-        <w:rPr>
-          <w:rFonts w:ascii="monospace" w:hAnsi="monospace"/>
-          <w:i/>
-          <w:color w:val="3B3838" w:themeColor="background2" w:themeShade="40"/>
-        </w:rPr>
-        <w:t xml:space="preserve"> </w:t>
-      </w:r>
-      <w:proofErr w:type="spellStart"/>
-      <w:r>
-        <w:rPr>
-          <w:rFonts w:ascii="monospace" w:hAnsi="monospace"/>
-          <w:i/>
-          <w:color w:val="3B3838" w:themeColor="background2" w:themeShade="40"/>
-        </w:rPr>
-        <w:t>it</w:t>
-      </w:r>
-      <w:proofErr w:type="spellEnd"/>
-      <w:r>
-        <w:rPr>
-          <w:rFonts w:ascii="monospace" w:hAnsi="monospace"/>
-          <w:i/>
-          <w:color w:val="3B3838" w:themeColor="background2" w:themeShade="40"/>
-        </w:rPr>
-        <w:t xml:space="preserve"> and/</w:t>
-      </w:r>
-      <w:proofErr w:type="spellStart"/>
-      <w:r>
-        <w:rPr>
-          <w:rFonts w:ascii="monospace" w:hAnsi="monospace"/>
-          <w:i/>
-          <w:color w:val="3B3838" w:themeColor="background2" w:themeShade="40"/>
-        </w:rPr>
-        <w:t>or</w:t>
-      </w:r>
-      <w:proofErr w:type="spellEnd"/>
-      <w:r>
-        <w:rPr>
-          <w:rFonts w:ascii="monospace" w:hAnsi="monospace"/>
-          <w:i/>
-          <w:color w:val="3B3838" w:themeColor="background2" w:themeShade="40"/>
-        </w:rPr>
-        <w:t xml:space="preserve"> </w:t>
-      </w:r>
-      <w:proofErr w:type="spellStart"/>
-      <w:r>
-        <w:rPr>
-          <w:rFonts w:ascii="monospace" w:hAnsi="monospace"/>
-          <w:i/>
-          <w:color w:val="3B3838" w:themeColor="background2" w:themeShade="40"/>
-        </w:rPr>
-        <w:t>modify</w:t>
-      </w:r>
-      <w:proofErr w:type="spellEnd"/>
-      <w:r>
-        <w:rPr>
-          <w:rFonts w:ascii="monospace" w:hAnsi="monospace"/>
-          <w:i/>
-          <w:color w:val="3B3838" w:themeColor="background2" w:themeShade="40"/>
-        </w:rPr>
-        <w:t xml:space="preserve"> </w:t>
-      </w:r>
-      <w:proofErr w:type="spellStart"/>
-      <w:r>
-        <w:rPr>
-          <w:rFonts w:ascii="monospace" w:hAnsi="monospace"/>
-          <w:i/>
-          <w:color w:val="3B3838" w:themeColor="background2" w:themeShade="40"/>
-        </w:rPr>
-        <w:t>it</w:t>
-      </w:r>
-      <w:proofErr w:type="spellEnd"/>
-      <w:r>
-        <w:rPr>
-          <w:rFonts w:ascii="monospace" w:hAnsi="monospace"/>
-          <w:i/>
-          <w:color w:val="3B3838" w:themeColor="background2" w:themeShade="40"/>
-        </w:rPr>
-        <w:t xml:space="preserve"> </w:t>
-      </w:r>
-      <w:proofErr w:type="spellStart"/>
-      <w:r>
-        <w:rPr>
-          <w:rFonts w:ascii="monospace" w:hAnsi="monospace"/>
-          <w:i/>
-          <w:color w:val="3B3838" w:themeColor="background2" w:themeShade="40"/>
-        </w:rPr>
-        <w:t>under</w:t>
-      </w:r>
-      <w:proofErr w:type="spellEnd"/>
-      <w:r>
-        <w:rPr>
-          <w:rFonts w:ascii="monospace" w:hAnsi="monospace"/>
-          <w:i/>
-          <w:color w:val="3B3838" w:themeColor="background2" w:themeShade="40"/>
-        </w:rPr>
-        <w:t xml:space="preserve"> </w:t>
-      </w:r>
-      <w:proofErr w:type="spellStart"/>
-      <w:r>
-        <w:rPr>
-          <w:rFonts w:ascii="monospace" w:hAnsi="monospace"/>
-          <w:i/>
-          <w:color w:val="3B3838" w:themeColor="background2" w:themeShade="40"/>
-        </w:rPr>
-        <w:t>the</w:t>
-      </w:r>
-      <w:proofErr w:type="spellEnd"/>
-      <w:r>
-        <w:rPr>
-          <w:rFonts w:ascii="monospace" w:hAnsi="monospace"/>
-          <w:i/>
-          <w:color w:val="3B3838" w:themeColor="background2" w:themeShade="40"/>
-        </w:rPr>
-        <w:t xml:space="preserve"> </w:t>
-      </w:r>
-      <w:proofErr w:type="spellStart"/>
-      <w:r>
-        <w:rPr>
-          <w:rFonts w:ascii="monospace" w:hAnsi="monospace"/>
-          <w:i/>
-          <w:color w:val="3B3838" w:themeColor="background2" w:themeShade="40"/>
-        </w:rPr>
-        <w:t>terms</w:t>
-      </w:r>
-      <w:proofErr w:type="spellEnd"/>
-      <w:r>
-        <w:rPr>
-          <w:rFonts w:ascii="monospace" w:hAnsi="monospace"/>
-          <w:i/>
-          <w:color w:val="3B3838" w:themeColor="background2" w:themeShade="40"/>
-        </w:rPr>
-        <w:t xml:space="preserve"> of </w:t>
-      </w:r>
-      <w:proofErr w:type="spellStart"/>
-      <w:r>
-        <w:rPr>
-          <w:rFonts w:ascii="monospace" w:hAnsi="monospace"/>
-          <w:i/>
-          <w:color w:val="3B3838" w:themeColor="background2" w:themeShade="40"/>
-        </w:rPr>
-        <w:t>the</w:t>
-      </w:r>
-      <w:proofErr w:type="spellEnd"/>
-      <w:r>
-        <w:rPr>
-          <w:rFonts w:ascii="monospace" w:hAnsi="monospace"/>
-          <w:i/>
-          <w:color w:val="3B3838" w:themeColor="background2" w:themeShade="40"/>
-        </w:rPr>
-        <w:t xml:space="preserve"> GNU General </w:t>
-      </w:r>
-      <w:proofErr w:type="spellStart"/>
-      <w:r>
-        <w:rPr>
-          <w:rFonts w:ascii="monospace" w:hAnsi="monospace"/>
-          <w:i/>
-          <w:color w:val="3B3838" w:themeColor="background2" w:themeShade="40"/>
-        </w:rPr>
-        <w:t>Public</w:t>
-      </w:r>
-      <w:proofErr w:type="spellEnd"/>
-      <w:r>
-        <w:rPr>
-          <w:rFonts w:ascii="monospace" w:hAnsi="monospace"/>
-          <w:i/>
-          <w:color w:val="3B3838" w:themeColor="background2" w:themeShade="40"/>
-        </w:rPr>
-        <w:t xml:space="preserve"> </w:t>
-      </w:r>
-      <w:proofErr w:type="spellStart"/>
-      <w:r>
-        <w:rPr>
-          <w:rFonts w:ascii="monospace" w:hAnsi="monospace"/>
-          <w:i/>
-          <w:color w:val="3B3838" w:themeColor="background2" w:themeShade="40"/>
-        </w:rPr>
-        <w:t>License</w:t>
-      </w:r>
-      <w:proofErr w:type="spellEnd"/>
-      <w:r>
-        <w:rPr>
-          <w:rFonts w:ascii="monospace" w:hAnsi="monospace"/>
-          <w:i/>
-          <w:color w:val="3B3838" w:themeColor="background2" w:themeShade="40"/>
-        </w:rPr>
-        <w:t xml:space="preserve"> as </w:t>
-      </w:r>
-      <w:proofErr w:type="spellStart"/>
-      <w:r>
-        <w:rPr>
-          <w:rFonts w:ascii="monospace" w:hAnsi="monospace"/>
-          <w:i/>
-          <w:color w:val="3B3838" w:themeColor="background2" w:themeShade="40"/>
-        </w:rPr>
-        <w:t>published</w:t>
-      </w:r>
-      <w:proofErr w:type="spellEnd"/>
-      <w:r>
-        <w:rPr>
-          <w:rFonts w:ascii="monospace" w:hAnsi="monospace"/>
-          <w:i/>
-          <w:color w:val="3B3838" w:themeColor="background2" w:themeShade="40"/>
-        </w:rPr>
-        <w:t xml:space="preserve"> </w:t>
-      </w:r>
-      <w:proofErr w:type="spellStart"/>
-      <w:r>
-        <w:rPr>
-          <w:rFonts w:ascii="monospace" w:hAnsi="monospace"/>
-          <w:i/>
-          <w:color w:val="3B3838" w:themeColor="background2" w:themeShade="40"/>
-        </w:rPr>
-        <w:t>by</w:t>
-      </w:r>
-      <w:proofErr w:type="spellEnd"/>
-      <w:r>
-        <w:rPr>
-          <w:i/>
-          <w:color w:val="3B3838" w:themeColor="background2" w:themeShade="40"/>
-        </w:rPr>
-        <w:t xml:space="preserve"> </w:t>
-      </w:r>
-      <w:proofErr w:type="spellStart"/>
-      <w:r>
-        <w:rPr>
-          <w:rFonts w:ascii="monospace" w:hAnsi="monospace"/>
-          <w:i/>
-          <w:color w:val="3B3838" w:themeColor="background2" w:themeShade="40"/>
-        </w:rPr>
-        <w:t>the</w:t>
-      </w:r>
-      <w:proofErr w:type="spellEnd"/>
-      <w:r>
-        <w:rPr>
-          <w:rFonts w:ascii="monospace" w:hAnsi="monospace"/>
-          <w:i/>
-          <w:color w:val="3B3838" w:themeColor="background2" w:themeShade="40"/>
-        </w:rPr>
-        <w:t xml:space="preserve"> Free Software </w:t>
-      </w:r>
-      <w:proofErr w:type="spellStart"/>
-      <w:r>
-        <w:rPr>
-          <w:rFonts w:ascii="monospace" w:hAnsi="monospace"/>
-          <w:i/>
-          <w:color w:val="3B3838" w:themeColor="background2" w:themeShade="40"/>
-        </w:rPr>
-        <w:t>Foundation</w:t>
-      </w:r>
-      <w:proofErr w:type="spellEnd"/>
-      <w:r>
-        <w:rPr>
-          <w:rFonts w:ascii="monospace" w:hAnsi="monospace"/>
-          <w:i/>
-          <w:color w:val="3B3838" w:themeColor="background2" w:themeShade="40"/>
-        </w:rPr>
-        <w:t xml:space="preserve">, </w:t>
-      </w:r>
-      <w:proofErr w:type="spellStart"/>
-      <w:r>
-        <w:rPr>
-          <w:rFonts w:ascii="monospace" w:hAnsi="monospace"/>
-          <w:i/>
-          <w:color w:val="3B3838" w:themeColor="background2" w:themeShade="40"/>
-        </w:rPr>
-        <w:t>either</w:t>
-      </w:r>
-      <w:proofErr w:type="spellEnd"/>
-      <w:r>
-        <w:rPr>
-          <w:rFonts w:ascii="monospace" w:hAnsi="monospace"/>
-          <w:i/>
-          <w:color w:val="3B3838" w:themeColor="background2" w:themeShade="40"/>
-        </w:rPr>
-        <w:t xml:space="preserve"> </w:t>
-      </w:r>
-      <w:proofErr w:type="spellStart"/>
-      <w:r>
-        <w:rPr>
-          <w:rFonts w:ascii="monospace" w:hAnsi="monospace"/>
-          <w:i/>
-          <w:color w:val="3B3838" w:themeColor="background2" w:themeShade="40"/>
-        </w:rPr>
-        <w:t>version</w:t>
-      </w:r>
-      <w:proofErr w:type="spellEnd"/>
-      <w:r>
-        <w:rPr>
-          <w:rFonts w:ascii="monospace" w:hAnsi="monospace"/>
-          <w:i/>
-          <w:color w:val="3B3838" w:themeColor="background2" w:themeShade="40"/>
-        </w:rPr>
-        <w:t xml:space="preserve"> 3 of </w:t>
-      </w:r>
-      <w:proofErr w:type="spellStart"/>
-      <w:r>
-        <w:rPr>
-          <w:rFonts w:ascii="monospace" w:hAnsi="monospace"/>
-          <w:i/>
-          <w:color w:val="3B3838" w:themeColor="background2" w:themeShade="40"/>
-        </w:rPr>
-        <w:t>the</w:t>
-      </w:r>
-      <w:proofErr w:type="spellEnd"/>
-      <w:r>
-        <w:rPr>
-          <w:rFonts w:ascii="monospace" w:hAnsi="monospace"/>
-          <w:i/>
-          <w:color w:val="3B3838" w:themeColor="background2" w:themeShade="40"/>
-        </w:rPr>
-        <w:t xml:space="preserve"> </w:t>
-      </w:r>
-      <w:proofErr w:type="spellStart"/>
-      <w:r>
-        <w:rPr>
-          <w:rFonts w:ascii="monospace" w:hAnsi="monospace"/>
-          <w:i/>
-          <w:color w:val="3B3838" w:themeColor="background2" w:themeShade="40"/>
-        </w:rPr>
-        <w:t>License</w:t>
-      </w:r>
-      <w:proofErr w:type="spellEnd"/>
-      <w:r>
-        <w:rPr>
-          <w:rFonts w:ascii="monospace" w:hAnsi="monospace"/>
-          <w:i/>
-          <w:color w:val="3B3838" w:themeColor="background2" w:themeShade="40"/>
-        </w:rPr>
-        <w:t xml:space="preserve">, </w:t>
-      </w:r>
-      <w:proofErr w:type="spellStart"/>
-      <w:r>
-        <w:rPr>
-          <w:rFonts w:ascii="monospace" w:hAnsi="monospace"/>
-          <w:i/>
-          <w:color w:val="3B3838" w:themeColor="background2" w:themeShade="40"/>
-        </w:rPr>
-        <w:t>or</w:t>
-      </w:r>
-      <w:proofErr w:type="spellEnd"/>
-      <w:r>
-        <w:rPr>
-          <w:rFonts w:ascii="monospace" w:hAnsi="monospace"/>
-          <w:i/>
-          <w:color w:val="3B3838" w:themeColor="background2" w:themeShade="40"/>
-        </w:rPr>
-        <w:t xml:space="preserve"> </w:t>
-      </w:r>
-      <w:proofErr w:type="spellStart"/>
-      <w:r>
-        <w:rPr>
-          <w:rFonts w:ascii="monospace" w:hAnsi="monospace"/>
-          <w:i/>
-          <w:color w:val="3B3838" w:themeColor="background2" w:themeShade="40"/>
-        </w:rPr>
-        <w:t>any</w:t>
-      </w:r>
-      <w:proofErr w:type="spellEnd"/>
-      <w:r>
-        <w:rPr>
-          <w:rFonts w:ascii="monospace" w:hAnsi="monospace"/>
-          <w:i/>
-          <w:color w:val="3B3838" w:themeColor="background2" w:themeShade="40"/>
-        </w:rPr>
-        <w:t xml:space="preserve"> </w:t>
-      </w:r>
-      <w:proofErr w:type="spellStart"/>
-      <w:r>
-        <w:rPr>
-          <w:rFonts w:ascii="monospace" w:hAnsi="monospace"/>
-          <w:i/>
-          <w:color w:val="3B3838" w:themeColor="background2" w:themeShade="40"/>
-        </w:rPr>
-        <w:t>later</w:t>
-      </w:r>
-      <w:proofErr w:type="spellEnd"/>
-      <w:r>
-        <w:rPr>
-          <w:rFonts w:ascii="monospace" w:hAnsi="monospace"/>
-          <w:i/>
-          <w:color w:val="3B3838" w:themeColor="background2" w:themeShade="40"/>
-        </w:rPr>
-        <w:t xml:space="preserve"> </w:t>
-      </w:r>
-      <w:proofErr w:type="spellStart"/>
-      <w:r>
-        <w:rPr>
-          <w:rFonts w:ascii="monospace" w:hAnsi="monospace"/>
-          <w:i/>
-          <w:color w:val="3B3838" w:themeColor="background2" w:themeShade="40"/>
-        </w:rPr>
-        <w:t>version</w:t>
-      </w:r>
-      <w:proofErr w:type="spellEnd"/>
-      <w:r>
-        <w:rPr>
-          <w:rFonts w:ascii="monospace" w:hAnsi="monospace"/>
-          <w:i/>
-          <w:color w:val="3B3838" w:themeColor="background2" w:themeShade="40"/>
-        </w:rPr>
-        <w:t>.</w:t>
-      </w:r>
-    </w:p>
-    <w:p>
-      <w:pPr>
-        <w:pStyle w:val="PreformattedText"/>
-        <w:widowControl w:val="0"/>
-        <w:rPr>
-          <w:i/>
-          <w:color w:val="3B3838" w:themeColor="background2" w:themeShade="40"/>
-        </w:rPr>
-      </w:pPr>
-    </w:p>
-    <w:p>
-      <w:pPr>
-        <w:pStyle w:val="PreformattedText"/>
-        <w:widowControl w:val="0"/>
-        <w:rPr>
-          <w:i/>
-          <w:color w:val="3B3838" w:themeColor="background2" w:themeShade="40"/>
-        </w:rPr>
-      </w:pPr>
-      <w:r>
-        <w:rPr>
-          <w:i/>
-          <w:color w:val="3B3838" w:themeColor="background2" w:themeShade="40"/>
-        </w:rPr>
-        <w:t xml:space="preserve"> </w:t>
-      </w:r>
-      <w:proofErr w:type="spellStart"/>
-      <w:r>
-        <w:rPr>
-          <w:rFonts w:ascii="monospace" w:hAnsi="monospace"/>
-          <w:i/>
-          <w:color w:val="3B3838" w:themeColor="background2" w:themeShade="40"/>
-        </w:rPr>
-        <w:t>This</w:t>
-      </w:r>
-      <w:proofErr w:type="spellEnd"/>
-      <w:r>
-        <w:rPr>
-          <w:rFonts w:ascii="monospace" w:hAnsi="monospace"/>
-          <w:i/>
-          <w:color w:val="3B3838" w:themeColor="background2" w:themeShade="40"/>
-        </w:rPr>
-        <w:t xml:space="preserve"> </w:t>
-      </w:r>
-      <w:proofErr w:type="spellStart"/>
-      <w:r>
-        <w:rPr>
-          <w:rFonts w:ascii="monospace" w:hAnsi="monospace"/>
-          <w:i/>
-          <w:color w:val="3B3838" w:themeColor="background2" w:themeShade="40"/>
-        </w:rPr>
-        <w:t>program</w:t>
-      </w:r>
-      <w:proofErr w:type="spellEnd"/>
-      <w:r>
-        <w:rPr>
-          <w:rFonts w:ascii="monospace" w:hAnsi="monospace"/>
-          <w:i/>
-          <w:color w:val="3B3838" w:themeColor="background2" w:themeShade="40"/>
-        </w:rPr>
-        <w:t xml:space="preserve"> </w:t>
-      </w:r>
-      <w:proofErr w:type="spellStart"/>
-      <w:r>
-        <w:rPr>
-          <w:rFonts w:ascii="monospace" w:hAnsi="monospace"/>
-          <w:i/>
-          <w:color w:val="3B3838" w:themeColor="background2" w:themeShade="40"/>
-        </w:rPr>
-        <w:t>is</w:t>
-      </w:r>
-      <w:proofErr w:type="spellEnd"/>
-      <w:r>
-        <w:rPr>
-          <w:rFonts w:ascii="monospace" w:hAnsi="monospace"/>
-          <w:i/>
-          <w:color w:val="3B3838" w:themeColor="background2" w:themeShade="40"/>
-        </w:rPr>
-        <w:t xml:space="preserve"> </w:t>
-      </w:r>
-      <w:proofErr w:type="spellStart"/>
-      <w:r>
-        <w:rPr>
-          <w:rFonts w:ascii="monospace" w:hAnsi="monospace"/>
-          <w:i/>
-          <w:color w:val="3B3838" w:themeColor="background2" w:themeShade="40"/>
-        </w:rPr>
-        <w:t>distributed</w:t>
-      </w:r>
-      <w:proofErr w:type="spellEnd"/>
-      <w:r>
-        <w:rPr>
-          <w:rFonts w:ascii="monospace" w:hAnsi="monospace"/>
-          <w:i/>
-          <w:color w:val="3B3838" w:themeColor="background2" w:themeShade="40"/>
-        </w:rPr>
-        <w:t xml:space="preserve"> in </w:t>
-      </w:r>
-      <w:proofErr w:type="spellStart"/>
-      <w:r>
-        <w:rPr>
-          <w:rFonts w:ascii="monospace" w:hAnsi="monospace"/>
-          <w:i/>
-          <w:color w:val="3B3838" w:themeColor="background2" w:themeShade="40"/>
-        </w:rPr>
-        <w:t>the</w:t>
-      </w:r>
-      <w:proofErr w:type="spellEnd"/>
-      <w:r>
-        <w:rPr>
-          <w:rFonts w:ascii="monospace" w:hAnsi="monospace"/>
-          <w:i/>
-          <w:color w:val="3B3838" w:themeColor="background2" w:themeShade="40"/>
-        </w:rPr>
-        <w:t xml:space="preserve"> hope </w:t>
-      </w:r>
-      <w:proofErr w:type="spellStart"/>
-      <w:r>
-        <w:rPr>
-          <w:rFonts w:ascii="monospace" w:hAnsi="monospace"/>
-          <w:i/>
-          <w:color w:val="3B3838" w:themeColor="background2" w:themeShade="40"/>
-        </w:rPr>
-        <w:t>that</w:t>
-      </w:r>
-      <w:proofErr w:type="spellEnd"/>
-      <w:r>
-        <w:rPr>
-          <w:rFonts w:ascii="monospace" w:hAnsi="monospace"/>
-          <w:i/>
-          <w:color w:val="3B3838" w:themeColor="background2" w:themeShade="40"/>
-        </w:rPr>
-        <w:t xml:space="preserve"> </w:t>
-      </w:r>
-      <w:proofErr w:type="spellStart"/>
-      <w:r>
-        <w:rPr>
-          <w:rFonts w:ascii="monospace" w:hAnsi="monospace"/>
-          <w:i/>
-          <w:color w:val="3B3838" w:themeColor="background2" w:themeShade="40"/>
-        </w:rPr>
-        <w:t>it</w:t>
-      </w:r>
-      <w:proofErr w:type="spellEnd"/>
-      <w:r>
-        <w:rPr>
-          <w:rFonts w:ascii="monospace" w:hAnsi="monospace"/>
-          <w:i/>
-          <w:color w:val="3B3838" w:themeColor="background2" w:themeShade="40"/>
-        </w:rPr>
-        <w:t xml:space="preserve"> </w:t>
-      </w:r>
-      <w:proofErr w:type="spellStart"/>
-      <w:r>
-        <w:rPr>
-          <w:rFonts w:ascii="monospace" w:hAnsi="monospace"/>
-          <w:i/>
-          <w:color w:val="3B3838" w:themeColor="background2" w:themeShade="40"/>
-        </w:rPr>
-        <w:t>will</w:t>
-      </w:r>
-      <w:proofErr w:type="spellEnd"/>
-      <w:r>
-        <w:rPr>
-          <w:rFonts w:ascii="monospace" w:hAnsi="monospace"/>
-          <w:i/>
-          <w:color w:val="3B3838" w:themeColor="background2" w:themeShade="40"/>
-        </w:rPr>
-        <w:t xml:space="preserve"> be </w:t>
-      </w:r>
-      <w:proofErr w:type="spellStart"/>
-      <w:r>
-        <w:rPr>
-          <w:rFonts w:ascii="monospace" w:hAnsi="monospace"/>
-          <w:i/>
-          <w:color w:val="3B3838" w:themeColor="background2" w:themeShade="40"/>
-        </w:rPr>
-        <w:t>useful</w:t>
-      </w:r>
-      <w:proofErr w:type="spellEnd"/>
-      <w:r>
-        <w:rPr>
-          <w:rFonts w:ascii="monospace" w:hAnsi="monospace"/>
-          <w:i/>
-          <w:color w:val="3B3838" w:themeColor="background2" w:themeShade="40"/>
-        </w:rPr>
-        <w:t>,</w:t>
-      </w:r>
-    </w:p>
-    <w:p>
-      <w:pPr>
-        <w:pStyle w:val="PreformattedText"/>
-        <w:widowControl w:val="0"/>
-        <w:rPr>
-          <w:i/>
-          <w:color w:val="3B3838" w:themeColor="background2" w:themeShade="40"/>
-        </w:rPr>
-      </w:pPr>
-      <w:r>
-        <w:rPr>
-          <w:i/>
-          <w:color w:val="3B3838" w:themeColor="background2" w:themeShade="40"/>
-        </w:rPr>
-        <w:t xml:space="preserve"> </w:t>
-      </w:r>
-      <w:proofErr w:type="spellStart"/>
-      <w:r>
-        <w:rPr>
-          <w:rFonts w:ascii="monospace" w:hAnsi="monospace"/>
-          <w:i/>
-          <w:color w:val="3B3838" w:themeColor="background2" w:themeShade="40"/>
-        </w:rPr>
-        <w:t>but</w:t>
-      </w:r>
-      <w:proofErr w:type="spellEnd"/>
-      <w:r>
-        <w:rPr>
-          <w:rFonts w:ascii="monospace" w:hAnsi="monospace"/>
-          <w:i/>
-          <w:color w:val="3B3838" w:themeColor="background2" w:themeShade="40"/>
-        </w:rPr>
-        <w:t xml:space="preserve"> WITHOUT ANY WARRANTY; </w:t>
-      </w:r>
-      <w:proofErr w:type="spellStart"/>
-      <w:r>
-        <w:rPr>
-          <w:rFonts w:ascii="monospace" w:hAnsi="monospace"/>
-          <w:i/>
-          <w:color w:val="3B3838" w:themeColor="background2" w:themeShade="40"/>
-        </w:rPr>
-        <w:t>without</w:t>
-      </w:r>
-      <w:proofErr w:type="spellEnd"/>
-      <w:r>
-        <w:rPr>
-          <w:rFonts w:ascii="monospace" w:hAnsi="monospace"/>
-          <w:i/>
-          <w:color w:val="3B3838" w:themeColor="background2" w:themeShade="40"/>
-        </w:rPr>
-        <w:t xml:space="preserve"> </w:t>
-      </w:r>
-      <w:proofErr w:type="spellStart"/>
-      <w:r>
-        <w:rPr>
-          <w:rFonts w:ascii="monospace" w:hAnsi="monospace"/>
-          <w:i/>
-          <w:color w:val="3B3838" w:themeColor="background2" w:themeShade="40"/>
-        </w:rPr>
-        <w:t>even</w:t>
-      </w:r>
-      <w:proofErr w:type="spellEnd"/>
-      <w:r>
-        <w:rPr>
-          <w:rFonts w:ascii="monospace" w:hAnsi="monospace"/>
-          <w:i/>
-          <w:color w:val="3B3838" w:themeColor="background2" w:themeShade="40"/>
-        </w:rPr>
-        <w:t xml:space="preserve"> </w:t>
-      </w:r>
-      <w:proofErr w:type="spellStart"/>
-      <w:r>
-        <w:rPr>
-          <w:rFonts w:ascii="monospace" w:hAnsi="monospace"/>
-          <w:i/>
-          <w:color w:val="3B3838" w:themeColor="background2" w:themeShade="40"/>
-        </w:rPr>
-        <w:t>the</w:t>
-      </w:r>
-      <w:proofErr w:type="spellEnd"/>
-      <w:r>
-        <w:rPr>
-          <w:rFonts w:ascii="monospace" w:hAnsi="monospace"/>
-          <w:i/>
-          <w:color w:val="3B3838" w:themeColor="background2" w:themeShade="40"/>
-        </w:rPr>
-        <w:t xml:space="preserve"> </w:t>
-      </w:r>
-      <w:proofErr w:type="spellStart"/>
-      <w:r>
-        <w:rPr>
-          <w:rFonts w:ascii="monospace" w:hAnsi="monospace"/>
-          <w:i/>
-          <w:color w:val="3B3838" w:themeColor="background2" w:themeShade="40"/>
-        </w:rPr>
-        <w:t>implied</w:t>
-      </w:r>
-      <w:proofErr w:type="spellEnd"/>
-      <w:r>
-        <w:rPr>
-          <w:rFonts w:ascii="monospace" w:hAnsi="monospace"/>
-          <w:i/>
-          <w:color w:val="3B3838" w:themeColor="background2" w:themeShade="40"/>
-        </w:rPr>
-        <w:t xml:space="preserve"> </w:t>
-      </w:r>
-      <w:proofErr w:type="spellStart"/>
-      <w:r>
-        <w:rPr>
-          <w:rFonts w:ascii="monospace" w:hAnsi="monospace"/>
-          <w:i/>
-          <w:color w:val="3B3838" w:themeColor="background2" w:themeShade="40"/>
-        </w:rPr>
-        <w:t>warranty</w:t>
-      </w:r>
-      <w:proofErr w:type="spellEnd"/>
-      <w:r>
-        <w:rPr>
-          <w:rFonts w:ascii="monospace" w:hAnsi="monospace"/>
-          <w:i/>
-          <w:color w:val="3B3838" w:themeColor="background2" w:themeShade="40"/>
-        </w:rPr>
-        <w:t xml:space="preserve"> of</w:t>
-      </w:r>
-    </w:p>
-    <w:p>
-      <w:pPr>
-        <w:pStyle w:val="PreformattedText"/>
-        <w:widowControl w:val="0"/>
-        <w:rPr>
-          <w:i/>
-          <w:color w:val="3B3838" w:themeColor="background2" w:themeShade="40"/>
-        </w:rPr>
-      </w:pPr>
-      <w:r>
-        <w:rPr>
-          <w:i/>
-          <w:color w:val="3B3838" w:themeColor="background2" w:themeShade="40"/>
-        </w:rPr>
-        <w:t xml:space="preserve"> </w:t>
-      </w:r>
-      <w:r>
-        <w:rPr>
-          <w:rFonts w:ascii="monospace" w:hAnsi="monospace"/>
-          <w:i/>
-          <w:color w:val="3B3838" w:themeColor="background2" w:themeShade="40"/>
-        </w:rPr>
-        <w:t xml:space="preserve">MERCHANTABILITY </w:t>
-      </w:r>
-      <w:proofErr w:type="spellStart"/>
-      <w:r>
-        <w:rPr>
-          <w:rFonts w:ascii="monospace" w:hAnsi="monospace"/>
-          <w:i/>
-          <w:color w:val="3B3838" w:themeColor="background2" w:themeShade="40"/>
-        </w:rPr>
-        <w:t>or</w:t>
-      </w:r>
-      <w:proofErr w:type="spellEnd"/>
-      <w:r>
-        <w:rPr>
-          <w:rFonts w:ascii="monospace" w:hAnsi="monospace"/>
-          <w:i/>
-          <w:color w:val="3B3838" w:themeColor="background2" w:themeShade="40"/>
-        </w:rPr>
-        <w:t xml:space="preserve"> FITNESS FOR A PARTICULAR PURPOSE.  </w:t>
-      </w:r>
-      <w:proofErr w:type="spellStart"/>
-      <w:r>
-        <w:rPr>
-          <w:rFonts w:ascii="monospace" w:hAnsi="monospace"/>
-          <w:i/>
-          <w:color w:val="3B3838" w:themeColor="background2" w:themeShade="40"/>
-        </w:rPr>
-        <w:t>See</w:t>
-      </w:r>
-      <w:proofErr w:type="spellEnd"/>
-      <w:r>
-        <w:rPr>
-          <w:rFonts w:ascii="monospace" w:hAnsi="monospace"/>
-          <w:i/>
-          <w:color w:val="3B3838" w:themeColor="background2" w:themeShade="40"/>
-        </w:rPr>
-        <w:t xml:space="preserve"> </w:t>
-      </w:r>
-      <w:proofErr w:type="spellStart"/>
-      <w:r>
-        <w:rPr>
-          <w:rFonts w:ascii="monospace" w:hAnsi="monospace"/>
-          <w:i/>
-          <w:color w:val="3B3838" w:themeColor="background2" w:themeShade="40"/>
-        </w:rPr>
-        <w:t>the</w:t>
-      </w:r>
-      <w:proofErr w:type="spellEnd"/>
-    </w:p>
-    <w:p>
-      <w:pPr>
-        <w:pStyle w:val="PreformattedText"/>
-        <w:widowControl w:val="0"/>
-        <w:rPr>
-          <w:i/>
-          <w:color w:val="3B3838" w:themeColor="background2" w:themeShade="40"/>
-        </w:rPr>
-      </w:pPr>
-      <w:r>
-        <w:rPr>
-          <w:i/>
-          <w:color w:val="3B3838" w:themeColor="background2" w:themeShade="40"/>
-        </w:rPr>
-        <w:t xml:space="preserve"> </w:t>
-      </w:r>
-      <w:r>
-        <w:rPr>
-          <w:rFonts w:ascii="monospace" w:hAnsi="monospace"/>
-          <w:i/>
-          <w:color w:val="3B3838" w:themeColor="background2" w:themeShade="40"/>
-        </w:rPr>
-        <w:t xml:space="preserve">GNU General </w:t>
-      </w:r>
-      <w:proofErr w:type="spellStart"/>
-      <w:r>
-        <w:rPr>
-          <w:rFonts w:ascii="monospace" w:hAnsi="monospace"/>
-          <w:i/>
-          <w:color w:val="3B3838" w:themeColor="background2" w:themeShade="40"/>
-        </w:rPr>
-        <w:t>Public</w:t>
-      </w:r>
-      <w:proofErr w:type="spellEnd"/>
-      <w:r>
-        <w:rPr>
-          <w:rFonts w:ascii="monospace" w:hAnsi="monospace"/>
-          <w:i/>
-          <w:color w:val="3B3838" w:themeColor="background2" w:themeShade="40"/>
-        </w:rPr>
-        <w:t xml:space="preserve"> </w:t>
-      </w:r>
-      <w:proofErr w:type="spellStart"/>
-      <w:r>
-        <w:rPr>
-          <w:rFonts w:ascii="monospace" w:hAnsi="monospace"/>
-          <w:i/>
-          <w:color w:val="3B3838" w:themeColor="background2" w:themeShade="40"/>
-        </w:rPr>
-        <w:t>License</w:t>
-      </w:r>
-      <w:proofErr w:type="spellEnd"/>
-      <w:r>
-        <w:rPr>
-          <w:rFonts w:ascii="monospace" w:hAnsi="monospace"/>
-          <w:i/>
-          <w:color w:val="3B3838" w:themeColor="background2" w:themeShade="40"/>
-        </w:rPr>
-        <w:t xml:space="preserve"> </w:t>
-      </w:r>
-      <w:proofErr w:type="spellStart"/>
-      <w:r>
-        <w:rPr>
-          <w:rFonts w:ascii="monospace" w:hAnsi="monospace"/>
-          <w:i/>
-          <w:color w:val="3B3838" w:themeColor="background2" w:themeShade="40"/>
-        </w:rPr>
-        <w:t>for</w:t>
-      </w:r>
-      <w:proofErr w:type="spellEnd"/>
-      <w:r>
-        <w:rPr>
-          <w:rFonts w:ascii="monospace" w:hAnsi="monospace"/>
-          <w:i/>
-          <w:color w:val="3B3838" w:themeColor="background2" w:themeShade="40"/>
-        </w:rPr>
-        <w:t xml:space="preserve"> more </w:t>
-      </w:r>
-      <w:proofErr w:type="spellStart"/>
-      <w:r>
-        <w:rPr>
-          <w:rFonts w:ascii="monospace" w:hAnsi="monospace"/>
-          <w:i/>
-          <w:color w:val="3B3838" w:themeColor="background2" w:themeShade="40"/>
-        </w:rPr>
-        <w:t>details</w:t>
-      </w:r>
-      <w:proofErr w:type="spellEnd"/>
-      <w:r>
-        <w:rPr>
-          <w:rFonts w:ascii="monospace" w:hAnsi="monospace"/>
-          <w:i/>
-          <w:color w:val="3B3838" w:themeColor="background2" w:themeShade="40"/>
-        </w:rPr>
-        <w:t>.</w:t>
-      </w:r>
-    </w:p>
-    <w:p>
-      <w:pPr>
-        <w:pStyle w:val="PreformattedText"/>
-        <w:widowControl w:val="0"/>
-        <w:rPr>
-          <w:i/>
-          <w:color w:val="3B3838" w:themeColor="background2" w:themeShade="40"/>
-        </w:rPr>
-      </w:pPr>
-    </w:p>
-    <w:p>
-      <w:pPr>
-        <w:pStyle w:val="PreformattedText"/>
-        <w:widowControl w:val="0"/>
-        <w:rPr>
-          <w:i/>
-          <w:color w:val="3B3838" w:themeColor="background2" w:themeShade="40"/>
-        </w:rPr>
-      </w:pPr>
-      <w:r>
-        <w:rPr>
-          <w:i/>
-          <w:color w:val="3B3838" w:themeColor="background2" w:themeShade="40"/>
-        </w:rPr>
-        <w:t xml:space="preserve">  </w:t>
-      </w:r>
-      <w:proofErr w:type="spellStart"/>
-      <w:r>
-        <w:rPr>
-          <w:rFonts w:ascii="monospace" w:hAnsi="monospace"/>
-          <w:i/>
-          <w:color w:val="3B3838" w:themeColor="background2" w:themeShade="40"/>
-        </w:rPr>
-        <w:t>You</w:t>
-      </w:r>
-      <w:proofErr w:type="spellEnd"/>
-      <w:r>
-        <w:rPr>
-          <w:rFonts w:ascii="monospace" w:hAnsi="monospace"/>
-          <w:i/>
-          <w:color w:val="3B3838" w:themeColor="background2" w:themeShade="40"/>
-        </w:rPr>
-        <w:t xml:space="preserve"> </w:t>
-      </w:r>
-      <w:proofErr w:type="spellStart"/>
-      <w:r>
-        <w:rPr>
-          <w:rFonts w:ascii="monospace" w:hAnsi="monospace"/>
-          <w:i/>
-          <w:color w:val="3B3838" w:themeColor="background2" w:themeShade="40"/>
-        </w:rPr>
-        <w:t>should</w:t>
-      </w:r>
-      <w:proofErr w:type="spellEnd"/>
-      <w:r>
-        <w:rPr>
-          <w:rFonts w:ascii="monospace" w:hAnsi="monospace"/>
-          <w:i/>
-          <w:color w:val="3B3838" w:themeColor="background2" w:themeShade="40"/>
-        </w:rPr>
-        <w:t xml:space="preserve"> </w:t>
-      </w:r>
-      <w:proofErr w:type="spellStart"/>
-      <w:r>
-        <w:rPr>
-          <w:rFonts w:ascii="monospace" w:hAnsi="monospace"/>
-          <w:i/>
-          <w:color w:val="3B3838" w:themeColor="background2" w:themeShade="40"/>
-        </w:rPr>
-        <w:t>have</w:t>
-      </w:r>
-      <w:proofErr w:type="spellEnd"/>
-      <w:r>
-        <w:rPr>
-          <w:rFonts w:ascii="monospace" w:hAnsi="monospace"/>
-          <w:i/>
-          <w:color w:val="3B3838" w:themeColor="background2" w:themeShade="40"/>
-        </w:rPr>
-        <w:t xml:space="preserve"> </w:t>
-      </w:r>
-      <w:proofErr w:type="spellStart"/>
-      <w:r>
-        <w:rPr>
-          <w:rFonts w:ascii="monospace" w:hAnsi="monospace"/>
-          <w:i/>
-          <w:color w:val="3B3838" w:themeColor="background2" w:themeShade="40"/>
-        </w:rPr>
-        <w:t>received</w:t>
-      </w:r>
-      <w:proofErr w:type="spellEnd"/>
-      <w:r>
-        <w:rPr>
-          <w:rFonts w:ascii="monospace" w:hAnsi="monospace"/>
-          <w:i/>
-          <w:color w:val="3B3838" w:themeColor="background2" w:themeShade="40"/>
-        </w:rPr>
-        <w:t xml:space="preserve"> a </w:t>
-      </w:r>
-      <w:proofErr w:type="spellStart"/>
-      <w:r>
-        <w:rPr>
-          <w:rFonts w:ascii="monospace" w:hAnsi="monospace"/>
-          <w:i/>
-          <w:color w:val="3B3838" w:themeColor="background2" w:themeShade="40"/>
-        </w:rPr>
-        <w:t>copy</w:t>
-      </w:r>
-      <w:proofErr w:type="spellEnd"/>
-      <w:r>
-        <w:rPr>
-          <w:rFonts w:ascii="monospace" w:hAnsi="monospace"/>
-          <w:i/>
-          <w:color w:val="3B3838" w:themeColor="background2" w:themeShade="40"/>
-        </w:rPr>
-        <w:t xml:space="preserve"> of </w:t>
-      </w:r>
-      <w:proofErr w:type="spellStart"/>
-      <w:r>
-        <w:rPr>
-          <w:rFonts w:ascii="monospace" w:hAnsi="monospace"/>
-          <w:i/>
-          <w:color w:val="3B3838" w:themeColor="background2" w:themeShade="40"/>
-        </w:rPr>
-        <w:t>the</w:t>
-      </w:r>
-      <w:proofErr w:type="spellEnd"/>
-      <w:r>
-        <w:rPr>
-          <w:rFonts w:ascii="monospace" w:hAnsi="monospace"/>
-          <w:i/>
-          <w:color w:val="3B3838" w:themeColor="background2" w:themeShade="40"/>
-        </w:rPr>
-        <w:t xml:space="preserve"> GNU General </w:t>
-      </w:r>
-      <w:proofErr w:type="spellStart"/>
-      <w:r>
-        <w:rPr>
-          <w:rFonts w:ascii="monospace" w:hAnsi="monospace"/>
-          <w:i/>
-          <w:color w:val="3B3838" w:themeColor="background2" w:themeShade="40"/>
-        </w:rPr>
-        <w:t>Public</w:t>
-      </w:r>
-      <w:proofErr w:type="spellEnd"/>
-      <w:r>
-        <w:rPr>
-          <w:rFonts w:ascii="monospace" w:hAnsi="monospace"/>
-          <w:i/>
-          <w:color w:val="3B3838" w:themeColor="background2" w:themeShade="40"/>
-        </w:rPr>
-        <w:t xml:space="preserve"> </w:t>
-      </w:r>
-      <w:proofErr w:type="spellStart"/>
-      <w:r>
-        <w:rPr>
-          <w:rFonts w:ascii="monospace" w:hAnsi="monospace"/>
-          <w:i/>
-          <w:color w:val="3B3838" w:themeColor="background2" w:themeShade="40"/>
-        </w:rPr>
-        <w:t>License</w:t>
-      </w:r>
-      <w:proofErr w:type="spellEnd"/>
-    </w:p>
-    <w:p>
-      <w:pPr>
-        <w:pStyle w:val="PreformattedText"/>
-        <w:widowControl w:val="0"/>
-        <w:spacing w:after="283"/>
-        <w:rPr>
-          <w:i/>
-          <w:color w:val="3B3838" w:themeColor="background2" w:themeShade="40"/>
-        </w:rPr>
-      </w:pPr>
-      <w:r>
-        <w:rPr>
-          <w:i/>
-          <w:color w:val="3B3838" w:themeColor="background2" w:themeShade="40"/>
-        </w:rPr>
-        <w:t xml:space="preserve">  </w:t>
-      </w:r>
-      <w:proofErr w:type="spellStart"/>
-      <w:r>
-        <w:rPr>
-          <w:rFonts w:ascii="monospace" w:hAnsi="monospace"/>
-          <w:i/>
-          <w:color w:val="3B3838" w:themeColor="background2" w:themeShade="40"/>
-        </w:rPr>
-        <w:t>along</w:t>
-      </w:r>
-      <w:proofErr w:type="spellEnd"/>
-      <w:r>
-        <w:rPr>
-          <w:rFonts w:ascii="monospace" w:hAnsi="monospace"/>
-          <w:i/>
-          <w:color w:val="3B3838" w:themeColor="background2" w:themeShade="40"/>
-        </w:rPr>
-        <w:t xml:space="preserve"> </w:t>
-      </w:r>
-      <w:proofErr w:type="spellStart"/>
-      <w:r>
-        <w:rPr>
-          <w:rFonts w:ascii="monospace" w:hAnsi="monospace"/>
-          <w:i/>
-          <w:color w:val="3B3838" w:themeColor="background2" w:themeShade="40"/>
-        </w:rPr>
-        <w:t>with</w:t>
-      </w:r>
-      <w:proofErr w:type="spellEnd"/>
-      <w:r>
-        <w:rPr>
-          <w:rFonts w:ascii="monospace" w:hAnsi="monospace"/>
-          <w:i/>
-          <w:color w:val="3B3838" w:themeColor="background2" w:themeShade="40"/>
-        </w:rPr>
-        <w:t xml:space="preserve"> </w:t>
-      </w:r>
-      <w:proofErr w:type="spellStart"/>
-      <w:r>
-        <w:rPr>
-          <w:rFonts w:ascii="monospace" w:hAnsi="monospace"/>
-          <w:i/>
-          <w:color w:val="3B3838" w:themeColor="background2" w:themeShade="40"/>
-        </w:rPr>
-        <w:t>this</w:t>
-      </w:r>
-      <w:proofErr w:type="spellEnd"/>
-      <w:r>
-        <w:rPr>
-          <w:rFonts w:ascii="monospace" w:hAnsi="monospace"/>
-          <w:i/>
-          <w:color w:val="3B3838" w:themeColor="background2" w:themeShade="40"/>
-        </w:rPr>
-        <w:t xml:space="preserve"> </w:t>
-      </w:r>
-      <w:proofErr w:type="spellStart"/>
-      <w:r>
-        <w:rPr>
-          <w:rFonts w:ascii="monospace" w:hAnsi="monospace"/>
-          <w:i/>
-          <w:color w:val="3B3838" w:themeColor="background2" w:themeShade="40"/>
-        </w:rPr>
-        <w:t>program</w:t>
-      </w:r>
-      <w:proofErr w:type="spellEnd"/>
-      <w:r>
-        <w:rPr>
-          <w:rFonts w:ascii="monospace" w:hAnsi="monospace"/>
-          <w:i/>
-          <w:color w:val="3B3838" w:themeColor="background2" w:themeShade="40"/>
-        </w:rPr>
-        <w:t xml:space="preserve">.  </w:t>
-      </w:r>
-      <w:proofErr w:type="spellStart"/>
-      <w:r>
-        <w:rPr>
-          <w:rFonts w:ascii="monospace" w:hAnsi="monospace"/>
-          <w:i/>
-          <w:color w:val="3B3838" w:themeColor="background2" w:themeShade="40"/>
-        </w:rPr>
-        <w:t>If</w:t>
-      </w:r>
-      <w:proofErr w:type="spellEnd"/>
-      <w:r>
-        <w:rPr>
-          <w:rFonts w:ascii="monospace" w:hAnsi="monospace"/>
-          <w:i/>
-          <w:color w:val="3B3838" w:themeColor="background2" w:themeShade="40"/>
-        </w:rPr>
-        <w:t xml:space="preserve"> </w:t>
-      </w:r>
-      <w:proofErr w:type="spellStart"/>
-      <w:r>
-        <w:rPr>
-          <w:rFonts w:ascii="monospace" w:hAnsi="monospace"/>
-          <w:i/>
-          <w:color w:val="3B3838" w:themeColor="background2" w:themeShade="40"/>
-        </w:rPr>
-        <w:t>not</w:t>
-      </w:r>
-      <w:proofErr w:type="spellEnd"/>
-      <w:r>
-        <w:rPr>
-          <w:rFonts w:ascii="monospace" w:hAnsi="monospace"/>
-          <w:i/>
-          <w:color w:val="3B3838" w:themeColor="background2" w:themeShade="40"/>
-        </w:rPr>
-        <w:t xml:space="preserve">, </w:t>
-      </w:r>
-      <w:proofErr w:type="spellStart"/>
-      <w:r>
-        <w:rPr>
-          <w:rFonts w:ascii="monospace" w:hAnsi="monospace"/>
-          <w:i/>
-          <w:color w:val="3B3838" w:themeColor="background2" w:themeShade="40"/>
-        </w:rPr>
-        <w:t>see</w:t>
-      </w:r>
-      <w:proofErr w:type="spellEnd"/>
-      <w:r>
-        <w:rPr>
-          <w:rFonts w:ascii="monospace" w:hAnsi="monospace"/>
-          <w:i/>
-          <w:color w:val="3B3838" w:themeColor="background2" w:themeShade="40"/>
-        </w:rPr>
-        <w:t xml:space="preserve"> &lt;http://www.gnu.org/licenses/&gt;.</w:t>
+        <w:t>along with this program.  If not, see &lt;http://www.gnu.org/licenses/&gt;.</w:t>
       </w:r>
     </w:p>
     <w:p>
@@ -1813,13 +690,8 @@
         </w:numPr>
       </w:pPr>
       <w:r>
-        <w:t xml:space="preserve">Miguel </w:t>
-      </w:r>
-      <w:proofErr w:type="spellStart"/>
-      <w:r>
-        <w:t>Ferral</w:t>
-      </w:r>
-      <w:proofErr w:type="spellEnd"/>
+        <w:t>Miguel Ferral</w:t>
+      </w:r>
     </w:p>
     <w:p>
       <w:pPr>
@@ -1851,7 +723,7 @@
           <w:u w:val="single"/>
         </w:rPr>
       </w:pPr>
-      <w:bookmarkStart w:id="1" w:name="manual_de_usuario"/>
+      <w:bookmarkStart w:id="0" w:name="manual_de_usuario"/>
       <w:r>
         <w:rPr>
           <w:sz w:val="36"/>
@@ -1861,7 +733,7 @@
         <w:lastRenderedPageBreak/>
         <w:t>Manual de usuario:</w:t>
       </w:r>
-      <w:bookmarkEnd w:id="1"/>
+      <w:bookmarkEnd w:id="0"/>
     </w:p>
     <w:p>
       <w:pPr>
@@ -1920,7 +792,7 @@
           <w:u w:val="single"/>
         </w:rPr>
       </w:pPr>
-      <w:bookmarkStart w:id="2" w:name="requisitos_del_sistema"/>
+      <w:bookmarkStart w:id="1" w:name="requisitos_del_sistema"/>
       <w:r>
         <w:rPr>
           <w:sz w:val="30"/>
@@ -1928,7 +800,7 @@
         </w:rPr>
         <w:t>Requisitos de sistema</w:t>
       </w:r>
-      <w:bookmarkEnd w:id="2"/>
+      <w:bookmarkEnd w:id="1"/>
     </w:p>
     <w:p>
       <w:pPr>
@@ -1962,15 +834,7 @@
         </w:numPr>
       </w:pPr>
       <w:r>
-        <w:t xml:space="preserve">No hay limitaciones respecto al hardware. </w:t>
-      </w:r>
-      <w:proofErr w:type="spellStart"/>
-      <w:r>
-        <w:t>Practicamente</w:t>
-      </w:r>
-      <w:proofErr w:type="spellEnd"/>
-      <w:r>
-        <w:t xml:space="preserve"> cualquier sistema basado en x86 o x64, será capaz de ejecutar el software.</w:t>
+        <w:t>No hay limitaciones respecto al hardware. Practicamente cualquier sistema basado en x86 o x64, será capaz de ejecutar el software.</w:t>
       </w:r>
     </w:p>
     <w:p>
@@ -1982,15 +846,7 @@
         </w:numPr>
       </w:pPr>
       <w:r>
-        <w:t xml:space="preserve">Para poder realizar cualquier modificación o depuración al software, será necesario el “GNU GCC </w:t>
-      </w:r>
-      <w:proofErr w:type="spellStart"/>
-      <w:r>
-        <w:t>Compiler</w:t>
-      </w:r>
-      <w:proofErr w:type="spellEnd"/>
-      <w:r>
-        <w:t>”.</w:t>
+        <w:t>Para poder realizar cualquier modificación o depuración al software, será necesario el “GNU GCC Compiler”.</w:t>
       </w:r>
     </w:p>
     <w:p>
@@ -2026,23 +882,7 @@
         </w:numPr>
       </w:pPr>
       <w:r>
-        <w:t>Descargar el archivo comprimido .</w:t>
-      </w:r>
-      <w:proofErr w:type="spellStart"/>
-      <w:r>
-        <w:t>zip</w:t>
-      </w:r>
-      <w:proofErr w:type="spellEnd"/>
-      <w:r>
-        <w:t xml:space="preserve"> con todos los datos del programa. (</w:t>
-      </w:r>
-      <w:proofErr w:type="spellStart"/>
-      <w:r>
-        <w:t>precompilado</w:t>
-      </w:r>
-      <w:proofErr w:type="spellEnd"/>
-      <w:r>
-        <w:t>).</w:t>
+        <w:t>Descargar el archivo comprimido .zip con todos los datos del programa. (precompilado).</w:t>
       </w:r>
     </w:p>
     <w:p>
@@ -2054,15 +894,7 @@
         </w:numPr>
       </w:pPr>
       <w:r>
-        <w:t xml:space="preserve">Descomprimir en el directorio deseado con el software incluido en </w:t>
-      </w:r>
-      <w:proofErr w:type="spellStart"/>
-      <w:r>
-        <w:t>windows</w:t>
-      </w:r>
-      <w:proofErr w:type="spellEnd"/>
-      <w:r>
-        <w:t xml:space="preserve"> o cualquier otro compatible.</w:t>
+        <w:t>Descomprimir en el directorio deseado con el software incluido en windows o cualquier otro compatible.</w:t>
       </w:r>
     </w:p>
     <w:p>
@@ -2098,23 +930,7 @@
         </w:numPr>
       </w:pPr>
       <w:r>
-        <w:t>Descargar el fichero comprimido .</w:t>
-      </w:r>
-      <w:proofErr w:type="spellStart"/>
-      <w:r>
-        <w:t>zip</w:t>
-      </w:r>
-      <w:proofErr w:type="spellEnd"/>
-      <w:r>
-        <w:t xml:space="preserve"> con todos los datos del programa versión MAC (</w:t>
-      </w:r>
-      <w:proofErr w:type="spellStart"/>
-      <w:r>
-        <w:t>precompilado</w:t>
-      </w:r>
-      <w:proofErr w:type="spellEnd"/>
-      <w:r>
-        <w:t>).</w:t>
+        <w:t>Descargar el fichero comprimido .zip con todos los datos del programa versión MAC (precompilado).</w:t>
       </w:r>
     </w:p>
     <w:p>
@@ -2126,13 +942,8 @@
         </w:numPr>
       </w:pPr>
       <w:r>
-        <w:t xml:space="preserve">Descomprimir en el directorio </w:t>
-      </w:r>
-      <w:proofErr w:type="gramStart"/>
-      <w:r>
-        <w:t>deseado .</w:t>
-      </w:r>
-      <w:proofErr w:type="gramEnd"/>
+        <w:t>Descomprimir en el directorio deseado .</w:t>
+      </w:r>
     </w:p>
     <w:p>
       <w:pPr>
@@ -2167,23 +978,7 @@
         </w:numPr>
       </w:pPr>
       <w:r>
-        <w:t>Descargar el fichero .</w:t>
-      </w:r>
-      <w:proofErr w:type="spellStart"/>
-      <w:r>
-        <w:t>zip</w:t>
-      </w:r>
-      <w:proofErr w:type="spellEnd"/>
-      <w:r>
-        <w:t xml:space="preserve"> con el software </w:t>
-      </w:r>
-      <w:proofErr w:type="spellStart"/>
-      <w:r>
-        <w:t>precompilado</w:t>
-      </w:r>
-      <w:proofErr w:type="spellEnd"/>
-      <w:r>
-        <w:t>.</w:t>
+        <w:t>Descargar el fichero .zip con el software precompilado.</w:t>
       </w:r>
     </w:p>
     <w:p>
@@ -2207,36 +1002,23 @@
         </w:numPr>
       </w:pPr>
       <w:r>
-        <w:t xml:space="preserve">Ejecutar el archivo </w:t>
-      </w:r>
-      <w:proofErr w:type="spellStart"/>
-      <w:r>
-        <w:t>liga.out</w:t>
-      </w:r>
-      <w:proofErr w:type="spellEnd"/>
-    </w:p>
-    <w:p>
-      <w:pPr>
-        <w:pStyle w:val="Standard"/>
-      </w:pPr>
-    </w:p>
-    <w:p>
-      <w:pPr>
-        <w:pStyle w:val="Standard"/>
-      </w:pPr>
-      <w:bookmarkStart w:id="3" w:name="instalacion"/>
-      <w:r>
-        <w:t xml:space="preserve">En caso de no tener acceso al software </w:t>
-      </w:r>
-      <w:proofErr w:type="spellStart"/>
-      <w:r>
-        <w:t>precompilado</w:t>
-      </w:r>
-      <w:proofErr w:type="spellEnd"/>
-      <w:r>
-        <w:t>:</w:t>
-      </w:r>
-      <w:bookmarkEnd w:id="3"/>
+        <w:t>Ejecutar el archivo liga.out</w:t>
+      </w:r>
+    </w:p>
+    <w:p>
+      <w:pPr>
+        <w:pStyle w:val="Standard"/>
+      </w:pPr>
+    </w:p>
+    <w:p>
+      <w:pPr>
+        <w:pStyle w:val="Standard"/>
+      </w:pPr>
+      <w:bookmarkStart w:id="2" w:name="instalacion"/>
+      <w:r>
+        <w:t>En caso de no tener acceso al software precompilado:</w:t>
+      </w:r>
+      <w:bookmarkEnd w:id="2"/>
     </w:p>
     <w:p>
       <w:pPr>
@@ -2252,15 +1034,7 @@
         </w:numPr>
       </w:pPr>
       <w:r>
-        <w:t xml:space="preserve">Poseer los archivos del programa, ya sea </w:t>
-      </w:r>
-      <w:proofErr w:type="spellStart"/>
-      <w:r>
-        <w:t>habiendolos</w:t>
-      </w:r>
-      <w:proofErr w:type="spellEnd"/>
-      <w:r>
-        <w:t xml:space="preserve"> descargado o por su versión en disco (independientes del sistema operativo utilizado).</w:t>
+        <w:t>Poseer los archivos del programa, ya sea habiendolos descargado o por su versión en disco (independientes del sistema operativo utilizado).</w:t>
       </w:r>
     </w:p>
     <w:p>
@@ -2272,15 +1046,7 @@
         </w:numPr>
       </w:pPr>
       <w:r>
-        <w:t xml:space="preserve">Se recomienda el software de terceros </w:t>
-      </w:r>
-      <w:proofErr w:type="spellStart"/>
-      <w:r>
-        <w:t>Codeblocks</w:t>
-      </w:r>
-      <w:proofErr w:type="spellEnd"/>
-      <w:r>
-        <w:t>, para la compilación de los archivos y la correcta instalación del software en un determinado directorio. (ADVERTENCIA: no todas las distribuciones poseen de GCC instalado por defecto, ni utilizan los mismos comandos para su compilación desde la terminal.)</w:t>
+        <w:t>Se recomienda el software de terceros Codeblocks, para la compilación de los archivos y la correcta instalación del software en un determinado directorio. (ADVERTENCIA: no todas las distribuciones poseen de GCC instalado por defecto, ni utilizan los mismos comandos para su compilación desde la terminal.)</w:t>
       </w:r>
     </w:p>
     <w:p>
@@ -2292,39 +1058,7 @@
         </w:numPr>
       </w:pPr>
       <w:r>
-        <w:t>Ejecutar el archivo resultante con extensión .</w:t>
-      </w:r>
-      <w:proofErr w:type="spellStart"/>
-      <w:r>
-        <w:t>out</w:t>
-      </w:r>
-      <w:proofErr w:type="spellEnd"/>
-      <w:r>
-        <w:t>(</w:t>
-      </w:r>
-      <w:proofErr w:type="spellStart"/>
-      <w:r>
-        <w:t>linux</w:t>
-      </w:r>
-      <w:proofErr w:type="spellEnd"/>
-      <w:r>
-        <w:t>/MAC), .</w:t>
-      </w:r>
-      <w:proofErr w:type="spellStart"/>
-      <w:r>
-        <w:t>exe</w:t>
-      </w:r>
-      <w:proofErr w:type="spellEnd"/>
-      <w:r>
-        <w:t xml:space="preserve"> (Windows) (el nombre del fichero ejecutable lo seleccionará el usuario a través del proceso de compilación con </w:t>
-      </w:r>
-      <w:proofErr w:type="spellStart"/>
-      <w:r>
-        <w:t>Codeblocks</w:t>
-      </w:r>
-      <w:proofErr w:type="spellEnd"/>
-      <w:r>
-        <w:t>).</w:t>
+        <w:t>Ejecutar el archivo resultante con extensión .out(linux/MAC), .exe (Windows) (el nombre del fichero ejecutable lo seleccionará el usuario a través del proceso de compilación con Codeblocks).</w:t>
       </w:r>
     </w:p>
     <w:p>
@@ -2342,15 +1076,7 @@
       <w:r>
         <w:lastRenderedPageBreak/>
         <w:tab/>
-        <w:t xml:space="preserve">En caso de no tener acceso a </w:t>
-      </w:r>
-      <w:proofErr w:type="spellStart"/>
-      <w:r>
-        <w:t>sofware</w:t>
-      </w:r>
-      <w:proofErr w:type="spellEnd"/>
-      <w:r>
-        <w:t xml:space="preserve"> de terceros para facilitar </w:t>
+        <w:t xml:space="preserve">En caso de no tener acceso a sofware de terceros para facilitar </w:t>
       </w:r>
       <w:r>
         <w:t xml:space="preserve">la compilación en sistemas </w:t>
@@ -2365,28 +1091,13 @@
         <w:t>, se ha crea</w:t>
       </w:r>
       <w:r>
-        <w:t>do un archivo “</w:t>
-      </w:r>
-      <w:proofErr w:type="spellStart"/>
-      <w:r>
-        <w:t>makefile</w:t>
-      </w:r>
-      <w:proofErr w:type="spellEnd"/>
-      <w:r>
-        <w:t>” mediant</w:t>
-      </w:r>
-      <w:r>
-        <w:t xml:space="preserve">e el cual, a través de </w:t>
-      </w:r>
-      <w:proofErr w:type="gramStart"/>
-      <w:r>
-        <w:t xml:space="preserve">una  </w:t>
+        <w:t>do un archivo “makefile” mediant</w:t>
+      </w:r>
+      <w:r>
+        <w:t xml:space="preserve">e el cual, a través de una  </w:t>
       </w:r>
       <w:r>
         <w:tab/>
-      </w:r>
-      <w:proofErr w:type="gramEnd"/>
-      <w:r>
         <w:t>terminal de comandos que apunte al directorio del progra</w:t>
       </w:r>
       <w:r>
@@ -2429,34 +1140,33 @@
         </w:rPr>
         <w:t>$</w:t>
       </w:r>
-      <w:proofErr w:type="spellStart"/>
       <w:r>
         <w:rPr>
           <w:i/>
           <w:iCs/>
           <w:color w:val="999999"/>
         </w:rPr>
-        <w:t>make</w:t>
-      </w:r>
-      <w:proofErr w:type="spellEnd"/>
-      <w:r>
+        <w:t>make clean</w:t>
+      </w:r>
+    </w:p>
+    <w:p>
+      <w:pPr>
+        <w:pStyle w:val="Standard"/>
         <w:rPr>
           <w:i/>
           <w:iCs/>
           <w:color w:val="999999"/>
         </w:rPr>
-        <w:t xml:space="preserve"> </w:t>
-      </w:r>
-      <w:proofErr w:type="spellStart"/>
+      </w:pPr>
       <w:r>
         <w:rPr>
           <w:i/>
           <w:iCs/>
           <w:color w:val="999999"/>
         </w:rPr>
-        <w:t>clean</w:t>
-      </w:r>
-      <w:proofErr w:type="spellEnd"/>
+        <w:tab/>
+        <w:t>$make all</w:t>
+      </w:r>
     </w:p>
     <w:p>
       <w:pPr>
@@ -2474,185 +1184,65 @@
           <w:color w:val="999999"/>
         </w:rPr>
         <w:tab/>
-        <w:t>$</w:t>
-      </w:r>
-      <w:proofErr w:type="spellStart"/>
-      <w:r>
-        <w:rPr>
-          <w:i/>
-          <w:iCs/>
-          <w:color w:val="999999"/>
-        </w:rPr>
-        <w:t>make</w:t>
-      </w:r>
-      <w:proofErr w:type="spellEnd"/>
-      <w:r>
-        <w:rPr>
-          <w:i/>
-          <w:iCs/>
-          <w:color w:val="999999"/>
-        </w:rPr>
-        <w:t xml:space="preserve"> </w:t>
-      </w:r>
-      <w:proofErr w:type="spellStart"/>
-      <w:r>
-        <w:rPr>
-          <w:i/>
-          <w:iCs/>
-          <w:color w:val="999999"/>
-        </w:rPr>
-        <w:t>all</w:t>
-      </w:r>
-      <w:proofErr w:type="spellEnd"/>
-    </w:p>
-    <w:p>
-      <w:pPr>
-        <w:pStyle w:val="Standard"/>
-        <w:rPr>
-          <w:i/>
-          <w:iCs/>
-          <w:color w:val="999999"/>
-        </w:rPr>
-      </w:pPr>
-      <w:r>
-        <w:rPr>
-          <w:i/>
-          <w:iCs/>
-          <w:color w:val="999999"/>
-        </w:rPr>
+        <w:t>$./cuaderno</w:t>
+      </w:r>
+    </w:p>
+    <w:p>
+      <w:pPr>
+        <w:pStyle w:val="Standard"/>
+      </w:pPr>
+    </w:p>
+    <w:p>
+      <w:pPr>
+        <w:pStyle w:val="Standard"/>
+      </w:pPr>
+    </w:p>
+    <w:p>
+      <w:pPr>
+        <w:pStyle w:val="Standard"/>
+      </w:pPr>
+      <w:r>
         <w:tab/>
-      </w:r>
-      <w:proofErr w:type="gramStart"/>
-      <w:r>
-        <w:rPr>
-          <w:i/>
-          <w:iCs/>
-          <w:color w:val="999999"/>
-        </w:rPr>
-        <w:t>$./</w:t>
-      </w:r>
-      <w:proofErr w:type="gramEnd"/>
-      <w:r>
-        <w:rPr>
-          <w:i/>
-          <w:iCs/>
-          <w:color w:val="999999"/>
-        </w:rPr>
-        <w:t>cuaderno</w:t>
-      </w:r>
-    </w:p>
-    <w:p>
-      <w:pPr>
-        <w:pStyle w:val="Standard"/>
-      </w:pPr>
-    </w:p>
-    <w:p>
-      <w:pPr>
-        <w:pStyle w:val="Standard"/>
-      </w:pPr>
-    </w:p>
-    <w:p>
-      <w:pPr>
-        <w:pStyle w:val="Standard"/>
-      </w:pPr>
-      <w:r>
-        <w:tab/>
-        <w:t>El manejo del software “Cuaderno digital del profesor” es tremendamente sencillo. Basta con ejecutar el archivo .</w:t>
-      </w:r>
-      <w:proofErr w:type="spellStart"/>
-      <w:r>
-        <w:t>out</w:t>
-      </w:r>
-      <w:proofErr w:type="spellEnd"/>
-      <w:r>
-        <w:t>/.</w:t>
-      </w:r>
-      <w:proofErr w:type="spellStart"/>
-      <w:r>
-        <w:t>exe</w:t>
-      </w:r>
-      <w:proofErr w:type="spellEnd"/>
-      <w:r>
-        <w:t xml:space="preserve"> situado en el directorio de instalación asignado en el anterior paso del manual, o un acceso directo a éste y estaremos en el programa.</w:t>
-      </w:r>
-    </w:p>
-    <w:p>
-      <w:pPr>
-        <w:pStyle w:val="Standard"/>
-      </w:pPr>
-    </w:p>
-    <w:p>
-      <w:pPr>
-        <w:pStyle w:val="Standard"/>
-      </w:pPr>
-      <w:r>
-        <w:t xml:space="preserve">Para movernos por él, necesitaremos un teclado, únicamente, mediante el cual iremos </w:t>
-      </w:r>
-      <w:proofErr w:type="gramStart"/>
-      <w:r>
-        <w:t>seleccionando  las</w:t>
-      </w:r>
-      <w:proofErr w:type="gramEnd"/>
-      <w:r>
-        <w:t xml:space="preserve"> operaciones a realizar, con las teclas </w:t>
-      </w:r>
-      <w:proofErr w:type="spellStart"/>
-      <w:r>
-        <w:t>númericas</w:t>
-      </w:r>
-      <w:proofErr w:type="spellEnd"/>
-      <w:r>
-        <w:t xml:space="preserve">, para seleccionar la opción e </w:t>
-      </w:r>
-      <w:proofErr w:type="spellStart"/>
-      <w:r>
-        <w:t>intro</w:t>
-      </w:r>
-      <w:proofErr w:type="spellEnd"/>
-      <w:r>
-        <w:t xml:space="preserve"> para aceptar.</w:t>
-      </w:r>
-    </w:p>
-    <w:p>
-      <w:pPr>
-        <w:pStyle w:val="Standard"/>
-      </w:pPr>
-    </w:p>
-    <w:p>
-      <w:pPr>
-        <w:pStyle w:val="Standard"/>
-      </w:pPr>
-      <w:r>
-        <w:t xml:space="preserve">En la pantalla inicial podemos </w:t>
-      </w:r>
-      <w:proofErr w:type="spellStart"/>
-      <w:r>
-        <w:t>loguearnos</w:t>
-      </w:r>
-      <w:proofErr w:type="spellEnd"/>
-      <w:r>
-        <w:t xml:space="preserve"> en el sistema con un usuario existente, o salir del programa.</w:t>
-      </w:r>
-    </w:p>
-    <w:p>
-      <w:pPr>
-        <w:pStyle w:val="Standard"/>
-      </w:pPr>
-    </w:p>
-    <w:p>
-      <w:pPr>
-        <w:pStyle w:val="Standard"/>
-      </w:pPr>
-      <w:r>
-        <w:t xml:space="preserve">Una vez dentro del sistema con nuestro usuario, tenemos dos posibilidades en función del tipo de usuario con el que hallamos realizado el </w:t>
-      </w:r>
-      <w:proofErr w:type="spellStart"/>
-      <w:r>
-        <w:t>login</w:t>
-      </w:r>
-      <w:proofErr w:type="spellEnd"/>
-      <w:r>
-        <w:t>.</w:t>
+        <w:t>El manejo del software “Cuaderno digital del profesor” es tremendamente sencillo. Basta con ejecutar el archivo .out/.exe situado en el directorio de instalación asignado en el anterior paso del manual, o un acceso directo a éste y estaremos en el programa.</w:t>
+      </w:r>
+    </w:p>
+    <w:p>
+      <w:pPr>
+        <w:pStyle w:val="Standard"/>
+      </w:pPr>
+    </w:p>
+    <w:p>
+      <w:pPr>
+        <w:pStyle w:val="Standard"/>
+      </w:pPr>
+      <w:r>
+        <w:t>Para movernos por él, necesitaremos un teclado, únicamente, mediante el cual iremos seleccionando  las operaciones a realizar, con las teclas númericas, para seleccionar la opción e intro para aceptar.</w:t>
+      </w:r>
+    </w:p>
+    <w:p>
+      <w:pPr>
+        <w:pStyle w:val="Standard"/>
+      </w:pPr>
+    </w:p>
+    <w:p>
+      <w:pPr>
+        <w:pStyle w:val="Standard"/>
+      </w:pPr>
+      <w:r>
+        <w:t>En la pantalla inicial podemos loguearnos en el sistema con un usuario existente, o salir del programa.</w:t>
+      </w:r>
+    </w:p>
+    <w:p>
+      <w:pPr>
+        <w:pStyle w:val="Standard"/>
+      </w:pPr>
+    </w:p>
+    <w:p>
+      <w:pPr>
+        <w:pStyle w:val="Standard"/>
+      </w:pPr>
+      <w:r>
+        <w:t>Una vez dentro del sistema con nuestro usuario, tenemos dos posibilidades en función del tipo de usuario con el que hallamos realizado el login.</w:t>
       </w:r>
     </w:p>
     <w:p>
@@ -2696,15 +1286,7 @@
         <w:t>Profesor:</w:t>
       </w:r>
       <w:r>
-        <w:t xml:space="preserve"> </w:t>
-      </w:r>
-      <w:proofErr w:type="gramStart"/>
-      <w:r>
-        <w:t>usuario mayoritarios</w:t>
-      </w:r>
-      <w:proofErr w:type="gramEnd"/>
-      <w:r>
-        <w:t xml:space="preserve"> del software, los cuales podrán llevar el control de todas las asignaturas, grupos, y horarios en los que imparten clases, así como también llevar el control de sus alumnos matriculados y de las faltas de asistencia de los mismos.</w:t>
+        <w:t xml:space="preserve"> usuario mayoritarios del software, los cuales podrán llevar el control de todas las asignaturas, grupos, y horarios en los que imparten clases, así como también llevar el control de sus alumnos matriculados y de las faltas de asistencia de los mismos.</w:t>
       </w:r>
     </w:p>
     <w:p>
@@ -2723,15 +1305,7 @@
         <w:t>Nota importante</w:t>
       </w:r>
       <w:r>
-        <w:t xml:space="preserve">: el perfil de usuarios creados por defecto será del tipo 3 (participante). Para cualquier modificación en el tipo de usuario creado, contactar con el </w:t>
-      </w:r>
-      <w:proofErr w:type="spellStart"/>
-      <w:r>
-        <w:t>administador</w:t>
-      </w:r>
-      <w:proofErr w:type="spellEnd"/>
-      <w:r>
-        <w:t xml:space="preserve"> de sistema.</w:t>
+        <w:t>: el perfil de usuarios creados por defecto será del tipo 3 (participante). Para cualquier modificación en el tipo de usuario creado, contactar con el administador de sistema.</w:t>
       </w:r>
     </w:p>
     <w:p>
@@ -2749,7 +1323,7 @@
           <w:u w:val="single"/>
         </w:rPr>
       </w:pPr>
-      <w:bookmarkStart w:id="4" w:name="funcionamiento"/>
+      <w:bookmarkStart w:id="3" w:name="funcionamiento"/>
       <w:r>
         <w:rPr>
           <w:sz w:val="36"/>
@@ -2757,7 +1331,7 @@
         </w:rPr>
         <w:t>Funcionamiento del programa</w:t>
       </w:r>
-      <w:bookmarkEnd w:id="4"/>
+      <w:bookmarkEnd w:id="3"/>
     </w:p>
     <w:p>
       <w:pPr>
@@ -2801,15 +1375,7 @@
       </w:pPr>
       <w:r>
         <w:lastRenderedPageBreak/>
-        <w:t xml:space="preserve">Para ello, se han utilizado ficheros de texto, para almacenar los datos y cambios realizados una vez terminada la ejecución del programa, y estructuras de memoria dinámica con tipos propios, para trabajar con todos los datos durante la ejecución del </w:t>
-      </w:r>
-      <w:proofErr w:type="spellStart"/>
-      <w:r>
-        <w:t>mísmo</w:t>
-      </w:r>
-      <w:proofErr w:type="spellEnd"/>
-      <w:r>
-        <w:t>.</w:t>
+        <w:t>Para ello, se han utilizado ficheros de texto, para almacenar los datos y cambios realizados una vez terminada la ejecución del programa, y estructuras de memoria dinámica con tipos propios, para trabajar con todos los datos durante la ejecución del mísmo.</w:t>
       </w:r>
     </w:p>
     <w:p>
@@ -2826,7 +1392,7 @@
           <w:u w:val="single"/>
         </w:rPr>
       </w:pPr>
-      <w:bookmarkStart w:id="5" w:name="composicion"/>
+      <w:bookmarkStart w:id="4" w:name="composicion"/>
       <w:r>
         <w:rPr>
           <w:sz w:val="36"/>
@@ -2834,7 +1400,7 @@
         </w:rPr>
         <w:t>Composición del programa</w:t>
       </w:r>
-      <w:bookmarkEnd w:id="5"/>
+      <w:bookmarkEnd w:id="4"/>
     </w:p>
     <w:p>
       <w:pPr>
@@ -2887,15 +1453,7 @@
         <w:ind w:hanging="431"/>
       </w:pPr>
       <w:r>
-        <w:t xml:space="preserve">X módulos .c en los cuales se encuentran </w:t>
-      </w:r>
-      <w:proofErr w:type="gramStart"/>
-      <w:r>
-        <w:t>todas la funciones</w:t>
-      </w:r>
-      <w:proofErr w:type="gramEnd"/>
-      <w:r>
-        <w:t xml:space="preserve"> y el código del programa.</w:t>
+        <w:t>X módulos .c en los cuales se encuentran todas la funciones y el código del programa.</w:t>
       </w:r>
     </w:p>
     <w:p>
@@ -2932,15 +1490,7 @@
         <w:ind w:hanging="431"/>
       </w:pPr>
       <w:r>
-        <w:t xml:space="preserve">1 archivo </w:t>
-      </w:r>
-      <w:proofErr w:type="spellStart"/>
-      <w:r>
-        <w:t>makefile</w:t>
-      </w:r>
-      <w:proofErr w:type="spellEnd"/>
-      <w:r>
-        <w:t>, para ayudar a la compilación en distribuciones basadas en UNIX o Windows.</w:t>
+        <w:t>1 archivo makefile, para ayudar a la compilación en distribuciones basadas en UNIX o Windows.</w:t>
       </w:r>
     </w:p>
     <w:p>
@@ -2977,68 +1527,60 @@
           <w:szCs w:val="32"/>
         </w:rPr>
       </w:pPr>
-      <w:proofErr w:type="gramStart"/>
       <w:r>
         <w:rPr>
           <w:sz w:val="24"/>
           <w:szCs w:val="24"/>
         </w:rPr>
-        <w:t>Alumnos.txt :</w:t>
-      </w:r>
-      <w:proofErr w:type="gramEnd"/>
-      <w:r>
-        <w:rPr>
-          <w:sz w:val="24"/>
-          <w:szCs w:val="24"/>
-        </w:rPr>
+        <w:t xml:space="preserve">Alumnos.txt : </w:t>
+      </w:r>
+      <w:r>
+        <w:t xml:space="preserve">almacenará la información de los alumnos del centro con los siguientes campos separados por guiones: </w:t>
+      </w:r>
+    </w:p>
+    <w:p>
+      <w:pPr>
+        <w:pStyle w:val="Prrafodelista"/>
+      </w:pPr>
+      <w:r>
+        <w:t>1.- Identificador escolar (Id_alum), seis dígitos.</w:t>
+      </w:r>
+    </w:p>
+    <w:p>
+      <w:pPr>
+        <w:pStyle w:val="Prrafodelista"/>
+      </w:pPr>
+      <w:r>
+        <w:t>2.- Nombre del alumno (Nombre_alum), 20 carácteres máximo</w:t>
+      </w:r>
+      <w:r>
+        <w:t>.</w:t>
+      </w:r>
+      <w:r>
         <w:t xml:space="preserve"> </w:t>
       </w:r>
-      <w:r>
-        <w:t xml:space="preserve">almacenará la información de los alumnos del centro con los siguientes campos separados por guiones: </w:t>
-      </w:r>
-    </w:p>
-    <w:p>
-      <w:pPr>
-        <w:pStyle w:val="Prrafodelista"/>
-      </w:pPr>
-      <w:r>
-        <w:t>1.- Identificador escolar (</w:t>
-      </w:r>
-      <w:proofErr w:type="spellStart"/>
-      <w:r>
-        <w:t>Id_alum</w:t>
-      </w:r>
-      <w:proofErr w:type="spellEnd"/>
-      <w:r>
-        <w:t>), seis dígitos.</w:t>
-      </w:r>
-    </w:p>
-    <w:p>
-      <w:pPr>
-        <w:pStyle w:val="Prrafodelista"/>
-      </w:pPr>
-      <w:r>
-        <w:t>2.- Nombre del alumno (</w:t>
-      </w:r>
-      <w:proofErr w:type="spellStart"/>
-      <w:r>
-        <w:t>Nombre_alum</w:t>
-      </w:r>
-      <w:proofErr w:type="spellEnd"/>
-      <w:r>
-        <w:t xml:space="preserve">), 20 </w:t>
-      </w:r>
-      <w:proofErr w:type="spellStart"/>
-      <w:r>
-        <w:t>carácteres</w:t>
-      </w:r>
-      <w:proofErr w:type="spellEnd"/>
-      <w:r>
-        <w:t xml:space="preserve"> máximo</w:t>
+    </w:p>
+    <w:p>
+      <w:pPr>
+        <w:pStyle w:val="Prrafodelista"/>
+      </w:pPr>
+      <w:r>
+        <w:t>3.- Dirección del alumno (Direc_alum), 30 carácteres máximo</w:t>
       </w:r>
       <w:r>
         <w:t>.</w:t>
       </w:r>
+    </w:p>
+    <w:p>
+      <w:pPr>
+        <w:pStyle w:val="Prrafodelista"/>
+      </w:pPr>
+      <w:r>
+        <w:t>4.- Localidad del alumno (Local_alum), 30 caracteres máximo</w:t>
+      </w:r>
+      <w:r>
+        <w:t>.</w:t>
+      </w:r>
       <w:r>
         <w:t xml:space="preserve"> </w:t>
       </w:r>
@@ -3048,55 +1590,6 @@
         <w:pStyle w:val="Prrafodelista"/>
       </w:pPr>
       <w:r>
-        <w:t>3.- Dirección del alumno (</w:t>
-      </w:r>
-      <w:proofErr w:type="spellStart"/>
-      <w:r>
-        <w:t>Direc_alum</w:t>
-      </w:r>
-      <w:proofErr w:type="spellEnd"/>
-      <w:r>
-        <w:t xml:space="preserve">), 30 </w:t>
-      </w:r>
-      <w:proofErr w:type="spellStart"/>
-      <w:r>
-        <w:t>carácteres</w:t>
-      </w:r>
-      <w:proofErr w:type="spellEnd"/>
-      <w:r>
-        <w:t xml:space="preserve"> máximo</w:t>
-      </w:r>
-      <w:r>
-        <w:t>.</w:t>
-      </w:r>
-    </w:p>
-    <w:p>
-      <w:pPr>
-        <w:pStyle w:val="Prrafodelista"/>
-      </w:pPr>
-      <w:r>
-        <w:t>4.- Localidad del alumno (</w:t>
-      </w:r>
-      <w:proofErr w:type="spellStart"/>
-      <w:r>
-        <w:t>Local_alum</w:t>
-      </w:r>
-      <w:proofErr w:type="spellEnd"/>
-      <w:r>
-        <w:t>), 30 caracteres máximo</w:t>
-      </w:r>
-      <w:r>
-        <w:t>.</w:t>
-      </w:r>
-      <w:r>
-        <w:t xml:space="preserve"> </w:t>
-      </w:r>
-    </w:p>
-    <w:p>
-      <w:pPr>
-        <w:pStyle w:val="Prrafodelista"/>
-      </w:pPr>
-      <w:r>
         <w:t>5.- Curso al que pertenece (Curso), 30 caracteres máximo o Grupo al que pertenece, (Grupo), 10 caracteres máximo.</w:t>
       </w:r>
     </w:p>
@@ -3129,21 +1622,7 @@
         <w:rPr>
           <w:color w:val="A6A6A6" w:themeColor="background1" w:themeShade="A6"/>
         </w:rPr>
-        <w:t>123456-Dolores Martín-C/diego montes nº 4-Cádiz-1ºBachillerato Ciencias Sociales-1ºHCSA 342312-Pedro Lima-</w:t>
-      </w:r>
-      <w:proofErr w:type="spellStart"/>
-      <w:r>
-        <w:rPr>
-          <w:color w:val="A6A6A6" w:themeColor="background1" w:themeShade="A6"/>
-        </w:rPr>
-        <w:t>Avda</w:t>
-      </w:r>
-      <w:proofErr w:type="spellEnd"/>
-      <w:r>
-        <w:rPr>
-          <w:color w:val="A6A6A6" w:themeColor="background1" w:themeShade="A6"/>
-        </w:rPr>
-        <w:t xml:space="preserve"> Colón S/N-Puerto Santa María- 4ºESO-4ºB</w:t>
+        <w:t>123456-Dolores Martín-C/diego montes nº 4-Cádiz-1ºBachillerato Ciencias Sociales-1ºHCSA 342312-Pedro Lima-Avda Colón S/N-Puerto Santa María- 4ºESO-4ºB</w:t>
       </w:r>
     </w:p>
     <w:p>
@@ -3166,7 +1645,6 @@
           <w:szCs w:val="24"/>
         </w:rPr>
       </w:pPr>
-      <w:proofErr w:type="gramStart"/>
       <w:r>
         <w:rPr>
           <w:sz w:val="24"/>
@@ -3182,11 +1660,7 @@
         <w:t xml:space="preserve"> </w:t>
       </w:r>
       <w:r>
-        <w:t>:</w:t>
-      </w:r>
-      <w:proofErr w:type="gramEnd"/>
-      <w:r>
-        <w:t xml:space="preserve"> almacenará la información relativa a las asignaturas impartidas en el centro educativo con los siguientes campos separados por guiones:</w:t>
+        <w:t>: almacenará la información relativa a las asignaturas impartidas en el centro educativo con los siguientes campos separados por guiones:</w:t>
       </w:r>
     </w:p>
     <w:p>
@@ -3200,21 +1674,8 @@
         <w:t xml:space="preserve"> Identificador de la m</w:t>
       </w:r>
       <w:r>
-        <w:t>ateria (</w:t>
-      </w:r>
-      <w:proofErr w:type="spellStart"/>
-      <w:r>
-        <w:t>Id_materia</w:t>
-      </w:r>
-      <w:proofErr w:type="spellEnd"/>
-      <w:r>
-        <w:t xml:space="preserve">), 4 </w:t>
-      </w:r>
-      <w:proofErr w:type="gramStart"/>
-      <w:r>
-        <w:t>dígitos .</w:t>
-      </w:r>
-      <w:proofErr w:type="gramEnd"/>
+        <w:t>ateria (Id_materia), 4 dígitos .</w:t>
+      </w:r>
     </w:p>
     <w:p>
       <w:pPr>
@@ -3224,32 +1685,11 @@
         <w:t>2.-</w:t>
       </w:r>
       <w:r>
-        <w:t xml:space="preserve"> Nombre de la materia (</w:t>
-      </w:r>
-      <w:proofErr w:type="spellStart"/>
-      <w:r>
-        <w:t>Nombre_</w:t>
-      </w:r>
-      <w:r>
-        <w:t>materia</w:t>
-      </w:r>
-      <w:proofErr w:type="spellEnd"/>
-      <w:r>
-        <w:t xml:space="preserve">), 50 </w:t>
-      </w:r>
-      <w:proofErr w:type="spellStart"/>
-      <w:r>
-        <w:t>carácteres</w:t>
-      </w:r>
-      <w:proofErr w:type="spellEnd"/>
-      <w:r>
-        <w:t xml:space="preserve"> </w:t>
-      </w:r>
-      <w:proofErr w:type="gramStart"/>
-      <w:r>
-        <w:t>máximo .</w:t>
-      </w:r>
-      <w:proofErr w:type="gramEnd"/>
+        <w:t xml:space="preserve"> Nombre de la materia (Nombre_</w:t>
+      </w:r>
+      <w:r>
+        <w:t>materia), 50 carácteres máximo .</w:t>
+      </w:r>
     </w:p>
     <w:p>
       <w:pPr>
@@ -3259,15 +1699,7 @@
         <w:t>3.-</w:t>
       </w:r>
       <w:r>
-        <w:t xml:space="preserve"> Abreviatura del nombre de la materia (</w:t>
-      </w:r>
-      <w:proofErr w:type="spellStart"/>
-      <w:r>
-        <w:t>Abrev_materia</w:t>
-      </w:r>
-      <w:proofErr w:type="spellEnd"/>
-      <w:r>
-        <w:t xml:space="preserve">), 3 </w:t>
+        <w:t xml:space="preserve"> Abreviatura del nombre de la materia (Abrev_materia), 3 </w:t>
       </w:r>
       <w:r>
         <w:t>caracteres.</w:t>
@@ -3297,16 +1729,8 @@
         <w:rPr>
           <w:color w:val="A6A6A6" w:themeColor="background1" w:themeShade="A6"/>
         </w:rPr>
-        <w:t xml:space="preserve">0001-Matemáticas Aplicadas a las Ciencias </w:t>
-      </w:r>
-      <w:proofErr w:type="spellStart"/>
-      <w:r>
-        <w:rPr>
-          <w:color w:val="A6A6A6" w:themeColor="background1" w:themeShade="A6"/>
-        </w:rPr>
-        <w:t>SocialesMCS</w:t>
-      </w:r>
-      <w:proofErr w:type="spellEnd"/>
+        <w:t>0001-Matemáticas Aplicadas a las Ciencias SocialesMCS</w:t>
+      </w:r>
     </w:p>
     <w:p>
       <w:pPr>
@@ -3343,47 +1767,15 @@
         <w:pStyle w:val="Prrafodelista"/>
       </w:pPr>
       <w:r>
-        <w:t>1.-Identificador de la materia (</w:t>
-      </w:r>
-      <w:proofErr w:type="spellStart"/>
-      <w:r>
-        <w:t>Id_materia</w:t>
-      </w:r>
-      <w:proofErr w:type="spellEnd"/>
-      <w:r>
-        <w:t xml:space="preserve">), 4 dígitos (debe coincidir con el </w:t>
-      </w:r>
-      <w:proofErr w:type="spellStart"/>
-      <w:r>
-        <w:t>Id_materia</w:t>
-      </w:r>
-      <w:proofErr w:type="spellEnd"/>
-      <w:r>
-        <w:t xml:space="preserve"> de alguna materia del fichero Materias.txt).</w:t>
-      </w:r>
-    </w:p>
-    <w:p>
-      <w:pPr>
-        <w:pStyle w:val="Prrafodelista"/>
-      </w:pPr>
-      <w:r>
-        <w:t>2.-Identificador escolar (</w:t>
-      </w:r>
-      <w:proofErr w:type="spellStart"/>
-      <w:r>
-        <w:t>Id_alum</w:t>
-      </w:r>
-      <w:proofErr w:type="spellEnd"/>
-      <w:r>
-        <w:t xml:space="preserve">), seis dígitos (debe coincidir con el </w:t>
-      </w:r>
-      <w:proofErr w:type="spellStart"/>
-      <w:r>
-        <w:t>Id_alum</w:t>
-      </w:r>
-      <w:proofErr w:type="spellEnd"/>
-      <w:r>
-        <w:t xml:space="preserve"> de algún alumno del fichero Alumnos.txt).</w:t>
+        <w:t>1.-Identificador de la materia (Id_materia), 4 dígitos (debe coincidir con el Id_materia de alguna materia del fichero Materias.txt).</w:t>
+      </w:r>
+    </w:p>
+    <w:p>
+      <w:pPr>
+        <w:pStyle w:val="Prrafodelista"/>
+      </w:pPr>
+      <w:r>
+        <w:t>2.-Identificador escolar (Id_alum), seis dígitos (debe coincidir con el Id_alum de algún alumno del fichero Alumnos.txt).</w:t>
       </w:r>
     </w:p>
     <w:p>
@@ -3446,103 +1838,39 @@
         <w:pStyle w:val="Prrafodelista"/>
       </w:pPr>
       <w:r>
-        <w:t>1.- Fecha a la que corresponde la calificación (</w:t>
-      </w:r>
-      <w:proofErr w:type="spellStart"/>
-      <w:r>
-        <w:t>Fecha_calif</w:t>
-      </w:r>
-      <w:proofErr w:type="spellEnd"/>
-      <w:r>
-        <w:t>), en formato fecha.</w:t>
-      </w:r>
-    </w:p>
-    <w:p>
-      <w:pPr>
-        <w:pStyle w:val="Prrafodelista"/>
-      </w:pPr>
-      <w:r>
-        <w:t>2.- Descripción de la calificación (</w:t>
-      </w:r>
-      <w:proofErr w:type="spellStart"/>
-      <w:r>
-        <w:t>Descrip_calif</w:t>
-      </w:r>
-      <w:proofErr w:type="spellEnd"/>
-      <w:r>
-        <w:t>), 30 caracteres máximo.</w:t>
-      </w:r>
-    </w:p>
-    <w:p>
-      <w:pPr>
-        <w:pStyle w:val="Prrafodelista"/>
-      </w:pPr>
-      <w:r>
-        <w:t>3.- Identificador de la materia (</w:t>
-      </w:r>
-      <w:proofErr w:type="spellStart"/>
-      <w:r>
-        <w:t>Id_materia</w:t>
-      </w:r>
-      <w:proofErr w:type="spellEnd"/>
-      <w:r>
-        <w:t xml:space="preserve">) a la que corresponde la </w:t>
-      </w:r>
-      <w:proofErr w:type="gramStart"/>
-      <w:r>
-        <w:t>calificación ,</w:t>
-      </w:r>
-      <w:proofErr w:type="gramEnd"/>
-      <w:r>
-        <w:t xml:space="preserve"> 4 dígitos (debe coincidir con el </w:t>
-      </w:r>
-      <w:proofErr w:type="spellStart"/>
-      <w:r>
-        <w:t>Id_materia</w:t>
-      </w:r>
-      <w:proofErr w:type="spellEnd"/>
-      <w:r>
-        <w:t xml:space="preserve"> de alguna materia del fichero Materias.txt).</w:t>
-      </w:r>
-    </w:p>
-    <w:p>
-      <w:pPr>
-        <w:pStyle w:val="Prrafodelista"/>
-      </w:pPr>
-      <w:r>
-        <w:t>4.- Identificador escolar del alumno (</w:t>
-      </w:r>
-      <w:proofErr w:type="spellStart"/>
-      <w:r>
-        <w:t>Id_alum</w:t>
-      </w:r>
-      <w:proofErr w:type="spellEnd"/>
-      <w:r>
-        <w:t xml:space="preserve">) que recibe la calificación, seis dígitos (debe coincidir con el </w:t>
-      </w:r>
-      <w:proofErr w:type="spellStart"/>
-      <w:r>
-        <w:t>Id_alum</w:t>
-      </w:r>
-      <w:proofErr w:type="spellEnd"/>
-      <w:r>
-        <w:t xml:space="preserve"> de algún alumno del fichero Alumnos.txt).</w:t>
-      </w:r>
-    </w:p>
-    <w:p>
-      <w:pPr>
-        <w:pStyle w:val="Prrafodelista"/>
-      </w:pPr>
-      <w:r>
-        <w:t>5.- Calificación (</w:t>
-      </w:r>
-      <w:proofErr w:type="spellStart"/>
-      <w:r>
-        <w:t>Valor_calif</w:t>
-      </w:r>
-      <w:proofErr w:type="spellEnd"/>
-      <w:r>
-        <w:t>), valor numérico de la calificación obtenida entre 0 y 10.</w:t>
+        <w:t>1.- Fecha a la que corresponde la calificación (Fecha_calif), en formato fecha.</w:t>
+      </w:r>
+    </w:p>
+    <w:p>
+      <w:pPr>
+        <w:pStyle w:val="Prrafodelista"/>
+      </w:pPr>
+      <w:r>
+        <w:t>2.- Descripción de la calificación (Descrip_calif), 30 caracteres máximo.</w:t>
+      </w:r>
+    </w:p>
+    <w:p>
+      <w:pPr>
+        <w:pStyle w:val="Prrafodelista"/>
+      </w:pPr>
+      <w:r>
+        <w:t>3.- Identificador de la materia (Id_materia) a la que corresponde la calificación , 4 dígitos (debe coincidir con el Id_materia de alguna materia del fichero Materias.txt).</w:t>
+      </w:r>
+    </w:p>
+    <w:p>
+      <w:pPr>
+        <w:pStyle w:val="Prrafodelista"/>
+      </w:pPr>
+      <w:r>
+        <w:t>4.- Identificador escolar del alumno (Id_alum) que recibe la calificación, seis dígitos (debe coincidir con el Id_alum de algún alumno del fichero Alumnos.txt).</w:t>
+      </w:r>
+    </w:p>
+    <w:p>
+      <w:pPr>
+        <w:pStyle w:val="Prrafodelista"/>
+      </w:pPr>
+      <w:r>
+        <w:t>5.- Calificación (Valor_calif), valor numérico de la calificación obtenida entre 0 y 10.</w:t>
       </w:r>
     </w:p>
     <w:p>
@@ -3612,87 +1940,39 @@
         <w:pStyle w:val="Prrafodelista"/>
       </w:pPr>
       <w:r>
-        <w:t>1.- Fecha a la que corresponde la falta de asistencia (</w:t>
-      </w:r>
-      <w:proofErr w:type="spellStart"/>
-      <w:r>
-        <w:t>Fecha_falta</w:t>
-      </w:r>
-      <w:proofErr w:type="spellEnd"/>
-      <w:r>
-        <w:t>), en formato fecha.</w:t>
-      </w:r>
-    </w:p>
-    <w:p>
-      <w:pPr>
-        <w:pStyle w:val="Prrafodelista"/>
-      </w:pPr>
-      <w:r>
-        <w:t>2.- Hora (</w:t>
-      </w:r>
-      <w:proofErr w:type="spellStart"/>
-      <w:r>
-        <w:t>Hora_falta</w:t>
-      </w:r>
-      <w:proofErr w:type="spellEnd"/>
-      <w:r>
-        <w:t>), valor numérico de 1 a 6 para reflejar el tramo horario en el que ha faltado.</w:t>
-      </w:r>
-    </w:p>
-    <w:p>
-      <w:pPr>
-        <w:pStyle w:val="Prrafodelista"/>
-      </w:pPr>
-      <w:r>
-        <w:t>3.- Descripción de la falta (</w:t>
-      </w:r>
-      <w:proofErr w:type="spellStart"/>
-      <w:r>
-        <w:t>Descrip_falta</w:t>
-      </w:r>
-      <w:proofErr w:type="spellEnd"/>
-      <w:r>
-        <w:t>), 30 caracteres máximo.</w:t>
-      </w:r>
-    </w:p>
-    <w:p>
-      <w:pPr>
-        <w:pStyle w:val="Prrafodelista"/>
-      </w:pPr>
-      <w:r>
-        <w:t>4.- Estado de la falta (</w:t>
-      </w:r>
-      <w:proofErr w:type="spellStart"/>
-      <w:r>
-        <w:t>Estado_falta</w:t>
-      </w:r>
-      <w:proofErr w:type="spellEnd"/>
-      <w:r>
-        <w:t>), indica en qué estado se encuentra la falta: Injustificada, Justificada, Retraso.</w:t>
-      </w:r>
-    </w:p>
-    <w:p>
-      <w:pPr>
-        <w:pStyle w:val="Prrafodelista"/>
-      </w:pPr>
-      <w:r>
-        <w:t>5.- Identificador escolar del alumno (</w:t>
-      </w:r>
-      <w:proofErr w:type="spellStart"/>
-      <w:r>
-        <w:t>Id_alum</w:t>
-      </w:r>
-      <w:proofErr w:type="spellEnd"/>
-      <w:r>
-        <w:t xml:space="preserve">) al que corresponde la falta de asistencia, seis dígitos (debe coincidir con el </w:t>
-      </w:r>
-      <w:proofErr w:type="spellStart"/>
-      <w:r>
-        <w:t>Id_alum</w:t>
-      </w:r>
-      <w:proofErr w:type="spellEnd"/>
-      <w:r>
-        <w:t xml:space="preserve"> de algún alumno del fichero Alumnos.txt).</w:t>
+        <w:t>1.- Fecha a la que corresponde la falta de asistencia (Fecha_falta), en formato fecha.</w:t>
+      </w:r>
+    </w:p>
+    <w:p>
+      <w:pPr>
+        <w:pStyle w:val="Prrafodelista"/>
+      </w:pPr>
+      <w:r>
+        <w:t>2.- Hora (Hora_falta), valor numérico de 1 a 6 para reflejar el tramo horario en el que ha faltado.</w:t>
+      </w:r>
+    </w:p>
+    <w:p>
+      <w:pPr>
+        <w:pStyle w:val="Prrafodelista"/>
+      </w:pPr>
+      <w:r>
+        <w:t>3.- Descripción de la falta (Descrip_falta), 30 caracteres máximo.</w:t>
+      </w:r>
+    </w:p>
+    <w:p>
+      <w:pPr>
+        <w:pStyle w:val="Prrafodelista"/>
+      </w:pPr>
+      <w:r>
+        <w:t>4.- Estado de la falta (Estado_falta), indica en qué estado se encuentra la falta: Injustificada, Justificada, Retraso.</w:t>
+      </w:r>
+    </w:p>
+    <w:p>
+      <w:pPr>
+        <w:pStyle w:val="Prrafodelista"/>
+      </w:pPr>
+      <w:r>
+        <w:t>5.- Identificador escolar del alumno (Id_alum) al que corresponde la falta de asistencia, seis dígitos (debe coincidir con el Id_alum de algún alumno del fichero Alumnos.txt).</w:t>
       </w:r>
     </w:p>
     <w:p>
@@ -3778,79 +2058,31 @@
       </w:pPr>
       <w:r>
         <w:lastRenderedPageBreak/>
-        <w:t>1.- Identificador del profesor (</w:t>
-      </w:r>
-      <w:proofErr w:type="spellStart"/>
-      <w:r>
-        <w:t>Id_profesor</w:t>
-      </w:r>
-      <w:proofErr w:type="spellEnd"/>
-      <w:r>
-        <w:t xml:space="preserve">), tres dígitos (debe coincidir con un identificador de usuario, </w:t>
-      </w:r>
-      <w:proofErr w:type="spellStart"/>
-      <w:r>
-        <w:t>Id_usuario</w:t>
-      </w:r>
-      <w:proofErr w:type="spellEnd"/>
-      <w:r>
-        <w:t>, con perfil profesor del fichero Usuarios.txt).</w:t>
-      </w:r>
-    </w:p>
-    <w:p>
-      <w:pPr>
-        <w:pStyle w:val="Prrafodelista"/>
-      </w:pPr>
-      <w:r>
-        <w:t>2.- Día (</w:t>
-      </w:r>
-      <w:proofErr w:type="spellStart"/>
-      <w:r>
-        <w:t>Día_clase</w:t>
-      </w:r>
-      <w:proofErr w:type="spellEnd"/>
-      <w:r>
-        <w:t>), valor numérico de 1 a 5 que indica el día de la semana que imparte clase de la materia el profesor.</w:t>
-      </w:r>
-    </w:p>
-    <w:p>
-      <w:pPr>
-        <w:pStyle w:val="Prrafodelista"/>
-      </w:pPr>
-      <w:r>
-        <w:t>3.- Hora (</w:t>
-      </w:r>
-      <w:proofErr w:type="spellStart"/>
-      <w:r>
-        <w:t>Hora_clase</w:t>
-      </w:r>
-      <w:proofErr w:type="spellEnd"/>
-      <w:r>
-        <w:t>), valor numérico de 1 a 6 que indica el tramo horario en el que imparte clase de la materia el profesor.</w:t>
-      </w:r>
-    </w:p>
-    <w:p>
-      <w:pPr>
-        <w:pStyle w:val="Prrafodelista"/>
-      </w:pPr>
-      <w:r>
-        <w:t>4.- Identificador de la materia (</w:t>
-      </w:r>
-      <w:proofErr w:type="spellStart"/>
-      <w:r>
-        <w:t>Id_materia</w:t>
-      </w:r>
-      <w:proofErr w:type="spellEnd"/>
-      <w:r>
-        <w:t xml:space="preserve">), 4 dígitos (debe coincidir con el </w:t>
-      </w:r>
-      <w:proofErr w:type="spellStart"/>
-      <w:r>
-        <w:t>Id_materia</w:t>
-      </w:r>
-      <w:proofErr w:type="spellEnd"/>
-      <w:r>
-        <w:t xml:space="preserve"> de alguna materia del fichero Materias.txt).</w:t>
+        <w:t>1.- Identificador del profesor (Id_profesor), tres dígitos (debe coincidir con un identificador de usuario, Id_usuario, con perfil profesor del fichero Usuarios.txt).</w:t>
+      </w:r>
+    </w:p>
+    <w:p>
+      <w:pPr>
+        <w:pStyle w:val="Prrafodelista"/>
+      </w:pPr>
+      <w:r>
+        <w:t>2.- Día (Día_clase), valor numérico de 1 a 5 que indica el día de la semana que imparte clase de la materia el profesor.</w:t>
+      </w:r>
+    </w:p>
+    <w:p>
+      <w:pPr>
+        <w:pStyle w:val="Prrafodelista"/>
+      </w:pPr>
+      <w:r>
+        <w:t>3.- Hora (Hora_clase), valor numérico de 1 a 6 que indica el tramo horario en el que imparte clase de la materia el profesor.</w:t>
+      </w:r>
+    </w:p>
+    <w:p>
+      <w:pPr>
+        <w:pStyle w:val="Prrafodelista"/>
+      </w:pPr>
+      <w:r>
+        <w:t>4.- Identificador de la materia (Id_materia), 4 dígitos (debe coincidir con el Id_materia de alguna materia del fichero Materias.txt).</w:t>
       </w:r>
     </w:p>
     <w:p>
@@ -3937,25 +2169,7 @@
           <w:szCs w:val="28"/>
           <w:u w:val="single"/>
         </w:rPr>
-        <w:t xml:space="preserve">Desglose de </w:t>
-      </w:r>
-      <w:proofErr w:type="spellStart"/>
-      <w:r>
-        <w:rPr>
-          <w:sz w:val="28"/>
-          <w:szCs w:val="28"/>
-          <w:u w:val="single"/>
-        </w:rPr>
-        <w:t>archivos.c</w:t>
-      </w:r>
-      <w:proofErr w:type="spellEnd"/>
-      <w:r>
-        <w:rPr>
-          <w:sz w:val="28"/>
-          <w:szCs w:val="28"/>
-          <w:u w:val="single"/>
-        </w:rPr>
-        <w:t>:</w:t>
+        <w:t>Desglose de archivos.c:</w:t>
       </w:r>
     </w:p>
     <w:p>
@@ -3966,29 +2180,8 @@
           <w:numId w:val="16"/>
         </w:numPr>
       </w:pPr>
-      <w:proofErr w:type="spellStart"/>
-      <w:r>
-        <w:t>main.c</w:t>
-      </w:r>
-      <w:proofErr w:type="spellEnd"/>
-      <w:r>
-        <w:t xml:space="preserve">: incluye todas as cabeceras del programa </w:t>
-      </w:r>
-      <w:proofErr w:type="gramStart"/>
-      <w:r>
-        <w:t>y  variables</w:t>
-      </w:r>
-      <w:proofErr w:type="gramEnd"/>
-      <w:r>
-        <w:t xml:space="preserve"> globales. Dentro de la función principal calcula el número de elementos de cada tipo en los ficheros, reserva memoria para estos de manera dinámica y los carga en memoria antes de entrar al </w:t>
-      </w:r>
-      <w:proofErr w:type="spellStart"/>
-      <w:r>
-        <w:t>menu</w:t>
-      </w:r>
-      <w:proofErr w:type="spellEnd"/>
-      <w:r>
-        <w:t xml:space="preserve"> principal.</w:t>
+      <w:r>
+        <w:t>main.c: incluye todas as cabeceras del programa y  variables globales. Dentro de la función principal calcula el número de elementos de cada tipo en los ficheros, reserva memoria para estos de manera dinámica y los carga en memoria antes de entrar al menu principal.</w:t>
       </w:r>
     </w:p>
     <w:p>
@@ -4013,26 +2206,8 @@
           <w:numId w:val="16"/>
         </w:numPr>
       </w:pPr>
-      <w:proofErr w:type="spellStart"/>
-      <w:proofErr w:type="gramStart"/>
-      <w:r>
-        <w:t>Ficheros.c</w:t>
-      </w:r>
-      <w:proofErr w:type="spellEnd"/>
-      <w:r>
-        <w:t xml:space="preserve"> :</w:t>
-      </w:r>
-      <w:proofErr w:type="gramEnd"/>
-      <w:r>
-        <w:t xml:space="preserve"> recorre de principio a fin un fichero y cuenta el número de </w:t>
-      </w:r>
-      <w:proofErr w:type="spellStart"/>
-      <w:r>
-        <w:t>lineas</w:t>
-      </w:r>
-      <w:proofErr w:type="spellEnd"/>
-      <w:r>
-        <w:t xml:space="preserve"> que éste tiene, tratando cada una de ellas como un elemento distinto a tener en cuenta.</w:t>
+      <w:r>
+        <w:t>Ficheros.c : recorre de principio a fin un fichero y cuenta el número de lineas que éste tiene, tratando cada una de ellas como un elemento distinto a tener en cuenta.</w:t>
       </w:r>
     </w:p>
     <w:p>
@@ -4042,6 +2217,229 @@
           <w:ilvl w:val="0"/>
           <w:numId w:val="16"/>
         </w:numPr>
+        <w:rPr>
+          <w:color w:val="A6A6A6" w:themeColor="background1" w:themeShade="A6"/>
+        </w:rPr>
+      </w:pPr>
+      <w:r>
+        <w:rPr>
+          <w:sz w:val="24"/>
+          <w:szCs w:val="24"/>
+        </w:rPr>
+        <w:t xml:space="preserve">Horarios.c : lee de principio a fin el fichero de texto, horario.txt, y almacena su información en un </w:t>
+      </w:r>
+      <w:r>
+        <w:rPr>
+          <w:sz w:val="24"/>
+          <w:szCs w:val="24"/>
+        </w:rPr>
+        <w:t>vector de punteros a estructura (sin terminar).</w:t>
+      </w:r>
+    </w:p>
+    <w:p>
+      <w:pPr>
+        <w:pStyle w:val="Prrafodelista"/>
+        <w:numPr>
+          <w:ilvl w:val="0"/>
+          <w:numId w:val="16"/>
+        </w:numPr>
+        <w:rPr>
+          <w:color w:val="A6A6A6" w:themeColor="background1" w:themeShade="A6"/>
+        </w:rPr>
+      </w:pPr>
+      <w:r>
+        <w:rPr>
+          <w:sz w:val="24"/>
+          <w:szCs w:val="24"/>
+        </w:rPr>
+        <w:t xml:space="preserve">Alumnos.c . lee de principio a fin el fichero de texto, alumnos.txt y almacena su información en un vector de punteros a estructura. También </w:t>
+      </w:r>
+      <w:r>
+        <w:rPr>
+          <w:sz w:val="24"/>
+          <w:szCs w:val="24"/>
+        </w:rPr>
+        <w:t>permite añadir</w:t>
+      </w:r>
+      <w:r>
+        <w:rPr>
+          <w:sz w:val="24"/>
+          <w:szCs w:val="24"/>
+        </w:rPr>
+        <w:t>, dar de baja y modificar datos de</w:t>
+      </w:r>
+      <w:r>
+        <w:rPr>
+          <w:sz w:val="24"/>
+          <w:szCs w:val="24"/>
+        </w:rPr>
+        <w:t xml:space="preserve"> alumnos</w:t>
+      </w:r>
+      <w:r>
+        <w:rPr>
+          <w:sz w:val="24"/>
+          <w:szCs w:val="24"/>
+        </w:rPr>
+        <w:t>.</w:t>
+      </w:r>
+    </w:p>
+    <w:p>
+      <w:pPr>
+        <w:pStyle w:val="Prrafodelista"/>
+        <w:numPr>
+          <w:ilvl w:val="0"/>
+          <w:numId w:val="16"/>
+        </w:numPr>
+        <w:rPr>
+          <w:color w:val="A6A6A6" w:themeColor="background1" w:themeShade="A6"/>
+        </w:rPr>
+      </w:pPr>
+      <w:r>
+        <w:rPr>
+          <w:sz w:val="24"/>
+          <w:szCs w:val="24"/>
+        </w:rPr>
+        <w:t xml:space="preserve">Usuarios.c : lee todos los usuarios del fichero de texto, usuarios.txt y los almacena </w:t>
+      </w:r>
+      <w:r>
+        <w:rPr>
+          <w:sz w:val="24"/>
+          <w:szCs w:val="24"/>
+        </w:rPr>
+        <w:t xml:space="preserve"> </w:t>
+      </w:r>
+      <w:r>
+        <w:rPr>
+          <w:sz w:val="24"/>
+          <w:szCs w:val="24"/>
+        </w:rPr>
+        <w:t>en un vector de punteros a estructura. También permite añadir, dar de baja, modificar y listar usuarios.</w:t>
+      </w:r>
+    </w:p>
+    <w:p>
+      <w:pPr>
+        <w:pStyle w:val="Prrafodelista"/>
+        <w:numPr>
+          <w:ilvl w:val="0"/>
+          <w:numId w:val="16"/>
+        </w:numPr>
+        <w:rPr>
+          <w:color w:val="A6A6A6" w:themeColor="background1" w:themeShade="A6"/>
+        </w:rPr>
+      </w:pPr>
+      <w:r>
+        <w:rPr>
+          <w:sz w:val="24"/>
+          <w:szCs w:val="24"/>
+        </w:rPr>
+        <w:t xml:space="preserve">Califiaciones.c : carga todas las calificaciones de los alumnos del fichero calificaciones.txt en </w:t>
+      </w:r>
+      <w:r>
+        <w:rPr>
+          <w:sz w:val="24"/>
+          <w:szCs w:val="24"/>
+        </w:rPr>
+        <w:t>un vector de punteros a  estructuras, y permite buscar las calificaciones por materia o alumno.</w:t>
+      </w:r>
+    </w:p>
+    <w:p>
+      <w:pPr>
+        <w:pStyle w:val="Prrafodelista"/>
+        <w:numPr>
+          <w:ilvl w:val="0"/>
+          <w:numId w:val="16"/>
+        </w:numPr>
+        <w:rPr>
+          <w:color w:val="A6A6A6" w:themeColor="background1" w:themeShade="A6"/>
+        </w:rPr>
+      </w:pPr>
+      <w:r>
+        <w:rPr>
+          <w:sz w:val="24"/>
+          <w:szCs w:val="24"/>
+        </w:rPr>
+        <w:t>Faltas.c : sin implementar.</w:t>
+      </w:r>
+    </w:p>
+    <w:p>
+      <w:pPr>
+        <w:pStyle w:val="Prrafodelista"/>
+        <w:numPr>
+          <w:ilvl w:val="0"/>
+          <w:numId w:val="16"/>
+        </w:numPr>
+        <w:rPr>
+          <w:color w:val="A6A6A6" w:themeColor="background1" w:themeShade="A6"/>
+        </w:rPr>
+      </w:pPr>
+      <w:r>
+        <w:rPr>
+          <w:sz w:val="24"/>
+          <w:szCs w:val="24"/>
+        </w:rPr>
+        <w:t>Materias.c: sin implementar.</w:t>
+      </w:r>
+    </w:p>
+    <w:p>
+      <w:pPr>
+        <w:pStyle w:val="Prrafodelista"/>
+        <w:numPr>
+          <w:ilvl w:val="0"/>
+          <w:numId w:val="16"/>
+        </w:numPr>
+        <w:rPr>
+          <w:color w:val="A6A6A6" w:themeColor="background1" w:themeShade="A6"/>
+        </w:rPr>
+      </w:pPr>
+      <w:r>
+        <w:rPr>
+          <w:sz w:val="24"/>
+          <w:szCs w:val="24"/>
+        </w:rPr>
+        <w:lastRenderedPageBreak/>
+        <w:t xml:space="preserve">Matriculas.c : carga todas las matriculaciones </w:t>
+      </w:r>
+      <w:r>
+        <w:rPr>
+          <w:sz w:val="24"/>
+          <w:szCs w:val="24"/>
+        </w:rPr>
+        <w:t>del fichero matriculas.txt en un vector de punteros a estructura, también cuenta y muestra el numero de matriculaciones.</w:t>
+      </w:r>
+    </w:p>
+    <w:p>
+      <w:pPr>
+        <w:pStyle w:val="Prrafodelista"/>
+        <w:numPr>
+          <w:ilvl w:val="0"/>
+          <w:numId w:val="16"/>
+        </w:numPr>
+        <w:rPr>
+          <w:color w:val="A6A6A6" w:themeColor="background1" w:themeShade="A6"/>
+        </w:rPr>
+      </w:pPr>
+      <w:r>
+        <w:rPr>
+          <w:sz w:val="24"/>
+          <w:szCs w:val="24"/>
+        </w:rPr>
+        <w:t>Ficheros.h : incluyen las cabeceras de todas las funciones de los archivos .c que llevan sus mismos nombres, para la utilización de las mismas en todo el proyecto.</w:t>
+      </w:r>
+      <w:bookmarkStart w:id="5" w:name="_GoBack"/>
+      <w:bookmarkEnd w:id="5"/>
+    </w:p>
+    <w:p>
+      <w:pPr>
+        <w:pStyle w:val="Prrafodelista"/>
+        <w:rPr>
+          <w:sz w:val="24"/>
+          <w:szCs w:val="24"/>
+        </w:rPr>
+      </w:pPr>
+    </w:p>
+    <w:p>
+      <w:pPr>
+        <w:pStyle w:val="Prrafodelista"/>
         <w:rPr>
           <w:color w:val="A6A6A6" w:themeColor="background1" w:themeShade="A6"/>
         </w:rPr>
@@ -4099,7 +2497,7 @@
 </file>
 
 <file path=word/numbering.xml><?xml version="1.0" encoding="utf-8"?>
-<w:numbering xmlns:wpc="http://schemas.microsoft.com/office/word/2010/wordprocessingCanvas" xmlns:cx="http://schemas.microsoft.com/office/drawing/2014/chartex" xmlns:mc="http://schemas.openxmlformats.org/markup-compatibility/2006" xmlns:o="urn:schemas-microsoft-com:office:office" xmlns:r="http://schemas.openxmlformats.org/officeDocument/2006/relationships" xmlns:m="http://schemas.openxmlformats.org/officeDocument/2006/math" xmlns:v="urn:schemas-microsoft-com:vml" xmlns:wp14="http://schemas.microsoft.com/office/word/2010/wordprocessingDrawing" xmlns:wp="http://schemas.openxmlformats.org/drawingml/2006/wordprocessingDrawing" xmlns:w10="urn:schemas-microsoft-com:office:word" xmlns:w="http://schemas.openxmlformats.org/wordprocessingml/2006/main" xmlns:w14="http://schemas.microsoft.com/office/word/2010/wordml" xmlns:w15="http://schemas.microsoft.com/office/word/2012/wordml" xmlns:w16se="http://schemas.microsoft.com/office/word/2015/wordml/symex" xmlns:wpg="http://schemas.microsoft.com/office/word/2010/wordprocessingGroup" xmlns:wpi="http://schemas.microsoft.com/office/word/2010/wordprocessingInk" xmlns:wne="http://schemas.microsoft.com/office/word/2006/wordml" xmlns:wps="http://schemas.microsoft.com/office/word/2010/wordprocessingShape" mc:Ignorable="w14 w15 w16se wp14">
+<w:numbering xmlns:wpc="http://schemas.microsoft.com/office/word/2010/wordprocessingCanvas" xmlns:cx="http://schemas.microsoft.com/office/drawing/2014/chartex" xmlns:cx1="http://schemas.microsoft.com/office/drawing/2015/9/8/chartex" xmlns:cx2="http://schemas.microsoft.com/office/drawing/2015/10/21/chartex" xmlns:cx3="http://schemas.microsoft.com/office/drawing/2016/5/9/chartex" xmlns:cx4="http://schemas.microsoft.com/office/drawing/2016/5/10/chartex" xmlns:cx5="http://schemas.microsoft.com/office/drawing/2016/5/11/chartex" xmlns:mc="http://schemas.openxmlformats.org/markup-compatibility/2006" xmlns:o="urn:schemas-microsoft-com:office:office" xmlns:r="http://schemas.openxmlformats.org/officeDocument/2006/relationships" xmlns:m="http://schemas.openxmlformats.org/officeDocument/2006/math" xmlns:v="urn:schemas-microsoft-com:vml" xmlns:wp14="http://schemas.microsoft.com/office/word/2010/wordprocessingDrawing" xmlns:wp="http://schemas.openxmlformats.org/drawingml/2006/wordprocessingDrawing" xmlns:w10="urn:schemas-microsoft-com:office:word" xmlns:w="http://schemas.openxmlformats.org/wordprocessingml/2006/main" xmlns:w14="http://schemas.microsoft.com/office/word/2010/wordml" xmlns:w15="http://schemas.microsoft.com/office/word/2012/wordml" xmlns:w16se="http://schemas.microsoft.com/office/word/2015/wordml/symex" xmlns:wpg="http://schemas.microsoft.com/office/word/2010/wordprocessingGroup" xmlns:wpi="http://schemas.microsoft.com/office/word/2010/wordprocessingInk" xmlns:wne="http://schemas.microsoft.com/office/word/2006/wordml" xmlns:wps="http://schemas.microsoft.com/office/word/2010/wordprocessingShape" mc:Ignorable="w14 w15 w16se wp14">
   <w:abstractNum w:abstractNumId="0" w15:restartNumberingAfterBreak="0">
     <w:nsid w:val="07C003BE"/>
     <w:multiLevelType w:val="multilevel"/>
@@ -5664,7 +4062,7 @@
       </w:pPr>
     </w:pPrDefault>
   </w:docDefaults>
-  <w:latentStyles w:defLockedState="0" w:defUIPriority="99" w:defSemiHidden="0" w:defUnhideWhenUsed="0" w:defQFormat="0" w:count="371">
+  <w:latentStyles w:defLockedState="0" w:defUIPriority="99" w:defSemiHidden="0" w:defUnhideWhenUsed="0" w:defQFormat="0" w:count="374">
     <w:lsdException w:name="Normal" w:uiPriority="0" w:qFormat="1"/>
     <w:lsdException w:name="heading 1" w:uiPriority="9" w:qFormat="1"/>
     <w:lsdException w:name="heading 2" w:semiHidden="1" w:uiPriority="9" w:unhideWhenUsed="1" w:qFormat="1"/>
@@ -6036,6 +4434,9 @@
     <w:lsdException w:name="List Table 5 Dark Accent 6" w:uiPriority="50"/>
     <w:lsdException w:name="List Table 6 Colorful Accent 6" w:uiPriority="51"/>
     <w:lsdException w:name="List Table 7 Colorful Accent 6" w:uiPriority="52"/>
+    <w:lsdException w:name="Mention" w:semiHidden="1" w:unhideWhenUsed="1"/>
+    <w:lsdException w:name="Smart Hyperlink" w:semiHidden="1" w:unhideWhenUsed="1"/>
+    <w:lsdException w:name="Hashtag" w:semiHidden="1" w:unhideWhenUsed="1"/>
   </w:latentStyles>
   <w:style w:type="paragraph" w:default="1" w:styleId="Normal">
     <w:name w:val="Normal"/>

</xml_diff>

<commit_message>
Documentación casi terminada. Ojead el apartado prueba de software al final, y añadid lo que creais comveniente. Queda por crear hipervínculos en el índice y algún detalle más.
</commit_message>
<xml_diff>
--- a/Documentacion/Cuaderno digital del profesor.docx
+++ b/Documentacion/Cuaderno digital del profesor.docx
@@ -1,6 +1,6 @@
 
 <file path=word/document.xml><?xml version="1.0" encoding="utf-8"?>
-<w:document xmlns:wpc="http://schemas.microsoft.com/office/word/2010/wordprocessingCanvas" xmlns:cx="http://schemas.microsoft.com/office/drawing/2014/chartex" xmlns:cx1="http://schemas.microsoft.com/office/drawing/2015/9/8/chartex" xmlns:cx2="http://schemas.microsoft.com/office/drawing/2015/10/21/chartex" xmlns:cx3="http://schemas.microsoft.com/office/drawing/2016/5/9/chartex" xmlns:cx4="http://schemas.microsoft.com/office/drawing/2016/5/10/chartex" xmlns:cx5="http://schemas.microsoft.com/office/drawing/2016/5/11/chartex" xmlns:mc="http://schemas.openxmlformats.org/markup-compatibility/2006" xmlns:o="urn:schemas-microsoft-com:office:office" xmlns:r="http://schemas.openxmlformats.org/officeDocument/2006/relationships" xmlns:m="http://schemas.openxmlformats.org/officeDocument/2006/math" xmlns:v="urn:schemas-microsoft-com:vml" xmlns:wp14="http://schemas.microsoft.com/office/word/2010/wordprocessingDrawing" xmlns:wp="http://schemas.openxmlformats.org/drawingml/2006/wordprocessingDrawing" xmlns:w10="urn:schemas-microsoft-com:office:word" xmlns:w="http://schemas.openxmlformats.org/wordprocessingml/2006/main" xmlns:w14="http://schemas.microsoft.com/office/word/2010/wordml" xmlns:w15="http://schemas.microsoft.com/office/word/2012/wordml" xmlns:w16se="http://schemas.microsoft.com/office/word/2015/wordml/symex" xmlns:wpg="http://schemas.microsoft.com/office/word/2010/wordprocessingGroup" xmlns:wpi="http://schemas.microsoft.com/office/word/2010/wordprocessingInk" xmlns:wne="http://schemas.microsoft.com/office/word/2006/wordml" xmlns:wps="http://schemas.microsoft.com/office/word/2010/wordprocessingShape" mc:Ignorable="w14 w15 w16se wp14">
+<w:document xmlns:wpc="http://schemas.microsoft.com/office/word/2010/wordprocessingCanvas" xmlns:cx="http://schemas.microsoft.com/office/drawing/2014/chartex" xmlns:cx1="http://schemas.microsoft.com/office/drawing/2015/9/8/chartex" xmlns:cx2="http://schemas.microsoft.com/office/drawing/2015/10/21/chartex" xmlns:cx3="http://schemas.microsoft.com/office/drawing/2016/5/9/chartex" xmlns:cx4="http://schemas.microsoft.com/office/drawing/2016/5/10/chartex" xmlns:cx5="http://schemas.microsoft.com/office/drawing/2016/5/11/chartex" xmlns:cx6="http://schemas.microsoft.com/office/drawing/2016/5/12/chartex" xmlns:cx7="http://schemas.microsoft.com/office/drawing/2016/5/13/chartex" xmlns:cx8="http://schemas.microsoft.com/office/drawing/2016/5/14/chartex" xmlns:mc="http://schemas.openxmlformats.org/markup-compatibility/2006" xmlns:o="urn:schemas-microsoft-com:office:office" xmlns:r="http://schemas.openxmlformats.org/officeDocument/2006/relationships" xmlns:m="http://schemas.openxmlformats.org/officeDocument/2006/math" xmlns:v="urn:schemas-microsoft-com:vml" xmlns:wp14="http://schemas.microsoft.com/office/word/2010/wordprocessingDrawing" xmlns:wp="http://schemas.openxmlformats.org/drawingml/2006/wordprocessingDrawing" xmlns:w10="urn:schemas-microsoft-com:office:word" xmlns:w="http://schemas.openxmlformats.org/wordprocessingml/2006/main" xmlns:w14="http://schemas.microsoft.com/office/word/2010/wordml" xmlns:w15="http://schemas.microsoft.com/office/word/2012/wordml" xmlns:w16se="http://schemas.microsoft.com/office/word/2015/wordml/symex" xmlns:wpg="http://schemas.microsoft.com/office/word/2010/wordprocessingGroup" xmlns:wpi="http://schemas.microsoft.com/office/word/2010/wordprocessingInk" xmlns:wne="http://schemas.microsoft.com/office/word/2006/wordml" xmlns:wps="http://schemas.microsoft.com/office/word/2010/wordprocessingShape" mc:Ignorable="w14 w15 w16se wp14">
   <w:body>
     <w:p>
       <w:pPr>
@@ -322,11 +322,9 @@
       <w:r>
         <w:t xml:space="preserve">     - </w:t>
       </w:r>
-      <w:hyperlink w:anchor="documentacion2" w:history="1">
-        <w:r>
-          <w:t>Documentación 2.0</w:t>
-        </w:r>
-      </w:hyperlink>
+      <w:r>
+        <w:t>Pruebas de software</w:t>
+      </w:r>
     </w:p>
     <w:p>
       <w:pPr>
@@ -1046,7 +1044,13 @@
         </w:numPr>
       </w:pPr>
       <w:r>
-        <w:t>Se recomienda el software de terceros Codeblocks, para la compilación de los archivos y la correcta instalación del software en un determinado directorio. (ADVERTENCIA: no todas las distribuciones poseen de GCC instalado por defecto, ni utilizan los mismos comandos para su compilación desde la terminal.)</w:t>
+        <w:t>Se recomienda el software de terceros Codeblocks, para la compilación de los archivos y la correcta instalación del software en un determinado directorio. (ADVERTENCIA: no to</w:t>
+      </w:r>
+      <w:r>
+        <w:t>das las distribuciones poseen</w:t>
+      </w:r>
+      <w:r>
+        <w:t xml:space="preserve"> GCC instalado por defecto, ni utilizan los mismos comandos para su compilación desde la terminal.)</w:t>
       </w:r>
     </w:p>
     <w:p>
@@ -1121,7 +1125,13 @@
         <w:t>Basta con escribir en la term</w:t>
       </w:r>
       <w:r>
-        <w:t>inal del directorio donde se aloje el software:</w:t>
+        <w:t>inal del directorio donde se aloje el software</w:t>
+      </w:r>
+      <w:r>
+        <w:t xml:space="preserve"> en distribuciones Linux</w:t>
+      </w:r>
+      <w:r>
+        <w:t>:</w:t>
       </w:r>
     </w:p>
     <w:p>
@@ -1305,7 +1315,13 @@
         <w:t>Nota importante</w:t>
       </w:r>
       <w:r>
-        <w:t>: el perfil de usuarios creados por defecto será del tipo 3 (participante). Para cualquier modificación en el tipo de usuario creado, contactar con el administador de sistema.</w:t>
+        <w:t>: el perfil de usuarios cre</w:t>
+      </w:r>
+      <w:r>
+        <w:t>ados por defecto será del tipo 2 (profesor</w:t>
+      </w:r>
+      <w:r>
+        <w:t>). Para cualquier modificación en el tipo de usuario creado, contactar con el administador de sistema.</w:t>
       </w:r>
     </w:p>
     <w:p>
@@ -1453,7 +1469,10 @@
         <w:ind w:hanging="431"/>
       </w:pPr>
       <w:r>
-        <w:t>X módulos .c en los cuales se encuentran todas la funciones y el código del programa.</w:t>
+        <w:t>9</w:t>
+      </w:r>
+      <w:r>
+        <w:t xml:space="preserve"> módulos .c en los cuales se encuentran todas la funciones y el código del programa.</w:t>
       </w:r>
     </w:p>
     <w:p>
@@ -1471,7 +1490,10 @@
         <w:ind w:hanging="431"/>
       </w:pPr>
       <w:r>
-        <w:t>Y archivos .h, en los cuales se almacenan todas las cabeceras de funciones y directivas del preprocesador.</w:t>
+        <w:t>9</w:t>
+      </w:r>
+      <w:r>
+        <w:t xml:space="preserve"> archivos .h, en los cuales se almacenan todas las cabeceras de funciones y directivas del preprocesador.</w:t>
       </w:r>
     </w:p>
     <w:p>
@@ -2207,7 +2229,16 @@
         </w:numPr>
       </w:pPr>
       <w:r>
-        <w:t>Ficheros.c : recorre de principio a fin un fichero y cuenta el número de lineas que éste tiene, tratando cada una de ellas como un elemento distinto a tener en cuenta.</w:t>
+        <w:t>Auxiliar</w:t>
+      </w:r>
+      <w:r>
+        <w:t>.c : recorre de principio a fin un fichero y cuenta el número de lineas que éste tiene, tratando cada una de ellas como un elemento distinto a tener en cuenta</w:t>
+      </w:r>
+      <w:r>
+        <w:t>, también comprueba que el formato de una fecha es correcto, convierte cadenas de caracteres a enteros, y remplaza una cadena por otra</w:t>
+      </w:r>
+      <w:r>
+        <w:t>.</w:t>
       </w:r>
     </w:p>
     <w:p>
@@ -2332,7 +2363,28 @@
           <w:sz w:val="24"/>
           <w:szCs w:val="24"/>
         </w:rPr>
-        <w:t xml:space="preserve">Califiaciones.c : carga todas las calificaciones de los alumnos del fichero calificaciones.txt en </w:t>
+        <w:t>Califi</w:t>
+      </w:r>
+      <w:r>
+        <w:rPr>
+          <w:sz w:val="24"/>
+          <w:szCs w:val="24"/>
+        </w:rPr>
+        <w:t>c</w:t>
+      </w:r>
+      <w:r>
+        <w:rPr>
+          <w:sz w:val="24"/>
+          <w:szCs w:val="24"/>
+        </w:rPr>
+        <w:t>ac</w:t>
+      </w:r>
+      <w:r>
+        <w:rPr>
+          <w:sz w:val="24"/>
+          <w:szCs w:val="24"/>
+        </w:rPr>
+        <w:t xml:space="preserve">iones.c : carga todas las calificaciones de los alumnos del fichero calificaciones.txt en </w:t>
       </w:r>
       <w:r>
         <w:rPr>
@@ -2358,7 +2410,68 @@
           <w:sz w:val="24"/>
           <w:szCs w:val="24"/>
         </w:rPr>
-        <w:t>Faltas.c : sin implementar.</w:t>
+        <w:t xml:space="preserve">Faltas.c : </w:t>
+      </w:r>
+      <w:r>
+        <w:rPr>
+          <w:sz w:val="24"/>
+          <w:szCs w:val="24"/>
+        </w:rPr>
+        <w:t>lee de principio a fin un fichero, faltas.t</w:t>
+      </w:r>
+      <w:r>
+        <w:rPr>
+          <w:rFonts w:ascii="Arial" w:hAnsi="Arial" w:cs="Arial"/>
+          <w:i/>
+          <w:iCs/>
+          <w:color w:val="222222"/>
+          <w:shd w:val="clear" w:color="auto" w:fill="FFFFFF"/>
+        </w:rPr>
+        <w:t>x</w:t>
+      </w:r>
+      <w:r>
+        <w:rPr>
+          <w:rFonts w:ascii="Arial" w:hAnsi="Arial" w:cs="Arial"/>
+          <w:iCs/>
+          <w:color w:val="222222"/>
+          <w:shd w:val="clear" w:color="auto" w:fill="FFFFFF"/>
+        </w:rPr>
+        <w:t>t y almacena su contenido en un vector de punteros a estructura, también permite listar las faltas</w:t>
+      </w:r>
+      <w:r>
+        <w:rPr>
+          <w:rFonts w:ascii="Arial" w:hAnsi="Arial" w:cs="Arial"/>
+          <w:iCs/>
+          <w:color w:val="222222"/>
+          <w:shd w:val="clear" w:color="auto" w:fill="FFFFFF"/>
+        </w:rPr>
+        <w:t xml:space="preserve"> por alumno, y desde un menú, añadir nuevas, elminar antiguas o modificar las e</w:t>
+      </w:r>
+      <w:r>
+        <w:rPr>
+          <w:rFonts w:ascii="Arial" w:hAnsi="Arial" w:cs="Arial"/>
+          <w:i/>
+          <w:iCs/>
+          <w:color w:val="222222"/>
+          <w:shd w:val="clear" w:color="auto" w:fill="FFFFFF"/>
+        </w:rPr>
+        <w:t>x</w:t>
+      </w:r>
+      <w:r>
+        <w:rPr>
+          <w:rFonts w:ascii="Arial" w:hAnsi="Arial" w:cs="Arial"/>
+          <w:iCs/>
+          <w:color w:val="222222"/>
+          <w:shd w:val="clear" w:color="auto" w:fill="FFFFFF"/>
+        </w:rPr>
+        <w:t>istentes</w:t>
+      </w:r>
+      <w:r>
+        <w:rPr>
+          <w:sz w:val="24"/>
+          <w:szCs w:val="24"/>
+        </w:rPr>
+        <w:t>.</w:t>
       </w:r>
     </w:p>
     <w:p>
@@ -2369,15 +2482,38 @@
           <w:numId w:val="16"/>
         </w:numPr>
         <w:rPr>
-          <w:color w:val="A6A6A6" w:themeColor="background1" w:themeShade="A6"/>
-        </w:rPr>
-      </w:pPr>
-      <w:r>
-        <w:rPr>
-          <w:sz w:val="24"/>
-          <w:szCs w:val="24"/>
-        </w:rPr>
-        <w:t>Materias.c: sin implementar.</w:t>
+          <w:sz w:val="24"/>
+          <w:szCs w:val="24"/>
+        </w:rPr>
+      </w:pPr>
+      <w:r>
+        <w:rPr>
+          <w:sz w:val="24"/>
+          <w:szCs w:val="24"/>
+        </w:rPr>
+        <w:lastRenderedPageBreak/>
+        <w:t xml:space="preserve">Materias.c: </w:t>
+      </w:r>
+      <w:r>
+        <w:rPr>
+          <w:sz w:val="24"/>
+          <w:szCs w:val="24"/>
+        </w:rPr>
+        <w:t>Permitirá al usuario administrador gestionar todas las materias impartidas</w:t>
+      </w:r>
+      <w:r>
+        <w:rPr>
+          <w:sz w:val="24"/>
+          <w:szCs w:val="24"/>
+        </w:rPr>
+        <w:t xml:space="preserve"> </w:t>
+      </w:r>
+      <w:r>
+        <w:rPr>
+          <w:sz w:val="24"/>
+          <w:szCs w:val="24"/>
+        </w:rPr>
+        <w:t>en el centro pudiendo dar de alta, baja, modificar y listar materias.</w:t>
       </w:r>
     </w:p>
     <w:p>
@@ -2396,7 +2532,6 @@
           <w:sz w:val="24"/>
           <w:szCs w:val="24"/>
         </w:rPr>
-        <w:lastRenderedPageBreak/>
         <w:t xml:space="preserve">Matriculas.c : carga todas las matriculaciones </w:t>
       </w:r>
       <w:r>
@@ -2423,27 +2558,1268 @@
           <w:sz w:val="24"/>
           <w:szCs w:val="24"/>
         </w:rPr>
-        <w:t>Ficheros.h : incluyen las cabeceras de todas las funciones de los archivos .c que llevan sus mismos nombres, para la utilización de las mismas en todo el proyecto.</w:t>
-      </w:r>
-      <w:bookmarkStart w:id="5" w:name="_GoBack"/>
+        <w:t>Auxiliar</w:t>
+      </w:r>
+      <w:r>
+        <w:rPr>
+          <w:sz w:val="24"/>
+          <w:szCs w:val="24"/>
+        </w:rPr>
+        <w:t>.h : incluyen las cabeceras de todas las funciones de los archivos .c que llevan sus mismos nombres, para la utilización de las mismas en todo el proyecto.</w:t>
+      </w:r>
+    </w:p>
+    <w:p>
+      <w:pPr>
+        <w:pStyle w:val="Prrafodelista"/>
+        <w:rPr>
+          <w:sz w:val="24"/>
+          <w:szCs w:val="24"/>
+        </w:rPr>
+      </w:pPr>
+    </w:p>
+    <w:p>
+      <w:pPr>
+        <w:pStyle w:val="Prrafodelista"/>
+        <w:jc w:val="center"/>
+        <w:rPr>
+          <w:sz w:val="40"/>
+          <w:szCs w:val="40"/>
+          <w:u w:val="single"/>
+        </w:rPr>
+      </w:pPr>
+      <w:r>
+        <w:rPr>
+          <w:sz w:val="40"/>
+          <w:szCs w:val="40"/>
+          <w:u w:val="single"/>
+        </w:rPr>
+        <w:t>Prueba de Software</w:t>
+      </w:r>
+    </w:p>
+    <w:p>
+      <w:pPr>
+        <w:pStyle w:val="Prrafodelista"/>
+        <w:rPr>
+          <w:sz w:val="40"/>
+          <w:szCs w:val="40"/>
+          <w:u w:val="single"/>
+        </w:rPr>
+      </w:pPr>
+    </w:p>
+    <w:p>
+      <w:pPr>
+        <w:pStyle w:val="Standard"/>
+      </w:pPr>
+      <w:r>
+        <w:t>En este apartado se medirá la complejidad de cada algoritmo del programa, en dos formas, por funciones, pertenecientes a un mismo fichero .c, y por ficheros en si mismo. A continuación se explica lo que significa cada abreviatura, y lo que mide:</w:t>
+      </w:r>
+    </w:p>
+    <w:p>
+      <w:pPr>
+        <w:pStyle w:val="Standard"/>
+      </w:pPr>
+    </w:p>
+    <w:p>
+      <w:pPr>
+        <w:pStyle w:val="Standard"/>
+        <w:numPr>
+          <w:ilvl w:val="0"/>
+          <w:numId w:val="18"/>
+        </w:numPr>
+        <w:textAlignment w:val="auto"/>
+      </w:pPr>
+      <w:r>
+        <w:t>#LOC: mide las lineas de código, sin incluir comentarios.</w:t>
+      </w:r>
+    </w:p>
+    <w:p>
+      <w:pPr>
+        <w:pStyle w:val="Standard"/>
+        <w:numPr>
+          <w:ilvl w:val="0"/>
+          <w:numId w:val="18"/>
+        </w:numPr>
+        <w:textAlignment w:val="auto"/>
+      </w:pPr>
+      <w:r>
+        <w:t>CCN: mide el número de complejidad ciclomática.</w:t>
+      </w:r>
+    </w:p>
+    <w:p>
+      <w:pPr>
+        <w:pStyle w:val="Standard"/>
+        <w:numPr>
+          <w:ilvl w:val="0"/>
+          <w:numId w:val="18"/>
+        </w:numPr>
+        <w:textAlignment w:val="auto"/>
+      </w:pPr>
+      <w:r>
+        <w:t>Token #: mide el número de tokens contadores de función.</w:t>
+      </w:r>
+    </w:p>
+    <w:p>
+      <w:pPr>
+        <w:pStyle w:val="Standard"/>
+        <w:numPr>
+          <w:ilvl w:val="0"/>
+          <w:numId w:val="18"/>
+        </w:numPr>
+        <w:textAlignment w:val="auto"/>
+      </w:pPr>
+      <w:r>
+        <w:t>Params #: mide el número de parámetros contadores de función.</w:t>
+      </w:r>
+    </w:p>
+    <w:p>
+      <w:pPr>
+        <w:pStyle w:val="Standard"/>
+      </w:pPr>
+    </w:p>
+    <w:p>
+      <w:pPr>
+        <w:rPr>
+          <w:u w:val="single"/>
+        </w:rPr>
+      </w:pPr>
+      <w:bookmarkStart w:id="5" w:name="complejidad_f"/>
+      <w:r>
+        <w:rPr>
+          <w:u w:val="single"/>
+        </w:rPr>
+        <w:t>- Complejidad por funciones:</w:t>
+      </w:r>
       <w:bookmarkEnd w:id="5"/>
     </w:p>
     <w:p>
       <w:pPr>
         <w:pStyle w:val="Prrafodelista"/>
-        <w:rPr>
-          <w:sz w:val="24"/>
-          <w:szCs w:val="24"/>
-        </w:rPr>
-      </w:pPr>
-    </w:p>
-    <w:p>
-      <w:pPr>
-        <w:pStyle w:val="Prrafodelista"/>
+        <w:numPr>
+          <w:ilvl w:val="0"/>
+          <w:numId w:val="19"/>
+        </w:numPr>
+        <w:rPr>
+          <w:sz w:val="24"/>
+          <w:szCs w:val="24"/>
+        </w:rPr>
+      </w:pPr>
+      <w:r>
+        <w:rPr>
+          <w:sz w:val="24"/>
+          <w:szCs w:val="24"/>
+        </w:rPr>
+        <w:t>Horarios.c :</w:t>
+      </w:r>
+    </w:p>
+    <w:p>
+      <w:pPr>
+        <w:ind w:firstLine="708"/>
+        <w:rPr>
+          <w:sz w:val="24"/>
+          <w:szCs w:val="24"/>
+        </w:rPr>
+      </w:pPr>
+      <w:r>
+        <w:rPr>
+          <w:noProof/>
+          <w:sz w:val="24"/>
+          <w:szCs w:val="24"/>
+          <w:lang w:eastAsia="es-ES"/>
+        </w:rPr>
+        <w:drawing>
+          <wp:inline distT="0" distB="0" distL="0" distR="0" wp14:anchorId="69A86211" wp14:editId="51AC2878">
+            <wp:extent cx="5353050" cy="1724025"/>
+            <wp:effectExtent l="0" t="0" r="0" b="9525"/>
+            <wp:docPr id="1" name="Imagen 1" descr="C:\Users\Guillermo\AppData\Local\Microsoft\Windows\INetCache\Content.Word\2017-04-13 (16).png"/>
+            <wp:cNvGraphicFramePr>
+              <a:graphicFrameLocks xmlns:a="http://schemas.openxmlformats.org/drawingml/2006/main" noChangeAspect="1"/>
+            </wp:cNvGraphicFramePr>
+            <a:graphic xmlns:a="http://schemas.openxmlformats.org/drawingml/2006/main">
+              <a:graphicData uri="http://schemas.openxmlformats.org/drawingml/2006/picture">
+                <pic:pic xmlns:pic="http://schemas.openxmlformats.org/drawingml/2006/picture">
+                  <pic:nvPicPr>
+                    <pic:cNvPr id="0" name="Picture 1" descr="C:\Users\Guillermo\AppData\Local\Microsoft\Windows\INetCache\Content.Word\2017-04-13 (16).png"/>
+                    <pic:cNvPicPr>
+                      <a:picLocks noChangeAspect="1" noChangeArrowheads="1"/>
+                    </pic:cNvPicPr>
+                  </pic:nvPicPr>
+                  <pic:blipFill>
+                    <a:blip r:embed="rId5">
+                      <a:extLst>
+                        <a:ext uri="{28A0092B-C50C-407E-A947-70E740481C1C}">
+                          <a14:useLocalDpi xmlns:a14="http://schemas.microsoft.com/office/drawing/2010/main" val="0"/>
+                        </a:ext>
+                      </a:extLst>
+                    </a:blip>
+                    <a:srcRect/>
+                    <a:stretch>
+                      <a:fillRect/>
+                    </a:stretch>
+                  </pic:blipFill>
+                  <pic:spPr bwMode="auto">
+                    <a:xfrm>
+                      <a:off x="0" y="0"/>
+                      <a:ext cx="5353050" cy="1724025"/>
+                    </a:xfrm>
+                    <a:prstGeom prst="rect">
+                      <a:avLst/>
+                    </a:prstGeom>
+                    <a:noFill/>
+                    <a:ln>
+                      <a:noFill/>
+                    </a:ln>
+                  </pic:spPr>
+                </pic:pic>
+              </a:graphicData>
+            </a:graphic>
+          </wp:inline>
+        </w:drawing>
+      </w:r>
+    </w:p>
+    <w:p/>
+    <w:p>
+      <w:pPr>
+        <w:pStyle w:val="Prrafodelista"/>
+        <w:numPr>
+          <w:ilvl w:val="0"/>
+          <w:numId w:val="20"/>
+        </w:numPr>
         <w:rPr>
           <w:color w:val="A6A6A6" w:themeColor="background1" w:themeShade="A6"/>
-        </w:rPr>
-      </w:pPr>
+          <w:sz w:val="32"/>
+          <w:szCs w:val="32"/>
+          <w:u w:val="single"/>
+        </w:rPr>
+      </w:pPr>
+      <w:r>
+        <w:rPr>
+          <w:color w:val="000000" w:themeColor="text1"/>
+          <w:sz w:val="24"/>
+          <w:szCs w:val="24"/>
+        </w:rPr>
+        <w:t>Materias.c:</w:t>
+      </w:r>
+    </w:p>
+    <w:p>
+      <w:pPr>
+        <w:pStyle w:val="Prrafodelista"/>
+        <w:rPr>
+          <w:color w:val="000000" w:themeColor="text1"/>
+          <w:sz w:val="24"/>
+          <w:szCs w:val="24"/>
+        </w:rPr>
+      </w:pPr>
+    </w:p>
+    <w:p>
+      <w:pPr>
+        <w:pStyle w:val="Prrafodelista"/>
+        <w:rPr>
+          <w:color w:val="A6A6A6" w:themeColor="background1" w:themeShade="A6"/>
+          <w:sz w:val="32"/>
+          <w:szCs w:val="32"/>
+          <w:u w:val="single"/>
+        </w:rPr>
+      </w:pPr>
+      <w:r>
+        <w:rPr>
+          <w:noProof/>
+          <w:color w:val="000000" w:themeColor="text1"/>
+          <w:sz w:val="24"/>
+          <w:szCs w:val="24"/>
+          <w:lang w:eastAsia="es-ES"/>
+        </w:rPr>
+        <w:drawing>
+          <wp:inline distT="0" distB="0" distL="0" distR="0" wp14:anchorId="6E7A8303" wp14:editId="650B9E16">
+            <wp:extent cx="5400675" cy="552450"/>
+            <wp:effectExtent l="0" t="0" r="9525" b="0"/>
+            <wp:docPr id="12" name="Imagen 12" descr="C:\Users\Guillermo\AppData\Local\Microsoft\Windows\INetCache\Content.Word\2017-04-13 (61).png"/>
+            <wp:cNvGraphicFramePr>
+              <a:graphicFrameLocks xmlns:a="http://schemas.openxmlformats.org/drawingml/2006/main" noChangeAspect="1"/>
+            </wp:cNvGraphicFramePr>
+            <a:graphic xmlns:a="http://schemas.openxmlformats.org/drawingml/2006/main">
+              <a:graphicData uri="http://schemas.openxmlformats.org/drawingml/2006/picture">
+                <pic:pic xmlns:pic="http://schemas.openxmlformats.org/drawingml/2006/picture">
+                  <pic:nvPicPr>
+                    <pic:cNvPr id="0" name="Picture 12" descr="C:\Users\Guillermo\AppData\Local\Microsoft\Windows\INetCache\Content.Word\2017-04-13 (61).png"/>
+                    <pic:cNvPicPr>
+                      <a:picLocks noChangeAspect="1" noChangeArrowheads="1"/>
+                    </pic:cNvPicPr>
+                  </pic:nvPicPr>
+                  <pic:blipFill>
+                    <a:blip r:embed="rId6">
+                      <a:extLst>
+                        <a:ext uri="{28A0092B-C50C-407E-A947-70E740481C1C}">
+                          <a14:useLocalDpi xmlns:a14="http://schemas.microsoft.com/office/drawing/2010/main" val="0"/>
+                        </a:ext>
+                      </a:extLst>
+                    </a:blip>
+                    <a:srcRect/>
+                    <a:stretch>
+                      <a:fillRect/>
+                    </a:stretch>
+                  </pic:blipFill>
+                  <pic:spPr bwMode="auto">
+                    <a:xfrm>
+                      <a:off x="0" y="0"/>
+                      <a:ext cx="5400675" cy="552450"/>
+                    </a:xfrm>
+                    <a:prstGeom prst="rect">
+                      <a:avLst/>
+                    </a:prstGeom>
+                    <a:noFill/>
+                    <a:ln>
+                      <a:noFill/>
+                    </a:ln>
+                  </pic:spPr>
+                </pic:pic>
+              </a:graphicData>
+            </a:graphic>
+          </wp:inline>
+        </w:drawing>
+      </w:r>
+      <w:r>
+        <w:rPr>
+          <w:noProof/>
+          <w:color w:val="A6A6A6" w:themeColor="background1" w:themeShade="A6"/>
+          <w:sz w:val="32"/>
+          <w:szCs w:val="32"/>
+          <w:u w:val="single"/>
+          <w:lang w:eastAsia="es-ES"/>
+        </w:rPr>
+        <w:drawing>
+          <wp:inline distT="0" distB="0" distL="0" distR="0" wp14:anchorId="34A917D2" wp14:editId="403DB915">
+            <wp:extent cx="5400675" cy="390525"/>
+            <wp:effectExtent l="0" t="0" r="9525" b="9525"/>
+            <wp:docPr id="13" name="Imagen 13" descr="C:\Users\Guillermo\AppData\Local\Microsoft\Windows\INetCache\Content.Word\2017-04-13 (62)_LI.JPG"/>
+            <wp:cNvGraphicFramePr>
+              <a:graphicFrameLocks xmlns:a="http://schemas.openxmlformats.org/drawingml/2006/main" noChangeAspect="1"/>
+            </wp:cNvGraphicFramePr>
+            <a:graphic xmlns:a="http://schemas.openxmlformats.org/drawingml/2006/main">
+              <a:graphicData uri="http://schemas.openxmlformats.org/drawingml/2006/picture">
+                <pic:pic xmlns:pic="http://schemas.openxmlformats.org/drawingml/2006/picture">
+                  <pic:nvPicPr>
+                    <pic:cNvPr id="0" name="Picture 13" descr="C:\Users\Guillermo\AppData\Local\Microsoft\Windows\INetCache\Content.Word\2017-04-13 (62)_LI.JPG"/>
+                    <pic:cNvPicPr>
+                      <a:picLocks noChangeAspect="1" noChangeArrowheads="1"/>
+                    </pic:cNvPicPr>
+                  </pic:nvPicPr>
+                  <pic:blipFill>
+                    <a:blip r:embed="rId7">
+                      <a:extLst>
+                        <a:ext uri="{28A0092B-C50C-407E-A947-70E740481C1C}">
+                          <a14:useLocalDpi xmlns:a14="http://schemas.microsoft.com/office/drawing/2010/main" val="0"/>
+                        </a:ext>
+                      </a:extLst>
+                    </a:blip>
+                    <a:srcRect/>
+                    <a:stretch>
+                      <a:fillRect/>
+                    </a:stretch>
+                  </pic:blipFill>
+                  <pic:spPr bwMode="auto">
+                    <a:xfrm>
+                      <a:off x="0" y="0"/>
+                      <a:ext cx="5400675" cy="390525"/>
+                    </a:xfrm>
+                    <a:prstGeom prst="rect">
+                      <a:avLst/>
+                    </a:prstGeom>
+                    <a:noFill/>
+                    <a:ln>
+                      <a:noFill/>
+                    </a:ln>
+                  </pic:spPr>
+                </pic:pic>
+              </a:graphicData>
+            </a:graphic>
+          </wp:inline>
+        </w:drawing>
+      </w:r>
+    </w:p>
+    <w:p>
+      <w:pPr>
+        <w:pStyle w:val="Prrafodelista"/>
+        <w:rPr>
+          <w:color w:val="A6A6A6" w:themeColor="background1" w:themeShade="A6"/>
+          <w:sz w:val="32"/>
+          <w:szCs w:val="32"/>
+          <w:u w:val="single"/>
+        </w:rPr>
+      </w:pPr>
+    </w:p>
+    <w:p>
+      <w:pPr>
+        <w:pStyle w:val="Prrafodelista"/>
+        <w:rPr>
+          <w:color w:val="A6A6A6" w:themeColor="background1" w:themeShade="A6"/>
+          <w:sz w:val="32"/>
+          <w:szCs w:val="32"/>
+          <w:u w:val="single"/>
+        </w:rPr>
+      </w:pPr>
+    </w:p>
+    <w:p>
+      <w:pPr>
+        <w:pStyle w:val="Prrafodelista"/>
+        <w:rPr>
+          <w:color w:val="A6A6A6" w:themeColor="background1" w:themeShade="A6"/>
+          <w:sz w:val="32"/>
+          <w:szCs w:val="32"/>
+          <w:u w:val="single"/>
+        </w:rPr>
+      </w:pPr>
+    </w:p>
+    <w:p>
+      <w:pPr>
+        <w:pStyle w:val="Prrafodelista"/>
+        <w:rPr>
+          <w:color w:val="A6A6A6" w:themeColor="background1" w:themeShade="A6"/>
+          <w:sz w:val="32"/>
+          <w:szCs w:val="32"/>
+          <w:u w:val="single"/>
+        </w:rPr>
+      </w:pPr>
+    </w:p>
+    <w:p>
+      <w:pPr>
+        <w:rPr>
+          <w:color w:val="A6A6A6" w:themeColor="background1" w:themeShade="A6"/>
+          <w:sz w:val="32"/>
+          <w:szCs w:val="32"/>
+          <w:u w:val="single"/>
+        </w:rPr>
+      </w:pPr>
+    </w:p>
+    <w:p>
+      <w:pPr>
+        <w:pStyle w:val="Prrafodelista"/>
+        <w:numPr>
+          <w:ilvl w:val="0"/>
+          <w:numId w:val="20"/>
+        </w:numPr>
+        <w:rPr>
+          <w:color w:val="A6A6A6" w:themeColor="background1" w:themeShade="A6"/>
+          <w:sz w:val="32"/>
+          <w:szCs w:val="32"/>
+          <w:u w:val="single"/>
+        </w:rPr>
+      </w:pPr>
+      <w:r>
+        <w:rPr>
+          <w:color w:val="000000" w:themeColor="text1"/>
+          <w:sz w:val="24"/>
+          <w:szCs w:val="24"/>
+        </w:rPr>
+        <w:t>Calificaciones.c:</w:t>
+      </w:r>
+    </w:p>
+    <w:p>
+      <w:pPr>
+        <w:pStyle w:val="Prrafodelista"/>
+        <w:rPr>
+          <w:color w:val="000000" w:themeColor="text1"/>
+          <w:sz w:val="24"/>
+          <w:szCs w:val="24"/>
+        </w:rPr>
+      </w:pPr>
+    </w:p>
+    <w:p>
+      <w:pPr>
+        <w:pStyle w:val="Prrafodelista"/>
+        <w:rPr>
+          <w:color w:val="A6A6A6" w:themeColor="background1" w:themeShade="A6"/>
+          <w:sz w:val="32"/>
+          <w:szCs w:val="32"/>
+          <w:u w:val="single"/>
+        </w:rPr>
+      </w:pPr>
+      <w:r>
+        <w:rPr>
+          <w:noProof/>
+          <w:color w:val="000000" w:themeColor="text1"/>
+          <w:sz w:val="24"/>
+          <w:szCs w:val="24"/>
+          <w:lang w:eastAsia="es-ES"/>
+        </w:rPr>
+        <w:drawing>
+          <wp:inline distT="0" distB="0" distL="0" distR="0" wp14:anchorId="6FA4200C" wp14:editId="009E9D45">
+            <wp:extent cx="5391150" cy="1676400"/>
+            <wp:effectExtent l="0" t="0" r="0" b="0"/>
+            <wp:docPr id="2" name="Imagen 2" descr="C:\Users\Guillermo\AppData\Local\Microsoft\Windows\INetCache\Content.Word\2017-04-13 (17).png"/>
+            <wp:cNvGraphicFramePr>
+              <a:graphicFrameLocks xmlns:a="http://schemas.openxmlformats.org/drawingml/2006/main" noChangeAspect="1"/>
+            </wp:cNvGraphicFramePr>
+            <a:graphic xmlns:a="http://schemas.openxmlformats.org/drawingml/2006/main">
+              <a:graphicData uri="http://schemas.openxmlformats.org/drawingml/2006/picture">
+                <pic:pic xmlns:pic="http://schemas.openxmlformats.org/drawingml/2006/picture">
+                  <pic:nvPicPr>
+                    <pic:cNvPr id="0" name="Picture 2" descr="C:\Users\Guillermo\AppData\Local\Microsoft\Windows\INetCache\Content.Word\2017-04-13 (17).png"/>
+                    <pic:cNvPicPr>
+                      <a:picLocks noChangeAspect="1" noChangeArrowheads="1"/>
+                    </pic:cNvPicPr>
+                  </pic:nvPicPr>
+                  <pic:blipFill>
+                    <a:blip r:embed="rId8">
+                      <a:extLst>
+                        <a:ext uri="{28A0092B-C50C-407E-A947-70E740481C1C}">
+                          <a14:useLocalDpi xmlns:a14="http://schemas.microsoft.com/office/drawing/2010/main" val="0"/>
+                        </a:ext>
+                      </a:extLst>
+                    </a:blip>
+                    <a:srcRect/>
+                    <a:stretch>
+                      <a:fillRect/>
+                    </a:stretch>
+                  </pic:blipFill>
+                  <pic:spPr bwMode="auto">
+                    <a:xfrm>
+                      <a:off x="0" y="0"/>
+                      <a:ext cx="5391150" cy="1676400"/>
+                    </a:xfrm>
+                    <a:prstGeom prst="rect">
+                      <a:avLst/>
+                    </a:prstGeom>
+                    <a:noFill/>
+                    <a:ln>
+                      <a:noFill/>
+                    </a:ln>
+                  </pic:spPr>
+                </pic:pic>
+              </a:graphicData>
+            </a:graphic>
+          </wp:inline>
+        </w:drawing>
+      </w:r>
+    </w:p>
+    <w:p>
+      <w:pPr>
+        <w:pStyle w:val="Prrafodelista"/>
+        <w:numPr>
+          <w:ilvl w:val="0"/>
+          <w:numId w:val="20"/>
+        </w:numPr>
+        <w:rPr>
+          <w:color w:val="A6A6A6" w:themeColor="background1" w:themeShade="A6"/>
+          <w:sz w:val="32"/>
+          <w:szCs w:val="32"/>
+          <w:u w:val="single"/>
+        </w:rPr>
+      </w:pPr>
+      <w:r>
+        <w:rPr>
+          <w:color w:val="000000" w:themeColor="text1"/>
+          <w:sz w:val="24"/>
+          <w:szCs w:val="24"/>
+        </w:rPr>
+        <w:t>Matrículas.c:</w:t>
+      </w:r>
+    </w:p>
+    <w:p>
+      <w:pPr>
+        <w:pStyle w:val="Prrafodelista"/>
+        <w:rPr>
+          <w:color w:val="A6A6A6" w:themeColor="background1" w:themeShade="A6"/>
+          <w:sz w:val="32"/>
+          <w:szCs w:val="32"/>
+          <w:u w:val="single"/>
+        </w:rPr>
+      </w:pPr>
+    </w:p>
+    <w:p>
+      <w:pPr>
+        <w:pStyle w:val="Prrafodelista"/>
+        <w:rPr>
+          <w:color w:val="A6A6A6" w:themeColor="background1" w:themeShade="A6"/>
+          <w:sz w:val="32"/>
+          <w:szCs w:val="32"/>
+          <w:u w:val="single"/>
+        </w:rPr>
+      </w:pPr>
+      <w:r>
+        <w:rPr>
+          <w:noProof/>
+          <w:color w:val="000000" w:themeColor="text1"/>
+          <w:sz w:val="24"/>
+          <w:szCs w:val="24"/>
+          <w:lang w:eastAsia="es-ES"/>
+        </w:rPr>
+        <w:drawing>
+          <wp:inline distT="0" distB="0" distL="0" distR="0" wp14:anchorId="10F52C56" wp14:editId="03C5765C">
+            <wp:extent cx="5276850" cy="1238250"/>
+            <wp:effectExtent l="0" t="0" r="0" b="0"/>
+            <wp:docPr id="7" name="Imagen 7" descr="C:\Users\Guillermo\AppData\Local\Microsoft\Windows\INetCache\Content.Word\2017-04-13 (19).png"/>
+            <wp:cNvGraphicFramePr>
+              <a:graphicFrameLocks xmlns:a="http://schemas.openxmlformats.org/drawingml/2006/main" noChangeAspect="1"/>
+            </wp:cNvGraphicFramePr>
+            <a:graphic xmlns:a="http://schemas.openxmlformats.org/drawingml/2006/main">
+              <a:graphicData uri="http://schemas.openxmlformats.org/drawingml/2006/picture">
+                <pic:pic xmlns:pic="http://schemas.openxmlformats.org/drawingml/2006/picture">
+                  <pic:nvPicPr>
+                    <pic:cNvPr id="0" name="Picture 7" descr="C:\Users\Guillermo\AppData\Local\Microsoft\Windows\INetCache\Content.Word\2017-04-13 (19).png"/>
+                    <pic:cNvPicPr>
+                      <a:picLocks noChangeAspect="1" noChangeArrowheads="1"/>
+                    </pic:cNvPicPr>
+                  </pic:nvPicPr>
+                  <pic:blipFill>
+                    <a:blip r:embed="rId9">
+                      <a:extLst>
+                        <a:ext uri="{28A0092B-C50C-407E-A947-70E740481C1C}">
+                          <a14:useLocalDpi xmlns:a14="http://schemas.microsoft.com/office/drawing/2010/main" val="0"/>
+                        </a:ext>
+                      </a:extLst>
+                    </a:blip>
+                    <a:srcRect/>
+                    <a:stretch>
+                      <a:fillRect/>
+                    </a:stretch>
+                  </pic:blipFill>
+                  <pic:spPr bwMode="auto">
+                    <a:xfrm>
+                      <a:off x="0" y="0"/>
+                      <a:ext cx="5276850" cy="1238250"/>
+                    </a:xfrm>
+                    <a:prstGeom prst="rect">
+                      <a:avLst/>
+                    </a:prstGeom>
+                    <a:noFill/>
+                    <a:ln>
+                      <a:noFill/>
+                    </a:ln>
+                  </pic:spPr>
+                </pic:pic>
+              </a:graphicData>
+            </a:graphic>
+          </wp:inline>
+        </w:drawing>
+      </w:r>
+    </w:p>
+    <w:p>
+      <w:pPr>
+        <w:pStyle w:val="Prrafodelista"/>
+        <w:rPr>
+          <w:color w:val="A6A6A6" w:themeColor="background1" w:themeShade="A6"/>
+          <w:sz w:val="32"/>
+          <w:szCs w:val="32"/>
+          <w:u w:val="single"/>
+        </w:rPr>
+      </w:pPr>
+    </w:p>
+    <w:p>
+      <w:pPr>
+        <w:pStyle w:val="Prrafodelista"/>
+        <w:numPr>
+          <w:ilvl w:val="0"/>
+          <w:numId w:val="20"/>
+        </w:numPr>
+        <w:rPr>
+          <w:color w:val="A6A6A6" w:themeColor="background1" w:themeShade="A6"/>
+          <w:sz w:val="32"/>
+          <w:szCs w:val="32"/>
+          <w:u w:val="single"/>
+        </w:rPr>
+      </w:pPr>
+      <w:r>
+        <w:rPr>
+          <w:color w:val="000000" w:themeColor="text1"/>
+          <w:sz w:val="24"/>
+          <w:szCs w:val="24"/>
+        </w:rPr>
+        <w:t>Usuarios.c:</w:t>
+      </w:r>
+    </w:p>
+    <w:p>
+      <w:pPr>
+        <w:pStyle w:val="Prrafodelista"/>
+        <w:rPr>
+          <w:color w:val="000000" w:themeColor="text1"/>
+          <w:sz w:val="24"/>
+          <w:szCs w:val="24"/>
+        </w:rPr>
+      </w:pPr>
+    </w:p>
+    <w:p>
+      <w:pPr>
+        <w:pStyle w:val="Prrafodelista"/>
+        <w:rPr>
+          <w:color w:val="A6A6A6" w:themeColor="background1" w:themeShade="A6"/>
+          <w:sz w:val="32"/>
+          <w:szCs w:val="32"/>
+          <w:u w:val="single"/>
+        </w:rPr>
+      </w:pPr>
+      <w:r>
+        <w:rPr>
+          <w:noProof/>
+          <w:color w:val="000000" w:themeColor="text1"/>
+          <w:sz w:val="24"/>
+          <w:szCs w:val="24"/>
+          <w:lang w:eastAsia="es-ES"/>
+        </w:rPr>
+        <w:drawing>
+          <wp:inline distT="0" distB="0" distL="0" distR="0" wp14:anchorId="5137B1AE" wp14:editId="3B16FF67">
+            <wp:extent cx="5172075" cy="1400175"/>
+            <wp:effectExtent l="0" t="0" r="9525" b="9525"/>
+            <wp:docPr id="4" name="Imagen 4" descr="C:\Users\Guillermo\AppData\Local\Microsoft\Windows\INetCache\Content.Word\2017-04-13 (18).png"/>
+            <wp:cNvGraphicFramePr>
+              <a:graphicFrameLocks xmlns:a="http://schemas.openxmlformats.org/drawingml/2006/main" noChangeAspect="1"/>
+            </wp:cNvGraphicFramePr>
+            <a:graphic xmlns:a="http://schemas.openxmlformats.org/drawingml/2006/main">
+              <a:graphicData uri="http://schemas.openxmlformats.org/drawingml/2006/picture">
+                <pic:pic xmlns:pic="http://schemas.openxmlformats.org/drawingml/2006/picture">
+                  <pic:nvPicPr>
+                    <pic:cNvPr id="0" name="Picture 4" descr="C:\Users\Guillermo\AppData\Local\Microsoft\Windows\INetCache\Content.Word\2017-04-13 (18).png"/>
+                    <pic:cNvPicPr>
+                      <a:picLocks noChangeAspect="1" noChangeArrowheads="1"/>
+                    </pic:cNvPicPr>
+                  </pic:nvPicPr>
+                  <pic:blipFill>
+                    <a:blip r:embed="rId10">
+                      <a:extLst>
+                        <a:ext uri="{28A0092B-C50C-407E-A947-70E740481C1C}">
+                          <a14:useLocalDpi xmlns:a14="http://schemas.microsoft.com/office/drawing/2010/main" val="0"/>
+                        </a:ext>
+                      </a:extLst>
+                    </a:blip>
+                    <a:srcRect/>
+                    <a:stretch>
+                      <a:fillRect/>
+                    </a:stretch>
+                  </pic:blipFill>
+                  <pic:spPr bwMode="auto">
+                    <a:xfrm>
+                      <a:off x="0" y="0"/>
+                      <a:ext cx="5172075" cy="1400175"/>
+                    </a:xfrm>
+                    <a:prstGeom prst="rect">
+                      <a:avLst/>
+                    </a:prstGeom>
+                    <a:noFill/>
+                    <a:ln>
+                      <a:noFill/>
+                    </a:ln>
+                  </pic:spPr>
+                </pic:pic>
+              </a:graphicData>
+            </a:graphic>
+          </wp:inline>
+        </w:drawing>
+      </w:r>
+    </w:p>
+    <w:p>
+      <w:pPr>
+        <w:pStyle w:val="Prrafodelista"/>
+        <w:rPr>
+          <w:color w:val="A6A6A6" w:themeColor="background1" w:themeShade="A6"/>
+          <w:sz w:val="32"/>
+          <w:szCs w:val="32"/>
+          <w:u w:val="single"/>
+        </w:rPr>
+      </w:pPr>
+    </w:p>
+    <w:p>
+      <w:pPr>
+        <w:pStyle w:val="Prrafodelista"/>
+        <w:rPr>
+          <w:color w:val="A6A6A6" w:themeColor="background1" w:themeShade="A6"/>
+          <w:sz w:val="32"/>
+          <w:szCs w:val="32"/>
+          <w:u w:val="single"/>
+        </w:rPr>
+      </w:pPr>
+    </w:p>
+    <w:p>
+      <w:pPr>
+        <w:pStyle w:val="Prrafodelista"/>
+        <w:rPr>
+          <w:color w:val="A6A6A6" w:themeColor="background1" w:themeShade="A6"/>
+          <w:sz w:val="32"/>
+          <w:szCs w:val="32"/>
+          <w:u w:val="single"/>
+        </w:rPr>
+      </w:pPr>
+    </w:p>
+    <w:p>
+      <w:pPr>
+        <w:pStyle w:val="Prrafodelista"/>
+        <w:rPr>
+          <w:color w:val="A6A6A6" w:themeColor="background1" w:themeShade="A6"/>
+          <w:sz w:val="32"/>
+          <w:szCs w:val="32"/>
+          <w:u w:val="single"/>
+        </w:rPr>
+      </w:pPr>
+    </w:p>
+    <w:p>
+      <w:pPr>
+        <w:pStyle w:val="Prrafodelista"/>
+        <w:rPr>
+          <w:color w:val="A6A6A6" w:themeColor="background1" w:themeShade="A6"/>
+          <w:sz w:val="32"/>
+          <w:szCs w:val="32"/>
+          <w:u w:val="single"/>
+        </w:rPr>
+      </w:pPr>
+    </w:p>
+    <w:p>
+      <w:pPr>
+        <w:pStyle w:val="Prrafodelista"/>
+        <w:rPr>
+          <w:color w:val="A6A6A6" w:themeColor="background1" w:themeShade="A6"/>
+          <w:sz w:val="32"/>
+          <w:szCs w:val="32"/>
+          <w:u w:val="single"/>
+        </w:rPr>
+      </w:pPr>
+    </w:p>
+    <w:p>
+      <w:pPr>
+        <w:pStyle w:val="Prrafodelista"/>
+        <w:rPr>
+          <w:color w:val="A6A6A6" w:themeColor="background1" w:themeShade="A6"/>
+          <w:sz w:val="32"/>
+          <w:szCs w:val="32"/>
+          <w:u w:val="single"/>
+        </w:rPr>
+      </w:pPr>
+    </w:p>
+    <w:p>
+      <w:pPr>
+        <w:pStyle w:val="Prrafodelista"/>
+        <w:numPr>
+          <w:ilvl w:val="0"/>
+          <w:numId w:val="20"/>
+        </w:numPr>
+        <w:rPr>
+          <w:color w:val="A6A6A6" w:themeColor="background1" w:themeShade="A6"/>
+          <w:sz w:val="32"/>
+          <w:szCs w:val="32"/>
+          <w:u w:val="single"/>
+        </w:rPr>
+      </w:pPr>
+      <w:r>
+        <w:rPr>
+          <w:color w:val="000000" w:themeColor="text1"/>
+          <w:sz w:val="24"/>
+          <w:szCs w:val="24"/>
+        </w:rPr>
+        <w:t>Alumnos.c:</w:t>
+      </w:r>
+      <w:r>
+        <w:rPr>
+          <w:color w:val="000000" w:themeColor="text1"/>
+          <w:sz w:val="24"/>
+          <w:szCs w:val="24"/>
+        </w:rPr>
+        <w:t xml:space="preserve"> </w:t>
+      </w:r>
+    </w:p>
+    <w:p>
+      <w:pPr>
+        <w:pStyle w:val="Prrafodelista"/>
+        <w:rPr>
+          <w:color w:val="A6A6A6" w:themeColor="background1" w:themeShade="A6"/>
+          <w:sz w:val="32"/>
+          <w:szCs w:val="32"/>
+          <w:u w:val="single"/>
+        </w:rPr>
+      </w:pPr>
+    </w:p>
+    <w:p>
+      <w:pPr>
+        <w:pStyle w:val="Prrafodelista"/>
+        <w:rPr>
+          <w:color w:val="A6A6A6" w:themeColor="background1" w:themeShade="A6"/>
+          <w:sz w:val="32"/>
+          <w:szCs w:val="32"/>
+          <w:u w:val="single"/>
+        </w:rPr>
+      </w:pPr>
+      <w:r>
+        <w:rPr>
+          <w:noProof/>
+          <w:color w:val="000000" w:themeColor="text1"/>
+          <w:sz w:val="24"/>
+          <w:szCs w:val="24"/>
+          <w:lang w:eastAsia="es-ES"/>
+        </w:rPr>
+        <w:drawing>
+          <wp:inline distT="0" distB="0" distL="0" distR="0" wp14:anchorId="019E24B2" wp14:editId="5368F6DF">
+            <wp:extent cx="5400675" cy="847725"/>
+            <wp:effectExtent l="0" t="0" r="9525" b="9525"/>
+            <wp:docPr id="9" name="Imagen 9" descr="C:\Users\Guillermo\AppData\Local\Microsoft\Windows\INetCache\Content.Word\2017-04-13 (21)_LI.JPG"/>
+            <wp:cNvGraphicFramePr>
+              <a:graphicFrameLocks xmlns:a="http://schemas.openxmlformats.org/drawingml/2006/main" noChangeAspect="1"/>
+            </wp:cNvGraphicFramePr>
+            <a:graphic xmlns:a="http://schemas.openxmlformats.org/drawingml/2006/main">
+              <a:graphicData uri="http://schemas.openxmlformats.org/drawingml/2006/picture">
+                <pic:pic xmlns:pic="http://schemas.openxmlformats.org/drawingml/2006/picture">
+                  <pic:nvPicPr>
+                    <pic:cNvPr id="0" name="Picture 9" descr="C:\Users\Guillermo\AppData\Local\Microsoft\Windows\INetCache\Content.Word\2017-04-13 (21)_LI.JPG"/>
+                    <pic:cNvPicPr>
+                      <a:picLocks noChangeAspect="1" noChangeArrowheads="1"/>
+                    </pic:cNvPicPr>
+                  </pic:nvPicPr>
+                  <pic:blipFill>
+                    <a:blip r:embed="rId11">
+                      <a:extLst>
+                        <a:ext uri="{28A0092B-C50C-407E-A947-70E740481C1C}">
+                          <a14:useLocalDpi xmlns:a14="http://schemas.microsoft.com/office/drawing/2010/main" val="0"/>
+                        </a:ext>
+                      </a:extLst>
+                    </a:blip>
+                    <a:srcRect/>
+                    <a:stretch>
+                      <a:fillRect/>
+                    </a:stretch>
+                  </pic:blipFill>
+                  <pic:spPr bwMode="auto">
+                    <a:xfrm>
+                      <a:off x="0" y="0"/>
+                      <a:ext cx="5400675" cy="847725"/>
+                    </a:xfrm>
+                    <a:prstGeom prst="rect">
+                      <a:avLst/>
+                    </a:prstGeom>
+                    <a:noFill/>
+                    <a:ln>
+                      <a:noFill/>
+                    </a:ln>
+                  </pic:spPr>
+                </pic:pic>
+              </a:graphicData>
+            </a:graphic>
+          </wp:inline>
+        </w:drawing>
+      </w:r>
+      <w:r>
+        <w:rPr>
+          <w:noProof/>
+          <w:color w:val="A6A6A6" w:themeColor="background1" w:themeShade="A6"/>
+          <w:sz w:val="32"/>
+          <w:szCs w:val="32"/>
+          <w:u w:val="single"/>
+          <w:lang w:eastAsia="es-ES"/>
+        </w:rPr>
+        <w:drawing>
+          <wp:inline distT="0" distB="0" distL="0" distR="0" wp14:anchorId="1380CA1F" wp14:editId="0F389C84">
+            <wp:extent cx="5400675" cy="428625"/>
+            <wp:effectExtent l="0" t="0" r="9525" b="9525"/>
+            <wp:docPr id="10" name="Imagen 10" descr="C:\Users\Guillermo\AppData\Local\Microsoft\Windows\INetCache\Content.Word\2017-04-13 (22)_LI.JPG"/>
+            <wp:cNvGraphicFramePr>
+              <a:graphicFrameLocks xmlns:a="http://schemas.openxmlformats.org/drawingml/2006/main" noChangeAspect="1"/>
+            </wp:cNvGraphicFramePr>
+            <a:graphic xmlns:a="http://schemas.openxmlformats.org/drawingml/2006/main">
+              <a:graphicData uri="http://schemas.openxmlformats.org/drawingml/2006/picture">
+                <pic:pic xmlns:pic="http://schemas.openxmlformats.org/drawingml/2006/picture">
+                  <pic:nvPicPr>
+                    <pic:cNvPr id="0" name="Picture 10" descr="C:\Users\Guillermo\AppData\Local\Microsoft\Windows\INetCache\Content.Word\2017-04-13 (22)_LI.JPG"/>
+                    <pic:cNvPicPr>
+                      <a:picLocks noChangeAspect="1" noChangeArrowheads="1"/>
+                    </pic:cNvPicPr>
+                  </pic:nvPicPr>
+                  <pic:blipFill>
+                    <a:blip r:embed="rId12">
+                      <a:extLst>
+                        <a:ext uri="{28A0092B-C50C-407E-A947-70E740481C1C}">
+                          <a14:useLocalDpi xmlns:a14="http://schemas.microsoft.com/office/drawing/2010/main" val="0"/>
+                        </a:ext>
+                      </a:extLst>
+                    </a:blip>
+                    <a:srcRect/>
+                    <a:stretch>
+                      <a:fillRect/>
+                    </a:stretch>
+                  </pic:blipFill>
+                  <pic:spPr bwMode="auto">
+                    <a:xfrm>
+                      <a:off x="0" y="0"/>
+                      <a:ext cx="5400675" cy="428625"/>
+                    </a:xfrm>
+                    <a:prstGeom prst="rect">
+                      <a:avLst/>
+                    </a:prstGeom>
+                    <a:noFill/>
+                    <a:ln>
+                      <a:noFill/>
+                    </a:ln>
+                  </pic:spPr>
+                </pic:pic>
+              </a:graphicData>
+            </a:graphic>
+          </wp:inline>
+        </w:drawing>
+      </w:r>
+      <w:r>
+        <w:rPr>
+          <w:noProof/>
+          <w:color w:val="A6A6A6" w:themeColor="background1" w:themeShade="A6"/>
+          <w:sz w:val="32"/>
+          <w:szCs w:val="32"/>
+          <w:u w:val="single"/>
+          <w:lang w:eastAsia="es-ES"/>
+        </w:rPr>
+        <w:drawing>
+          <wp:inline distT="0" distB="0" distL="0" distR="0" wp14:anchorId="7C519267" wp14:editId="7A79430A">
+            <wp:extent cx="5400675" cy="447675"/>
+            <wp:effectExtent l="0" t="0" r="9525" b="9525"/>
+            <wp:docPr id="11" name="Imagen 11" descr="C:\Users\Guillermo\AppData\Local\Microsoft\Windows\INetCache\Content.Word\2017-04-13 (23)_LI.JPG"/>
+            <wp:cNvGraphicFramePr>
+              <a:graphicFrameLocks xmlns:a="http://schemas.openxmlformats.org/drawingml/2006/main" noChangeAspect="1"/>
+            </wp:cNvGraphicFramePr>
+            <a:graphic xmlns:a="http://schemas.openxmlformats.org/drawingml/2006/main">
+              <a:graphicData uri="http://schemas.openxmlformats.org/drawingml/2006/picture">
+                <pic:pic xmlns:pic="http://schemas.openxmlformats.org/drawingml/2006/picture">
+                  <pic:nvPicPr>
+                    <pic:cNvPr id="0" name="Picture 11" descr="C:\Users\Guillermo\AppData\Local\Microsoft\Windows\INetCache\Content.Word\2017-04-13 (23)_LI.JPG"/>
+                    <pic:cNvPicPr>
+                      <a:picLocks noChangeAspect="1" noChangeArrowheads="1"/>
+                    </pic:cNvPicPr>
+                  </pic:nvPicPr>
+                  <pic:blipFill>
+                    <a:blip r:embed="rId13">
+                      <a:extLst>
+                        <a:ext uri="{28A0092B-C50C-407E-A947-70E740481C1C}">
+                          <a14:useLocalDpi xmlns:a14="http://schemas.microsoft.com/office/drawing/2010/main" val="0"/>
+                        </a:ext>
+                      </a:extLst>
+                    </a:blip>
+                    <a:srcRect/>
+                    <a:stretch>
+                      <a:fillRect/>
+                    </a:stretch>
+                  </pic:blipFill>
+                  <pic:spPr bwMode="auto">
+                    <a:xfrm>
+                      <a:off x="0" y="0"/>
+                      <a:ext cx="5400675" cy="447675"/>
+                    </a:xfrm>
+                    <a:prstGeom prst="rect">
+                      <a:avLst/>
+                    </a:prstGeom>
+                    <a:noFill/>
+                    <a:ln>
+                      <a:noFill/>
+                    </a:ln>
+                  </pic:spPr>
+                </pic:pic>
+              </a:graphicData>
+            </a:graphic>
+          </wp:inline>
+        </w:drawing>
+      </w:r>
+    </w:p>
+    <w:p>
+      <w:pPr>
+        <w:pStyle w:val="Prrafodelista"/>
+        <w:rPr>
+          <w:color w:val="A6A6A6" w:themeColor="background1" w:themeShade="A6"/>
+          <w:sz w:val="32"/>
+          <w:szCs w:val="32"/>
+          <w:u w:val="single"/>
+        </w:rPr>
+      </w:pPr>
+    </w:p>
+    <w:p>
+      <w:pPr>
+        <w:pStyle w:val="Prrafodelista"/>
+        <w:numPr>
+          <w:ilvl w:val="0"/>
+          <w:numId w:val="20"/>
+        </w:numPr>
+        <w:rPr>
+          <w:color w:val="A6A6A6" w:themeColor="background1" w:themeShade="A6"/>
+          <w:sz w:val="32"/>
+          <w:szCs w:val="32"/>
+          <w:u w:val="single"/>
+        </w:rPr>
+      </w:pPr>
+      <w:r>
+        <w:rPr>
+          <w:color w:val="000000" w:themeColor="text1"/>
+          <w:sz w:val="24"/>
+          <w:szCs w:val="24"/>
+        </w:rPr>
+        <w:t>Faltas.c:</w:t>
+      </w:r>
+    </w:p>
+    <w:p>
+      <w:pPr>
+        <w:pStyle w:val="Prrafodelista"/>
+        <w:rPr>
+          <w:color w:val="A6A6A6" w:themeColor="background1" w:themeShade="A6"/>
+          <w:sz w:val="32"/>
+          <w:szCs w:val="32"/>
+          <w:u w:val="single"/>
+        </w:rPr>
+      </w:pPr>
+    </w:p>
+    <w:p>
+      <w:pPr>
+        <w:pStyle w:val="Prrafodelista"/>
+        <w:rPr>
+          <w:color w:val="A6A6A6" w:themeColor="background1" w:themeShade="A6"/>
+          <w:sz w:val="32"/>
+          <w:szCs w:val="32"/>
+          <w:u w:val="single"/>
+        </w:rPr>
+      </w:pPr>
+      <w:r>
+        <w:rPr>
+          <w:noProof/>
+          <w:color w:val="A6A6A6" w:themeColor="background1" w:themeShade="A6"/>
+          <w:sz w:val="32"/>
+          <w:szCs w:val="32"/>
+          <w:u w:val="single"/>
+          <w:lang w:eastAsia="es-ES"/>
+        </w:rPr>
+        <w:drawing>
+          <wp:inline distT="0" distB="0" distL="0" distR="0" wp14:anchorId="17030308" wp14:editId="2CC6A294">
+            <wp:extent cx="5400675" cy="1257300"/>
+            <wp:effectExtent l="0" t="0" r="9525" b="0"/>
+            <wp:docPr id="3" name="Imagen 3" descr="C:\Users\Guillermo\AppData\Local\Microsoft\Windows\INetCache\Content.Word\2017-04-14 (6).png"/>
+            <wp:cNvGraphicFramePr>
+              <a:graphicFrameLocks xmlns:a="http://schemas.openxmlformats.org/drawingml/2006/main" noChangeAspect="1"/>
+            </wp:cNvGraphicFramePr>
+            <a:graphic xmlns:a="http://schemas.openxmlformats.org/drawingml/2006/main">
+              <a:graphicData uri="http://schemas.openxmlformats.org/drawingml/2006/picture">
+                <pic:pic xmlns:pic="http://schemas.openxmlformats.org/drawingml/2006/picture">
+                  <pic:nvPicPr>
+                    <pic:cNvPr id="0" name="Picture 1" descr="C:\Users\Guillermo\AppData\Local\Microsoft\Windows\INetCache\Content.Word\2017-04-14 (6).png"/>
+                    <pic:cNvPicPr>
+                      <a:picLocks noChangeAspect="1" noChangeArrowheads="1"/>
+                    </pic:cNvPicPr>
+                  </pic:nvPicPr>
+                  <pic:blipFill>
+                    <a:blip r:embed="rId14">
+                      <a:extLst>
+                        <a:ext uri="{28A0092B-C50C-407E-A947-70E740481C1C}">
+                          <a14:useLocalDpi xmlns:a14="http://schemas.microsoft.com/office/drawing/2010/main" val="0"/>
+                        </a:ext>
+                      </a:extLst>
+                    </a:blip>
+                    <a:srcRect/>
+                    <a:stretch>
+                      <a:fillRect/>
+                    </a:stretch>
+                  </pic:blipFill>
+                  <pic:spPr bwMode="auto">
+                    <a:xfrm>
+                      <a:off x="0" y="0"/>
+                      <a:ext cx="5400675" cy="1257300"/>
+                    </a:xfrm>
+                    <a:prstGeom prst="rect">
+                      <a:avLst/>
+                    </a:prstGeom>
+                    <a:noFill/>
+                    <a:ln>
+                      <a:noFill/>
+                    </a:ln>
+                  </pic:spPr>
+                </pic:pic>
+              </a:graphicData>
+            </a:graphic>
+          </wp:inline>
+        </w:drawing>
+      </w:r>
+    </w:p>
+    <w:p/>
+    <w:p>
+      <w:pPr>
+        <w:pStyle w:val="Prrafodelista"/>
+        <w:numPr>
+          <w:ilvl w:val="0"/>
+          <w:numId w:val="21"/>
+        </w:numPr>
+        <w:rPr>
+          <w:sz w:val="24"/>
+          <w:szCs w:val="24"/>
+          <w:u w:val="single"/>
+        </w:rPr>
+      </w:pPr>
+      <w:r>
+        <w:rPr>
+          <w:sz w:val="24"/>
+          <w:szCs w:val="24"/>
+          <w:u w:val="single"/>
+        </w:rPr>
+        <w:t>Complejidad ciclomática por archivo:</w:t>
+      </w:r>
+    </w:p>
+    <w:p>
+      <w:pPr>
+        <w:pStyle w:val="Prrafodelista"/>
+        <w:rPr>
+          <w:sz w:val="24"/>
+          <w:szCs w:val="24"/>
+          <w:u w:val="single"/>
+        </w:rPr>
+      </w:pPr>
+    </w:p>
+    <w:p>
+      <w:pPr>
+        <w:pStyle w:val="Prrafodelista"/>
+        <w:rPr>
+          <w:sz w:val="24"/>
+          <w:szCs w:val="24"/>
+          <w:u w:val="single"/>
+        </w:rPr>
+      </w:pPr>
+      <w:r>
+        <w:rPr>
+          <w:noProof/>
+          <w:sz w:val="24"/>
+          <w:szCs w:val="24"/>
+          <w:lang w:eastAsia="es-ES"/>
+        </w:rPr>
+        <w:drawing>
+          <wp:inline distT="0" distB="0" distL="0" distR="0" wp14:anchorId="0B472261" wp14:editId="424DE345">
+            <wp:extent cx="5400675" cy="2933700"/>
+            <wp:effectExtent l="0" t="0" r="9525" b="0"/>
+            <wp:docPr id="5" name="Imagen 5" descr="C:\Users\Guillermo\AppData\Local\Microsoft\Windows\INetCache\Content.Word\2017-04-14 (5).png"/>
+            <wp:cNvGraphicFramePr>
+              <a:graphicFrameLocks xmlns:a="http://schemas.openxmlformats.org/drawingml/2006/main" noChangeAspect="1"/>
+            </wp:cNvGraphicFramePr>
+            <a:graphic xmlns:a="http://schemas.openxmlformats.org/drawingml/2006/main">
+              <a:graphicData uri="http://schemas.openxmlformats.org/drawingml/2006/picture">
+                <pic:pic xmlns:pic="http://schemas.openxmlformats.org/drawingml/2006/picture">
+                  <pic:nvPicPr>
+                    <pic:cNvPr id="0" name="Picture 2" descr="C:\Users\Guillermo\AppData\Local\Microsoft\Windows\INetCache\Content.Word\2017-04-14 (5).png"/>
+                    <pic:cNvPicPr>
+                      <a:picLocks noChangeAspect="1" noChangeArrowheads="1"/>
+                    </pic:cNvPicPr>
+                  </pic:nvPicPr>
+                  <pic:blipFill>
+                    <a:blip r:embed="rId15">
+                      <a:extLst>
+                        <a:ext uri="{28A0092B-C50C-407E-A947-70E740481C1C}">
+                          <a14:useLocalDpi xmlns:a14="http://schemas.microsoft.com/office/drawing/2010/main" val="0"/>
+                        </a:ext>
+                      </a:extLst>
+                    </a:blip>
+                    <a:srcRect/>
+                    <a:stretch>
+                      <a:fillRect/>
+                    </a:stretch>
+                  </pic:blipFill>
+                  <pic:spPr bwMode="auto">
+                    <a:xfrm>
+                      <a:off x="0" y="0"/>
+                      <a:ext cx="5400675" cy="2933700"/>
+                    </a:xfrm>
+                    <a:prstGeom prst="rect">
+                      <a:avLst/>
+                    </a:prstGeom>
+                    <a:noFill/>
+                    <a:ln>
+                      <a:noFill/>
+                    </a:ln>
+                  </pic:spPr>
+                </pic:pic>
+              </a:graphicData>
+            </a:graphic>
+          </wp:inline>
+        </w:drawing>
+      </w:r>
     </w:p>
     <w:p>
       <w:pPr>
@@ -2453,38 +3829,652 @@
           <w:b/>
           <w:sz w:val="72"/>
           <w:szCs w:val="72"/>
-          <w:u w:val="single"/>
-        </w:rPr>
-      </w:pPr>
-    </w:p>
-    <w:p>
-      <w:pPr>
-        <w:pStyle w:val="Ttulo1"/>
+        </w:rPr>
+      </w:pPr>
+    </w:p>
+    <w:p>
+      <w:pPr>
         <w:jc w:val="center"/>
         <w:rPr>
           <w:b/>
-          <w:sz w:val="72"/>
-          <w:szCs w:val="72"/>
-          <w:u w:val="single"/>
-        </w:rPr>
-      </w:pPr>
-    </w:p>
-    <w:p>
-      <w:pPr>
-        <w:pStyle w:val="Ttulo1"/>
+          <w:sz w:val="40"/>
+          <w:szCs w:val="40"/>
+          <w:u w:val="single"/>
+        </w:rPr>
+      </w:pPr>
+      <w:r>
+        <w:rPr>
+          <w:b/>
+          <w:sz w:val="40"/>
+          <w:szCs w:val="40"/>
+          <w:u w:val="single"/>
+        </w:rPr>
+        <w:t>Diagramas de flujo</w:t>
+      </w:r>
+    </w:p>
+    <w:p>
+      <w:pPr>
+        <w:pStyle w:val="Standard"/>
+      </w:pPr>
+      <w:r>
+        <w:t>Es posible dividir el software en diagramas de flujo que aclaren el funcionamiento de todas y cada una de las funciones del mismo, pero de dada la complejidad y longitud de todos ellos se ha preferido mantenerlos al margen de esta documentación, salvo un par de ejemplos</w:t>
+      </w:r>
+      <w:r>
+        <w:t>, que es posible mostrar en una única página de forma legible</w:t>
+      </w:r>
+      <w:r>
+        <w:t>.</w:t>
+      </w:r>
+    </w:p>
+    <w:p>
+      <w:pPr>
+        <w:pStyle w:val="Standard"/>
+      </w:pPr>
+    </w:p>
+    <w:p>
+      <w:pPr>
+        <w:pStyle w:val="Standard"/>
+        <w:rPr>
+          <w:color w:val="000000"/>
+        </w:rPr>
+      </w:pPr>
+      <w:r>
+        <w:rPr>
+          <w:sz w:val="21"/>
+        </w:rPr>
+        <w:t xml:space="preserve">Cualquiera que necesite los diagramas de alguna función en concreto o de todo el software, debe escribir un correo con el asunto &lt;Diagramas Liga&gt; a la dirección de correo electrónico: </w:t>
+      </w:r>
+      <w:hyperlink r:id="rId16" w:history="1">
+        <w:r>
+          <w:rPr>
+            <w:rStyle w:val="Hipervnculo"/>
+            <w:color w:val="auto"/>
+          </w:rPr>
+          <w:t>guille.girongarcia@alum.uca.es</w:t>
+        </w:r>
+      </w:hyperlink>
+      <w:r>
+        <w:rPr>
+          <w:rFonts w:ascii="Arial" w:hAnsi="Arial" w:cs="Arial"/>
+          <w:color w:val="000000"/>
+        </w:rPr>
+        <w:t xml:space="preserve">, </w:t>
+      </w:r>
+      <w:r>
+        <w:rPr>
+          <w:color w:val="000000"/>
+        </w:rPr>
+        <w:t>especificando cuales quiere o si los quiere todo, y el formato de imagen que necesite.</w:t>
+      </w:r>
+    </w:p>
+    <w:p>
+      <w:pPr>
+        <w:pStyle w:val="Standard"/>
+        <w:rPr>
+          <w:color w:val="000000"/>
+        </w:rPr>
+      </w:pPr>
+    </w:p>
+    <w:p>
+      <w:pPr>
+        <w:pStyle w:val="Standard"/>
+      </w:pPr>
+      <w:r>
+        <w:rPr>
+          <w:color w:val="000000"/>
+        </w:rPr>
+        <w:t xml:space="preserve">También es posible encontrarlos en formato .png a resolución 720p en el adjunto comprimido con algunas versiones del software. </w:t>
+      </w:r>
+    </w:p>
+    <w:p>
+      <w:pPr>
+        <w:pStyle w:val="Standard"/>
+      </w:pPr>
+    </w:p>
+    <w:p>
+      <w:pPr>
+        <w:pStyle w:val="Standard"/>
+        <w:rPr>
+          <w:color w:val="000000"/>
+        </w:rPr>
+      </w:pPr>
+      <w:r>
+        <w:rPr>
+          <w:color w:val="000000"/>
+        </w:rPr>
+        <w:t>Ejemplos:</w:t>
+      </w:r>
+    </w:p>
+    <w:p>
+      <w:pPr>
+        <w:pStyle w:val="Standard"/>
+        <w:rPr>
+          <w:color w:val="000000"/>
+        </w:rPr>
+      </w:pPr>
+    </w:p>
+    <w:p>
+      <w:pPr>
+        <w:pStyle w:val="Standard"/>
+        <w:rPr>
+          <w:color w:val="000000"/>
+        </w:rPr>
+      </w:pPr>
+      <w:r>
+        <w:rPr>
+          <w:color w:val="000000"/>
+        </w:rPr>
+        <w:t>Función leer_horarios en horarios.c:</w:t>
+      </w:r>
+    </w:p>
+    <w:p>
+      <w:pPr>
+        <w:pStyle w:val="Standard"/>
+        <w:rPr>
+          <w:color w:val="000000"/>
+        </w:rPr>
+      </w:pPr>
+    </w:p>
+    <w:p>
+      <w:pPr>
+        <w:pStyle w:val="Standard"/>
         <w:jc w:val="center"/>
         <w:rPr>
+          <w:color w:val="000000"/>
+        </w:rPr>
+      </w:pPr>
+      <w:r>
+        <w:rPr>
+          <w:noProof/>
+          <w:color w:val="000000"/>
+          <w:lang w:eastAsia="es-ES" w:bidi="ar-SA"/>
+        </w:rPr>
+        <w:drawing>
+          <wp:inline distT="0" distB="0" distL="0" distR="0" wp14:anchorId="361EAB43" wp14:editId="04EEC6D9">
+            <wp:extent cx="5048250" cy="4656499"/>
+            <wp:effectExtent l="0" t="0" r="0" b="0"/>
+            <wp:docPr id="6" name="Imagen 6" descr="C:\Users\Guillermo\AppData\Local\Microsoft\Windows\INetCache\Content.Word\2017-04-13 (11).png"/>
+            <wp:cNvGraphicFramePr>
+              <a:graphicFrameLocks xmlns:a="http://schemas.openxmlformats.org/drawingml/2006/main" noChangeAspect="1"/>
+            </wp:cNvGraphicFramePr>
+            <a:graphic xmlns:a="http://schemas.openxmlformats.org/drawingml/2006/main">
+              <a:graphicData uri="http://schemas.openxmlformats.org/drawingml/2006/picture">
+                <pic:pic xmlns:pic="http://schemas.openxmlformats.org/drawingml/2006/picture">
+                  <pic:nvPicPr>
+                    <pic:cNvPr id="0" name="Picture 3" descr="C:\Users\Guillermo\AppData\Local\Microsoft\Windows\INetCache\Content.Word\2017-04-13 (11).png"/>
+                    <pic:cNvPicPr>
+                      <a:picLocks noChangeAspect="1" noChangeArrowheads="1"/>
+                    </pic:cNvPicPr>
+                  </pic:nvPicPr>
+                  <pic:blipFill>
+                    <a:blip r:embed="rId17">
+                      <a:extLst>
+                        <a:ext uri="{28A0092B-C50C-407E-A947-70E740481C1C}">
+                          <a14:useLocalDpi xmlns:a14="http://schemas.microsoft.com/office/drawing/2010/main" val="0"/>
+                        </a:ext>
+                      </a:extLst>
+                    </a:blip>
+                    <a:srcRect/>
+                    <a:stretch>
+                      <a:fillRect/>
+                    </a:stretch>
+                  </pic:blipFill>
+                  <pic:spPr bwMode="auto">
+                    <a:xfrm>
+                      <a:off x="0" y="0"/>
+                      <a:ext cx="5062439" cy="4669587"/>
+                    </a:xfrm>
+                    <a:prstGeom prst="rect">
+                      <a:avLst/>
+                    </a:prstGeom>
+                    <a:noFill/>
+                    <a:ln>
+                      <a:noFill/>
+                    </a:ln>
+                  </pic:spPr>
+                </pic:pic>
+              </a:graphicData>
+            </a:graphic>
+          </wp:inline>
+        </w:drawing>
+      </w:r>
+    </w:p>
+    <w:p>
+      <w:pPr>
+        <w:rPr>
+          <w:sz w:val="24"/>
+          <w:szCs w:val="24"/>
+        </w:rPr>
+      </w:pPr>
+    </w:p>
+    <w:p>
+      <w:pPr>
+        <w:rPr>
+          <w:sz w:val="24"/>
+          <w:szCs w:val="24"/>
+        </w:rPr>
+      </w:pPr>
+      <w:r>
+        <w:rPr>
+          <w:sz w:val="24"/>
+          <w:szCs w:val="24"/>
+        </w:rPr>
+        <w:lastRenderedPageBreak/>
+        <w:t>Función listar_alumnos en alumnos.c:</w:t>
+      </w:r>
+    </w:p>
+    <w:p>
+      <w:pPr>
+        <w:jc w:val="center"/>
+        <w:rPr>
           <w:b/>
-          <w:sz w:val="72"/>
-          <w:szCs w:val="72"/>
-          <w:u w:val="single"/>
-        </w:rPr>
-      </w:pPr>
-    </w:p>
-    <w:p>
-      <w:pPr>
-        <w:pStyle w:val="Ttulo5"/>
-      </w:pPr>
+          <w:sz w:val="40"/>
+          <w:szCs w:val="40"/>
+          <w:u w:val="single"/>
+        </w:rPr>
+      </w:pPr>
+      <w:r>
+        <w:rPr>
+          <w:noProof/>
+          <w:sz w:val="24"/>
+          <w:szCs w:val="24"/>
+          <w:lang w:eastAsia="es-ES"/>
+        </w:rPr>
+        <w:drawing>
+          <wp:inline distT="0" distB="0" distL="0" distR="0" wp14:anchorId="6BCE137C" wp14:editId="6A9FA618">
+            <wp:extent cx="3257550" cy="2724150"/>
+            <wp:effectExtent l="0" t="0" r="0" b="0"/>
+            <wp:docPr id="8" name="Imagen 8" descr="C:\Users\Guillermo\AppData\Local\Microsoft\Windows\INetCache\Content.Word\2017-04-13 (24).png"/>
+            <wp:cNvGraphicFramePr>
+              <a:graphicFrameLocks xmlns:a="http://schemas.openxmlformats.org/drawingml/2006/main" noChangeAspect="1"/>
+            </wp:cNvGraphicFramePr>
+            <a:graphic xmlns:a="http://schemas.openxmlformats.org/drawingml/2006/main">
+              <a:graphicData uri="http://schemas.openxmlformats.org/drawingml/2006/picture">
+                <pic:pic xmlns:pic="http://schemas.openxmlformats.org/drawingml/2006/picture">
+                  <pic:nvPicPr>
+                    <pic:cNvPr id="0" name="Picture 4" descr="C:\Users\Guillermo\AppData\Local\Microsoft\Windows\INetCache\Content.Word\2017-04-13 (24).png"/>
+                    <pic:cNvPicPr>
+                      <a:picLocks noChangeAspect="1" noChangeArrowheads="1"/>
+                    </pic:cNvPicPr>
+                  </pic:nvPicPr>
+                  <pic:blipFill>
+                    <a:blip r:embed="rId18">
+                      <a:extLst>
+                        <a:ext uri="{28A0092B-C50C-407E-A947-70E740481C1C}">
+                          <a14:useLocalDpi xmlns:a14="http://schemas.microsoft.com/office/drawing/2010/main" val="0"/>
+                        </a:ext>
+                      </a:extLst>
+                    </a:blip>
+                    <a:srcRect/>
+                    <a:stretch>
+                      <a:fillRect/>
+                    </a:stretch>
+                  </pic:blipFill>
+                  <pic:spPr bwMode="auto">
+                    <a:xfrm>
+                      <a:off x="0" y="0"/>
+                      <a:ext cx="3257550" cy="2724150"/>
+                    </a:xfrm>
+                    <a:prstGeom prst="rect">
+                      <a:avLst/>
+                    </a:prstGeom>
+                    <a:noFill/>
+                    <a:ln>
+                      <a:noFill/>
+                    </a:ln>
+                  </pic:spPr>
+                </pic:pic>
+              </a:graphicData>
+            </a:graphic>
+          </wp:inline>
+        </w:drawing>
+      </w:r>
+    </w:p>
+    <w:p>
+      <w:pPr>
+        <w:rPr>
+          <w:b/>
+          <w:i/>
+          <w:sz w:val="24"/>
+          <w:szCs w:val="24"/>
+        </w:rPr>
+      </w:pPr>
+    </w:p>
+    <w:p>
+      <w:pPr>
+        <w:rPr>
+          <w:sz w:val="24"/>
+          <w:szCs w:val="24"/>
+        </w:rPr>
+      </w:pPr>
+      <w:r>
+        <w:rPr>
+          <w:sz w:val="24"/>
+          <w:szCs w:val="24"/>
+        </w:rPr>
+        <w:t>Función print_calificaciones_por_alumnos</w:t>
+      </w:r>
+      <w:r>
+        <w:rPr>
+          <w:sz w:val="24"/>
+          <w:szCs w:val="24"/>
+        </w:rPr>
+        <w:t xml:space="preserve"> en calificaciones.c:</w:t>
+      </w:r>
+    </w:p>
+    <w:p>
+      <w:pPr>
+        <w:jc w:val="center"/>
+        <w:rPr>
+          <w:b/>
+          <w:sz w:val="40"/>
+          <w:szCs w:val="40"/>
+          <w:u w:val="single"/>
+        </w:rPr>
+      </w:pPr>
+      <w:r>
+        <w:rPr>
+          <w:b/>
+          <w:noProof/>
+          <w:sz w:val="40"/>
+          <w:szCs w:val="40"/>
+          <w:u w:val="single"/>
+          <w:lang w:eastAsia="es-ES"/>
+        </w:rPr>
+        <w:drawing>
+          <wp:inline distT="0" distB="0" distL="0" distR="0" wp14:anchorId="7C809D76" wp14:editId="735257FA">
+            <wp:extent cx="5400675" cy="2847975"/>
+            <wp:effectExtent l="0" t="0" r="9525" b="9525"/>
+            <wp:docPr id="14" name="Imagen 14" descr="C:\Users\Guillermo\AppData\Local\Microsoft\Windows\INetCache\Content.Word\2017-04-13 (39).png"/>
+            <wp:cNvGraphicFramePr>
+              <a:graphicFrameLocks xmlns:a="http://schemas.openxmlformats.org/drawingml/2006/main" noChangeAspect="1"/>
+            </wp:cNvGraphicFramePr>
+            <a:graphic xmlns:a="http://schemas.openxmlformats.org/drawingml/2006/main">
+              <a:graphicData uri="http://schemas.openxmlformats.org/drawingml/2006/picture">
+                <pic:pic xmlns:pic="http://schemas.openxmlformats.org/drawingml/2006/picture">
+                  <pic:nvPicPr>
+                    <pic:cNvPr id="0" name="Picture 5" descr="C:\Users\Guillermo\AppData\Local\Microsoft\Windows\INetCache\Content.Word\2017-04-13 (39).png"/>
+                    <pic:cNvPicPr>
+                      <a:picLocks noChangeAspect="1" noChangeArrowheads="1"/>
+                    </pic:cNvPicPr>
+                  </pic:nvPicPr>
+                  <pic:blipFill>
+                    <a:blip r:embed="rId19">
+                      <a:extLst>
+                        <a:ext uri="{28A0092B-C50C-407E-A947-70E740481C1C}">
+                          <a14:useLocalDpi xmlns:a14="http://schemas.microsoft.com/office/drawing/2010/main" val="0"/>
+                        </a:ext>
+                      </a:extLst>
+                    </a:blip>
+                    <a:srcRect/>
+                    <a:stretch>
+                      <a:fillRect/>
+                    </a:stretch>
+                  </pic:blipFill>
+                  <pic:spPr bwMode="auto">
+                    <a:xfrm>
+                      <a:off x="0" y="0"/>
+                      <a:ext cx="5400675" cy="2847975"/>
+                    </a:xfrm>
+                    <a:prstGeom prst="rect">
+                      <a:avLst/>
+                    </a:prstGeom>
+                    <a:noFill/>
+                    <a:ln>
+                      <a:noFill/>
+                    </a:ln>
+                  </pic:spPr>
+                </pic:pic>
+              </a:graphicData>
+            </a:graphic>
+          </wp:inline>
+        </w:drawing>
+      </w:r>
+    </w:p>
+    <w:p>
+      <w:pPr>
+        <w:jc w:val="center"/>
+        <w:rPr>
+          <w:b/>
+          <w:sz w:val="40"/>
+          <w:szCs w:val="40"/>
+          <w:u w:val="single"/>
+        </w:rPr>
+      </w:pPr>
+    </w:p>
+    <w:p>
+      <w:pPr>
+        <w:jc w:val="center"/>
+        <w:rPr>
+          <w:sz w:val="40"/>
+          <w:szCs w:val="40"/>
+          <w:u w:val="single"/>
+        </w:rPr>
+      </w:pPr>
+      <w:r>
+        <w:rPr>
+          <w:sz w:val="40"/>
+          <w:szCs w:val="40"/>
+          <w:u w:val="single"/>
+        </w:rPr>
+        <w:t>Pruebas de software</w:t>
+      </w:r>
+    </w:p>
+    <w:p>
+      <w:pPr>
+        <w:rPr>
+          <w:sz w:val="24"/>
+          <w:szCs w:val="24"/>
+        </w:rPr>
+      </w:pPr>
+      <w:r>
+        <w:rPr>
+          <w:sz w:val="24"/>
+          <w:szCs w:val="24"/>
+        </w:rPr>
+        <w:t>Para comprobar el software realizado y hasta donde llega su funcionalidad le hemos realizado una batería de pruebas, consistentes en múltiples ejecuciones, por distintos usuarios, en los que cada uno ha utilizado el software con normalidad y por otro lado ha introducido valores limites que comprueben las restricciones del programa frente a fallos cometidos por el usuario, y los resultados han sido:</w:t>
+      </w:r>
+    </w:p>
+    <w:p>
+      <w:pPr>
+        <w:pStyle w:val="Prrafodelista"/>
+        <w:numPr>
+          <w:ilvl w:val="0"/>
+          <w:numId w:val="21"/>
+        </w:numPr>
+        <w:rPr>
+          <w:sz w:val="24"/>
+          <w:szCs w:val="24"/>
+        </w:rPr>
+      </w:pPr>
+      <w:r>
+        <w:rPr>
+          <w:sz w:val="24"/>
+          <w:szCs w:val="24"/>
+        </w:rPr>
+        <w:lastRenderedPageBreak/>
+        <w:t>Main.c:</w:t>
+      </w:r>
+    </w:p>
+    <w:p>
+      <w:pPr>
+        <w:pStyle w:val="Prrafodelista"/>
+        <w:numPr>
+          <w:ilvl w:val="0"/>
+          <w:numId w:val="21"/>
+        </w:numPr>
+        <w:rPr>
+          <w:sz w:val="24"/>
+          <w:szCs w:val="24"/>
+        </w:rPr>
+      </w:pPr>
+      <w:r>
+        <w:rPr>
+          <w:sz w:val="24"/>
+          <w:szCs w:val="24"/>
+        </w:rPr>
+        <w:t>Materias.c:</w:t>
+      </w:r>
+    </w:p>
+    <w:p>
+      <w:pPr>
+        <w:pStyle w:val="Prrafodelista"/>
+        <w:numPr>
+          <w:ilvl w:val="0"/>
+          <w:numId w:val="21"/>
+        </w:numPr>
+        <w:rPr>
+          <w:sz w:val="24"/>
+          <w:szCs w:val="24"/>
+        </w:rPr>
+      </w:pPr>
+      <w:r>
+        <w:rPr>
+          <w:sz w:val="24"/>
+          <w:szCs w:val="24"/>
+        </w:rPr>
+        <w:t>Horarios.c:</w:t>
+      </w:r>
+    </w:p>
+    <w:p>
+      <w:pPr>
+        <w:pStyle w:val="Prrafodelista"/>
+        <w:numPr>
+          <w:ilvl w:val="0"/>
+          <w:numId w:val="21"/>
+        </w:numPr>
+        <w:rPr>
+          <w:sz w:val="24"/>
+          <w:szCs w:val="24"/>
+        </w:rPr>
+      </w:pPr>
+      <w:r>
+        <w:rPr>
+          <w:sz w:val="24"/>
+          <w:szCs w:val="24"/>
+        </w:rPr>
+        <w:t>Calificaciones.c:</w:t>
+      </w:r>
+    </w:p>
+    <w:p>
+      <w:pPr>
+        <w:pStyle w:val="Prrafodelista"/>
+        <w:numPr>
+          <w:ilvl w:val="0"/>
+          <w:numId w:val="21"/>
+        </w:numPr>
+        <w:rPr>
+          <w:sz w:val="24"/>
+          <w:szCs w:val="24"/>
+        </w:rPr>
+      </w:pPr>
+      <w:r>
+        <w:rPr>
+          <w:sz w:val="24"/>
+          <w:szCs w:val="24"/>
+        </w:rPr>
+        <w:t>Auxiliar.c:</w:t>
+      </w:r>
+    </w:p>
+    <w:p>
+      <w:pPr>
+        <w:pStyle w:val="Prrafodelista"/>
+        <w:numPr>
+          <w:ilvl w:val="0"/>
+          <w:numId w:val="21"/>
+        </w:numPr>
+        <w:rPr>
+          <w:sz w:val="24"/>
+          <w:szCs w:val="24"/>
+        </w:rPr>
+      </w:pPr>
+      <w:r>
+        <w:rPr>
+          <w:sz w:val="24"/>
+          <w:szCs w:val="24"/>
+        </w:rPr>
+        <w:t>Alumnos.c:</w:t>
+      </w:r>
+    </w:p>
+    <w:p>
+      <w:pPr>
+        <w:pStyle w:val="Prrafodelista"/>
+        <w:numPr>
+          <w:ilvl w:val="0"/>
+          <w:numId w:val="21"/>
+        </w:numPr>
+        <w:rPr>
+          <w:sz w:val="24"/>
+          <w:szCs w:val="24"/>
+        </w:rPr>
+      </w:pPr>
+      <w:r>
+        <w:rPr>
+          <w:sz w:val="24"/>
+          <w:szCs w:val="24"/>
+        </w:rPr>
+        <w:t>Usuarios.c:</w:t>
+      </w:r>
+    </w:p>
+    <w:p>
+      <w:pPr>
+        <w:pStyle w:val="Prrafodelista"/>
+        <w:numPr>
+          <w:ilvl w:val="0"/>
+          <w:numId w:val="21"/>
+        </w:numPr>
+        <w:rPr>
+          <w:sz w:val="24"/>
+          <w:szCs w:val="24"/>
+        </w:rPr>
+      </w:pPr>
+      <w:r>
+        <w:rPr>
+          <w:sz w:val="24"/>
+          <w:szCs w:val="24"/>
+        </w:rPr>
+        <w:t>Matrículas.c:</w:t>
+      </w:r>
+    </w:p>
+    <w:p>
+      <w:pPr>
+        <w:pStyle w:val="Prrafodelista"/>
+        <w:numPr>
+          <w:ilvl w:val="0"/>
+          <w:numId w:val="21"/>
+        </w:numPr>
+        <w:rPr>
+          <w:sz w:val="24"/>
+          <w:szCs w:val="24"/>
+        </w:rPr>
+      </w:pPr>
+      <w:r>
+        <w:rPr>
+          <w:sz w:val="24"/>
+          <w:szCs w:val="24"/>
+        </w:rPr>
+        <w:t>Faltas.c:</w:t>
+      </w:r>
+    </w:p>
+    <w:p>
+      <w:pPr>
+        <w:pStyle w:val="Prrafodelista"/>
+        <w:rPr>
+          <w:sz w:val="24"/>
+          <w:szCs w:val="24"/>
+        </w:rPr>
+      </w:pPr>
+    </w:p>
+    <w:p>
+      <w:pPr>
+        <w:pStyle w:val="Prrafodelista"/>
+        <w:rPr>
+          <w:sz w:val="24"/>
+          <w:szCs w:val="24"/>
+        </w:rPr>
+      </w:pPr>
+      <w:bookmarkStart w:id="6" w:name="_GoBack"/>
+      <w:bookmarkEnd w:id="6"/>
     </w:p>
     <w:sectPr>
       <w:pgSz w:w="11906" w:h="16838"/>
@@ -2497,7 +4487,7 @@
 </file>
 
 <file path=word/numbering.xml><?xml version="1.0" encoding="utf-8"?>
-<w:numbering xmlns:wpc="http://schemas.microsoft.com/office/word/2010/wordprocessingCanvas" xmlns:cx="http://schemas.microsoft.com/office/drawing/2014/chartex" xmlns:cx1="http://schemas.microsoft.com/office/drawing/2015/9/8/chartex" xmlns:cx2="http://schemas.microsoft.com/office/drawing/2015/10/21/chartex" xmlns:cx3="http://schemas.microsoft.com/office/drawing/2016/5/9/chartex" xmlns:cx4="http://schemas.microsoft.com/office/drawing/2016/5/10/chartex" xmlns:cx5="http://schemas.microsoft.com/office/drawing/2016/5/11/chartex" xmlns:mc="http://schemas.openxmlformats.org/markup-compatibility/2006" xmlns:o="urn:schemas-microsoft-com:office:office" xmlns:r="http://schemas.openxmlformats.org/officeDocument/2006/relationships" xmlns:m="http://schemas.openxmlformats.org/officeDocument/2006/math" xmlns:v="urn:schemas-microsoft-com:vml" xmlns:wp14="http://schemas.microsoft.com/office/word/2010/wordprocessingDrawing" xmlns:wp="http://schemas.openxmlformats.org/drawingml/2006/wordprocessingDrawing" xmlns:w10="urn:schemas-microsoft-com:office:word" xmlns:w="http://schemas.openxmlformats.org/wordprocessingml/2006/main" xmlns:w14="http://schemas.microsoft.com/office/word/2010/wordml" xmlns:w15="http://schemas.microsoft.com/office/word/2012/wordml" xmlns:w16se="http://schemas.microsoft.com/office/word/2015/wordml/symex" xmlns:wpg="http://schemas.microsoft.com/office/word/2010/wordprocessingGroup" xmlns:wpi="http://schemas.microsoft.com/office/word/2010/wordprocessingInk" xmlns:wne="http://schemas.microsoft.com/office/word/2006/wordml" xmlns:wps="http://schemas.microsoft.com/office/word/2010/wordprocessingShape" mc:Ignorable="w14 w15 w16se wp14">
+<w:numbering xmlns:wpc="http://schemas.microsoft.com/office/word/2010/wordprocessingCanvas" xmlns:cx="http://schemas.microsoft.com/office/drawing/2014/chartex" xmlns:cx1="http://schemas.microsoft.com/office/drawing/2015/9/8/chartex" xmlns:cx2="http://schemas.microsoft.com/office/drawing/2015/10/21/chartex" xmlns:cx3="http://schemas.microsoft.com/office/drawing/2016/5/9/chartex" xmlns:cx4="http://schemas.microsoft.com/office/drawing/2016/5/10/chartex" xmlns:cx5="http://schemas.microsoft.com/office/drawing/2016/5/11/chartex" xmlns:cx6="http://schemas.microsoft.com/office/drawing/2016/5/12/chartex" xmlns:cx7="http://schemas.microsoft.com/office/drawing/2016/5/13/chartex" xmlns:cx8="http://schemas.microsoft.com/office/drawing/2016/5/14/chartex" xmlns:mc="http://schemas.openxmlformats.org/markup-compatibility/2006" xmlns:o="urn:schemas-microsoft-com:office:office" xmlns:r="http://schemas.openxmlformats.org/officeDocument/2006/relationships" xmlns:m="http://schemas.openxmlformats.org/officeDocument/2006/math" xmlns:v="urn:schemas-microsoft-com:vml" xmlns:wp14="http://schemas.microsoft.com/office/word/2010/wordprocessingDrawing" xmlns:wp="http://schemas.openxmlformats.org/drawingml/2006/wordprocessingDrawing" xmlns:w10="urn:schemas-microsoft-com:office:word" xmlns:w="http://schemas.openxmlformats.org/wordprocessingml/2006/main" xmlns:w14="http://schemas.microsoft.com/office/word/2010/wordml" xmlns:w15="http://schemas.microsoft.com/office/word/2012/wordml" xmlns:w16se="http://schemas.microsoft.com/office/word/2015/wordml/symex" xmlns:wpg="http://schemas.microsoft.com/office/word/2010/wordprocessingGroup" xmlns:wpi="http://schemas.microsoft.com/office/word/2010/wordprocessingInk" xmlns:wne="http://schemas.microsoft.com/office/word/2006/wordml" xmlns:wps="http://schemas.microsoft.com/office/word/2010/wordprocessingShape" mc:Ignorable="w14 w15 w16se wp14">
   <w:abstractNum w:abstractNumId="0" w15:restartNumberingAfterBreak="0">
     <w:nsid w:val="07C003BE"/>
     <w:multiLevelType w:val="multilevel"/>
@@ -2690,6 +4680,205 @@
     </w:lvl>
   </w:abstractNum>
   <w:abstractNum w:abstractNumId="2" w15:restartNumberingAfterBreak="0">
+    <w:nsid w:val="1DB56467"/>
+    <w:multiLevelType w:val="hybridMultilevel"/>
+    <w:tmpl w:val="AD647798"/>
+    <w:lvl w:ilvl="0" w:tplc="0C0A0001">
+      <w:start w:val="1"/>
+      <w:numFmt w:val="bullet"/>
+      <w:lvlText w:val=""/>
+      <w:lvlJc w:val="left"/>
+      <w:pPr>
+        <w:ind w:left="720" w:hanging="360"/>
+      </w:pPr>
+      <w:rPr>
+        <w:rFonts w:ascii="Symbol" w:hAnsi="Symbol" w:hint="default"/>
+      </w:rPr>
+    </w:lvl>
+    <w:lvl w:ilvl="1" w:tplc="0C0A0003" w:tentative="1">
+      <w:start w:val="1"/>
+      <w:numFmt w:val="bullet"/>
+      <w:lvlText w:val="o"/>
+      <w:lvlJc w:val="left"/>
+      <w:pPr>
+        <w:ind w:left="1440" w:hanging="360"/>
+      </w:pPr>
+      <w:rPr>
+        <w:rFonts w:ascii="Courier New" w:hAnsi="Courier New" w:cs="Courier New" w:hint="default"/>
+      </w:rPr>
+    </w:lvl>
+    <w:lvl w:ilvl="2" w:tplc="0C0A0005" w:tentative="1">
+      <w:start w:val="1"/>
+      <w:numFmt w:val="bullet"/>
+      <w:lvlText w:val=""/>
+      <w:lvlJc w:val="left"/>
+      <w:pPr>
+        <w:ind w:left="2160" w:hanging="360"/>
+      </w:pPr>
+      <w:rPr>
+        <w:rFonts w:ascii="Wingdings" w:hAnsi="Wingdings" w:hint="default"/>
+      </w:rPr>
+    </w:lvl>
+    <w:lvl w:ilvl="3" w:tplc="0C0A0001" w:tentative="1">
+      <w:start w:val="1"/>
+      <w:numFmt w:val="bullet"/>
+      <w:lvlText w:val=""/>
+      <w:lvlJc w:val="left"/>
+      <w:pPr>
+        <w:ind w:left="2880" w:hanging="360"/>
+      </w:pPr>
+      <w:rPr>
+        <w:rFonts w:ascii="Symbol" w:hAnsi="Symbol" w:hint="default"/>
+      </w:rPr>
+    </w:lvl>
+    <w:lvl w:ilvl="4" w:tplc="0C0A0003" w:tentative="1">
+      <w:start w:val="1"/>
+      <w:numFmt w:val="bullet"/>
+      <w:lvlText w:val="o"/>
+      <w:lvlJc w:val="left"/>
+      <w:pPr>
+        <w:ind w:left="3600" w:hanging="360"/>
+      </w:pPr>
+      <w:rPr>
+        <w:rFonts w:ascii="Courier New" w:hAnsi="Courier New" w:cs="Courier New" w:hint="default"/>
+      </w:rPr>
+    </w:lvl>
+    <w:lvl w:ilvl="5" w:tplc="0C0A0005" w:tentative="1">
+      <w:start w:val="1"/>
+      <w:numFmt w:val="bullet"/>
+      <w:lvlText w:val=""/>
+      <w:lvlJc w:val="left"/>
+      <w:pPr>
+        <w:ind w:left="4320" w:hanging="360"/>
+      </w:pPr>
+      <w:rPr>
+        <w:rFonts w:ascii="Wingdings" w:hAnsi="Wingdings" w:hint="default"/>
+      </w:rPr>
+    </w:lvl>
+    <w:lvl w:ilvl="6" w:tplc="0C0A0001" w:tentative="1">
+      <w:start w:val="1"/>
+      <w:numFmt w:val="bullet"/>
+      <w:lvlText w:val=""/>
+      <w:lvlJc w:val="left"/>
+      <w:pPr>
+        <w:ind w:left="5040" w:hanging="360"/>
+      </w:pPr>
+      <w:rPr>
+        <w:rFonts w:ascii="Symbol" w:hAnsi="Symbol" w:hint="default"/>
+      </w:rPr>
+    </w:lvl>
+    <w:lvl w:ilvl="7" w:tplc="0C0A0003" w:tentative="1">
+      <w:start w:val="1"/>
+      <w:numFmt w:val="bullet"/>
+      <w:lvlText w:val="o"/>
+      <w:lvlJc w:val="left"/>
+      <w:pPr>
+        <w:ind w:left="5760" w:hanging="360"/>
+      </w:pPr>
+      <w:rPr>
+        <w:rFonts w:ascii="Courier New" w:hAnsi="Courier New" w:cs="Courier New" w:hint="default"/>
+      </w:rPr>
+    </w:lvl>
+    <w:lvl w:ilvl="8" w:tplc="0C0A0005" w:tentative="1">
+      <w:start w:val="1"/>
+      <w:numFmt w:val="bullet"/>
+      <w:lvlText w:val=""/>
+      <w:lvlJc w:val="left"/>
+      <w:pPr>
+        <w:ind w:left="6480" w:hanging="360"/>
+      </w:pPr>
+      <w:rPr>
+        <w:rFonts w:ascii="Wingdings" w:hAnsi="Wingdings" w:hint="default"/>
+      </w:rPr>
+    </w:lvl>
+  </w:abstractNum>
+  <w:abstractNum w:abstractNumId="3" w15:restartNumberingAfterBreak="0">
+    <w:nsid w:val="27DA1C3A"/>
+    <w:multiLevelType w:val="multilevel"/>
+    <w:tmpl w:val="3CDC3E22"/>
+    <w:lvl w:ilvl="0">
+      <w:start w:val="1"/>
+      <w:numFmt w:val="decimal"/>
+      <w:lvlText w:val="%1."/>
+      <w:lvlJc w:val="left"/>
+      <w:pPr>
+        <w:ind w:left="720" w:hanging="360"/>
+      </w:pPr>
+    </w:lvl>
+    <w:lvl w:ilvl="1">
+      <w:start w:val="1"/>
+      <w:numFmt w:val="decimal"/>
+      <w:lvlText w:val="%2."/>
+      <w:lvlJc w:val="left"/>
+      <w:pPr>
+        <w:ind w:left="1080" w:hanging="360"/>
+      </w:pPr>
+    </w:lvl>
+    <w:lvl w:ilvl="2">
+      <w:start w:val="1"/>
+      <w:numFmt w:val="decimal"/>
+      <w:lvlText w:val="%3."/>
+      <w:lvlJc w:val="left"/>
+      <w:pPr>
+        <w:ind w:left="1440" w:hanging="360"/>
+      </w:pPr>
+    </w:lvl>
+    <w:lvl w:ilvl="3">
+      <w:start w:val="1"/>
+      <w:numFmt w:val="decimal"/>
+      <w:lvlText w:val="%4."/>
+      <w:lvlJc w:val="left"/>
+      <w:pPr>
+        <w:ind w:left="1800" w:hanging="360"/>
+      </w:pPr>
+    </w:lvl>
+    <w:lvl w:ilvl="4">
+      <w:start w:val="1"/>
+      <w:numFmt w:val="decimal"/>
+      <w:lvlText w:val="%5."/>
+      <w:lvlJc w:val="left"/>
+      <w:pPr>
+        <w:ind w:left="2160" w:hanging="360"/>
+      </w:pPr>
+    </w:lvl>
+    <w:lvl w:ilvl="5">
+      <w:start w:val="1"/>
+      <w:numFmt w:val="decimal"/>
+      <w:lvlText w:val="%6."/>
+      <w:lvlJc w:val="left"/>
+      <w:pPr>
+        <w:ind w:left="2520" w:hanging="360"/>
+      </w:pPr>
+    </w:lvl>
+    <w:lvl w:ilvl="6">
+      <w:start w:val="1"/>
+      <w:numFmt w:val="decimal"/>
+      <w:lvlText w:val="%7."/>
+      <w:lvlJc w:val="left"/>
+      <w:pPr>
+        <w:ind w:left="2880" w:hanging="360"/>
+      </w:pPr>
+    </w:lvl>
+    <w:lvl w:ilvl="7">
+      <w:start w:val="1"/>
+      <w:numFmt w:val="decimal"/>
+      <w:lvlText w:val="%8."/>
+      <w:lvlJc w:val="left"/>
+      <w:pPr>
+        <w:ind w:left="3240" w:hanging="360"/>
+      </w:pPr>
+    </w:lvl>
+    <w:lvl w:ilvl="8">
+      <w:start w:val="1"/>
+      <w:numFmt w:val="decimal"/>
+      <w:lvlText w:val="%9."/>
+      <w:lvlJc w:val="left"/>
+      <w:pPr>
+        <w:ind w:left="3600" w:hanging="360"/>
+      </w:pPr>
+    </w:lvl>
+  </w:abstractNum>
+  <w:abstractNum w:abstractNumId="4" w15:restartNumberingAfterBreak="0">
     <w:nsid w:val="28A61C17"/>
     <w:multiLevelType w:val="hybridMultilevel"/>
     <w:tmpl w:val="ABA0ABDA"/>
@@ -2802,7 +4991,7 @@
       </w:rPr>
     </w:lvl>
   </w:abstractNum>
-  <w:abstractNum w:abstractNumId="3" w15:restartNumberingAfterBreak="0">
+  <w:abstractNum w:abstractNumId="5" w15:restartNumberingAfterBreak="0">
     <w:nsid w:val="2956713C"/>
     <w:multiLevelType w:val="hybridMultilevel"/>
     <w:tmpl w:val="B4B2A0CA"/>
@@ -2888,7 +5077,7 @@
       </w:pPr>
     </w:lvl>
   </w:abstractNum>
-  <w:abstractNum w:abstractNumId="4" w15:restartNumberingAfterBreak="0">
+  <w:abstractNum w:abstractNumId="6" w15:restartNumberingAfterBreak="0">
     <w:nsid w:val="2A012804"/>
     <w:multiLevelType w:val="hybridMultilevel"/>
     <w:tmpl w:val="ACE2EFB0"/>
@@ -3001,7 +5190,7 @@
       </w:rPr>
     </w:lvl>
   </w:abstractNum>
-  <w:abstractNum w:abstractNumId="5" w15:restartNumberingAfterBreak="0">
+  <w:abstractNum w:abstractNumId="7" w15:restartNumberingAfterBreak="0">
     <w:nsid w:val="323A0A12"/>
     <w:multiLevelType w:val="multilevel"/>
     <w:tmpl w:val="06006A5A"/>
@@ -3079,7 +5268,7 @@
       </w:pPr>
     </w:lvl>
   </w:abstractNum>
-  <w:abstractNum w:abstractNumId="6" w15:restartNumberingAfterBreak="0">
+  <w:abstractNum w:abstractNumId="8" w15:restartNumberingAfterBreak="0">
     <w:nsid w:val="326E53A1"/>
     <w:multiLevelType w:val="multilevel"/>
     <w:tmpl w:val="0B6C6912"/>
@@ -3157,7 +5346,7 @@
       </w:pPr>
     </w:lvl>
   </w:abstractNum>
-  <w:abstractNum w:abstractNumId="7" w15:restartNumberingAfterBreak="0">
+  <w:abstractNum w:abstractNumId="9" w15:restartNumberingAfterBreak="0">
     <w:nsid w:val="36CF5806"/>
     <w:multiLevelType w:val="multilevel"/>
     <w:tmpl w:val="6C0C9592"/>
@@ -3243,7 +5432,7 @@
       </w:pPr>
     </w:lvl>
   </w:abstractNum>
-  <w:abstractNum w:abstractNumId="8" w15:restartNumberingAfterBreak="0">
+  <w:abstractNum w:abstractNumId="10" w15:restartNumberingAfterBreak="0">
     <w:nsid w:val="3916450E"/>
     <w:multiLevelType w:val="multilevel"/>
     <w:tmpl w:val="E9BEB346"/>
@@ -3347,7 +5536,7 @@
       </w:rPr>
     </w:lvl>
   </w:abstractNum>
-  <w:abstractNum w:abstractNumId="9" w15:restartNumberingAfterBreak="0">
+  <w:abstractNum w:abstractNumId="11" w15:restartNumberingAfterBreak="0">
     <w:nsid w:val="3AC83F14"/>
     <w:multiLevelType w:val="hybridMultilevel"/>
     <w:tmpl w:val="39447148"/>
@@ -3460,7 +5649,121 @@
       </w:rPr>
     </w:lvl>
   </w:abstractNum>
-  <w:abstractNum w:abstractNumId="10" w15:restartNumberingAfterBreak="0">
+  <w:abstractNum w:abstractNumId="12" w15:restartNumberingAfterBreak="0">
+    <w:nsid w:val="3DF23C2E"/>
+    <w:multiLevelType w:val="hybridMultilevel"/>
+    <w:tmpl w:val="B96E31B4"/>
+    <w:lvl w:ilvl="0" w:tplc="0C0A0001">
+      <w:start w:val="1"/>
+      <w:numFmt w:val="bullet"/>
+      <w:lvlText w:val=""/>
+      <w:lvlJc w:val="left"/>
+      <w:pPr>
+        <w:ind w:left="720" w:hanging="360"/>
+      </w:pPr>
+      <w:rPr>
+        <w:rFonts w:ascii="Symbol" w:hAnsi="Symbol" w:hint="default"/>
+        <w:color w:val="000000" w:themeColor="text1"/>
+      </w:rPr>
+    </w:lvl>
+    <w:lvl w:ilvl="1" w:tplc="0C0A0003" w:tentative="1">
+      <w:start w:val="1"/>
+      <w:numFmt w:val="bullet"/>
+      <w:lvlText w:val="o"/>
+      <w:lvlJc w:val="left"/>
+      <w:pPr>
+        <w:ind w:left="1440" w:hanging="360"/>
+      </w:pPr>
+      <w:rPr>
+        <w:rFonts w:ascii="Courier New" w:hAnsi="Courier New" w:cs="Courier New" w:hint="default"/>
+      </w:rPr>
+    </w:lvl>
+    <w:lvl w:ilvl="2" w:tplc="0C0A0005" w:tentative="1">
+      <w:start w:val="1"/>
+      <w:numFmt w:val="bullet"/>
+      <w:lvlText w:val=""/>
+      <w:lvlJc w:val="left"/>
+      <w:pPr>
+        <w:ind w:left="2160" w:hanging="360"/>
+      </w:pPr>
+      <w:rPr>
+        <w:rFonts w:ascii="Wingdings" w:hAnsi="Wingdings" w:hint="default"/>
+      </w:rPr>
+    </w:lvl>
+    <w:lvl w:ilvl="3" w:tplc="0C0A0001" w:tentative="1">
+      <w:start w:val="1"/>
+      <w:numFmt w:val="bullet"/>
+      <w:lvlText w:val=""/>
+      <w:lvlJc w:val="left"/>
+      <w:pPr>
+        <w:ind w:left="2880" w:hanging="360"/>
+      </w:pPr>
+      <w:rPr>
+        <w:rFonts w:ascii="Symbol" w:hAnsi="Symbol" w:hint="default"/>
+      </w:rPr>
+    </w:lvl>
+    <w:lvl w:ilvl="4" w:tplc="0C0A0003" w:tentative="1">
+      <w:start w:val="1"/>
+      <w:numFmt w:val="bullet"/>
+      <w:lvlText w:val="o"/>
+      <w:lvlJc w:val="left"/>
+      <w:pPr>
+        <w:ind w:left="3600" w:hanging="360"/>
+      </w:pPr>
+      <w:rPr>
+        <w:rFonts w:ascii="Courier New" w:hAnsi="Courier New" w:cs="Courier New" w:hint="default"/>
+      </w:rPr>
+    </w:lvl>
+    <w:lvl w:ilvl="5" w:tplc="0C0A0005" w:tentative="1">
+      <w:start w:val="1"/>
+      <w:numFmt w:val="bullet"/>
+      <w:lvlText w:val=""/>
+      <w:lvlJc w:val="left"/>
+      <w:pPr>
+        <w:ind w:left="4320" w:hanging="360"/>
+      </w:pPr>
+      <w:rPr>
+        <w:rFonts w:ascii="Wingdings" w:hAnsi="Wingdings" w:hint="default"/>
+      </w:rPr>
+    </w:lvl>
+    <w:lvl w:ilvl="6" w:tplc="0C0A0001" w:tentative="1">
+      <w:start w:val="1"/>
+      <w:numFmt w:val="bullet"/>
+      <w:lvlText w:val=""/>
+      <w:lvlJc w:val="left"/>
+      <w:pPr>
+        <w:ind w:left="5040" w:hanging="360"/>
+      </w:pPr>
+      <w:rPr>
+        <w:rFonts w:ascii="Symbol" w:hAnsi="Symbol" w:hint="default"/>
+      </w:rPr>
+    </w:lvl>
+    <w:lvl w:ilvl="7" w:tplc="0C0A0003" w:tentative="1">
+      <w:start w:val="1"/>
+      <w:numFmt w:val="bullet"/>
+      <w:lvlText w:val="o"/>
+      <w:lvlJc w:val="left"/>
+      <w:pPr>
+        <w:ind w:left="5760" w:hanging="360"/>
+      </w:pPr>
+      <w:rPr>
+        <w:rFonts w:ascii="Courier New" w:hAnsi="Courier New" w:cs="Courier New" w:hint="default"/>
+      </w:rPr>
+    </w:lvl>
+    <w:lvl w:ilvl="8" w:tplc="0C0A0005" w:tentative="1">
+      <w:start w:val="1"/>
+      <w:numFmt w:val="bullet"/>
+      <w:lvlText w:val=""/>
+      <w:lvlJc w:val="left"/>
+      <w:pPr>
+        <w:ind w:left="6480" w:hanging="360"/>
+      </w:pPr>
+      <w:rPr>
+        <w:rFonts w:ascii="Wingdings" w:hAnsi="Wingdings" w:hint="default"/>
+      </w:rPr>
+    </w:lvl>
+  </w:abstractNum>
+  <w:abstractNum w:abstractNumId="13" w15:restartNumberingAfterBreak="0">
     <w:nsid w:val="4F5523D8"/>
     <w:multiLevelType w:val="hybridMultilevel"/>
     <w:tmpl w:val="A4E429BC"/>
@@ -3573,7 +5876,119 @@
       </w:rPr>
     </w:lvl>
   </w:abstractNum>
-  <w:abstractNum w:abstractNumId="11" w15:restartNumberingAfterBreak="0">
+  <w:abstractNum w:abstractNumId="14" w15:restartNumberingAfterBreak="0">
+    <w:nsid w:val="534C5240"/>
+    <w:multiLevelType w:val="hybridMultilevel"/>
+    <w:tmpl w:val="AE6297CE"/>
+    <w:lvl w:ilvl="0" w:tplc="D3F4BA28">
+      <w:numFmt w:val="bullet"/>
+      <w:lvlText w:val="-"/>
+      <w:lvlJc w:val="left"/>
+      <w:pPr>
+        <w:ind w:left="720" w:hanging="360"/>
+      </w:pPr>
+      <w:rPr>
+        <w:rFonts w:ascii="Calibri" w:eastAsiaTheme="minorHAnsi" w:hAnsi="Calibri" w:cs="Calibri" w:hint="default"/>
+      </w:rPr>
+    </w:lvl>
+    <w:lvl w:ilvl="1" w:tplc="0C0A0003" w:tentative="1">
+      <w:start w:val="1"/>
+      <w:numFmt w:val="bullet"/>
+      <w:lvlText w:val="o"/>
+      <w:lvlJc w:val="left"/>
+      <w:pPr>
+        <w:ind w:left="1440" w:hanging="360"/>
+      </w:pPr>
+      <w:rPr>
+        <w:rFonts w:ascii="Courier New" w:hAnsi="Courier New" w:cs="Courier New" w:hint="default"/>
+      </w:rPr>
+    </w:lvl>
+    <w:lvl w:ilvl="2" w:tplc="0C0A0005" w:tentative="1">
+      <w:start w:val="1"/>
+      <w:numFmt w:val="bullet"/>
+      <w:lvlText w:val=""/>
+      <w:lvlJc w:val="left"/>
+      <w:pPr>
+        <w:ind w:left="2160" w:hanging="360"/>
+      </w:pPr>
+      <w:rPr>
+        <w:rFonts w:ascii="Wingdings" w:hAnsi="Wingdings" w:hint="default"/>
+      </w:rPr>
+    </w:lvl>
+    <w:lvl w:ilvl="3" w:tplc="0C0A0001" w:tentative="1">
+      <w:start w:val="1"/>
+      <w:numFmt w:val="bullet"/>
+      <w:lvlText w:val=""/>
+      <w:lvlJc w:val="left"/>
+      <w:pPr>
+        <w:ind w:left="2880" w:hanging="360"/>
+      </w:pPr>
+      <w:rPr>
+        <w:rFonts w:ascii="Symbol" w:hAnsi="Symbol" w:hint="default"/>
+      </w:rPr>
+    </w:lvl>
+    <w:lvl w:ilvl="4" w:tplc="0C0A0003" w:tentative="1">
+      <w:start w:val="1"/>
+      <w:numFmt w:val="bullet"/>
+      <w:lvlText w:val="o"/>
+      <w:lvlJc w:val="left"/>
+      <w:pPr>
+        <w:ind w:left="3600" w:hanging="360"/>
+      </w:pPr>
+      <w:rPr>
+        <w:rFonts w:ascii="Courier New" w:hAnsi="Courier New" w:cs="Courier New" w:hint="default"/>
+      </w:rPr>
+    </w:lvl>
+    <w:lvl w:ilvl="5" w:tplc="0C0A0005" w:tentative="1">
+      <w:start w:val="1"/>
+      <w:numFmt w:val="bullet"/>
+      <w:lvlText w:val=""/>
+      <w:lvlJc w:val="left"/>
+      <w:pPr>
+        <w:ind w:left="4320" w:hanging="360"/>
+      </w:pPr>
+      <w:rPr>
+        <w:rFonts w:ascii="Wingdings" w:hAnsi="Wingdings" w:hint="default"/>
+      </w:rPr>
+    </w:lvl>
+    <w:lvl w:ilvl="6" w:tplc="0C0A0001" w:tentative="1">
+      <w:start w:val="1"/>
+      <w:numFmt w:val="bullet"/>
+      <w:lvlText w:val=""/>
+      <w:lvlJc w:val="left"/>
+      <w:pPr>
+        <w:ind w:left="5040" w:hanging="360"/>
+      </w:pPr>
+      <w:rPr>
+        <w:rFonts w:ascii="Symbol" w:hAnsi="Symbol" w:hint="default"/>
+      </w:rPr>
+    </w:lvl>
+    <w:lvl w:ilvl="7" w:tplc="0C0A0003" w:tentative="1">
+      <w:start w:val="1"/>
+      <w:numFmt w:val="bullet"/>
+      <w:lvlText w:val="o"/>
+      <w:lvlJc w:val="left"/>
+      <w:pPr>
+        <w:ind w:left="5760" w:hanging="360"/>
+      </w:pPr>
+      <w:rPr>
+        <w:rFonts w:ascii="Courier New" w:hAnsi="Courier New" w:cs="Courier New" w:hint="default"/>
+      </w:rPr>
+    </w:lvl>
+    <w:lvl w:ilvl="8" w:tplc="0C0A0005" w:tentative="1">
+      <w:start w:val="1"/>
+      <w:numFmt w:val="bullet"/>
+      <w:lvlText w:val=""/>
+      <w:lvlJc w:val="left"/>
+      <w:pPr>
+        <w:ind w:left="6480" w:hanging="360"/>
+      </w:pPr>
+      <w:rPr>
+        <w:rFonts w:ascii="Wingdings" w:hAnsi="Wingdings" w:hint="default"/>
+      </w:rPr>
+    </w:lvl>
+  </w:abstractNum>
+  <w:abstractNum w:abstractNumId="15" w15:restartNumberingAfterBreak="0">
     <w:nsid w:val="61182F42"/>
     <w:multiLevelType w:val="multilevel"/>
     <w:tmpl w:val="732A7552"/>
@@ -3651,7 +6066,7 @@
       </w:pPr>
     </w:lvl>
   </w:abstractNum>
-  <w:abstractNum w:abstractNumId="12" w15:restartNumberingAfterBreak="0">
+  <w:abstractNum w:abstractNumId="16" w15:restartNumberingAfterBreak="0">
     <w:nsid w:val="68874F50"/>
     <w:multiLevelType w:val="hybridMultilevel"/>
     <w:tmpl w:val="CF884016"/>
@@ -3764,7 +6179,7 @@
       </w:rPr>
     </w:lvl>
   </w:abstractNum>
-  <w:abstractNum w:abstractNumId="13" w15:restartNumberingAfterBreak="0">
+  <w:abstractNum w:abstractNumId="17" w15:restartNumberingAfterBreak="0">
     <w:nsid w:val="6E075689"/>
     <w:multiLevelType w:val="hybridMultilevel"/>
     <w:tmpl w:val="BC6AB0D0"/>
@@ -3878,7 +6293,7 @@
       </w:rPr>
     </w:lvl>
   </w:abstractNum>
-  <w:abstractNum w:abstractNumId="14" w15:restartNumberingAfterBreak="0">
+  <w:abstractNum w:abstractNumId="18" w15:restartNumberingAfterBreak="0">
     <w:nsid w:val="7A584A09"/>
     <w:multiLevelType w:val="hybridMultilevel"/>
     <w:tmpl w:val="F6EC6A70"/>
@@ -3992,55 +6407,94 @@
     </w:lvl>
   </w:abstractNum>
   <w:num w:numId="1">
-    <w:abstractNumId w:val="9"/>
+    <w:abstractNumId w:val="11"/>
   </w:num>
   <w:num w:numId="2">
-    <w:abstractNumId w:val="2"/>
+    <w:abstractNumId w:val="4"/>
   </w:num>
   <w:num w:numId="3">
-    <w:abstractNumId w:val="4"/>
+    <w:abstractNumId w:val="6"/>
   </w:num>
   <w:num w:numId="4">
-    <w:abstractNumId w:val="12"/>
+    <w:abstractNumId w:val="16"/>
   </w:num>
   <w:num w:numId="5">
-    <w:abstractNumId w:val="14"/>
+    <w:abstractNumId w:val="18"/>
   </w:num>
   <w:num w:numId="6">
     <w:abstractNumId w:val="0"/>
   </w:num>
   <w:num w:numId="7">
-    <w:abstractNumId w:val="11"/>
+    <w:abstractNumId w:val="15"/>
   </w:num>
   <w:num w:numId="8">
-    <w:abstractNumId w:val="5"/>
+    <w:abstractNumId w:val="7"/>
   </w:num>
   <w:num w:numId="9">
-    <w:abstractNumId w:val="6"/>
+    <w:abstractNumId w:val="8"/>
   </w:num>
   <w:num w:numId="10">
     <w:abstractNumId w:val="0"/>
   </w:num>
   <w:num w:numId="11">
-    <w:abstractNumId w:val="3"/>
+    <w:abstractNumId w:val="5"/>
   </w:num>
   <w:num w:numId="12">
-    <w:abstractNumId w:val="7"/>
+    <w:abstractNumId w:val="9"/>
   </w:num>
   <w:num w:numId="13">
-    <w:abstractNumId w:val="7"/>
+    <w:abstractNumId w:val="9"/>
   </w:num>
   <w:num w:numId="14">
-    <w:abstractNumId w:val="10"/>
+    <w:abstractNumId w:val="13"/>
   </w:num>
   <w:num w:numId="15">
     <w:abstractNumId w:val="1"/>
   </w:num>
   <w:num w:numId="16">
-    <w:abstractNumId w:val="13"/>
+    <w:abstractNumId w:val="17"/>
   </w:num>
   <w:num w:numId="17">
-    <w:abstractNumId w:val="8"/>
+    <w:abstractNumId w:val="10"/>
+  </w:num>
+  <w:num w:numId="18">
+    <w:abstractNumId w:val="3"/>
+    <w:lvlOverride w:ilvl="0">
+      <w:startOverride w:val="1"/>
+    </w:lvlOverride>
+    <w:lvlOverride w:ilvl="1">
+      <w:startOverride w:val="1"/>
+    </w:lvlOverride>
+    <w:lvlOverride w:ilvl="2">
+      <w:startOverride w:val="1"/>
+    </w:lvlOverride>
+    <w:lvlOverride w:ilvl="3">
+      <w:startOverride w:val="1"/>
+    </w:lvlOverride>
+    <w:lvlOverride w:ilvl="4">
+      <w:startOverride w:val="1"/>
+    </w:lvlOverride>
+    <w:lvlOverride w:ilvl="5">
+      <w:startOverride w:val="1"/>
+    </w:lvlOverride>
+    <w:lvlOverride w:ilvl="6">
+      <w:startOverride w:val="1"/>
+    </w:lvlOverride>
+    <w:lvlOverride w:ilvl="7">
+      <w:startOverride w:val="1"/>
+    </w:lvlOverride>
+    <w:lvlOverride w:ilvl="8">
+      <w:startOverride w:val="1"/>
+    </w:lvlOverride>
+  </w:num>
+  <w:num w:numId="19">
+    <w:abstractNumId w:val="2"/>
+  </w:num>
+  <w:num w:numId="20">
+    <w:abstractNumId w:val="12"/>
+  </w:num>
+  <w:num w:numId="21">
+    <w:abstractNumId w:val="14"/>
   </w:num>
 </w:numbering>
 </file>
@@ -4797,6 +7251,18 @@
       </w:numPr>
     </w:pPr>
   </w:style>
+  <w:style w:type="character" w:styleId="Hipervnculo">
+    <w:name w:val="Hyperlink"/>
+    <w:basedOn w:val="Fuentedeprrafopredeter"/>
+    <w:uiPriority w:val="99"/>
+    <w:semiHidden/>
+    <w:unhideWhenUsed/>
+    <w:rsid w:val="00FA0029"/>
+    <w:rPr>
+      <w:color w:val="0563C1" w:themeColor="hyperlink"/>
+      <w:u w:val="single"/>
+    </w:rPr>
+  </w:style>
 </w:styles>
 </file>
 

</xml_diff>

<commit_message>
Pequeños retoques a la documentación.
</commit_message>
<xml_diff>
--- a/Documentacion/Cuaderno digital del profesor.docx
+++ b/Documentacion/Cuaderno digital del profesor.docx
@@ -324,6 +324,9 @@
       </w:r>
       <w:r>
         <w:t>Pruebas de software</w:t>
+      </w:r>
+      <w:r>
+        <w:t xml:space="preserve"> y fallos conocidos</w:t>
       </w:r>
     </w:p>
     <w:p>
@@ -4335,6 +4338,13 @@
         </w:rPr>
         <w:t>Horarios.c:</w:t>
       </w:r>
+      <w:r>
+        <w:rPr>
+          <w:sz w:val="24"/>
+          <w:szCs w:val="24"/>
+        </w:rPr>
+        <w:t xml:space="preserve"> En funciones como añadir_horarios o modificar_horarios, no estás condicionadas las introducciones de valores extremos en los distintos campos, por lo tanto, se producen errores al añadir cadenas de caracteres más largas que el espacio de memoria reservado, o se producen fallos al intentar asignar valores flotantes a variables de tipo entero.</w:t>
+      </w:r>
     </w:p>
     <w:p>
       <w:pPr>
@@ -4473,8 +4483,93 @@
           <w:szCs w:val="24"/>
         </w:rPr>
       </w:pPr>
-      <w:bookmarkStart w:id="6" w:name="_GoBack"/>
+    </w:p>
+    <w:p>
+      <w:pPr>
+        <w:pStyle w:val="Standard"/>
+        <w:rPr>
+          <w:sz w:val="28"/>
+          <w:szCs w:val="28"/>
+          <w:u w:val="single"/>
+        </w:rPr>
+      </w:pPr>
+      <w:bookmarkStart w:id="6" w:name="soporte"/>
+      <w:r>
+        <w:rPr>
+          <w:sz w:val="28"/>
+          <w:szCs w:val="28"/>
+        </w:rPr>
+        <w:t xml:space="preserve">- </w:t>
+      </w:r>
+      <w:r>
+        <w:rPr>
+          <w:sz w:val="28"/>
+          <w:szCs w:val="28"/>
+          <w:u w:val="single"/>
+        </w:rPr>
+        <w:t>Soporte técnico:</w:t>
+      </w:r>
       <w:bookmarkEnd w:id="6"/>
+    </w:p>
+    <w:p>
+      <w:pPr>
+        <w:pStyle w:val="Standard"/>
+        <w:rPr>
+          <w:sz w:val="28"/>
+          <w:szCs w:val="28"/>
+          <w:u w:val="single"/>
+        </w:rPr>
+      </w:pPr>
+    </w:p>
+    <w:p>
+      <w:pPr>
+        <w:pStyle w:val="Standard"/>
+        <w:rPr>
+          <w:sz w:val="28"/>
+          <w:szCs w:val="28"/>
+          <w:u w:val="single"/>
+        </w:rPr>
+      </w:pPr>
+      <w:r>
+        <w:t>Para cualquier duda/problema/consul</w:t>
+      </w:r>
+      <w:r>
+        <w:t>ta referente al software diríja</w:t>
+      </w:r>
+      <w:r>
+        <w:t xml:space="preserve">se a la dirección de correo electrónico:  </w:t>
+      </w:r>
+      <w:hyperlink r:id="rId20" w:history="1">
+        <w:r>
+          <w:rPr>
+            <w:rStyle w:val="Hipervnculo"/>
+            <w:color w:val="auto"/>
+            <w:sz w:val="28"/>
+            <w:szCs w:val="28"/>
+          </w:rPr>
+          <w:t>guille.girongarcia@alum.uca.es</w:t>
+        </w:r>
+      </w:hyperlink>
+      <w:r>
+        <w:t xml:space="preserve">, </w:t>
+      </w:r>
+      <w:r>
+        <w:t>y será atend</w:t>
+      </w:r>
+      <w:r>
+        <w:t>ido.</w:t>
+      </w:r>
+      <w:bookmarkStart w:id="7" w:name="_GoBack"/>
+      <w:bookmarkEnd w:id="7"/>
+    </w:p>
+    <w:p>
+      <w:pPr>
+        <w:pStyle w:val="Prrafodelista"/>
+        <w:rPr>
+          <w:sz w:val="24"/>
+          <w:szCs w:val="24"/>
+        </w:rPr>
+      </w:pPr>
     </w:p>
     <w:sectPr>
       <w:pgSz w:w="11906" w:h="16838"/>

</xml_diff>

<commit_message>
Primera version final de la documentación en pdf. Por favor en la última sección del archivo word, escribid un pequeño parrafo en vuestra propia función.
</commit_message>
<xml_diff>
--- a/Documentacion/Cuaderno digital del profesor.docx
+++ b/Documentacion/Cuaderno digital del profesor.docx
@@ -135,9 +135,23 @@
       <w:r>
         <w:t>-</w:t>
       </w:r>
-      <w:hyperlink w:anchor="manual de usuario" w:history="1">
+      <w:hyperlink w:anchor="manual_de_usuario" w:history="1">
         <w:r>
-          <w:t xml:space="preserve"> Manual de usuario, guia de inicio rápido.</w:t>
+          <w:t xml:space="preserve"> Manual de usuario, </w:t>
+        </w:r>
+        <w:proofErr w:type="spellStart"/>
+        <w:r>
+          <w:t>guia</w:t>
+        </w:r>
+        <w:proofErr w:type="spellEnd"/>
+        <w:r>
+          <w:t xml:space="preserve"> de in</w:t>
+        </w:r>
+        <w:r>
+          <w:t>i</w:t>
+        </w:r>
+        <w:r>
+          <w:t>cio rápido.</w:t>
         </w:r>
       </w:hyperlink>
     </w:p>
@@ -148,7 +162,7 @@
       <w:r>
         <w:t xml:space="preserve">- </w:t>
       </w:r>
-      <w:hyperlink w:anchor="requisitos del sistema" w:history="1">
+      <w:hyperlink w:anchor="requisitos_del_sistema" w:history="1">
         <w:r>
           <w:t>Requisitos de sistema.</w:t>
         </w:r>
@@ -157,39 +171,119 @@
     <w:p>
       <w:pPr>
         <w:pStyle w:val="Contents3"/>
+        <w:rPr>
+          <w:rStyle w:val="Hipervnculo"/>
+        </w:rPr>
       </w:pPr>
       <w:r>
         <w:t xml:space="preserve">- </w:t>
       </w:r>
-      <w:hyperlink w:anchor="instalacion" w:history="1">
-        <w:r>
-          <w:t>Intrucciones de instalación y ejecución.</w:t>
-        </w:r>
-      </w:hyperlink>
+      <w:r>
+        <w:fldChar w:fldCharType="begin"/>
+      </w:r>
+      <w:r>
+        <w:instrText xml:space="preserve"> HYPERLINK  \l "instrucciones" </w:instrText>
+      </w:r>
+      <w:r>
+        <w:fldChar w:fldCharType="separate"/>
+      </w:r>
+      <w:proofErr w:type="spellStart"/>
+      <w:r>
+        <w:rPr>
+          <w:rStyle w:val="Hipervnculo"/>
+        </w:rPr>
+        <w:t>Intrucciones</w:t>
+      </w:r>
+      <w:proofErr w:type="spellEnd"/>
+      <w:r>
+        <w:rPr>
+          <w:rStyle w:val="Hipervnculo"/>
+        </w:rPr>
+        <w:t xml:space="preserve"> de inst</w:t>
+      </w:r>
+      <w:r>
+        <w:rPr>
+          <w:rStyle w:val="Hipervnculo"/>
+        </w:rPr>
+        <w:t>a</w:t>
+      </w:r>
+      <w:r>
+        <w:rPr>
+          <w:rStyle w:val="Hipervnculo"/>
+        </w:rPr>
+        <w:t>lación y ejecución.</w:t>
+      </w:r>
     </w:p>
     <w:p>
       <w:pPr>
         <w:pStyle w:val="Contents3"/>
-      </w:pPr>
+        <w:rPr>
+          <w:rStyle w:val="Hipervnculo"/>
+        </w:rPr>
+      </w:pPr>
+      <w:r>
+        <w:fldChar w:fldCharType="end"/>
+      </w:r>
       <w:r>
         <w:t xml:space="preserve">- </w:t>
       </w:r>
-      <w:hyperlink w:anchor="dentro del software" w:history="1">
-        <w:r>
-          <w:t>Intrucciones dentro del software.</w:t>
-        </w:r>
-      </w:hyperlink>
+      <w:r>
+        <w:fldChar w:fldCharType="begin"/>
+      </w:r>
+      <w:r>
+        <w:instrText xml:space="preserve"> HYPERLINK  \l "manejo" </w:instrText>
+      </w:r>
+      <w:r>
+        <w:fldChar w:fldCharType="separate"/>
+      </w:r>
+      <w:proofErr w:type="spellStart"/>
+      <w:r>
+        <w:rPr>
+          <w:rStyle w:val="Hipervnculo"/>
+        </w:rPr>
+        <w:t>Intrucciones</w:t>
+      </w:r>
+      <w:proofErr w:type="spellEnd"/>
+      <w:r>
+        <w:rPr>
+          <w:rStyle w:val="Hipervnculo"/>
+        </w:rPr>
+        <w:t xml:space="preserve"> dentr</w:t>
+      </w:r>
+      <w:r>
+        <w:rPr>
+          <w:rStyle w:val="Hipervnculo"/>
+        </w:rPr>
+        <w:t>o</w:t>
+      </w:r>
+      <w:r>
+        <w:rPr>
+          <w:rStyle w:val="Hipervnculo"/>
+        </w:rPr>
+        <w:t xml:space="preserve"> del software.</w:t>
+      </w:r>
     </w:p>
     <w:p>
       <w:pPr>
         <w:pStyle w:val="Contents3"/>
       </w:pPr>
+      <w:r>
+        <w:fldChar w:fldCharType="end"/>
+      </w:r>
       <w:r>
         <w:t xml:space="preserve">- </w:t>
       </w:r>
       <w:hyperlink w:anchor="funcionamiento" w:history="1">
         <w:r>
-          <w:t>Documentación interna y explicación de funcionamiento por modulos.</w:t>
+          <w:t xml:space="preserve">Documentación interna y explicación de funcionamiento por </w:t>
+        </w:r>
+        <w:proofErr w:type="spellStart"/>
+        <w:r>
+          <w:t>modulos</w:t>
+        </w:r>
+        <w:proofErr w:type="spellEnd"/>
+        <w:r>
+          <w:t>.</w:t>
         </w:r>
       </w:hyperlink>
     </w:p>
@@ -207,7 +301,13 @@
       </w:hyperlink>
       <w:hyperlink w:anchor="funcionamiento" w:history="1">
         <w:r>
-          <w:t>Funcionamiento del programa</w:t>
+          <w:t>Funcionamien</w:t>
+        </w:r>
+        <w:r>
+          <w:t>t</w:t>
+        </w:r>
+        <w:r>
+          <w:t>o del programa</w:t>
         </w:r>
       </w:hyperlink>
     </w:p>
@@ -220,7 +320,49 @@
       </w:r>
       <w:hyperlink w:anchor="composicion" w:history="1">
         <w:r>
-          <w:t>Composición del progarma</w:t>
+          <w:t>Composi</w:t>
+        </w:r>
+        <w:r>
+          <w:t>c</w:t>
+        </w:r>
+        <w:r>
+          <w:t xml:space="preserve">ión del </w:t>
+        </w:r>
+        <w:proofErr w:type="spellStart"/>
+        <w:r>
+          <w:t>progarma</w:t>
+        </w:r>
+        <w:proofErr w:type="spellEnd"/>
+      </w:hyperlink>
+    </w:p>
+    <w:p>
+      <w:pPr>
+        <w:pStyle w:val="Contents3"/>
+      </w:pPr>
+      <w:r>
+        <w:t xml:space="preserve">     - </w:t>
+      </w:r>
+      <w:hyperlink w:anchor="desglose" w:history="1">
+        <w:r>
+          <w:t>Desglo</w:t>
+        </w:r>
+        <w:r>
+          <w:t>s</w:t>
+        </w:r>
+        <w:r>
+          <w:t>e de</w:t>
+        </w:r>
+        <w:r>
+          <w:t xml:space="preserve"> </w:t>
+        </w:r>
+        <w:r>
+          <w:t>fic</w:t>
+        </w:r>
+        <w:r>
+          <w:t>h</w:t>
+        </w:r>
+        <w:r>
+          <w:t>eros.</w:t>
         </w:r>
       </w:hyperlink>
     </w:p>
@@ -231,9 +373,15 @@
       <w:r>
         <w:t xml:space="preserve">     - </w:t>
       </w:r>
-      <w:hyperlink w:anchor="texto" w:history="1">
+      <w:hyperlink w:anchor="c" w:history="1">
         <w:r>
-          <w:t>Desglose de ficheros.</w:t>
+          <w:t>Desglose de</w:t>
+        </w:r>
+        <w:r>
+          <w:t xml:space="preserve"> </w:t>
+        </w:r>
+        <w:r>
+          <w:t>archivos .c</w:t>
         </w:r>
       </w:hyperlink>
     </w:p>
@@ -242,11 +390,35 @@
         <w:pStyle w:val="Contents3"/>
       </w:pPr>
       <w:r>
+        <w:t xml:space="preserve">- </w:t>
+      </w:r>
+      <w:hyperlink w:anchor="prueba" w:history="1">
+        <w:r>
+          <w:t xml:space="preserve">Pruebas de </w:t>
+        </w:r>
+        <w:proofErr w:type="spellStart"/>
+        <w:r>
+          <w:t>sofware</w:t>
+        </w:r>
+        <w:proofErr w:type="spellEnd"/>
+      </w:hyperlink>
+    </w:p>
+    <w:p>
+      <w:pPr>
+        <w:pStyle w:val="Contents3"/>
+      </w:pPr>
+      <w:r>
         <w:t xml:space="preserve">     - </w:t>
       </w:r>
-      <w:hyperlink w:anchor="c" w:history="1">
+      <w:hyperlink w:anchor="funciones" w:history="1">
         <w:r>
-          <w:t>Desglose de archivos .c</w:t>
+          <w:t>Complejidad por fu</w:t>
+        </w:r>
+        <w:r>
+          <w:t>n</w:t>
+        </w:r>
+        <w:r>
+          <w:t>ciones</w:t>
         </w:r>
       </w:hyperlink>
     </w:p>
@@ -257,46 +429,7 @@
       <w:r>
         <w:t xml:space="preserve">     - </w:t>
       </w:r>
-      <w:hyperlink w:anchor="h" w:history="1">
-        <w:r>
-          <w:t>Desglose de archivos.h</w:t>
-        </w:r>
-      </w:hyperlink>
-    </w:p>
-    <w:p>
-      <w:pPr>
-        <w:pStyle w:val="Contents3"/>
-      </w:pPr>
-      <w:r>
-        <w:t xml:space="preserve">- </w:t>
-      </w:r>
-      <w:hyperlink w:anchor="pruebas" w:history="1">
-        <w:r>
-          <w:t>Pruebas de sofware</w:t>
-        </w:r>
-      </w:hyperlink>
-    </w:p>
-    <w:p>
-      <w:pPr>
-        <w:pStyle w:val="Contents3"/>
-      </w:pPr>
-      <w:r>
-        <w:t xml:space="preserve">     - </w:t>
-      </w:r>
-      <w:hyperlink w:anchor="complejidad f" w:history="1">
-        <w:r>
-          <w:t>Complejidad por funciones</w:t>
-        </w:r>
-      </w:hyperlink>
-    </w:p>
-    <w:p>
-      <w:pPr>
-        <w:pStyle w:val="Contents3"/>
-      </w:pPr>
-      <w:r>
-        <w:t xml:space="preserve">     - </w:t>
-      </w:r>
-      <w:hyperlink w:anchor="complejidad m" w:history="1">
+      <w:hyperlink w:anchor="complejidad" w:history="1">
         <w:r>
           <w:t>Complejidad por archivo</w:t>
         </w:r>
@@ -309,7 +442,7 @@
       <w:r>
         <w:t xml:space="preserve">     - </w:t>
       </w:r>
-      <w:hyperlink w:anchor="diagrama" w:history="1">
+      <w:hyperlink w:anchor="diagramas" w:history="1">
         <w:r>
           <w:t>Diagramas de flujo</w:t>
         </w:r>
@@ -322,12 +455,20 @@
       <w:r>
         <w:t xml:space="preserve">     - </w:t>
       </w:r>
-      <w:r>
-        <w:t>Pruebas de software</w:t>
-      </w:r>
-      <w:r>
-        <w:t xml:space="preserve"> y fallos conocidos</w:t>
-      </w:r>
+      <w:hyperlink w:anchor="analisis" w:history="1">
+        <w:r>
+          <w:rPr>
+            <w:rStyle w:val="Hipervnculo"/>
+          </w:rPr>
+          <w:t>Pruebas de software</w:t>
+        </w:r>
+        <w:r>
+          <w:rPr>
+            <w:rStyle w:val="Hipervnculo"/>
+          </w:rPr>
+          <w:t xml:space="preserve"> y fallos conocidos</w:t>
+        </w:r>
+      </w:hyperlink>
     </w:p>
     <w:p>
       <w:pPr>
@@ -341,6 +482,8 @@
           <w:t>Soporte técnico</w:t>
         </w:r>
       </w:hyperlink>
+      <w:bookmarkStart w:id="0" w:name="_GoBack"/>
+      <w:bookmarkEnd w:id="0"/>
     </w:p>
     <w:p>
       <w:pPr>
@@ -395,28 +538,490 @@
         </w:rPr>
         <w:t xml:space="preserve"> </w:t>
       </w:r>
-      <w:r>
-        <w:rPr>
-          <w:rFonts w:ascii="monospace" w:hAnsi="monospace"/>
-          <w:i/>
-          <w:color w:val="3B3838" w:themeColor="background2" w:themeShade="40"/>
-        </w:rPr>
-        <w:t>This program is free software: you can redistribute it and/or modify it under the terms of the GNU General Public License as published by</w:t>
-      </w:r>
-      <w:r>
-        <w:rPr>
+      <w:proofErr w:type="spellStart"/>
+      <w:r>
+        <w:rPr>
+          <w:rFonts w:ascii="monospace" w:hAnsi="monospace"/>
+          <w:i/>
+          <w:color w:val="3B3838" w:themeColor="background2" w:themeShade="40"/>
+        </w:rPr>
+        <w:t>This</w:t>
+      </w:r>
+      <w:proofErr w:type="spellEnd"/>
+      <w:r>
+        <w:rPr>
+          <w:rFonts w:ascii="monospace" w:hAnsi="monospace"/>
           <w:i/>
           <w:color w:val="3B3838" w:themeColor="background2" w:themeShade="40"/>
         </w:rPr>
         <w:t xml:space="preserve"> </w:t>
       </w:r>
-      <w:r>
-        <w:rPr>
-          <w:rFonts w:ascii="monospace" w:hAnsi="monospace"/>
-          <w:i/>
-          <w:color w:val="3B3838" w:themeColor="background2" w:themeShade="40"/>
-        </w:rPr>
-        <w:t>the Free Software Foundation, either version 3 of the License, or any later version.</w:t>
+      <w:proofErr w:type="spellStart"/>
+      <w:r>
+        <w:rPr>
+          <w:rFonts w:ascii="monospace" w:hAnsi="monospace"/>
+          <w:i/>
+          <w:color w:val="3B3838" w:themeColor="background2" w:themeShade="40"/>
+        </w:rPr>
+        <w:t>program</w:t>
+      </w:r>
+      <w:proofErr w:type="spellEnd"/>
+      <w:r>
+        <w:rPr>
+          <w:rFonts w:ascii="monospace" w:hAnsi="monospace"/>
+          <w:i/>
+          <w:color w:val="3B3838" w:themeColor="background2" w:themeShade="40"/>
+        </w:rPr>
+        <w:t xml:space="preserve"> </w:t>
+      </w:r>
+      <w:proofErr w:type="spellStart"/>
+      <w:r>
+        <w:rPr>
+          <w:rFonts w:ascii="monospace" w:hAnsi="monospace"/>
+          <w:i/>
+          <w:color w:val="3B3838" w:themeColor="background2" w:themeShade="40"/>
+        </w:rPr>
+        <w:t>is</w:t>
+      </w:r>
+      <w:proofErr w:type="spellEnd"/>
+      <w:r>
+        <w:rPr>
+          <w:rFonts w:ascii="monospace" w:hAnsi="monospace"/>
+          <w:i/>
+          <w:color w:val="3B3838" w:themeColor="background2" w:themeShade="40"/>
+        </w:rPr>
+        <w:t xml:space="preserve"> free software: </w:t>
+      </w:r>
+      <w:proofErr w:type="spellStart"/>
+      <w:r>
+        <w:rPr>
+          <w:rFonts w:ascii="monospace" w:hAnsi="monospace"/>
+          <w:i/>
+          <w:color w:val="3B3838" w:themeColor="background2" w:themeShade="40"/>
+        </w:rPr>
+        <w:t>you</w:t>
+      </w:r>
+      <w:proofErr w:type="spellEnd"/>
+      <w:r>
+        <w:rPr>
+          <w:rFonts w:ascii="monospace" w:hAnsi="monospace"/>
+          <w:i/>
+          <w:color w:val="3B3838" w:themeColor="background2" w:themeShade="40"/>
+        </w:rPr>
+        <w:t xml:space="preserve"> can </w:t>
+      </w:r>
+      <w:proofErr w:type="spellStart"/>
+      <w:r>
+        <w:rPr>
+          <w:rFonts w:ascii="monospace" w:hAnsi="monospace"/>
+          <w:i/>
+          <w:color w:val="3B3838" w:themeColor="background2" w:themeShade="40"/>
+        </w:rPr>
+        <w:t>redistribute</w:t>
+      </w:r>
+      <w:proofErr w:type="spellEnd"/>
+      <w:r>
+        <w:rPr>
+          <w:rFonts w:ascii="monospace" w:hAnsi="monospace"/>
+          <w:i/>
+          <w:color w:val="3B3838" w:themeColor="background2" w:themeShade="40"/>
+        </w:rPr>
+        <w:t xml:space="preserve"> </w:t>
+      </w:r>
+      <w:proofErr w:type="spellStart"/>
+      <w:r>
+        <w:rPr>
+          <w:rFonts w:ascii="monospace" w:hAnsi="monospace"/>
+          <w:i/>
+          <w:color w:val="3B3838" w:themeColor="background2" w:themeShade="40"/>
+        </w:rPr>
+        <w:t>it</w:t>
+      </w:r>
+      <w:proofErr w:type="spellEnd"/>
+      <w:r>
+        <w:rPr>
+          <w:rFonts w:ascii="monospace" w:hAnsi="monospace"/>
+          <w:i/>
+          <w:color w:val="3B3838" w:themeColor="background2" w:themeShade="40"/>
+        </w:rPr>
+        <w:t xml:space="preserve"> and/</w:t>
+      </w:r>
+      <w:proofErr w:type="spellStart"/>
+      <w:r>
+        <w:rPr>
+          <w:rFonts w:ascii="monospace" w:hAnsi="monospace"/>
+          <w:i/>
+          <w:color w:val="3B3838" w:themeColor="background2" w:themeShade="40"/>
+        </w:rPr>
+        <w:t>or</w:t>
+      </w:r>
+      <w:proofErr w:type="spellEnd"/>
+      <w:r>
+        <w:rPr>
+          <w:rFonts w:ascii="monospace" w:hAnsi="monospace"/>
+          <w:i/>
+          <w:color w:val="3B3838" w:themeColor="background2" w:themeShade="40"/>
+        </w:rPr>
+        <w:t xml:space="preserve"> </w:t>
+      </w:r>
+      <w:proofErr w:type="spellStart"/>
+      <w:r>
+        <w:rPr>
+          <w:rFonts w:ascii="monospace" w:hAnsi="monospace"/>
+          <w:i/>
+          <w:color w:val="3B3838" w:themeColor="background2" w:themeShade="40"/>
+        </w:rPr>
+        <w:t>modify</w:t>
+      </w:r>
+      <w:proofErr w:type="spellEnd"/>
+      <w:r>
+        <w:rPr>
+          <w:rFonts w:ascii="monospace" w:hAnsi="monospace"/>
+          <w:i/>
+          <w:color w:val="3B3838" w:themeColor="background2" w:themeShade="40"/>
+        </w:rPr>
+        <w:t xml:space="preserve"> </w:t>
+      </w:r>
+      <w:proofErr w:type="spellStart"/>
+      <w:r>
+        <w:rPr>
+          <w:rFonts w:ascii="monospace" w:hAnsi="monospace"/>
+          <w:i/>
+          <w:color w:val="3B3838" w:themeColor="background2" w:themeShade="40"/>
+        </w:rPr>
+        <w:t>it</w:t>
+      </w:r>
+      <w:proofErr w:type="spellEnd"/>
+      <w:r>
+        <w:rPr>
+          <w:rFonts w:ascii="monospace" w:hAnsi="monospace"/>
+          <w:i/>
+          <w:color w:val="3B3838" w:themeColor="background2" w:themeShade="40"/>
+        </w:rPr>
+        <w:t xml:space="preserve"> </w:t>
+      </w:r>
+      <w:proofErr w:type="spellStart"/>
+      <w:r>
+        <w:rPr>
+          <w:rFonts w:ascii="monospace" w:hAnsi="monospace"/>
+          <w:i/>
+          <w:color w:val="3B3838" w:themeColor="background2" w:themeShade="40"/>
+        </w:rPr>
+        <w:t>under</w:t>
+      </w:r>
+      <w:proofErr w:type="spellEnd"/>
+      <w:r>
+        <w:rPr>
+          <w:rFonts w:ascii="monospace" w:hAnsi="monospace"/>
+          <w:i/>
+          <w:color w:val="3B3838" w:themeColor="background2" w:themeShade="40"/>
+        </w:rPr>
+        <w:t xml:space="preserve"> </w:t>
+      </w:r>
+      <w:proofErr w:type="spellStart"/>
+      <w:r>
+        <w:rPr>
+          <w:rFonts w:ascii="monospace" w:hAnsi="monospace"/>
+          <w:i/>
+          <w:color w:val="3B3838" w:themeColor="background2" w:themeShade="40"/>
+        </w:rPr>
+        <w:t>the</w:t>
+      </w:r>
+      <w:proofErr w:type="spellEnd"/>
+      <w:r>
+        <w:rPr>
+          <w:rFonts w:ascii="monospace" w:hAnsi="monospace"/>
+          <w:i/>
+          <w:color w:val="3B3838" w:themeColor="background2" w:themeShade="40"/>
+        </w:rPr>
+        <w:t xml:space="preserve"> </w:t>
+      </w:r>
+      <w:proofErr w:type="spellStart"/>
+      <w:r>
+        <w:rPr>
+          <w:rFonts w:ascii="monospace" w:hAnsi="monospace"/>
+          <w:i/>
+          <w:color w:val="3B3838" w:themeColor="background2" w:themeShade="40"/>
+        </w:rPr>
+        <w:t>terms</w:t>
+      </w:r>
+      <w:proofErr w:type="spellEnd"/>
+      <w:r>
+        <w:rPr>
+          <w:rFonts w:ascii="monospace" w:hAnsi="monospace"/>
+          <w:i/>
+          <w:color w:val="3B3838" w:themeColor="background2" w:themeShade="40"/>
+        </w:rPr>
+        <w:t xml:space="preserve"> of </w:t>
+      </w:r>
+      <w:proofErr w:type="spellStart"/>
+      <w:r>
+        <w:rPr>
+          <w:rFonts w:ascii="monospace" w:hAnsi="monospace"/>
+          <w:i/>
+          <w:color w:val="3B3838" w:themeColor="background2" w:themeShade="40"/>
+        </w:rPr>
+        <w:t>the</w:t>
+      </w:r>
+      <w:proofErr w:type="spellEnd"/>
+      <w:r>
+        <w:rPr>
+          <w:rFonts w:ascii="monospace" w:hAnsi="monospace"/>
+          <w:i/>
+          <w:color w:val="3B3838" w:themeColor="background2" w:themeShade="40"/>
+        </w:rPr>
+        <w:t xml:space="preserve"> GNU General </w:t>
+      </w:r>
+      <w:proofErr w:type="spellStart"/>
+      <w:r>
+        <w:rPr>
+          <w:rFonts w:ascii="monospace" w:hAnsi="monospace"/>
+          <w:i/>
+          <w:color w:val="3B3838" w:themeColor="background2" w:themeShade="40"/>
+        </w:rPr>
+        <w:t>Public</w:t>
+      </w:r>
+      <w:proofErr w:type="spellEnd"/>
+      <w:r>
+        <w:rPr>
+          <w:rFonts w:ascii="monospace" w:hAnsi="monospace"/>
+          <w:i/>
+          <w:color w:val="3B3838" w:themeColor="background2" w:themeShade="40"/>
+        </w:rPr>
+        <w:t xml:space="preserve"> </w:t>
+      </w:r>
+      <w:proofErr w:type="spellStart"/>
+      <w:r>
+        <w:rPr>
+          <w:rFonts w:ascii="monospace" w:hAnsi="monospace"/>
+          <w:i/>
+          <w:color w:val="3B3838" w:themeColor="background2" w:themeShade="40"/>
+        </w:rPr>
+        <w:t>License</w:t>
+      </w:r>
+      <w:proofErr w:type="spellEnd"/>
+      <w:r>
+        <w:rPr>
+          <w:rFonts w:ascii="monospace" w:hAnsi="monospace"/>
+          <w:i/>
+          <w:color w:val="3B3838" w:themeColor="background2" w:themeShade="40"/>
+        </w:rPr>
+        <w:t xml:space="preserve"> as </w:t>
+      </w:r>
+      <w:proofErr w:type="spellStart"/>
+      <w:r>
+        <w:rPr>
+          <w:rFonts w:ascii="monospace" w:hAnsi="monospace"/>
+          <w:i/>
+          <w:color w:val="3B3838" w:themeColor="background2" w:themeShade="40"/>
+        </w:rPr>
+        <w:t>published</w:t>
+      </w:r>
+      <w:proofErr w:type="spellEnd"/>
+      <w:r>
+        <w:rPr>
+          <w:rFonts w:ascii="monospace" w:hAnsi="monospace"/>
+          <w:i/>
+          <w:color w:val="3B3838" w:themeColor="background2" w:themeShade="40"/>
+        </w:rPr>
+        <w:t xml:space="preserve"> </w:t>
+      </w:r>
+      <w:proofErr w:type="spellStart"/>
+      <w:r>
+        <w:rPr>
+          <w:rFonts w:ascii="monospace" w:hAnsi="monospace"/>
+          <w:i/>
+          <w:color w:val="3B3838" w:themeColor="background2" w:themeShade="40"/>
+        </w:rPr>
+        <w:t>by</w:t>
+      </w:r>
+      <w:proofErr w:type="spellEnd"/>
+      <w:r>
+        <w:rPr>
+          <w:i/>
+          <w:color w:val="3B3838" w:themeColor="background2" w:themeShade="40"/>
+        </w:rPr>
+        <w:t xml:space="preserve"> </w:t>
+      </w:r>
+      <w:proofErr w:type="spellStart"/>
+      <w:r>
+        <w:rPr>
+          <w:rFonts w:ascii="monospace" w:hAnsi="monospace"/>
+          <w:i/>
+          <w:color w:val="3B3838" w:themeColor="background2" w:themeShade="40"/>
+        </w:rPr>
+        <w:t>the</w:t>
+      </w:r>
+      <w:proofErr w:type="spellEnd"/>
+      <w:r>
+        <w:rPr>
+          <w:rFonts w:ascii="monospace" w:hAnsi="monospace"/>
+          <w:i/>
+          <w:color w:val="3B3838" w:themeColor="background2" w:themeShade="40"/>
+        </w:rPr>
+        <w:t xml:space="preserve"> Free Software </w:t>
+      </w:r>
+      <w:proofErr w:type="spellStart"/>
+      <w:r>
+        <w:rPr>
+          <w:rFonts w:ascii="monospace" w:hAnsi="monospace"/>
+          <w:i/>
+          <w:color w:val="3B3838" w:themeColor="background2" w:themeShade="40"/>
+        </w:rPr>
+        <w:t>Foundation</w:t>
+      </w:r>
+      <w:proofErr w:type="spellEnd"/>
+      <w:r>
+        <w:rPr>
+          <w:rFonts w:ascii="monospace" w:hAnsi="monospace"/>
+          <w:i/>
+          <w:color w:val="3B3838" w:themeColor="background2" w:themeShade="40"/>
+        </w:rPr>
+        <w:t xml:space="preserve">, </w:t>
+      </w:r>
+      <w:proofErr w:type="spellStart"/>
+      <w:r>
+        <w:rPr>
+          <w:rFonts w:ascii="monospace" w:hAnsi="monospace"/>
+          <w:i/>
+          <w:color w:val="3B3838" w:themeColor="background2" w:themeShade="40"/>
+        </w:rPr>
+        <w:t>either</w:t>
+      </w:r>
+      <w:proofErr w:type="spellEnd"/>
+      <w:r>
+        <w:rPr>
+          <w:rFonts w:ascii="monospace" w:hAnsi="monospace"/>
+          <w:i/>
+          <w:color w:val="3B3838" w:themeColor="background2" w:themeShade="40"/>
+        </w:rPr>
+        <w:t xml:space="preserve"> </w:t>
+      </w:r>
+      <w:proofErr w:type="spellStart"/>
+      <w:r>
+        <w:rPr>
+          <w:rFonts w:ascii="monospace" w:hAnsi="monospace"/>
+          <w:i/>
+          <w:color w:val="3B3838" w:themeColor="background2" w:themeShade="40"/>
+        </w:rPr>
+        <w:t>version</w:t>
+      </w:r>
+      <w:proofErr w:type="spellEnd"/>
+      <w:r>
+        <w:rPr>
+          <w:rFonts w:ascii="monospace" w:hAnsi="monospace"/>
+          <w:i/>
+          <w:color w:val="3B3838" w:themeColor="background2" w:themeShade="40"/>
+        </w:rPr>
+        <w:t xml:space="preserve"> 3 of </w:t>
+      </w:r>
+      <w:proofErr w:type="spellStart"/>
+      <w:r>
+        <w:rPr>
+          <w:rFonts w:ascii="monospace" w:hAnsi="monospace"/>
+          <w:i/>
+          <w:color w:val="3B3838" w:themeColor="background2" w:themeShade="40"/>
+        </w:rPr>
+        <w:t>the</w:t>
+      </w:r>
+      <w:proofErr w:type="spellEnd"/>
+      <w:r>
+        <w:rPr>
+          <w:rFonts w:ascii="monospace" w:hAnsi="monospace"/>
+          <w:i/>
+          <w:color w:val="3B3838" w:themeColor="background2" w:themeShade="40"/>
+        </w:rPr>
+        <w:t xml:space="preserve"> </w:t>
+      </w:r>
+      <w:proofErr w:type="spellStart"/>
+      <w:r>
+        <w:rPr>
+          <w:rFonts w:ascii="monospace" w:hAnsi="monospace"/>
+          <w:i/>
+          <w:color w:val="3B3838" w:themeColor="background2" w:themeShade="40"/>
+        </w:rPr>
+        <w:t>License</w:t>
+      </w:r>
+      <w:proofErr w:type="spellEnd"/>
+      <w:r>
+        <w:rPr>
+          <w:rFonts w:ascii="monospace" w:hAnsi="monospace"/>
+          <w:i/>
+          <w:color w:val="3B3838" w:themeColor="background2" w:themeShade="40"/>
+        </w:rPr>
+        <w:t xml:space="preserve">, </w:t>
+      </w:r>
+      <w:proofErr w:type="spellStart"/>
+      <w:r>
+        <w:rPr>
+          <w:rFonts w:ascii="monospace" w:hAnsi="monospace"/>
+          <w:i/>
+          <w:color w:val="3B3838" w:themeColor="background2" w:themeShade="40"/>
+        </w:rPr>
+        <w:t>or</w:t>
+      </w:r>
+      <w:proofErr w:type="spellEnd"/>
+      <w:r>
+        <w:rPr>
+          <w:rFonts w:ascii="monospace" w:hAnsi="monospace"/>
+          <w:i/>
+          <w:color w:val="3B3838" w:themeColor="background2" w:themeShade="40"/>
+        </w:rPr>
+        <w:t xml:space="preserve"> </w:t>
+      </w:r>
+      <w:proofErr w:type="spellStart"/>
+      <w:r>
+        <w:rPr>
+          <w:rFonts w:ascii="monospace" w:hAnsi="monospace"/>
+          <w:i/>
+          <w:color w:val="3B3838" w:themeColor="background2" w:themeShade="40"/>
+        </w:rPr>
+        <w:t>any</w:t>
+      </w:r>
+      <w:proofErr w:type="spellEnd"/>
+      <w:r>
+        <w:rPr>
+          <w:rFonts w:ascii="monospace" w:hAnsi="monospace"/>
+          <w:i/>
+          <w:color w:val="3B3838" w:themeColor="background2" w:themeShade="40"/>
+        </w:rPr>
+        <w:t xml:space="preserve"> </w:t>
+      </w:r>
+      <w:proofErr w:type="spellStart"/>
+      <w:r>
+        <w:rPr>
+          <w:rFonts w:ascii="monospace" w:hAnsi="monospace"/>
+          <w:i/>
+          <w:color w:val="3B3838" w:themeColor="background2" w:themeShade="40"/>
+        </w:rPr>
+        <w:t>later</w:t>
+      </w:r>
+      <w:proofErr w:type="spellEnd"/>
+      <w:r>
+        <w:rPr>
+          <w:rFonts w:ascii="monospace" w:hAnsi="monospace"/>
+          <w:i/>
+          <w:color w:val="3B3838" w:themeColor="background2" w:themeShade="40"/>
+        </w:rPr>
+        <w:t xml:space="preserve"> </w:t>
+      </w:r>
+      <w:proofErr w:type="spellStart"/>
+      <w:r>
+        <w:rPr>
+          <w:rFonts w:ascii="monospace" w:hAnsi="monospace"/>
+          <w:i/>
+          <w:color w:val="3B3838" w:themeColor="background2" w:themeShade="40"/>
+        </w:rPr>
+        <w:t>version</w:t>
+      </w:r>
+      <w:proofErr w:type="spellEnd"/>
+      <w:r>
+        <w:rPr>
+          <w:rFonts w:ascii="monospace" w:hAnsi="monospace"/>
+          <w:i/>
+          <w:color w:val="3B3838" w:themeColor="background2" w:themeShade="40"/>
+        </w:rPr>
+        <w:t>.</w:t>
       </w:r>
     </w:p>
     <w:p>
@@ -445,13 +1050,167 @@
         </w:rPr>
         <w:t xml:space="preserve"> </w:t>
       </w:r>
-      <w:r>
-        <w:rPr>
-          <w:rFonts w:ascii="monospace" w:hAnsi="monospace"/>
-          <w:i/>
-          <w:color w:val="3B3838" w:themeColor="background2" w:themeShade="40"/>
-        </w:rPr>
-        <w:t>This program is distributed in the hope that it will be useful,</w:t>
+      <w:proofErr w:type="spellStart"/>
+      <w:r>
+        <w:rPr>
+          <w:rFonts w:ascii="monospace" w:hAnsi="monospace"/>
+          <w:i/>
+          <w:color w:val="3B3838" w:themeColor="background2" w:themeShade="40"/>
+        </w:rPr>
+        <w:t>This</w:t>
+      </w:r>
+      <w:proofErr w:type="spellEnd"/>
+      <w:r>
+        <w:rPr>
+          <w:rFonts w:ascii="monospace" w:hAnsi="monospace"/>
+          <w:i/>
+          <w:color w:val="3B3838" w:themeColor="background2" w:themeShade="40"/>
+        </w:rPr>
+        <w:t xml:space="preserve"> </w:t>
+      </w:r>
+      <w:proofErr w:type="spellStart"/>
+      <w:r>
+        <w:rPr>
+          <w:rFonts w:ascii="monospace" w:hAnsi="monospace"/>
+          <w:i/>
+          <w:color w:val="3B3838" w:themeColor="background2" w:themeShade="40"/>
+        </w:rPr>
+        <w:t>program</w:t>
+      </w:r>
+      <w:proofErr w:type="spellEnd"/>
+      <w:r>
+        <w:rPr>
+          <w:rFonts w:ascii="monospace" w:hAnsi="monospace"/>
+          <w:i/>
+          <w:color w:val="3B3838" w:themeColor="background2" w:themeShade="40"/>
+        </w:rPr>
+        <w:t xml:space="preserve"> </w:t>
+      </w:r>
+      <w:proofErr w:type="spellStart"/>
+      <w:r>
+        <w:rPr>
+          <w:rFonts w:ascii="monospace" w:hAnsi="monospace"/>
+          <w:i/>
+          <w:color w:val="3B3838" w:themeColor="background2" w:themeShade="40"/>
+        </w:rPr>
+        <w:t>is</w:t>
+      </w:r>
+      <w:proofErr w:type="spellEnd"/>
+      <w:r>
+        <w:rPr>
+          <w:rFonts w:ascii="monospace" w:hAnsi="monospace"/>
+          <w:i/>
+          <w:color w:val="3B3838" w:themeColor="background2" w:themeShade="40"/>
+        </w:rPr>
+        <w:t xml:space="preserve"> </w:t>
+      </w:r>
+      <w:proofErr w:type="spellStart"/>
+      <w:r>
+        <w:rPr>
+          <w:rFonts w:ascii="monospace" w:hAnsi="monospace"/>
+          <w:i/>
+          <w:color w:val="3B3838" w:themeColor="background2" w:themeShade="40"/>
+        </w:rPr>
+        <w:t>distributed</w:t>
+      </w:r>
+      <w:proofErr w:type="spellEnd"/>
+      <w:r>
+        <w:rPr>
+          <w:rFonts w:ascii="monospace" w:hAnsi="monospace"/>
+          <w:i/>
+          <w:color w:val="3B3838" w:themeColor="background2" w:themeShade="40"/>
+        </w:rPr>
+        <w:t xml:space="preserve"> in </w:t>
+      </w:r>
+      <w:proofErr w:type="spellStart"/>
+      <w:r>
+        <w:rPr>
+          <w:rFonts w:ascii="monospace" w:hAnsi="monospace"/>
+          <w:i/>
+          <w:color w:val="3B3838" w:themeColor="background2" w:themeShade="40"/>
+        </w:rPr>
+        <w:t>the</w:t>
+      </w:r>
+      <w:proofErr w:type="spellEnd"/>
+      <w:r>
+        <w:rPr>
+          <w:rFonts w:ascii="monospace" w:hAnsi="monospace"/>
+          <w:i/>
+          <w:color w:val="3B3838" w:themeColor="background2" w:themeShade="40"/>
+        </w:rPr>
+        <w:t xml:space="preserve"> hope </w:t>
+      </w:r>
+      <w:proofErr w:type="spellStart"/>
+      <w:r>
+        <w:rPr>
+          <w:rFonts w:ascii="monospace" w:hAnsi="monospace"/>
+          <w:i/>
+          <w:color w:val="3B3838" w:themeColor="background2" w:themeShade="40"/>
+        </w:rPr>
+        <w:t>that</w:t>
+      </w:r>
+      <w:proofErr w:type="spellEnd"/>
+      <w:r>
+        <w:rPr>
+          <w:rFonts w:ascii="monospace" w:hAnsi="monospace"/>
+          <w:i/>
+          <w:color w:val="3B3838" w:themeColor="background2" w:themeShade="40"/>
+        </w:rPr>
+        <w:t xml:space="preserve"> </w:t>
+      </w:r>
+      <w:proofErr w:type="spellStart"/>
+      <w:r>
+        <w:rPr>
+          <w:rFonts w:ascii="monospace" w:hAnsi="monospace"/>
+          <w:i/>
+          <w:color w:val="3B3838" w:themeColor="background2" w:themeShade="40"/>
+        </w:rPr>
+        <w:t>it</w:t>
+      </w:r>
+      <w:proofErr w:type="spellEnd"/>
+      <w:r>
+        <w:rPr>
+          <w:rFonts w:ascii="monospace" w:hAnsi="monospace"/>
+          <w:i/>
+          <w:color w:val="3B3838" w:themeColor="background2" w:themeShade="40"/>
+        </w:rPr>
+        <w:t xml:space="preserve"> </w:t>
+      </w:r>
+      <w:proofErr w:type="spellStart"/>
+      <w:r>
+        <w:rPr>
+          <w:rFonts w:ascii="monospace" w:hAnsi="monospace"/>
+          <w:i/>
+          <w:color w:val="3B3838" w:themeColor="background2" w:themeShade="40"/>
+        </w:rPr>
+        <w:t>will</w:t>
+      </w:r>
+      <w:proofErr w:type="spellEnd"/>
+      <w:r>
+        <w:rPr>
+          <w:rFonts w:ascii="monospace" w:hAnsi="monospace"/>
+          <w:i/>
+          <w:color w:val="3B3838" w:themeColor="background2" w:themeShade="40"/>
+        </w:rPr>
+        <w:t xml:space="preserve"> be </w:t>
+      </w:r>
+      <w:proofErr w:type="spellStart"/>
+      <w:r>
+        <w:rPr>
+          <w:rFonts w:ascii="monospace" w:hAnsi="monospace"/>
+          <w:i/>
+          <w:color w:val="3B3838" w:themeColor="background2" w:themeShade="40"/>
+        </w:rPr>
+        <w:t>useful</w:t>
+      </w:r>
+      <w:proofErr w:type="spellEnd"/>
+      <w:r>
+        <w:rPr>
+          <w:rFonts w:ascii="monospace" w:hAnsi="monospace"/>
+          <w:i/>
+          <w:color w:val="3B3838" w:themeColor="background2" w:themeShade="40"/>
+        </w:rPr>
+        <w:t>,</w:t>
       </w:r>
     </w:p>
     <w:p>
@@ -470,13 +1229,113 @@
         </w:rPr>
         <w:t xml:space="preserve"> </w:t>
       </w:r>
-      <w:r>
-        <w:rPr>
-          <w:rFonts w:ascii="monospace" w:hAnsi="monospace"/>
-          <w:i/>
-          <w:color w:val="3B3838" w:themeColor="background2" w:themeShade="40"/>
-        </w:rPr>
-        <w:t>but WITHOUT ANY WARRANTY; without even the implied warranty of</w:t>
+      <w:proofErr w:type="spellStart"/>
+      <w:r>
+        <w:rPr>
+          <w:rFonts w:ascii="monospace" w:hAnsi="monospace"/>
+          <w:i/>
+          <w:color w:val="3B3838" w:themeColor="background2" w:themeShade="40"/>
+        </w:rPr>
+        <w:t>but</w:t>
+      </w:r>
+      <w:proofErr w:type="spellEnd"/>
+      <w:r>
+        <w:rPr>
+          <w:rFonts w:ascii="monospace" w:hAnsi="monospace"/>
+          <w:i/>
+          <w:color w:val="3B3838" w:themeColor="background2" w:themeShade="40"/>
+        </w:rPr>
+        <w:t xml:space="preserve"> WITHOUT ANY WARRANTY; </w:t>
+      </w:r>
+      <w:proofErr w:type="spellStart"/>
+      <w:r>
+        <w:rPr>
+          <w:rFonts w:ascii="monospace" w:hAnsi="monospace"/>
+          <w:i/>
+          <w:color w:val="3B3838" w:themeColor="background2" w:themeShade="40"/>
+        </w:rPr>
+        <w:t>without</w:t>
+      </w:r>
+      <w:proofErr w:type="spellEnd"/>
+      <w:r>
+        <w:rPr>
+          <w:rFonts w:ascii="monospace" w:hAnsi="monospace"/>
+          <w:i/>
+          <w:color w:val="3B3838" w:themeColor="background2" w:themeShade="40"/>
+        </w:rPr>
+        <w:t xml:space="preserve"> </w:t>
+      </w:r>
+      <w:proofErr w:type="spellStart"/>
+      <w:r>
+        <w:rPr>
+          <w:rFonts w:ascii="monospace" w:hAnsi="monospace"/>
+          <w:i/>
+          <w:color w:val="3B3838" w:themeColor="background2" w:themeShade="40"/>
+        </w:rPr>
+        <w:t>even</w:t>
+      </w:r>
+      <w:proofErr w:type="spellEnd"/>
+      <w:r>
+        <w:rPr>
+          <w:rFonts w:ascii="monospace" w:hAnsi="monospace"/>
+          <w:i/>
+          <w:color w:val="3B3838" w:themeColor="background2" w:themeShade="40"/>
+        </w:rPr>
+        <w:t xml:space="preserve"> </w:t>
+      </w:r>
+      <w:proofErr w:type="spellStart"/>
+      <w:r>
+        <w:rPr>
+          <w:rFonts w:ascii="monospace" w:hAnsi="monospace"/>
+          <w:i/>
+          <w:color w:val="3B3838" w:themeColor="background2" w:themeShade="40"/>
+        </w:rPr>
+        <w:t>the</w:t>
+      </w:r>
+      <w:proofErr w:type="spellEnd"/>
+      <w:r>
+        <w:rPr>
+          <w:rFonts w:ascii="monospace" w:hAnsi="monospace"/>
+          <w:i/>
+          <w:color w:val="3B3838" w:themeColor="background2" w:themeShade="40"/>
+        </w:rPr>
+        <w:t xml:space="preserve"> </w:t>
+      </w:r>
+      <w:proofErr w:type="spellStart"/>
+      <w:r>
+        <w:rPr>
+          <w:rFonts w:ascii="monospace" w:hAnsi="monospace"/>
+          <w:i/>
+          <w:color w:val="3B3838" w:themeColor="background2" w:themeShade="40"/>
+        </w:rPr>
+        <w:t>implied</w:t>
+      </w:r>
+      <w:proofErr w:type="spellEnd"/>
+      <w:r>
+        <w:rPr>
+          <w:rFonts w:ascii="monospace" w:hAnsi="monospace"/>
+          <w:i/>
+          <w:color w:val="3B3838" w:themeColor="background2" w:themeShade="40"/>
+        </w:rPr>
+        <w:t xml:space="preserve"> </w:t>
+      </w:r>
+      <w:proofErr w:type="spellStart"/>
+      <w:r>
+        <w:rPr>
+          <w:rFonts w:ascii="monospace" w:hAnsi="monospace"/>
+          <w:i/>
+          <w:color w:val="3B3838" w:themeColor="background2" w:themeShade="40"/>
+        </w:rPr>
+        <w:t>warranty</w:t>
+      </w:r>
+      <w:proofErr w:type="spellEnd"/>
+      <w:r>
+        <w:rPr>
+          <w:rFonts w:ascii="monospace" w:hAnsi="monospace"/>
+          <w:i/>
+          <w:color w:val="3B3838" w:themeColor="background2" w:themeShade="40"/>
+        </w:rPr>
+        <w:t xml:space="preserve"> of</w:t>
       </w:r>
     </w:p>
     <w:p>
@@ -501,8 +1360,54 @@
           <w:i/>
           <w:color w:val="3B3838" w:themeColor="background2" w:themeShade="40"/>
         </w:rPr>
-        <w:t>MERCHANTABILITY or FITNESS FOR A PARTICULAR PURPOSE.  See the</w:t>
-      </w:r>
+        <w:t xml:space="preserve">MERCHANTABILITY </w:t>
+      </w:r>
+      <w:proofErr w:type="spellStart"/>
+      <w:r>
+        <w:rPr>
+          <w:rFonts w:ascii="monospace" w:hAnsi="monospace"/>
+          <w:i/>
+          <w:color w:val="3B3838" w:themeColor="background2" w:themeShade="40"/>
+        </w:rPr>
+        <w:t>or</w:t>
+      </w:r>
+      <w:proofErr w:type="spellEnd"/>
+      <w:r>
+        <w:rPr>
+          <w:rFonts w:ascii="monospace" w:hAnsi="monospace"/>
+          <w:i/>
+          <w:color w:val="3B3838" w:themeColor="background2" w:themeShade="40"/>
+        </w:rPr>
+        <w:t xml:space="preserve"> FITNESS FOR A PARTICULAR PURPOSE.  </w:t>
+      </w:r>
+      <w:proofErr w:type="spellStart"/>
+      <w:r>
+        <w:rPr>
+          <w:rFonts w:ascii="monospace" w:hAnsi="monospace"/>
+          <w:i/>
+          <w:color w:val="3B3838" w:themeColor="background2" w:themeShade="40"/>
+        </w:rPr>
+        <w:t>See</w:t>
+      </w:r>
+      <w:proofErr w:type="spellEnd"/>
+      <w:r>
+        <w:rPr>
+          <w:rFonts w:ascii="monospace" w:hAnsi="monospace"/>
+          <w:i/>
+          <w:color w:val="3B3838" w:themeColor="background2" w:themeShade="40"/>
+        </w:rPr>
+        <w:t xml:space="preserve"> </w:t>
+      </w:r>
+      <w:proofErr w:type="spellStart"/>
+      <w:r>
+        <w:rPr>
+          <w:rFonts w:ascii="monospace" w:hAnsi="monospace"/>
+          <w:i/>
+          <w:color w:val="3B3838" w:themeColor="background2" w:themeShade="40"/>
+        </w:rPr>
+        <w:t>the</w:t>
+      </w:r>
+      <w:proofErr w:type="spellEnd"/>
     </w:p>
     <w:p>
       <w:pPr>
@@ -526,7 +1431,79 @@
           <w:i/>
           <w:color w:val="3B3838" w:themeColor="background2" w:themeShade="40"/>
         </w:rPr>
-        <w:t>GNU General Public License for more details.</w:t>
+        <w:t xml:space="preserve">GNU General </w:t>
+      </w:r>
+      <w:proofErr w:type="spellStart"/>
+      <w:r>
+        <w:rPr>
+          <w:rFonts w:ascii="monospace" w:hAnsi="monospace"/>
+          <w:i/>
+          <w:color w:val="3B3838" w:themeColor="background2" w:themeShade="40"/>
+        </w:rPr>
+        <w:t>Public</w:t>
+      </w:r>
+      <w:proofErr w:type="spellEnd"/>
+      <w:r>
+        <w:rPr>
+          <w:rFonts w:ascii="monospace" w:hAnsi="monospace"/>
+          <w:i/>
+          <w:color w:val="3B3838" w:themeColor="background2" w:themeShade="40"/>
+        </w:rPr>
+        <w:t xml:space="preserve"> </w:t>
+      </w:r>
+      <w:proofErr w:type="spellStart"/>
+      <w:r>
+        <w:rPr>
+          <w:rFonts w:ascii="monospace" w:hAnsi="monospace"/>
+          <w:i/>
+          <w:color w:val="3B3838" w:themeColor="background2" w:themeShade="40"/>
+        </w:rPr>
+        <w:t>License</w:t>
+      </w:r>
+      <w:proofErr w:type="spellEnd"/>
+      <w:r>
+        <w:rPr>
+          <w:rFonts w:ascii="monospace" w:hAnsi="monospace"/>
+          <w:i/>
+          <w:color w:val="3B3838" w:themeColor="background2" w:themeShade="40"/>
+        </w:rPr>
+        <w:t xml:space="preserve"> </w:t>
+      </w:r>
+      <w:proofErr w:type="spellStart"/>
+      <w:r>
+        <w:rPr>
+          <w:rFonts w:ascii="monospace" w:hAnsi="monospace"/>
+          <w:i/>
+          <w:color w:val="3B3838" w:themeColor="background2" w:themeShade="40"/>
+        </w:rPr>
+        <w:t>for</w:t>
+      </w:r>
+      <w:proofErr w:type="spellEnd"/>
+      <w:r>
+        <w:rPr>
+          <w:rFonts w:ascii="monospace" w:hAnsi="monospace"/>
+          <w:i/>
+          <w:color w:val="3B3838" w:themeColor="background2" w:themeShade="40"/>
+        </w:rPr>
+        <w:t xml:space="preserve"> more </w:t>
+      </w:r>
+      <w:proofErr w:type="spellStart"/>
+      <w:r>
+        <w:rPr>
+          <w:rFonts w:ascii="monospace" w:hAnsi="monospace"/>
+          <w:i/>
+          <w:color w:val="3B3838" w:themeColor="background2" w:themeShade="40"/>
+        </w:rPr>
+        <w:t>details</w:t>
+      </w:r>
+      <w:proofErr w:type="spellEnd"/>
+      <w:r>
+        <w:rPr>
+          <w:rFonts w:ascii="monospace" w:hAnsi="monospace"/>
+          <w:i/>
+          <w:color w:val="3B3838" w:themeColor="background2" w:themeShade="40"/>
+        </w:rPr>
+        <w:t>.</w:t>
       </w:r>
     </w:p>
     <w:p>
@@ -555,14 +1532,142 @@
         </w:rPr>
         <w:t xml:space="preserve">  </w:t>
       </w:r>
-      <w:r>
-        <w:rPr>
-          <w:rFonts w:ascii="monospace" w:hAnsi="monospace"/>
-          <w:i/>
-          <w:color w:val="3B3838" w:themeColor="background2" w:themeShade="40"/>
-        </w:rPr>
-        <w:t>You should have received a copy of the GNU General Public License</w:t>
-      </w:r>
+      <w:proofErr w:type="spellStart"/>
+      <w:r>
+        <w:rPr>
+          <w:rFonts w:ascii="monospace" w:hAnsi="monospace"/>
+          <w:i/>
+          <w:color w:val="3B3838" w:themeColor="background2" w:themeShade="40"/>
+        </w:rPr>
+        <w:t>You</w:t>
+      </w:r>
+      <w:proofErr w:type="spellEnd"/>
+      <w:r>
+        <w:rPr>
+          <w:rFonts w:ascii="monospace" w:hAnsi="monospace"/>
+          <w:i/>
+          <w:color w:val="3B3838" w:themeColor="background2" w:themeShade="40"/>
+        </w:rPr>
+        <w:t xml:space="preserve"> </w:t>
+      </w:r>
+      <w:proofErr w:type="spellStart"/>
+      <w:r>
+        <w:rPr>
+          <w:rFonts w:ascii="monospace" w:hAnsi="monospace"/>
+          <w:i/>
+          <w:color w:val="3B3838" w:themeColor="background2" w:themeShade="40"/>
+        </w:rPr>
+        <w:t>should</w:t>
+      </w:r>
+      <w:proofErr w:type="spellEnd"/>
+      <w:r>
+        <w:rPr>
+          <w:rFonts w:ascii="monospace" w:hAnsi="monospace"/>
+          <w:i/>
+          <w:color w:val="3B3838" w:themeColor="background2" w:themeShade="40"/>
+        </w:rPr>
+        <w:t xml:space="preserve"> </w:t>
+      </w:r>
+      <w:proofErr w:type="spellStart"/>
+      <w:r>
+        <w:rPr>
+          <w:rFonts w:ascii="monospace" w:hAnsi="monospace"/>
+          <w:i/>
+          <w:color w:val="3B3838" w:themeColor="background2" w:themeShade="40"/>
+        </w:rPr>
+        <w:t>have</w:t>
+      </w:r>
+      <w:proofErr w:type="spellEnd"/>
+      <w:r>
+        <w:rPr>
+          <w:rFonts w:ascii="monospace" w:hAnsi="monospace"/>
+          <w:i/>
+          <w:color w:val="3B3838" w:themeColor="background2" w:themeShade="40"/>
+        </w:rPr>
+        <w:t xml:space="preserve"> </w:t>
+      </w:r>
+      <w:proofErr w:type="spellStart"/>
+      <w:r>
+        <w:rPr>
+          <w:rFonts w:ascii="monospace" w:hAnsi="monospace"/>
+          <w:i/>
+          <w:color w:val="3B3838" w:themeColor="background2" w:themeShade="40"/>
+        </w:rPr>
+        <w:t>received</w:t>
+      </w:r>
+      <w:proofErr w:type="spellEnd"/>
+      <w:r>
+        <w:rPr>
+          <w:rFonts w:ascii="monospace" w:hAnsi="monospace"/>
+          <w:i/>
+          <w:color w:val="3B3838" w:themeColor="background2" w:themeShade="40"/>
+        </w:rPr>
+        <w:t xml:space="preserve"> a </w:t>
+      </w:r>
+      <w:proofErr w:type="spellStart"/>
+      <w:r>
+        <w:rPr>
+          <w:rFonts w:ascii="monospace" w:hAnsi="monospace"/>
+          <w:i/>
+          <w:color w:val="3B3838" w:themeColor="background2" w:themeShade="40"/>
+        </w:rPr>
+        <w:t>copy</w:t>
+      </w:r>
+      <w:proofErr w:type="spellEnd"/>
+      <w:r>
+        <w:rPr>
+          <w:rFonts w:ascii="monospace" w:hAnsi="monospace"/>
+          <w:i/>
+          <w:color w:val="3B3838" w:themeColor="background2" w:themeShade="40"/>
+        </w:rPr>
+        <w:t xml:space="preserve"> of </w:t>
+      </w:r>
+      <w:proofErr w:type="spellStart"/>
+      <w:r>
+        <w:rPr>
+          <w:rFonts w:ascii="monospace" w:hAnsi="monospace"/>
+          <w:i/>
+          <w:color w:val="3B3838" w:themeColor="background2" w:themeShade="40"/>
+        </w:rPr>
+        <w:t>the</w:t>
+      </w:r>
+      <w:proofErr w:type="spellEnd"/>
+      <w:r>
+        <w:rPr>
+          <w:rFonts w:ascii="monospace" w:hAnsi="monospace"/>
+          <w:i/>
+          <w:color w:val="3B3838" w:themeColor="background2" w:themeShade="40"/>
+        </w:rPr>
+        <w:t xml:space="preserve"> GNU General </w:t>
+      </w:r>
+      <w:proofErr w:type="spellStart"/>
+      <w:r>
+        <w:rPr>
+          <w:rFonts w:ascii="monospace" w:hAnsi="monospace"/>
+          <w:i/>
+          <w:color w:val="3B3838" w:themeColor="background2" w:themeShade="40"/>
+        </w:rPr>
+        <w:t>Public</w:t>
+      </w:r>
+      <w:proofErr w:type="spellEnd"/>
+      <w:r>
+        <w:rPr>
+          <w:rFonts w:ascii="monospace" w:hAnsi="monospace"/>
+          <w:i/>
+          <w:color w:val="3B3838" w:themeColor="background2" w:themeShade="40"/>
+        </w:rPr>
+        <w:t xml:space="preserve"> </w:t>
+      </w:r>
+      <w:proofErr w:type="spellStart"/>
+      <w:r>
+        <w:rPr>
+          <w:rFonts w:ascii="monospace" w:hAnsi="monospace"/>
+          <w:i/>
+          <w:color w:val="3B3838" w:themeColor="background2" w:themeShade="40"/>
+        </w:rPr>
+        <w:t>License</w:t>
+      </w:r>
+      <w:proofErr w:type="spellEnd"/>
     </w:p>
     <w:p>
       <w:pPr>
@@ -581,13 +1686,131 @@
         </w:rPr>
         <w:t xml:space="preserve">  </w:t>
       </w:r>
-      <w:r>
-        <w:rPr>
-          <w:rFonts w:ascii="monospace" w:hAnsi="monospace"/>
-          <w:i/>
-          <w:color w:val="3B3838" w:themeColor="background2" w:themeShade="40"/>
-        </w:rPr>
-        <w:t>along with this program.  If not, see &lt;http://www.gnu.org/licenses/&gt;.</w:t>
+      <w:proofErr w:type="spellStart"/>
+      <w:r>
+        <w:rPr>
+          <w:rFonts w:ascii="monospace" w:hAnsi="monospace"/>
+          <w:i/>
+          <w:color w:val="3B3838" w:themeColor="background2" w:themeShade="40"/>
+        </w:rPr>
+        <w:t>along</w:t>
+      </w:r>
+      <w:proofErr w:type="spellEnd"/>
+      <w:r>
+        <w:rPr>
+          <w:rFonts w:ascii="monospace" w:hAnsi="monospace"/>
+          <w:i/>
+          <w:color w:val="3B3838" w:themeColor="background2" w:themeShade="40"/>
+        </w:rPr>
+        <w:t xml:space="preserve"> </w:t>
+      </w:r>
+      <w:proofErr w:type="spellStart"/>
+      <w:r>
+        <w:rPr>
+          <w:rFonts w:ascii="monospace" w:hAnsi="monospace"/>
+          <w:i/>
+          <w:color w:val="3B3838" w:themeColor="background2" w:themeShade="40"/>
+        </w:rPr>
+        <w:t>with</w:t>
+      </w:r>
+      <w:proofErr w:type="spellEnd"/>
+      <w:r>
+        <w:rPr>
+          <w:rFonts w:ascii="monospace" w:hAnsi="monospace"/>
+          <w:i/>
+          <w:color w:val="3B3838" w:themeColor="background2" w:themeShade="40"/>
+        </w:rPr>
+        <w:t xml:space="preserve"> </w:t>
+      </w:r>
+      <w:proofErr w:type="spellStart"/>
+      <w:r>
+        <w:rPr>
+          <w:rFonts w:ascii="monospace" w:hAnsi="monospace"/>
+          <w:i/>
+          <w:color w:val="3B3838" w:themeColor="background2" w:themeShade="40"/>
+        </w:rPr>
+        <w:t>this</w:t>
+      </w:r>
+      <w:proofErr w:type="spellEnd"/>
+      <w:r>
+        <w:rPr>
+          <w:rFonts w:ascii="monospace" w:hAnsi="monospace"/>
+          <w:i/>
+          <w:color w:val="3B3838" w:themeColor="background2" w:themeShade="40"/>
+        </w:rPr>
+        <w:t xml:space="preserve"> </w:t>
+      </w:r>
+      <w:proofErr w:type="spellStart"/>
+      <w:r>
+        <w:rPr>
+          <w:rFonts w:ascii="monospace" w:hAnsi="monospace"/>
+          <w:i/>
+          <w:color w:val="3B3838" w:themeColor="background2" w:themeShade="40"/>
+        </w:rPr>
+        <w:t>program</w:t>
+      </w:r>
+      <w:proofErr w:type="spellEnd"/>
+      <w:r>
+        <w:rPr>
+          <w:rFonts w:ascii="monospace" w:hAnsi="monospace"/>
+          <w:i/>
+          <w:color w:val="3B3838" w:themeColor="background2" w:themeShade="40"/>
+        </w:rPr>
+        <w:t xml:space="preserve">.  </w:t>
+      </w:r>
+      <w:proofErr w:type="spellStart"/>
+      <w:r>
+        <w:rPr>
+          <w:rFonts w:ascii="monospace" w:hAnsi="monospace"/>
+          <w:i/>
+          <w:color w:val="3B3838" w:themeColor="background2" w:themeShade="40"/>
+        </w:rPr>
+        <w:t>If</w:t>
+      </w:r>
+      <w:proofErr w:type="spellEnd"/>
+      <w:r>
+        <w:rPr>
+          <w:rFonts w:ascii="monospace" w:hAnsi="monospace"/>
+          <w:i/>
+          <w:color w:val="3B3838" w:themeColor="background2" w:themeShade="40"/>
+        </w:rPr>
+        <w:t xml:space="preserve"> </w:t>
+      </w:r>
+      <w:proofErr w:type="spellStart"/>
+      <w:r>
+        <w:rPr>
+          <w:rFonts w:ascii="monospace" w:hAnsi="monospace"/>
+          <w:i/>
+          <w:color w:val="3B3838" w:themeColor="background2" w:themeShade="40"/>
+        </w:rPr>
+        <w:t>not</w:t>
+      </w:r>
+      <w:proofErr w:type="spellEnd"/>
+      <w:r>
+        <w:rPr>
+          <w:rFonts w:ascii="monospace" w:hAnsi="monospace"/>
+          <w:i/>
+          <w:color w:val="3B3838" w:themeColor="background2" w:themeShade="40"/>
+        </w:rPr>
+        <w:t xml:space="preserve">, </w:t>
+      </w:r>
+      <w:proofErr w:type="spellStart"/>
+      <w:r>
+        <w:rPr>
+          <w:rFonts w:ascii="monospace" w:hAnsi="monospace"/>
+          <w:i/>
+          <w:color w:val="3B3838" w:themeColor="background2" w:themeShade="40"/>
+        </w:rPr>
+        <w:t>see</w:t>
+      </w:r>
+      <w:proofErr w:type="spellEnd"/>
+      <w:r>
+        <w:rPr>
+          <w:rFonts w:ascii="monospace" w:hAnsi="monospace"/>
+          <w:i/>
+          <w:color w:val="3B3838" w:themeColor="background2" w:themeShade="40"/>
+        </w:rPr>
+        <w:t xml:space="preserve"> &lt;http://www.gnu.org/licenses/&gt;.</w:t>
       </w:r>
     </w:p>
     <w:p>
@@ -681,6 +1904,9 @@
       <w:r>
         <w:t>Juan Antonio Muñoz</w:t>
       </w:r>
+      <w:r>
+        <w:t xml:space="preserve"> Sánchez</w:t>
+      </w:r>
     </w:p>
     <w:p>
       <w:pPr>
@@ -691,7 +1917,7 @@
         </w:numPr>
       </w:pPr>
       <w:r>
-        <w:t>Miguel Ferral</w:t>
+        <w:t>Sergio Rivera Marín</w:t>
       </w:r>
     </w:p>
     <w:p>
@@ -724,7 +1950,7 @@
           <w:u w:val="single"/>
         </w:rPr>
       </w:pPr>
-      <w:bookmarkStart w:id="0" w:name="manual_de_usuario"/>
+      <w:bookmarkStart w:id="1" w:name="manual_de_usuario"/>
       <w:r>
         <w:rPr>
           <w:sz w:val="36"/>
@@ -734,8 +1960,8 @@
         <w:lastRenderedPageBreak/>
         <w:t>Manual de usuario:</w:t>
       </w:r>
-      <w:bookmarkEnd w:id="0"/>
-    </w:p>
+    </w:p>
+    <w:bookmarkEnd w:id="1"/>
     <w:p>
       <w:pPr>
         <w:pStyle w:val="Standard"/>
@@ -793,7 +2019,7 @@
           <w:u w:val="single"/>
         </w:rPr>
       </w:pPr>
-      <w:bookmarkStart w:id="1" w:name="requisitos_del_sistema"/>
+      <w:bookmarkStart w:id="2" w:name="requisitos_del_sistema"/>
       <w:r>
         <w:rPr>
           <w:sz w:val="30"/>
@@ -801,8 +2027,8 @@
         </w:rPr>
         <w:t>Requisitos de sistema</w:t>
       </w:r>
-      <w:bookmarkEnd w:id="1"/>
-    </w:p>
+    </w:p>
+    <w:bookmarkEnd w:id="2"/>
     <w:p>
       <w:pPr>
         <w:pStyle w:val="Standard"/>
@@ -835,7 +2061,15 @@
         </w:numPr>
       </w:pPr>
       <w:r>
-        <w:t>No hay limitaciones respecto al hardware. Practicamente cualquier sistema basado en x86 o x64, será capaz de ejecutar el software.</w:t>
+        <w:t xml:space="preserve">No hay limitaciones respecto al hardware. </w:t>
+      </w:r>
+      <w:proofErr w:type="spellStart"/>
+      <w:r>
+        <w:t>Practicamente</w:t>
+      </w:r>
+      <w:proofErr w:type="spellEnd"/>
+      <w:r>
+        <w:t xml:space="preserve"> cualquier sistema basado en x86 o x64, será capaz de ejecutar el software.</w:t>
       </w:r>
     </w:p>
     <w:p>
@@ -847,7 +2081,15 @@
         </w:numPr>
       </w:pPr>
       <w:r>
-        <w:t>Para poder realizar cualquier modificación o depuración al software, será necesario el “GNU GCC Compiler”.</w:t>
+        <w:t xml:space="preserve">Para poder realizar cualquier modificación o depuración al software, será necesario el “GNU GCC </w:t>
+      </w:r>
+      <w:proofErr w:type="spellStart"/>
+      <w:r>
+        <w:t>Compiler</w:t>
+      </w:r>
+      <w:proofErr w:type="spellEnd"/>
+      <w:r>
+        <w:t>”.</w:t>
       </w:r>
     </w:p>
     <w:p>
@@ -865,8 +2107,28 @@
     <w:p>
       <w:pPr>
         <w:pStyle w:val="Standard"/>
+      </w:pPr>
+    </w:p>
+    <w:p>
+      <w:pPr>
+        <w:pStyle w:val="Standard"/>
+      </w:pPr>
+      <w:bookmarkStart w:id="3" w:name="instrucciones"/>
+      <w:r>
+        <w:t>Instrucciones de instalaciones:</w:t>
+      </w:r>
+    </w:p>
+    <w:bookmarkEnd w:id="3"/>
+    <w:p>
+      <w:pPr>
+        <w:pStyle w:val="Standard"/>
+      </w:pPr>
+    </w:p>
+    <w:p>
+      <w:pPr>
+        <w:pStyle w:val="Standard"/>
         <w:numPr>
-          <w:ilvl w:val="0"/>
+          <w:ilvl w:val="1"/>
           <w:numId w:val="6"/>
         </w:numPr>
       </w:pPr>
@@ -883,7 +2145,15 @@
         </w:numPr>
       </w:pPr>
       <w:r>
-        <w:t>Descargar el archivo comprimido .zip con todos los datos del programa. (precompilado).</w:t>
+        <w:t>Descargar el archivo comprimido .zip con todos los datos del programa. (</w:t>
+      </w:r>
+      <w:proofErr w:type="spellStart"/>
+      <w:r>
+        <w:t>precompilado</w:t>
+      </w:r>
+      <w:proofErr w:type="spellEnd"/>
+      <w:r>
+        <w:t>).</w:t>
       </w:r>
     </w:p>
     <w:p>
@@ -895,7 +2165,15 @@
         </w:numPr>
       </w:pPr>
       <w:r>
-        <w:t>Descomprimir en el directorio deseado con el software incluido en windows o cualquier otro compatible.</w:t>
+        <w:t xml:space="preserve">Descomprimir en el directorio deseado con el software incluido en </w:t>
+      </w:r>
+      <w:proofErr w:type="spellStart"/>
+      <w:r>
+        <w:t>windows</w:t>
+      </w:r>
+      <w:proofErr w:type="spellEnd"/>
+      <w:r>
+        <w:t xml:space="preserve"> o cualquier otro compatible.</w:t>
       </w:r>
     </w:p>
     <w:p>
@@ -914,7 +2192,7 @@
       <w:pPr>
         <w:pStyle w:val="Standard"/>
         <w:numPr>
-          <w:ilvl w:val="0"/>
+          <w:ilvl w:val="1"/>
           <w:numId w:val="6"/>
         </w:numPr>
       </w:pPr>
@@ -931,7 +2209,15 @@
         </w:numPr>
       </w:pPr>
       <w:r>
-        <w:t>Descargar el fichero comprimido .zip con todos los datos del programa versión MAC (precompilado).</w:t>
+        <w:t>Descargar el fichero comprimido .zip con todos los datos del programa versión MAC (</w:t>
+      </w:r>
+      <w:proofErr w:type="spellStart"/>
+      <w:r>
+        <w:t>precompilado</w:t>
+      </w:r>
+      <w:proofErr w:type="spellEnd"/>
+      <w:r>
+        <w:t>).</w:t>
       </w:r>
     </w:p>
     <w:p>
@@ -962,7 +2248,7 @@
       <w:pPr>
         <w:pStyle w:val="Standard"/>
         <w:numPr>
-          <w:ilvl w:val="0"/>
+          <w:ilvl w:val="1"/>
           <w:numId w:val="6"/>
         </w:numPr>
       </w:pPr>
@@ -979,7 +2265,15 @@
         </w:numPr>
       </w:pPr>
       <w:r>
-        <w:t>Descargar el fichero .zip con el software precompilado.</w:t>
+        <w:t xml:space="preserve">Descargar el fichero .zip con el software </w:t>
+      </w:r>
+      <w:proofErr w:type="spellStart"/>
+      <w:r>
+        <w:t>precompilado</w:t>
+      </w:r>
+      <w:proofErr w:type="spellEnd"/>
+      <w:r>
+        <w:t>.</w:t>
       </w:r>
     </w:p>
     <w:p>
@@ -1003,23 +2297,36 @@
         </w:numPr>
       </w:pPr>
       <w:r>
-        <w:t>Ejecutar el archivo liga.out</w:t>
-      </w:r>
-    </w:p>
-    <w:p>
-      <w:pPr>
-        <w:pStyle w:val="Standard"/>
-      </w:pPr>
-    </w:p>
-    <w:p>
-      <w:pPr>
-        <w:pStyle w:val="Standard"/>
-      </w:pPr>
-      <w:bookmarkStart w:id="2" w:name="instalacion"/>
-      <w:r>
-        <w:t>En caso de no tener acceso al software precompilado:</w:t>
-      </w:r>
-      <w:bookmarkEnd w:id="2"/>
+        <w:t xml:space="preserve">Ejecutar el archivo </w:t>
+      </w:r>
+      <w:proofErr w:type="spellStart"/>
+      <w:r>
+        <w:t>liga.out</w:t>
+      </w:r>
+      <w:proofErr w:type="spellEnd"/>
+    </w:p>
+    <w:p>
+      <w:pPr>
+        <w:pStyle w:val="Standard"/>
+      </w:pPr>
+    </w:p>
+    <w:p>
+      <w:pPr>
+        <w:pStyle w:val="Standard"/>
+      </w:pPr>
+      <w:bookmarkStart w:id="4" w:name="instalacion"/>
+      <w:r>
+        <w:t xml:space="preserve">En caso de no tener acceso al software </w:t>
+      </w:r>
+      <w:proofErr w:type="spellStart"/>
+      <w:r>
+        <w:t>precompilado</w:t>
+      </w:r>
+      <w:proofErr w:type="spellEnd"/>
+      <w:r>
+        <w:t>:</w:t>
+      </w:r>
+      <w:bookmarkEnd w:id="4"/>
     </w:p>
     <w:p>
       <w:pPr>
@@ -1035,7 +2342,15 @@
         </w:numPr>
       </w:pPr>
       <w:r>
-        <w:t>Poseer los archivos del programa, ya sea habiendolos descargado o por su versión en disco (independientes del sistema operativo utilizado).</w:t>
+        <w:t xml:space="preserve">Poseer los archivos del programa, ya sea </w:t>
+      </w:r>
+      <w:proofErr w:type="spellStart"/>
+      <w:r>
+        <w:t>habiendolos</w:t>
+      </w:r>
+      <w:proofErr w:type="spellEnd"/>
+      <w:r>
+        <w:t xml:space="preserve"> descargado o por su versión en disco (independientes del sistema operativo utilizado).</w:t>
       </w:r>
     </w:p>
     <w:p>
@@ -1047,7 +2362,15 @@
         </w:numPr>
       </w:pPr>
       <w:r>
-        <w:t>Se recomienda el software de terceros Codeblocks, para la compilación de los archivos y la correcta instalación del software en un determinado directorio. (ADVERTENCIA: no to</w:t>
+        <w:t xml:space="preserve">Se recomienda el software de terceros </w:t>
+      </w:r>
+      <w:proofErr w:type="spellStart"/>
+      <w:r>
+        <w:t>Codeblocks</w:t>
+      </w:r>
+      <w:proofErr w:type="spellEnd"/>
+      <w:r>
+        <w:t>, para la compilación de los archivos y la correcta instalación del software en un determinado directorio. (ADVERTENCIA: no to</w:t>
       </w:r>
       <w:r>
         <w:t>das las distribuciones poseen</w:t>
@@ -1065,7 +2388,32 @@
         </w:numPr>
       </w:pPr>
       <w:r>
-        <w:t>Ejecutar el archivo resultante con extensión .out(linux/MAC), .exe (Windows) (el nombre del fichero ejecutable lo seleccionará el usuario a través del proceso de compilación con Codeblocks).</w:t>
+        <w:lastRenderedPageBreak/>
+        <w:t>Ejecutar el archivo resultante con extensión .</w:t>
+      </w:r>
+      <w:proofErr w:type="spellStart"/>
+      <w:r>
+        <w:t>out</w:t>
+      </w:r>
+      <w:proofErr w:type="spellEnd"/>
+      <w:r>
+        <w:t>(</w:t>
+      </w:r>
+      <w:proofErr w:type="spellStart"/>
+      <w:r>
+        <w:t>linux</w:t>
+      </w:r>
+      <w:proofErr w:type="spellEnd"/>
+      <w:r>
+        <w:t xml:space="preserve">/MAC), .exe (Windows) (el nombre del fichero ejecutable lo seleccionará el usuario a través del proceso de compilación con </w:t>
+      </w:r>
+      <w:proofErr w:type="spellStart"/>
+      <w:r>
+        <w:t>Codeblocks</w:t>
+      </w:r>
+      <w:proofErr w:type="spellEnd"/>
+      <w:r>
+        <w:t>).</w:t>
       </w:r>
     </w:p>
     <w:p>
@@ -1081,9 +2429,16 @@
         <w:pStyle w:val="Standard"/>
       </w:pPr>
       <w:r>
-        <w:lastRenderedPageBreak/>
         <w:tab/>
-        <w:t xml:space="preserve">En caso de no tener acceso a sofware de terceros para facilitar </w:t>
+        <w:t xml:space="preserve">En caso de no tener acceso a </w:t>
+      </w:r>
+      <w:proofErr w:type="spellStart"/>
+      <w:r>
+        <w:t>sofware</w:t>
+      </w:r>
+      <w:proofErr w:type="spellEnd"/>
+      <w:r>
+        <w:t xml:space="preserve"> de terceros para facilitar </w:t>
       </w:r>
       <w:r>
         <w:t xml:space="preserve">la compilación en sistemas </w:t>
@@ -1098,7 +2453,15 @@
         <w:t>, se ha crea</w:t>
       </w:r>
       <w:r>
-        <w:t>do un archivo “makefile” mediant</w:t>
+        <w:t>do un archivo “</w:t>
+      </w:r>
+      <w:proofErr w:type="spellStart"/>
+      <w:r>
+        <w:t>makefile</w:t>
+      </w:r>
+      <w:proofErr w:type="spellEnd"/>
+      <w:r>
+        <w:t>” mediant</w:t>
       </w:r>
       <w:r>
         <w:t xml:space="preserve">e el cual, a través de una  </w:t>
@@ -1153,33 +2516,34 @@
         </w:rPr>
         <w:t>$</w:t>
       </w:r>
+      <w:proofErr w:type="spellStart"/>
       <w:r>
         <w:rPr>
           <w:i/>
           <w:iCs/>
           <w:color w:val="999999"/>
         </w:rPr>
-        <w:t>make clean</w:t>
-      </w:r>
-    </w:p>
-    <w:p>
-      <w:pPr>
-        <w:pStyle w:val="Standard"/>
+        <w:t>make</w:t>
+      </w:r>
+      <w:proofErr w:type="spellEnd"/>
+      <w:r>
         <w:rPr>
           <w:i/>
           <w:iCs/>
           <w:color w:val="999999"/>
         </w:rPr>
-      </w:pPr>
+        <w:t xml:space="preserve"> </w:t>
+      </w:r>
+      <w:proofErr w:type="spellStart"/>
       <w:r>
         <w:rPr>
           <w:i/>
           <w:iCs/>
           <w:color w:val="999999"/>
         </w:rPr>
-        <w:tab/>
-        <w:t>$make all</w:t>
-      </w:r>
+        <w:t>clean</w:t>
+      </w:r>
+      <w:proofErr w:type="spellEnd"/>
     </w:p>
     <w:p>
       <w:pPr>
@@ -1197,6 +2561,53 @@
           <w:color w:val="999999"/>
         </w:rPr>
         <w:tab/>
+        <w:t>$</w:t>
+      </w:r>
+      <w:proofErr w:type="spellStart"/>
+      <w:r>
+        <w:rPr>
+          <w:i/>
+          <w:iCs/>
+          <w:color w:val="999999"/>
+        </w:rPr>
+        <w:t>make</w:t>
+      </w:r>
+      <w:proofErr w:type="spellEnd"/>
+      <w:r>
+        <w:rPr>
+          <w:i/>
+          <w:iCs/>
+          <w:color w:val="999999"/>
+        </w:rPr>
+        <w:t xml:space="preserve"> </w:t>
+      </w:r>
+      <w:proofErr w:type="spellStart"/>
+      <w:r>
+        <w:rPr>
+          <w:i/>
+          <w:iCs/>
+          <w:color w:val="999999"/>
+        </w:rPr>
+        <w:t>all</w:t>
+      </w:r>
+      <w:proofErr w:type="spellEnd"/>
+    </w:p>
+    <w:p>
+      <w:pPr>
+        <w:pStyle w:val="Standard"/>
+        <w:rPr>
+          <w:i/>
+          <w:iCs/>
+          <w:color w:val="999999"/>
+        </w:rPr>
+      </w:pPr>
+      <w:r>
+        <w:rPr>
+          <w:i/>
+          <w:iCs/>
+          <w:color w:val="999999"/>
+        </w:rPr>
+        <w:tab/>
         <w:t>$./cuaderno</w:t>
       </w:r>
     </w:p>
@@ -1216,20 +2627,48 @@
       </w:pPr>
       <w:r>
         <w:tab/>
-        <w:t>El manejo del software “Cuaderno digital del profesor” es tremendamente sencillo. Basta con ejecutar el archivo .out/.exe situado en el directorio de instalación asignado en el anterior paso del manual, o un acceso directo a éste y estaremos en el programa.</w:t>
-      </w:r>
-    </w:p>
-    <w:p>
-      <w:pPr>
-        <w:pStyle w:val="Standard"/>
-      </w:pPr>
-    </w:p>
-    <w:p>
-      <w:pPr>
-        <w:pStyle w:val="Standard"/>
-      </w:pPr>
-      <w:r>
-        <w:t>Para movernos por él, necesitaremos un teclado, únicamente, mediante el cual iremos seleccionando  las operaciones a realizar, con las teclas númericas, para seleccionar la opción e intro para aceptar.</w:t>
+      </w:r>
+      <w:bookmarkStart w:id="5" w:name="manejo"/>
+      <w:r>
+        <w:t>El manejo del software “Cuaderno digital del profesor” es tremendamente sencillo. Basta con ejecutar el archivo .</w:t>
+      </w:r>
+      <w:proofErr w:type="spellStart"/>
+      <w:r>
+        <w:t>out</w:t>
+      </w:r>
+      <w:proofErr w:type="spellEnd"/>
+      <w:r>
+        <w:t>/.exe situado en el directorio de instalación asignado en el anterior paso del manual, o un acceso directo a éste y estaremos en el programa.</w:t>
+      </w:r>
+    </w:p>
+    <w:bookmarkEnd w:id="5"/>
+    <w:p>
+      <w:pPr>
+        <w:pStyle w:val="Standard"/>
+      </w:pPr>
+    </w:p>
+    <w:p>
+      <w:pPr>
+        <w:pStyle w:val="Standard"/>
+      </w:pPr>
+      <w:r>
+        <w:t xml:space="preserve">Para movernos por él, necesitaremos un teclado, únicamente, mediante el cual iremos seleccionando  las operaciones a realizar, con las teclas </w:t>
+      </w:r>
+      <w:proofErr w:type="spellStart"/>
+      <w:r>
+        <w:t>númericas</w:t>
+      </w:r>
+      <w:proofErr w:type="spellEnd"/>
+      <w:r>
+        <w:t xml:space="preserve">, para seleccionar la opción e </w:t>
+      </w:r>
+      <w:proofErr w:type="spellStart"/>
+      <w:r>
+        <w:t>intro</w:t>
+      </w:r>
+      <w:proofErr w:type="spellEnd"/>
+      <w:r>
+        <w:t xml:space="preserve"> para aceptar.</w:t>
       </w:r>
     </w:p>
     <w:p>
@@ -1255,7 +2694,15 @@
         <w:pStyle w:val="Standard"/>
       </w:pPr>
       <w:r>
-        <w:t>Una vez dentro del sistema con nuestro usuario, tenemos dos posibilidades en función del tipo de usuario con el que hallamos realizado el login.</w:t>
+        <w:t xml:space="preserve">Una vez dentro del sistema con nuestro usuario, tenemos dos posibilidades en función del tipo de usuario con el que hallamos realizado el </w:t>
+      </w:r>
+      <w:proofErr w:type="spellStart"/>
+      <w:r>
+        <w:t>login</w:t>
+      </w:r>
+      <w:proofErr w:type="spellEnd"/>
+      <w:r>
+        <w:t>.</w:t>
       </w:r>
     </w:p>
     <w:p>
@@ -1324,7 +2771,15 @@
         <w:t>ados por defecto será del tipo 2 (profesor</w:t>
       </w:r>
       <w:r>
-        <w:t>). Para cualquier modificación en el tipo de usuario creado, contactar con el administador de sistema.</w:t>
+        <w:t xml:space="preserve">). Para cualquier modificación en el tipo de usuario creado, contactar con el </w:t>
+      </w:r>
+      <w:proofErr w:type="spellStart"/>
+      <w:r>
+        <w:t>administador</w:t>
+      </w:r>
+      <w:proofErr w:type="spellEnd"/>
+      <w:r>
+        <w:t xml:space="preserve"> de sistema.</w:t>
       </w:r>
     </w:p>
     <w:p>
@@ -1342,7 +2797,7 @@
           <w:u w:val="single"/>
         </w:rPr>
       </w:pPr>
-      <w:bookmarkStart w:id="3" w:name="funcionamiento"/>
+      <w:bookmarkStart w:id="6" w:name="funcionamiento"/>
       <w:r>
         <w:rPr>
           <w:sz w:val="36"/>
@@ -1350,7 +2805,7 @@
         </w:rPr>
         <w:t>Funcionamiento del programa</w:t>
       </w:r>
-      <w:bookmarkEnd w:id="3"/>
+      <w:bookmarkEnd w:id="6"/>
     </w:p>
     <w:p>
       <w:pPr>
@@ -1393,8 +2848,15 @@
         <w:pStyle w:val="Standard"/>
       </w:pPr>
       <w:r>
-        <w:lastRenderedPageBreak/>
-        <w:t>Para ello, se han utilizado ficheros de texto, para almacenar los datos y cambios realizados una vez terminada la ejecución del programa, y estructuras de memoria dinámica con tipos propios, para trabajar con todos los datos durante la ejecución del mísmo.</w:t>
+        <w:t xml:space="preserve">Para ello, se han utilizado ficheros de texto, para almacenar los datos y cambios realizados una vez terminada la ejecución del programa, y estructuras de memoria dinámica con tipos propios, para trabajar con todos los datos durante la ejecución del </w:t>
+      </w:r>
+      <w:proofErr w:type="spellStart"/>
+      <w:r>
+        <w:t>mísmo</w:t>
+      </w:r>
+      <w:proofErr w:type="spellEnd"/>
+      <w:r>
+        <w:t>.</w:t>
       </w:r>
     </w:p>
     <w:p>
@@ -1411,7 +2873,7 @@
           <w:u w:val="single"/>
         </w:rPr>
       </w:pPr>
-      <w:bookmarkStart w:id="4" w:name="composicion"/>
+      <w:bookmarkStart w:id="7" w:name="composicion"/>
       <w:r>
         <w:rPr>
           <w:sz w:val="36"/>
@@ -1419,7 +2881,7 @@
         </w:rPr>
         <w:t>Composición del programa</w:t>
       </w:r>
-      <w:bookmarkEnd w:id="4"/>
+      <w:bookmarkEnd w:id="7"/>
     </w:p>
     <w:p>
       <w:pPr>
@@ -1515,7 +2977,15 @@
         <w:ind w:hanging="431"/>
       </w:pPr>
       <w:r>
-        <w:t>1 archivo makefile, para ayudar a la compilación en distribuciones basadas en UNIX o Windows.</w:t>
+        <w:t xml:space="preserve">1 archivo </w:t>
+      </w:r>
+      <w:proofErr w:type="spellStart"/>
+      <w:r>
+        <w:t>makefile</w:t>
+      </w:r>
+      <w:proofErr w:type="spellEnd"/>
+      <w:r>
+        <w:t>, para ayudar a la compilación en distribuciones basadas en UNIX o Windows.</w:t>
       </w:r>
     </w:p>
     <w:p>
@@ -1531,6 +3001,8 @@
           <w:u w:val="single"/>
         </w:rPr>
       </w:pPr>
+      <w:bookmarkStart w:id="8" w:name="desglose"/>
+      <w:bookmarkStart w:id="9" w:name="testo"/>
       <w:r>
         <w:rPr>
           <w:sz w:val="28"/>
@@ -1540,6 +3012,8 @@
         <w:t>Desglose de ficheros de texto:</w:t>
       </w:r>
     </w:p>
+    <w:bookmarkEnd w:id="8"/>
+    <w:bookmarkEnd w:id="9"/>
     <w:p>
       <w:pPr>
         <w:pStyle w:val="Prrafodelista"/>
@@ -1568,15 +3042,39 @@
         <w:pStyle w:val="Prrafodelista"/>
       </w:pPr>
       <w:r>
-        <w:t>1.- Identificador escolar (Id_alum), seis dígitos.</w:t>
-      </w:r>
-    </w:p>
-    <w:p>
-      <w:pPr>
-        <w:pStyle w:val="Prrafodelista"/>
-      </w:pPr>
-      <w:r>
-        <w:t>2.- Nombre del alumno (Nombre_alum), 20 carácteres máximo</w:t>
+        <w:t>1.- Identificador escolar (</w:t>
+      </w:r>
+      <w:proofErr w:type="spellStart"/>
+      <w:r>
+        <w:t>Id_alum</w:t>
+      </w:r>
+      <w:proofErr w:type="spellEnd"/>
+      <w:r>
+        <w:t>), seis dígitos.</w:t>
+      </w:r>
+    </w:p>
+    <w:p>
+      <w:pPr>
+        <w:pStyle w:val="Prrafodelista"/>
+      </w:pPr>
+      <w:r>
+        <w:t>2.- Nombre del alumno (</w:t>
+      </w:r>
+      <w:proofErr w:type="spellStart"/>
+      <w:r>
+        <w:t>Nombre_alum</w:t>
+      </w:r>
+      <w:proofErr w:type="spellEnd"/>
+      <w:r>
+        <w:t xml:space="preserve">), 20 </w:t>
+      </w:r>
+      <w:proofErr w:type="spellStart"/>
+      <w:r>
+        <w:t>carácteres</w:t>
+      </w:r>
+      <w:proofErr w:type="spellEnd"/>
+      <w:r>
+        <w:t xml:space="preserve"> máximo</w:t>
       </w:r>
       <w:r>
         <w:t>.</w:t>
@@ -1590,7 +3088,23 @@
         <w:pStyle w:val="Prrafodelista"/>
       </w:pPr>
       <w:r>
-        <w:t>3.- Dirección del alumno (Direc_alum), 30 carácteres máximo</w:t>
+        <w:t>3.- Dirección del alumno (</w:t>
+      </w:r>
+      <w:proofErr w:type="spellStart"/>
+      <w:r>
+        <w:t>Direc_alum</w:t>
+      </w:r>
+      <w:proofErr w:type="spellEnd"/>
+      <w:r>
+        <w:t xml:space="preserve">), 30 </w:t>
+      </w:r>
+      <w:proofErr w:type="spellStart"/>
+      <w:r>
+        <w:t>carácteres</w:t>
+      </w:r>
+      <w:proofErr w:type="spellEnd"/>
+      <w:r>
+        <w:t xml:space="preserve"> máximo</w:t>
       </w:r>
       <w:r>
         <w:t>.</w:t>
@@ -1601,7 +3115,15 @@
         <w:pStyle w:val="Prrafodelista"/>
       </w:pPr>
       <w:r>
-        <w:t>4.- Localidad del alumno (Local_alum), 30 caracteres máximo</w:t>
+        <w:t>4.- Localidad del alumno (</w:t>
+      </w:r>
+      <w:proofErr w:type="spellStart"/>
+      <w:r>
+        <w:t>Local_alum</w:t>
+      </w:r>
+      <w:proofErr w:type="spellEnd"/>
+      <w:r>
+        <w:t>), 30 caracteres máximo</w:t>
       </w:r>
       <w:r>
         <w:t>.</w:t>
@@ -1647,7 +3169,35 @@
         <w:rPr>
           <w:color w:val="A6A6A6" w:themeColor="background1" w:themeShade="A6"/>
         </w:rPr>
-        <w:t>123456-Dolores Martín-C/diego montes nº 4-Cádiz-1ºBachillerato Ciencias Sociales-1ºHCSA 342312-Pedro Lima-Avda Colón S/N-Puerto Santa María- 4ºESO-4ºB</w:t>
+        <w:t xml:space="preserve">123456-Dolores Martín-C/diego montes </w:t>
+      </w:r>
+      <w:proofErr w:type="spellStart"/>
+      <w:r>
+        <w:rPr>
+          <w:color w:val="A6A6A6" w:themeColor="background1" w:themeShade="A6"/>
+        </w:rPr>
+        <w:t>nº</w:t>
+      </w:r>
+      <w:proofErr w:type="spellEnd"/>
+      <w:r>
+        <w:rPr>
+          <w:color w:val="A6A6A6" w:themeColor="background1" w:themeShade="A6"/>
+        </w:rPr>
+        <w:t xml:space="preserve"> 4-Cádiz-1ºBachillerato Ciencias Sociales-1ºHCSA 342312-Pedro Lima-</w:t>
+      </w:r>
+      <w:proofErr w:type="spellStart"/>
+      <w:r>
+        <w:rPr>
+          <w:color w:val="A6A6A6" w:themeColor="background1" w:themeShade="A6"/>
+        </w:rPr>
+        <w:t>Avda</w:t>
+      </w:r>
+      <w:proofErr w:type="spellEnd"/>
+      <w:r>
+        <w:rPr>
+          <w:color w:val="A6A6A6" w:themeColor="background1" w:themeShade="A6"/>
+        </w:rPr>
+        <w:t xml:space="preserve"> Colón S/N-Puerto Santa María- 4ºESO-4ºB</w:t>
       </w:r>
     </w:p>
     <w:p>
@@ -1699,7 +3249,15 @@
         <w:t xml:space="preserve"> Identificador de la m</w:t>
       </w:r>
       <w:r>
-        <w:t>ateria (Id_materia), 4 dígitos .</w:t>
+        <w:t>ateria (</w:t>
+      </w:r>
+      <w:proofErr w:type="spellStart"/>
+      <w:r>
+        <w:t>Id_materia</w:t>
+      </w:r>
+      <w:proofErr w:type="spellEnd"/>
+      <w:r>
+        <w:t>), 4 dígitos .</w:t>
       </w:r>
     </w:p>
     <w:p>
@@ -1710,10 +3268,26 @@
         <w:t>2.-</w:t>
       </w:r>
       <w:r>
-        <w:t xml:space="preserve"> Nombre de la materia (Nombre_</w:t>
-      </w:r>
-      <w:r>
-        <w:t>materia), 50 carácteres máximo .</w:t>
+        <w:t xml:space="preserve"> Nombre de la materia (</w:t>
+      </w:r>
+      <w:proofErr w:type="spellStart"/>
+      <w:r>
+        <w:t>Nombre_</w:t>
+      </w:r>
+      <w:r>
+        <w:t>materia</w:t>
+      </w:r>
+      <w:proofErr w:type="spellEnd"/>
+      <w:r>
+        <w:t xml:space="preserve">), 50 </w:t>
+      </w:r>
+      <w:proofErr w:type="spellStart"/>
+      <w:r>
+        <w:t>carácteres</w:t>
+      </w:r>
+      <w:proofErr w:type="spellEnd"/>
+      <w:r>
+        <w:t xml:space="preserve"> máximo .</w:t>
       </w:r>
     </w:p>
     <w:p>
@@ -1724,7 +3298,15 @@
         <w:t>3.-</w:t>
       </w:r>
       <w:r>
-        <w:t xml:space="preserve"> Abreviatura del nombre de la materia (Abrev_materia), 3 </w:t>
+        <w:t xml:space="preserve"> Abreviatura del nombre de la materia (</w:t>
+      </w:r>
+      <w:proofErr w:type="spellStart"/>
+      <w:r>
+        <w:t>Abrev_materia</w:t>
+      </w:r>
+      <w:proofErr w:type="spellEnd"/>
+      <w:r>
+        <w:t xml:space="preserve">), 3 </w:t>
       </w:r>
       <w:r>
         <w:t>caracteres.</w:t>
@@ -1740,6 +3322,7 @@
         <w:pStyle w:val="Prrafodelista"/>
       </w:pPr>
       <w:r>
+        <w:lastRenderedPageBreak/>
         <w:t>Ejemplo:</w:t>
       </w:r>
     </w:p>
@@ -1754,8 +3337,16 @@
         <w:rPr>
           <w:color w:val="A6A6A6" w:themeColor="background1" w:themeShade="A6"/>
         </w:rPr>
-        <w:t>0001-Matemáticas Aplicadas a las Ciencias SocialesMCS</w:t>
-      </w:r>
+        <w:t xml:space="preserve">0001-Matemáticas Aplicadas a las Ciencias </w:t>
+      </w:r>
+      <w:proofErr w:type="spellStart"/>
+      <w:r>
+        <w:rPr>
+          <w:color w:val="A6A6A6" w:themeColor="background1" w:themeShade="A6"/>
+        </w:rPr>
+        <w:t>SocialesMCS</w:t>
+      </w:r>
+      <w:proofErr w:type="spellEnd"/>
     </w:p>
     <w:p>
       <w:pPr>
@@ -1783,7 +3374,6 @@
         </w:rPr>
       </w:pPr>
       <w:r>
-        <w:lastRenderedPageBreak/>
         <w:t>Matriculas.txt:  almacenará la información relativa a las asignaturas en las que se encuentran matriculados los alumnos con los siguientes campos separados por guiones:</w:t>
       </w:r>
     </w:p>
@@ -1792,15 +3382,47 @@
         <w:pStyle w:val="Prrafodelista"/>
       </w:pPr>
       <w:r>
-        <w:t>1.-Identificador de la materia (Id_materia), 4 dígitos (debe coincidir con el Id_materia de alguna materia del fichero Materias.txt).</w:t>
-      </w:r>
-    </w:p>
-    <w:p>
-      <w:pPr>
-        <w:pStyle w:val="Prrafodelista"/>
-      </w:pPr>
-      <w:r>
-        <w:t>2.-Identificador escolar (Id_alum), seis dígitos (debe coincidir con el Id_alum de algún alumno del fichero Alumnos.txt).</w:t>
+        <w:t>1.-Identificador de la materia (</w:t>
+      </w:r>
+      <w:proofErr w:type="spellStart"/>
+      <w:r>
+        <w:t>Id_materia</w:t>
+      </w:r>
+      <w:proofErr w:type="spellEnd"/>
+      <w:r>
+        <w:t xml:space="preserve">), 4 dígitos (debe coincidir con el </w:t>
+      </w:r>
+      <w:proofErr w:type="spellStart"/>
+      <w:r>
+        <w:t>Id_materia</w:t>
+      </w:r>
+      <w:proofErr w:type="spellEnd"/>
+      <w:r>
+        <w:t xml:space="preserve"> de alguna materia del fichero Materias.txt).</w:t>
+      </w:r>
+    </w:p>
+    <w:p>
+      <w:pPr>
+        <w:pStyle w:val="Prrafodelista"/>
+      </w:pPr>
+      <w:r>
+        <w:t>2.-Identificador escolar (</w:t>
+      </w:r>
+      <w:proofErr w:type="spellStart"/>
+      <w:r>
+        <w:t>Id_alum</w:t>
+      </w:r>
+      <w:proofErr w:type="spellEnd"/>
+      <w:r>
+        <w:t xml:space="preserve">), seis dígitos (debe coincidir con el </w:t>
+      </w:r>
+      <w:proofErr w:type="spellStart"/>
+      <w:r>
+        <w:t>Id_alum</w:t>
+      </w:r>
+      <w:proofErr w:type="spellEnd"/>
+      <w:r>
+        <w:t xml:space="preserve"> de algún alumno del fichero Alumnos.txt).</w:t>
       </w:r>
     </w:p>
     <w:p>
@@ -1863,39 +3485,95 @@
         <w:pStyle w:val="Prrafodelista"/>
       </w:pPr>
       <w:r>
-        <w:t>1.- Fecha a la que corresponde la calificación (Fecha_calif), en formato fecha.</w:t>
-      </w:r>
-    </w:p>
-    <w:p>
-      <w:pPr>
-        <w:pStyle w:val="Prrafodelista"/>
-      </w:pPr>
-      <w:r>
-        <w:t>2.- Descripción de la calificación (Descrip_calif), 30 caracteres máximo.</w:t>
-      </w:r>
-    </w:p>
-    <w:p>
-      <w:pPr>
-        <w:pStyle w:val="Prrafodelista"/>
-      </w:pPr>
-      <w:r>
-        <w:t>3.- Identificador de la materia (Id_materia) a la que corresponde la calificación , 4 dígitos (debe coincidir con el Id_materia de alguna materia del fichero Materias.txt).</w:t>
-      </w:r>
-    </w:p>
-    <w:p>
-      <w:pPr>
-        <w:pStyle w:val="Prrafodelista"/>
-      </w:pPr>
-      <w:r>
-        <w:t>4.- Identificador escolar del alumno (Id_alum) que recibe la calificación, seis dígitos (debe coincidir con el Id_alum de algún alumno del fichero Alumnos.txt).</w:t>
-      </w:r>
-    </w:p>
-    <w:p>
-      <w:pPr>
-        <w:pStyle w:val="Prrafodelista"/>
-      </w:pPr>
-      <w:r>
-        <w:t>5.- Calificación (Valor_calif), valor numérico de la calificación obtenida entre 0 y 10.</w:t>
+        <w:t>1.- Fecha a la que corresponde la calificación (</w:t>
+      </w:r>
+      <w:proofErr w:type="spellStart"/>
+      <w:r>
+        <w:t>Fecha_calif</w:t>
+      </w:r>
+      <w:proofErr w:type="spellEnd"/>
+      <w:r>
+        <w:t>), en formato fecha.</w:t>
+      </w:r>
+    </w:p>
+    <w:p>
+      <w:pPr>
+        <w:pStyle w:val="Prrafodelista"/>
+      </w:pPr>
+      <w:r>
+        <w:t>2.- Descripción de la calificación (</w:t>
+      </w:r>
+      <w:proofErr w:type="spellStart"/>
+      <w:r>
+        <w:t>Descrip_calif</w:t>
+      </w:r>
+      <w:proofErr w:type="spellEnd"/>
+      <w:r>
+        <w:t>), 30 caracteres máximo.</w:t>
+      </w:r>
+    </w:p>
+    <w:p>
+      <w:pPr>
+        <w:pStyle w:val="Prrafodelista"/>
+      </w:pPr>
+      <w:r>
+        <w:t>3.- Identificador de la materia (</w:t>
+      </w:r>
+      <w:proofErr w:type="spellStart"/>
+      <w:r>
+        <w:t>Id_materia</w:t>
+      </w:r>
+      <w:proofErr w:type="spellEnd"/>
+      <w:r>
+        <w:t xml:space="preserve">) a la que corresponde la calificación , 4 dígitos (debe coincidir con el </w:t>
+      </w:r>
+      <w:proofErr w:type="spellStart"/>
+      <w:r>
+        <w:t>Id_materia</w:t>
+      </w:r>
+      <w:proofErr w:type="spellEnd"/>
+      <w:r>
+        <w:t xml:space="preserve"> de alguna materia del fichero Materias.txt).</w:t>
+      </w:r>
+    </w:p>
+    <w:p>
+      <w:pPr>
+        <w:pStyle w:val="Prrafodelista"/>
+      </w:pPr>
+      <w:r>
+        <w:t>4.- Identificador escolar del alumno (</w:t>
+      </w:r>
+      <w:proofErr w:type="spellStart"/>
+      <w:r>
+        <w:t>Id_alum</w:t>
+      </w:r>
+      <w:proofErr w:type="spellEnd"/>
+      <w:r>
+        <w:t xml:space="preserve">) que recibe la calificación, seis dígitos (debe coincidir con el </w:t>
+      </w:r>
+      <w:proofErr w:type="spellStart"/>
+      <w:r>
+        <w:t>Id_alum</w:t>
+      </w:r>
+      <w:proofErr w:type="spellEnd"/>
+      <w:r>
+        <w:t xml:space="preserve"> de algún alumno del fichero Alumnos.txt).</w:t>
+      </w:r>
+    </w:p>
+    <w:p>
+      <w:pPr>
+        <w:pStyle w:val="Prrafodelista"/>
+      </w:pPr>
+      <w:r>
+        <w:t>5.- Calificación (</w:t>
+      </w:r>
+      <w:proofErr w:type="spellStart"/>
+      <w:r>
+        <w:t>Valor_calif</w:t>
+      </w:r>
+      <w:proofErr w:type="spellEnd"/>
+      <w:r>
+        <w:t>), valor numérico de la calificación obtenida entre 0 y 10.</w:t>
       </w:r>
     </w:p>
     <w:p>
@@ -1965,39 +3643,87 @@
         <w:pStyle w:val="Prrafodelista"/>
       </w:pPr>
       <w:r>
-        <w:t>1.- Fecha a la que corresponde la falta de asistencia (Fecha_falta), en formato fecha.</w:t>
-      </w:r>
-    </w:p>
-    <w:p>
-      <w:pPr>
-        <w:pStyle w:val="Prrafodelista"/>
-      </w:pPr>
-      <w:r>
-        <w:t>2.- Hora (Hora_falta), valor numérico de 1 a 6 para reflejar el tramo horario en el que ha faltado.</w:t>
-      </w:r>
-    </w:p>
-    <w:p>
-      <w:pPr>
-        <w:pStyle w:val="Prrafodelista"/>
-      </w:pPr>
-      <w:r>
-        <w:t>3.- Descripción de la falta (Descrip_falta), 30 caracteres máximo.</w:t>
-      </w:r>
-    </w:p>
-    <w:p>
-      <w:pPr>
-        <w:pStyle w:val="Prrafodelista"/>
-      </w:pPr>
-      <w:r>
-        <w:t>4.- Estado de la falta (Estado_falta), indica en qué estado se encuentra la falta: Injustificada, Justificada, Retraso.</w:t>
-      </w:r>
-    </w:p>
-    <w:p>
-      <w:pPr>
-        <w:pStyle w:val="Prrafodelista"/>
-      </w:pPr>
-      <w:r>
-        <w:t>5.- Identificador escolar del alumno (Id_alum) al que corresponde la falta de asistencia, seis dígitos (debe coincidir con el Id_alum de algún alumno del fichero Alumnos.txt).</w:t>
+        <w:t>1.- Fecha a la que corresponde la falta de asistencia (</w:t>
+      </w:r>
+      <w:proofErr w:type="spellStart"/>
+      <w:r>
+        <w:t>Fecha_falta</w:t>
+      </w:r>
+      <w:proofErr w:type="spellEnd"/>
+      <w:r>
+        <w:t>), en formato fecha.</w:t>
+      </w:r>
+    </w:p>
+    <w:p>
+      <w:pPr>
+        <w:pStyle w:val="Prrafodelista"/>
+      </w:pPr>
+      <w:r>
+        <w:t>2.- Hora (</w:t>
+      </w:r>
+      <w:proofErr w:type="spellStart"/>
+      <w:r>
+        <w:t>Hora_falta</w:t>
+      </w:r>
+      <w:proofErr w:type="spellEnd"/>
+      <w:r>
+        <w:t>), valor numérico de 1 a 6 para reflejar el tramo horario en el que ha faltado.</w:t>
+      </w:r>
+    </w:p>
+    <w:p>
+      <w:pPr>
+        <w:pStyle w:val="Prrafodelista"/>
+      </w:pPr>
+      <w:r>
+        <w:t>3.- Descripción de la falta (</w:t>
+      </w:r>
+      <w:proofErr w:type="spellStart"/>
+      <w:r>
+        <w:t>Descrip_falta</w:t>
+      </w:r>
+      <w:proofErr w:type="spellEnd"/>
+      <w:r>
+        <w:t>), 30 caracteres máximo.</w:t>
+      </w:r>
+    </w:p>
+    <w:p>
+      <w:pPr>
+        <w:pStyle w:val="Prrafodelista"/>
+      </w:pPr>
+      <w:r>
+        <w:t>4.- Estado de la falta (</w:t>
+      </w:r>
+      <w:proofErr w:type="spellStart"/>
+      <w:r>
+        <w:t>Estado_falta</w:t>
+      </w:r>
+      <w:proofErr w:type="spellEnd"/>
+      <w:r>
+        <w:t>), indica en qué estado se encuentra la falta: Injustificada, Justificada, Retraso.</w:t>
+      </w:r>
+    </w:p>
+    <w:p>
+      <w:pPr>
+        <w:pStyle w:val="Prrafodelista"/>
+      </w:pPr>
+      <w:r>
+        <w:t>5.- Identificador escolar del alumno (</w:t>
+      </w:r>
+      <w:proofErr w:type="spellStart"/>
+      <w:r>
+        <w:t>Id_alum</w:t>
+      </w:r>
+      <w:proofErr w:type="spellEnd"/>
+      <w:r>
+        <w:t xml:space="preserve">) al que corresponde la falta de asistencia, seis dígitos (debe coincidir con el </w:t>
+      </w:r>
+      <w:proofErr w:type="spellStart"/>
+      <w:r>
+        <w:t>Id_alum</w:t>
+      </w:r>
+      <w:proofErr w:type="spellEnd"/>
+      <w:r>
+        <w:t xml:space="preserve"> de algún alumno del fichero Alumnos.txt).</w:t>
       </w:r>
     </w:p>
     <w:p>
@@ -2074,6 +3800,7 @@
         </w:rPr>
       </w:pPr>
       <w:r>
+        <w:lastRenderedPageBreak/>
         <w:t>Horarios.txt: almacenará la información de las materias que imparte cada profesor con los siguientes campos separados por guiones:</w:t>
       </w:r>
     </w:p>
@@ -2082,32 +3809,79 @@
         <w:pStyle w:val="Prrafodelista"/>
       </w:pPr>
       <w:r>
-        <w:lastRenderedPageBreak/>
-        <w:t>1.- Identificador del profesor (Id_profesor), tres dígitos (debe coincidir con un identificador de usuario, Id_usuario, con perfil profesor del fichero Usuarios.txt).</w:t>
-      </w:r>
-    </w:p>
-    <w:p>
-      <w:pPr>
-        <w:pStyle w:val="Prrafodelista"/>
-      </w:pPr>
-      <w:r>
-        <w:t>2.- Día (Día_clase), valor numérico de 1 a 5 que indica el día de la semana que imparte clase de la materia el profesor.</w:t>
-      </w:r>
-    </w:p>
-    <w:p>
-      <w:pPr>
-        <w:pStyle w:val="Prrafodelista"/>
-      </w:pPr>
-      <w:r>
-        <w:t>3.- Hora (Hora_clase), valor numérico de 1 a 6 que indica el tramo horario en el que imparte clase de la materia el profesor.</w:t>
-      </w:r>
-    </w:p>
-    <w:p>
-      <w:pPr>
-        <w:pStyle w:val="Prrafodelista"/>
-      </w:pPr>
-      <w:r>
-        <w:t>4.- Identificador de la materia (Id_materia), 4 dígitos (debe coincidir con el Id_materia de alguna materia del fichero Materias.txt).</w:t>
+        <w:t>1.- Identificador del profesor (</w:t>
+      </w:r>
+      <w:proofErr w:type="spellStart"/>
+      <w:r>
+        <w:t>Id_profesor</w:t>
+      </w:r>
+      <w:proofErr w:type="spellEnd"/>
+      <w:r>
+        <w:t xml:space="preserve">), tres dígitos (debe coincidir con un identificador de usuario, </w:t>
+      </w:r>
+      <w:proofErr w:type="spellStart"/>
+      <w:r>
+        <w:t>Id_usuario</w:t>
+      </w:r>
+      <w:proofErr w:type="spellEnd"/>
+      <w:r>
+        <w:t>, con perfil profesor del fichero Usuarios.txt).</w:t>
+      </w:r>
+    </w:p>
+    <w:p>
+      <w:pPr>
+        <w:pStyle w:val="Prrafodelista"/>
+      </w:pPr>
+      <w:r>
+        <w:t>2.- Día (</w:t>
+      </w:r>
+      <w:proofErr w:type="spellStart"/>
+      <w:r>
+        <w:t>Día_clase</w:t>
+      </w:r>
+      <w:proofErr w:type="spellEnd"/>
+      <w:r>
+        <w:t>), valor numérico de 1 a 5 que indica el día de la semana que imparte clase de la materia el profesor.</w:t>
+      </w:r>
+    </w:p>
+    <w:p>
+      <w:pPr>
+        <w:pStyle w:val="Prrafodelista"/>
+      </w:pPr>
+      <w:r>
+        <w:t>3.- Hora (</w:t>
+      </w:r>
+      <w:proofErr w:type="spellStart"/>
+      <w:r>
+        <w:t>Hora_clase</w:t>
+      </w:r>
+      <w:proofErr w:type="spellEnd"/>
+      <w:r>
+        <w:t>), valor numérico de 1 a 6 que indica el tramo horario en el que imparte clase de la materia el profesor.</w:t>
+      </w:r>
+    </w:p>
+    <w:p>
+      <w:pPr>
+        <w:pStyle w:val="Prrafodelista"/>
+      </w:pPr>
+      <w:r>
+        <w:t>4.- Identificador de la materia (</w:t>
+      </w:r>
+      <w:proofErr w:type="spellStart"/>
+      <w:r>
+        <w:t>Id_materia</w:t>
+      </w:r>
+      <w:proofErr w:type="spellEnd"/>
+      <w:r>
+        <w:t xml:space="preserve">), 4 dígitos (debe coincidir con el </w:t>
+      </w:r>
+      <w:proofErr w:type="spellStart"/>
+      <w:r>
+        <w:t>Id_materia</w:t>
+      </w:r>
+      <w:proofErr w:type="spellEnd"/>
+      <w:r>
+        <w:t xml:space="preserve"> de alguna materia del fichero Materias.txt).</w:t>
       </w:r>
     </w:p>
     <w:p>
@@ -2188,15 +3962,35 @@
           <w:u w:val="single"/>
         </w:rPr>
       </w:pPr>
+      <w:bookmarkStart w:id="10" w:name="c"/>
       <w:r>
         <w:rPr>
           <w:sz w:val="28"/>
           <w:szCs w:val="28"/>
           <w:u w:val="single"/>
         </w:rPr>
-        <w:t>Desglose de archivos.c:</w:t>
-      </w:r>
-    </w:p>
+        <w:t xml:space="preserve">Desglose de </w:t>
+      </w:r>
+      <w:proofErr w:type="spellStart"/>
+      <w:r>
+        <w:rPr>
+          <w:sz w:val="28"/>
+          <w:szCs w:val="28"/>
+          <w:u w:val="single"/>
+        </w:rPr>
+        <w:t>archivos.c</w:t>
+      </w:r>
+      <w:proofErr w:type="spellEnd"/>
+      <w:r>
+        <w:rPr>
+          <w:sz w:val="28"/>
+          <w:szCs w:val="28"/>
+          <w:u w:val="single"/>
+        </w:rPr>
+        <w:t>:</w:t>
+      </w:r>
+    </w:p>
+    <w:bookmarkEnd w:id="10"/>
     <w:p>
       <w:pPr>
         <w:pStyle w:val="Standard"/>
@@ -2205,8 +3999,21 @@
           <w:numId w:val="16"/>
         </w:numPr>
       </w:pPr>
-      <w:r>
-        <w:t>main.c: incluye todas as cabeceras del programa y  variables globales. Dentro de la función principal calcula el número de elementos de cada tipo en los ficheros, reserva memoria para estos de manera dinámica y los carga en memoria antes de entrar al menu principal.</w:t>
+      <w:proofErr w:type="spellStart"/>
+      <w:r>
+        <w:t>main.c</w:t>
+      </w:r>
+      <w:proofErr w:type="spellEnd"/>
+      <w:r>
+        <w:t xml:space="preserve">: incluye todas as cabeceras del programa y  variables globales. Dentro de la función principal calcula el número de elementos de cada tipo en los ficheros, reserva memoria para estos de manera dinámica y los carga en memoria antes de entrar al </w:t>
+      </w:r>
+      <w:proofErr w:type="spellStart"/>
+      <w:r>
+        <w:t>menu</w:t>
+      </w:r>
+      <w:proofErr w:type="spellEnd"/>
+      <w:r>
+        <w:t xml:space="preserve"> principal.</w:t>
       </w:r>
     </w:p>
     <w:p>
@@ -2231,11 +4038,24 @@
           <w:numId w:val="16"/>
         </w:numPr>
       </w:pPr>
+      <w:proofErr w:type="spellStart"/>
       <w:r>
         <w:t>Auxiliar</w:t>
       </w:r>
       <w:r>
-        <w:t>.c : recorre de principio a fin un fichero y cuenta el número de lineas que éste tiene, tratando cada una de ellas como un elemento distinto a tener en cuenta</w:t>
+        <w:t>.c</w:t>
+      </w:r>
+      <w:proofErr w:type="spellEnd"/>
+      <w:r>
+        <w:t xml:space="preserve"> : recorre de principio a fin un fichero y cuenta el número de </w:t>
+      </w:r>
+      <w:proofErr w:type="spellStart"/>
+      <w:r>
+        <w:t>lineas</w:t>
+      </w:r>
+      <w:proofErr w:type="spellEnd"/>
+      <w:r>
+        <w:t xml:space="preserve"> que éste tiene, tratando cada una de ellas como un elemento distinto a tener en cuenta</w:t>
       </w:r>
       <w:r>
         <w:t>, también comprueba que el formato de una fecha es correcto, convierte cadenas de caracteres a enteros, y remplaza una cadena por otra</w:t>
@@ -2255,12 +4075,21 @@
           <w:color w:val="A6A6A6" w:themeColor="background1" w:themeShade="A6"/>
         </w:rPr>
       </w:pPr>
-      <w:r>
-        <w:rPr>
-          <w:sz w:val="24"/>
-          <w:szCs w:val="24"/>
-        </w:rPr>
-        <w:t xml:space="preserve">Horarios.c : lee de principio a fin el fichero de texto, horario.txt, y almacena su información en un </w:t>
+      <w:proofErr w:type="spellStart"/>
+      <w:r>
+        <w:rPr>
+          <w:sz w:val="24"/>
+          <w:szCs w:val="24"/>
+        </w:rPr>
+        <w:t>Horarios.c</w:t>
+      </w:r>
+      <w:proofErr w:type="spellEnd"/>
+      <w:r>
+        <w:rPr>
+          <w:sz w:val="24"/>
+          <w:szCs w:val="24"/>
+        </w:rPr>
+        <w:t xml:space="preserve"> : lee de principio a fin el fichero de texto, horario.txt, y almacena su información en un </w:t>
       </w:r>
       <w:r>
         <w:rPr>
@@ -2281,12 +4110,21 @@
           <w:color w:val="A6A6A6" w:themeColor="background1" w:themeShade="A6"/>
         </w:rPr>
       </w:pPr>
-      <w:r>
-        <w:rPr>
-          <w:sz w:val="24"/>
-          <w:szCs w:val="24"/>
-        </w:rPr>
-        <w:t xml:space="preserve">Alumnos.c . lee de principio a fin el fichero de texto, alumnos.txt y almacena su información en un vector de punteros a estructura. También </w:t>
+      <w:proofErr w:type="spellStart"/>
+      <w:r>
+        <w:rPr>
+          <w:sz w:val="24"/>
+          <w:szCs w:val="24"/>
+        </w:rPr>
+        <w:t>Alumnos.c</w:t>
+      </w:r>
+      <w:proofErr w:type="spellEnd"/>
+      <w:r>
+        <w:rPr>
+          <w:sz w:val="24"/>
+          <w:szCs w:val="24"/>
+        </w:rPr>
+        <w:t xml:space="preserve"> . lee de principio a fin el fichero de texto, alumnos.txt y almacena su información en un vector de punteros a estructura. También </w:t>
       </w:r>
       <w:r>
         <w:rPr>
@@ -2328,12 +4166,21 @@
           <w:color w:val="A6A6A6" w:themeColor="background1" w:themeShade="A6"/>
         </w:rPr>
       </w:pPr>
-      <w:r>
-        <w:rPr>
-          <w:sz w:val="24"/>
-          <w:szCs w:val="24"/>
-        </w:rPr>
-        <w:t xml:space="preserve">Usuarios.c : lee todos los usuarios del fichero de texto, usuarios.txt y los almacena </w:t>
+      <w:proofErr w:type="spellStart"/>
+      <w:r>
+        <w:rPr>
+          <w:sz w:val="24"/>
+          <w:szCs w:val="24"/>
+        </w:rPr>
+        <w:t>Usuarios.c</w:t>
+      </w:r>
+      <w:proofErr w:type="spellEnd"/>
+      <w:r>
+        <w:rPr>
+          <w:sz w:val="24"/>
+          <w:szCs w:val="24"/>
+        </w:rPr>
+        <w:t xml:space="preserve"> : lee todos los usuarios del fichero de texto, usuarios.txt y los almacena </w:t>
       </w:r>
       <w:r>
         <w:rPr>
@@ -2361,6 +4208,7 @@
           <w:color w:val="A6A6A6" w:themeColor="background1" w:themeShade="A6"/>
         </w:rPr>
       </w:pPr>
+      <w:proofErr w:type="spellStart"/>
       <w:r>
         <w:rPr>
           <w:sz w:val="24"/>
@@ -2387,7 +4235,15 @@
           <w:sz w:val="24"/>
           <w:szCs w:val="24"/>
         </w:rPr>
-        <w:t xml:space="preserve">iones.c : carga todas las calificaciones de los alumnos del fichero calificaciones.txt en </w:t>
+        <w:t>iones.c</w:t>
+      </w:r>
+      <w:proofErr w:type="spellEnd"/>
+      <w:r>
+        <w:rPr>
+          <w:sz w:val="24"/>
+          <w:szCs w:val="24"/>
+        </w:rPr>
+        <w:t xml:space="preserve"> : carga todas las calificaciones de los alumnos del fichero calificaciones.txt en </w:t>
       </w:r>
       <w:r>
         <w:rPr>
@@ -2408,12 +4264,22 @@
           <w:color w:val="A6A6A6" w:themeColor="background1" w:themeShade="A6"/>
         </w:rPr>
       </w:pPr>
-      <w:r>
-        <w:rPr>
-          <w:sz w:val="24"/>
-          <w:szCs w:val="24"/>
-        </w:rPr>
-        <w:t xml:space="preserve">Faltas.c : </w:t>
+      <w:proofErr w:type="spellStart"/>
+      <w:r>
+        <w:rPr>
+          <w:sz w:val="24"/>
+          <w:szCs w:val="24"/>
+        </w:rPr>
+        <w:lastRenderedPageBreak/>
+        <w:t>Faltas.c</w:t>
+      </w:r>
+      <w:proofErr w:type="spellEnd"/>
+      <w:r>
+        <w:rPr>
+          <w:sz w:val="24"/>
+          <w:szCs w:val="24"/>
+        </w:rPr>
+        <w:t xml:space="preserve"> : </w:t>
       </w:r>
       <w:r>
         <w:rPr>
@@ -2448,18 +4314,9 @@
           <w:color w:val="222222"/>
           <w:shd w:val="clear" w:color="auto" w:fill="FFFFFF"/>
         </w:rPr>
-        <w:t xml:space="preserve"> por alumno, y desde un menú, añadir nuevas, elminar antiguas o modificar las e</w:t>
-      </w:r>
-      <w:r>
-        <w:rPr>
-          <w:rFonts w:ascii="Arial" w:hAnsi="Arial" w:cs="Arial"/>
-          <w:i/>
-          <w:iCs/>
-          <w:color w:val="222222"/>
-          <w:shd w:val="clear" w:color="auto" w:fill="FFFFFF"/>
-        </w:rPr>
-        <w:t>x</w:t>
-      </w:r>
+        <w:t xml:space="preserve"> por alumno, y desde un menú, añadir nuevas, </w:t>
+      </w:r>
+      <w:proofErr w:type="spellStart"/>
       <w:r>
         <w:rPr>
           <w:rFonts w:ascii="Arial" w:hAnsi="Arial" w:cs="Arial"/>
@@ -2467,6 +4324,35 @@
           <w:color w:val="222222"/>
           <w:shd w:val="clear" w:color="auto" w:fill="FFFFFF"/>
         </w:rPr>
+        <w:t>elminar</w:t>
+      </w:r>
+      <w:proofErr w:type="spellEnd"/>
+      <w:r>
+        <w:rPr>
+          <w:rFonts w:ascii="Arial" w:hAnsi="Arial" w:cs="Arial"/>
+          <w:iCs/>
+          <w:color w:val="222222"/>
+          <w:shd w:val="clear" w:color="auto" w:fill="FFFFFF"/>
+        </w:rPr>
+        <w:t xml:space="preserve"> antiguas o modificar las e</w:t>
+      </w:r>
+      <w:r>
+        <w:rPr>
+          <w:rFonts w:ascii="Arial" w:hAnsi="Arial" w:cs="Arial"/>
+          <w:i/>
+          <w:iCs/>
+          <w:color w:val="222222"/>
+          <w:shd w:val="clear" w:color="auto" w:fill="FFFFFF"/>
+        </w:rPr>
+        <w:t>x</w:t>
+      </w:r>
+      <w:r>
+        <w:rPr>
+          <w:rFonts w:ascii="Arial" w:hAnsi="Arial" w:cs="Arial"/>
+          <w:iCs/>
+          <w:color w:val="222222"/>
+          <w:shd w:val="clear" w:color="auto" w:fill="FFFFFF"/>
+        </w:rPr>
         <w:t>istentes</w:t>
       </w:r>
       <w:r>
@@ -2489,13 +4375,21 @@
           <w:szCs w:val="24"/>
         </w:rPr>
       </w:pPr>
-      <w:r>
-        <w:rPr>
-          <w:sz w:val="24"/>
-          <w:szCs w:val="24"/>
-        </w:rPr>
-        <w:lastRenderedPageBreak/>
-        <w:t xml:space="preserve">Materias.c: </w:t>
+      <w:proofErr w:type="spellStart"/>
+      <w:r>
+        <w:rPr>
+          <w:sz w:val="24"/>
+          <w:szCs w:val="24"/>
+        </w:rPr>
+        <w:t>Materias.c</w:t>
+      </w:r>
+      <w:proofErr w:type="spellEnd"/>
+      <w:r>
+        <w:rPr>
+          <w:sz w:val="24"/>
+          <w:szCs w:val="24"/>
+        </w:rPr>
+        <w:t xml:space="preserve">: </w:t>
       </w:r>
       <w:r>
         <w:rPr>
@@ -2530,19 +4424,44 @@
           <w:color w:val="A6A6A6" w:themeColor="background1" w:themeShade="A6"/>
         </w:rPr>
       </w:pPr>
-      <w:r>
-        <w:rPr>
-          <w:sz w:val="24"/>
-          <w:szCs w:val="24"/>
-        </w:rPr>
-        <w:t xml:space="preserve">Matriculas.c : carga todas las matriculaciones </w:t>
-      </w:r>
-      <w:r>
-        <w:rPr>
-          <w:sz w:val="24"/>
-          <w:szCs w:val="24"/>
-        </w:rPr>
-        <w:t>del fichero matriculas.txt en un vector de punteros a estructura, también cuenta y muestra el numero de matriculaciones.</w:t>
+      <w:proofErr w:type="spellStart"/>
+      <w:r>
+        <w:rPr>
+          <w:sz w:val="24"/>
+          <w:szCs w:val="24"/>
+        </w:rPr>
+        <w:t>Matriculas.c</w:t>
+      </w:r>
+      <w:proofErr w:type="spellEnd"/>
+      <w:r>
+        <w:rPr>
+          <w:sz w:val="24"/>
+          <w:szCs w:val="24"/>
+        </w:rPr>
+        <w:t xml:space="preserve"> : carga todas las matriculaciones </w:t>
+      </w:r>
+      <w:r>
+        <w:rPr>
+          <w:sz w:val="24"/>
+          <w:szCs w:val="24"/>
+        </w:rPr>
+        <w:t xml:space="preserve">del fichero matriculas.txt en un vector de punteros a estructura, también cuenta y muestra el </w:t>
+      </w:r>
+      <w:proofErr w:type="spellStart"/>
+      <w:r>
+        <w:rPr>
+          <w:sz w:val="24"/>
+          <w:szCs w:val="24"/>
+        </w:rPr>
+        <w:t>numero</w:t>
+      </w:r>
+      <w:proofErr w:type="spellEnd"/>
+      <w:r>
+        <w:rPr>
+          <w:sz w:val="24"/>
+          <w:szCs w:val="24"/>
+        </w:rPr>
+        <w:t xml:space="preserve"> de matriculaciones.</w:t>
       </w:r>
     </w:p>
     <w:p>
@@ -2556,6 +4475,7 @@
           <w:color w:val="A6A6A6" w:themeColor="background1" w:themeShade="A6"/>
         </w:rPr>
       </w:pPr>
+      <w:proofErr w:type="spellStart"/>
       <w:r>
         <w:rPr>
           <w:sz w:val="24"/>
@@ -2568,7 +4488,15 @@
           <w:sz w:val="24"/>
           <w:szCs w:val="24"/>
         </w:rPr>
-        <w:t>.h : incluyen las cabeceras de todas las funciones de los archivos .c que llevan sus mismos nombres, para la utilización de las mismas en todo el proyecto.</w:t>
+        <w:t>.h</w:t>
+      </w:r>
+      <w:proofErr w:type="spellEnd"/>
+      <w:r>
+        <w:rPr>
+          <w:sz w:val="24"/>
+          <w:szCs w:val="24"/>
+        </w:rPr>
+        <w:t xml:space="preserve"> : incluyen las cabeceras de todas las funciones de los archivos .c que llevan sus mismos nombres, para la utilización de las mismas en todo el proyecto.</w:t>
       </w:r>
     </w:p>
     <w:p>
@@ -2590,6 +4518,7 @@
           <w:u w:val="single"/>
         </w:rPr>
       </w:pPr>
+      <w:bookmarkStart w:id="11" w:name="prueba"/>
       <w:r>
         <w:rPr>
           <w:sz w:val="40"/>
@@ -2599,6 +4528,7 @@
         <w:t>Prueba de Software</w:t>
       </w:r>
     </w:p>
+    <w:bookmarkEnd w:id="11"/>
     <w:p>
       <w:pPr>
         <w:pStyle w:val="Prrafodelista"/>
@@ -2614,7 +4544,15 @@
         <w:pStyle w:val="Standard"/>
       </w:pPr>
       <w:r>
-        <w:t>En este apartado se medirá la complejidad de cada algoritmo del programa, en dos formas, por funciones, pertenecientes a un mismo fichero .c, y por ficheros en si mismo. A continuación se explica lo que significa cada abreviatura, y lo que mide:</w:t>
+        <w:t xml:space="preserve">En este apartado se medirá la complejidad de cada algoritmo del programa, en dos formas, por funciones, pertenecientes a un mismo fichero .c, y por ficheros en </w:t>
+      </w:r>
+      <w:proofErr w:type="spellStart"/>
+      <w:r>
+        <w:t>si</w:t>
+      </w:r>
+      <w:proofErr w:type="spellEnd"/>
+      <w:r>
+        <w:t xml:space="preserve"> mismo. A continuación se explica lo que significa cada abreviatura, y lo que mide:</w:t>
       </w:r>
     </w:p>
     <w:p>
@@ -2632,7 +4570,15 @@
         <w:textAlignment w:val="auto"/>
       </w:pPr>
       <w:r>
-        <w:t>#LOC: mide las lineas de código, sin incluir comentarios.</w:t>
+        <w:t xml:space="preserve">#LOC: mide las </w:t>
+      </w:r>
+      <w:proofErr w:type="spellStart"/>
+      <w:r>
+        <w:t>lineas</w:t>
+      </w:r>
+      <w:proofErr w:type="spellEnd"/>
+      <w:r>
+        <w:t xml:space="preserve"> de código, sin incluir comentarios.</w:t>
       </w:r>
     </w:p>
     <w:p>
@@ -2645,7 +4591,15 @@
         <w:textAlignment w:val="auto"/>
       </w:pPr>
       <w:r>
-        <w:t>CCN: mide el número de complejidad ciclomática.</w:t>
+        <w:t xml:space="preserve">CCN: mide el número de complejidad </w:t>
+      </w:r>
+      <w:proofErr w:type="spellStart"/>
+      <w:r>
+        <w:t>ciclomática</w:t>
+      </w:r>
+      <w:proofErr w:type="spellEnd"/>
+      <w:r>
+        <w:t>.</w:t>
       </w:r>
     </w:p>
     <w:p>
@@ -2670,8 +4624,13 @@
         </w:numPr>
         <w:textAlignment w:val="auto"/>
       </w:pPr>
-      <w:r>
-        <w:t>Params #: mide el número de parámetros contadores de función.</w:t>
+      <w:proofErr w:type="spellStart"/>
+      <w:r>
+        <w:t>Params</w:t>
+      </w:r>
+      <w:proofErr w:type="spellEnd"/>
+      <w:r>
+        <w:t xml:space="preserve"> #: mide el número de parámetros contadores de función.</w:t>
       </w:r>
     </w:p>
     <w:p>
@@ -2685,15 +4644,17 @@
           <w:u w:val="single"/>
         </w:rPr>
       </w:pPr>
-      <w:bookmarkStart w:id="5" w:name="complejidad_f"/>
+      <w:bookmarkStart w:id="12" w:name="complejidad_f"/>
+      <w:bookmarkStart w:id="13" w:name="funciones"/>
       <w:r>
         <w:rPr>
           <w:u w:val="single"/>
         </w:rPr>
         <w:t>- Complejidad por funciones:</w:t>
       </w:r>
-      <w:bookmarkEnd w:id="5"/>
-    </w:p>
+      <w:bookmarkEnd w:id="12"/>
+    </w:p>
+    <w:bookmarkEnd w:id="13"/>
     <w:p>
       <w:pPr>
         <w:pStyle w:val="Prrafodelista"/>
@@ -2706,12 +4667,21 @@
           <w:szCs w:val="24"/>
         </w:rPr>
       </w:pPr>
-      <w:r>
-        <w:rPr>
-          <w:sz w:val="24"/>
-          <w:szCs w:val="24"/>
-        </w:rPr>
-        <w:t>Horarios.c :</w:t>
+      <w:proofErr w:type="spellStart"/>
+      <w:r>
+        <w:rPr>
+          <w:sz w:val="24"/>
+          <w:szCs w:val="24"/>
+        </w:rPr>
+        <w:t>Horarios.c</w:t>
+      </w:r>
+      <w:proofErr w:type="spellEnd"/>
+      <w:r>
+        <w:rPr>
+          <w:sz w:val="24"/>
+          <w:szCs w:val="24"/>
+        </w:rPr>
+        <w:t xml:space="preserve"> :</w:t>
       </w:r>
     </w:p>
     <w:p>
@@ -2794,13 +4764,23 @@
           <w:u w:val="single"/>
         </w:rPr>
       </w:pPr>
+      <w:proofErr w:type="spellStart"/>
       <w:r>
         <w:rPr>
           <w:color w:val="000000" w:themeColor="text1"/>
           <w:sz w:val="24"/>
           <w:szCs w:val="24"/>
         </w:rPr>
-        <w:t>Materias.c:</w:t>
+        <w:t>Materias.c</w:t>
+      </w:r>
+      <w:proofErr w:type="spellEnd"/>
+      <w:r>
+        <w:rPr>
+          <w:color w:val="000000" w:themeColor="text1"/>
+          <w:sz w:val="24"/>
+          <w:szCs w:val="24"/>
+        </w:rPr>
+        <w:t>:</w:t>
       </w:r>
     </w:p>
     <w:p>
@@ -2831,6 +4811,7 @@
           <w:szCs w:val="24"/>
           <w:lang w:eastAsia="es-ES"/>
         </w:rPr>
+        <w:lastRenderedPageBreak/>
         <w:drawing>
           <wp:inline distT="0" distB="0" distL="0" distR="0" wp14:anchorId="6E7A8303" wp14:editId="650B9E16">
             <wp:extent cx="5400675" cy="552450"/>
@@ -3007,13 +4988,23 @@
           <w:u w:val="single"/>
         </w:rPr>
       </w:pPr>
+      <w:proofErr w:type="spellStart"/>
       <w:r>
         <w:rPr>
           <w:color w:val="000000" w:themeColor="text1"/>
           <w:sz w:val="24"/>
           <w:szCs w:val="24"/>
         </w:rPr>
-        <w:t>Calificaciones.c:</w:t>
+        <w:t>Calificaciones.c</w:t>
+      </w:r>
+      <w:proofErr w:type="spellEnd"/>
+      <w:r>
+        <w:rPr>
+          <w:color w:val="000000" w:themeColor="text1"/>
+          <w:sz w:val="24"/>
+          <w:szCs w:val="24"/>
+        </w:rPr>
+        <w:t>:</w:t>
       </w:r>
     </w:p>
     <w:p>
@@ -3108,13 +5099,23 @@
           <w:u w:val="single"/>
         </w:rPr>
       </w:pPr>
+      <w:proofErr w:type="spellStart"/>
       <w:r>
         <w:rPr>
           <w:color w:val="000000" w:themeColor="text1"/>
           <w:sz w:val="24"/>
           <w:szCs w:val="24"/>
         </w:rPr>
-        <w:t>Matrículas.c:</w:t>
+        <w:t>Matrículas.c</w:t>
+      </w:r>
+      <w:proofErr w:type="spellEnd"/>
+      <w:r>
+        <w:rPr>
+          <w:color w:val="000000" w:themeColor="text1"/>
+          <w:sz w:val="24"/>
+          <w:szCs w:val="24"/>
+        </w:rPr>
+        <w:t>:</w:t>
       </w:r>
     </w:p>
     <w:p>
@@ -3221,13 +5222,23 @@
           <w:u w:val="single"/>
         </w:rPr>
       </w:pPr>
+      <w:proofErr w:type="spellStart"/>
       <w:r>
         <w:rPr>
           <w:color w:val="000000" w:themeColor="text1"/>
           <w:sz w:val="24"/>
           <w:szCs w:val="24"/>
         </w:rPr>
-        <w:t>Usuarios.c:</w:t>
+        <w:t>Usuarios.c</w:t>
+      </w:r>
+      <w:proofErr w:type="spellEnd"/>
+      <w:r>
+        <w:rPr>
+          <w:color w:val="000000" w:themeColor="text1"/>
+          <w:sz w:val="24"/>
+          <w:szCs w:val="24"/>
+        </w:rPr>
+        <w:t>:</w:t>
       </w:r>
     </w:p>
     <w:p>
@@ -3399,13 +5410,23 @@
           <w:u w:val="single"/>
         </w:rPr>
       </w:pPr>
+      <w:proofErr w:type="spellStart"/>
       <w:r>
         <w:rPr>
           <w:color w:val="000000" w:themeColor="text1"/>
           <w:sz w:val="24"/>
           <w:szCs w:val="24"/>
         </w:rPr>
-        <w:t>Alumnos.c:</w:t>
+        <w:t>Alumnos.c</w:t>
+      </w:r>
+      <w:proofErr w:type="spellEnd"/>
+      <w:r>
+        <w:rPr>
+          <w:color w:val="000000" w:themeColor="text1"/>
+          <w:sz w:val="24"/>
+          <w:szCs w:val="24"/>
+        </w:rPr>
+        <w:t>:</w:t>
       </w:r>
       <w:r>
         <w:rPr>
@@ -3636,13 +5657,23 @@
           <w:u w:val="single"/>
         </w:rPr>
       </w:pPr>
+      <w:proofErr w:type="spellStart"/>
       <w:r>
         <w:rPr>
           <w:color w:val="000000" w:themeColor="text1"/>
           <w:sz w:val="24"/>
           <w:szCs w:val="24"/>
         </w:rPr>
-        <w:t>Faltas.c:</w:t>
+        <w:t>Faltas.c</w:t>
+      </w:r>
+      <w:proofErr w:type="spellEnd"/>
+      <w:r>
+        <w:rPr>
+          <w:color w:val="000000" w:themeColor="text1"/>
+          <w:sz w:val="24"/>
+          <w:szCs w:val="24"/>
+        </w:rPr>
+        <w:t>:</w:t>
       </w:r>
     </w:p>
     <w:p>
@@ -3739,33 +5770,53 @@
           <w:u w:val="single"/>
         </w:rPr>
       </w:pPr>
+      <w:bookmarkStart w:id="14" w:name="complejidad"/>
       <w:r>
         <w:rPr>
           <w:sz w:val="24"/>
           <w:szCs w:val="24"/>
           <w:u w:val="single"/>
         </w:rPr>
-        <w:t>Complejidad ciclomática por archivo:</w:t>
-      </w:r>
-    </w:p>
-    <w:p>
-      <w:pPr>
-        <w:pStyle w:val="Prrafodelista"/>
+        <w:t xml:space="preserve">Complejidad </w:t>
+      </w:r>
+      <w:proofErr w:type="spellStart"/>
+      <w:r>
         <w:rPr>
           <w:sz w:val="24"/>
           <w:szCs w:val="24"/>
           <w:u w:val="single"/>
         </w:rPr>
-      </w:pPr>
-    </w:p>
-    <w:p>
-      <w:pPr>
-        <w:pStyle w:val="Prrafodelista"/>
+        <w:t>ciclomática</w:t>
+      </w:r>
+      <w:proofErr w:type="spellEnd"/>
+      <w:r>
         <w:rPr>
           <w:sz w:val="24"/>
           <w:szCs w:val="24"/>
           <w:u w:val="single"/>
         </w:rPr>
+        <w:t xml:space="preserve"> por archivo:</w:t>
+      </w:r>
+    </w:p>
+    <w:bookmarkEnd w:id="14"/>
+    <w:p>
+      <w:pPr>
+        <w:pStyle w:val="Prrafodelista"/>
+        <w:rPr>
+          <w:sz w:val="24"/>
+          <w:szCs w:val="24"/>
+          <w:u w:val="single"/>
+        </w:rPr>
+      </w:pPr>
+    </w:p>
+    <w:p>
+      <w:pPr>
+        <w:pStyle w:val="Prrafodelista"/>
+        <w:rPr>
+          <w:sz w:val="24"/>
+          <w:szCs w:val="24"/>
+          <w:u w:val="single"/>
+        </w:rPr>
       </w:pPr>
       <w:r>
         <w:rPr>
@@ -3774,6 +5825,7 @@
           <w:szCs w:val="24"/>
           <w:lang w:eastAsia="es-ES"/>
         </w:rPr>
+        <w:lastRenderedPageBreak/>
         <w:drawing>
           <wp:inline distT="0" distB="0" distL="0" distR="0" wp14:anchorId="0B472261" wp14:editId="424DE345">
             <wp:extent cx="5400675" cy="2933700"/>
@@ -3845,6 +5897,7 @@
           <w:u w:val="single"/>
         </w:rPr>
       </w:pPr>
+      <w:bookmarkStart w:id="15" w:name="diagramas"/>
       <w:r>
         <w:rPr>
           <w:b/>
@@ -3855,6 +5908,7 @@
         <w:t>Diagramas de flujo</w:t>
       </w:r>
     </w:p>
+    <w:bookmarkEnd w:id="15"/>
     <w:p>
       <w:pPr>
         <w:pStyle w:val="Standard"/>
@@ -3967,7 +6021,35 @@
         <w:rPr>
           <w:color w:val="000000"/>
         </w:rPr>
-        <w:t>Función leer_horarios en horarios.c:</w:t>
+        <w:t xml:space="preserve">Función </w:t>
+      </w:r>
+      <w:proofErr w:type="spellStart"/>
+      <w:r>
+        <w:rPr>
+          <w:color w:val="000000"/>
+        </w:rPr>
+        <w:t>leer_horarios</w:t>
+      </w:r>
+      <w:proofErr w:type="spellEnd"/>
+      <w:r>
+        <w:rPr>
+          <w:color w:val="000000"/>
+        </w:rPr>
+        <w:t xml:space="preserve"> en </w:t>
+      </w:r>
+      <w:proofErr w:type="spellStart"/>
+      <w:r>
+        <w:rPr>
+          <w:color w:val="000000"/>
+        </w:rPr>
+        <w:t>horarios.c</w:t>
+      </w:r>
+      <w:proofErr w:type="spellEnd"/>
+      <w:r>
+        <w:rPr>
+          <w:color w:val="000000"/>
+        </w:rPr>
+        <w:t>:</w:t>
       </w:r>
     </w:p>
     <w:p>
@@ -3992,6 +6074,7 @@
           <w:color w:val="000000"/>
           <w:lang w:eastAsia="es-ES" w:bidi="ar-SA"/>
         </w:rPr>
+        <w:lastRenderedPageBreak/>
         <w:drawing>
           <wp:inline distT="0" distB="0" distL="0" distR="0" wp14:anchorId="361EAB43" wp14:editId="04EEC6D9">
             <wp:extent cx="5048250" cy="4656499"/>
@@ -4062,8 +6145,39 @@
           <w:sz w:val="24"/>
           <w:szCs w:val="24"/>
         </w:rPr>
-        <w:lastRenderedPageBreak/>
-        <w:t>Función listar_alumnos en alumnos.c:</w:t>
+        <w:t xml:space="preserve">Función </w:t>
+      </w:r>
+      <w:proofErr w:type="spellStart"/>
+      <w:r>
+        <w:rPr>
+          <w:sz w:val="24"/>
+          <w:szCs w:val="24"/>
+        </w:rPr>
+        <w:t>listar_alumnos</w:t>
+      </w:r>
+      <w:proofErr w:type="spellEnd"/>
+      <w:r>
+        <w:rPr>
+          <w:sz w:val="24"/>
+          <w:szCs w:val="24"/>
+        </w:rPr>
+        <w:t xml:space="preserve"> en </w:t>
+      </w:r>
+      <w:proofErr w:type="spellStart"/>
+      <w:r>
+        <w:rPr>
+          <w:sz w:val="24"/>
+          <w:szCs w:val="24"/>
+        </w:rPr>
+        <w:t>alumnos.c</w:t>
+      </w:r>
+      <w:proofErr w:type="spellEnd"/>
+      <w:r>
+        <w:rPr>
+          <w:sz w:val="24"/>
+          <w:szCs w:val="24"/>
+        </w:rPr>
+        <w:t>:</w:t>
       </w:r>
     </w:p>
     <w:p>
@@ -4155,14 +6269,39 @@
           <w:sz w:val="24"/>
           <w:szCs w:val="24"/>
         </w:rPr>
-        <w:t>Función print_calificaciones_por_alumnos</w:t>
-      </w:r>
-      <w:r>
-        <w:rPr>
-          <w:sz w:val="24"/>
-          <w:szCs w:val="24"/>
-        </w:rPr>
-        <w:t xml:space="preserve"> en calificaciones.c:</w:t>
+        <w:t xml:space="preserve">Función </w:t>
+      </w:r>
+      <w:proofErr w:type="spellStart"/>
+      <w:r>
+        <w:rPr>
+          <w:sz w:val="24"/>
+          <w:szCs w:val="24"/>
+        </w:rPr>
+        <w:t>print_calificaciones_por_alumnos</w:t>
+      </w:r>
+      <w:proofErr w:type="spellEnd"/>
+      <w:r>
+        <w:rPr>
+          <w:sz w:val="24"/>
+          <w:szCs w:val="24"/>
+        </w:rPr>
+        <w:t xml:space="preserve"> en </w:t>
+      </w:r>
+      <w:proofErr w:type="spellStart"/>
+      <w:r>
+        <w:rPr>
+          <w:sz w:val="24"/>
+          <w:szCs w:val="24"/>
+        </w:rPr>
+        <w:t>calificaciones.c</w:t>
+      </w:r>
+      <w:proofErr w:type="spellEnd"/>
+      <w:r>
+        <w:rPr>
+          <w:sz w:val="24"/>
+          <w:szCs w:val="24"/>
+        </w:rPr>
+        <w:t>:</w:t>
       </w:r>
     </w:p>
     <w:p>
@@ -4184,6 +6323,7 @@
           <w:u w:val="single"/>
           <w:lang w:eastAsia="es-ES"/>
         </w:rPr>
+        <w:lastRenderedPageBreak/>
         <w:drawing>
           <wp:inline distT="0" distB="0" distL="0" distR="0" wp14:anchorId="7C809D76" wp14:editId="735257FA">
             <wp:extent cx="5400675" cy="2847975"/>
@@ -4254,15 +6394,27 @@
           <w:u w:val="single"/>
         </w:rPr>
       </w:pPr>
+      <w:bookmarkStart w:id="16" w:name="analisis"/>
+      <w:proofErr w:type="spellStart"/>
       <w:r>
         <w:rPr>
           <w:sz w:val="40"/>
           <w:szCs w:val="40"/>
           <w:u w:val="single"/>
         </w:rPr>
-        <w:t>Pruebas de software</w:t>
-      </w:r>
-    </w:p>
+        <w:t>Analisis</w:t>
+      </w:r>
+      <w:proofErr w:type="spellEnd"/>
+      <w:r>
+        <w:rPr>
+          <w:sz w:val="40"/>
+          <w:szCs w:val="40"/>
+          <w:u w:val="single"/>
+        </w:rPr>
+        <w:t xml:space="preserve"> y prueba de fallos</w:t>
+      </w:r>
+    </w:p>
+    <w:bookmarkEnd w:id="16"/>
     <w:p>
       <w:pPr>
         <w:rPr>
@@ -4290,13 +6442,21 @@
           <w:szCs w:val="24"/>
         </w:rPr>
       </w:pPr>
-      <w:r>
-        <w:rPr>
-          <w:sz w:val="24"/>
-          <w:szCs w:val="24"/>
-        </w:rPr>
-        <w:lastRenderedPageBreak/>
-        <w:t>Main.c:</w:t>
+      <w:proofErr w:type="spellStart"/>
+      <w:r>
+        <w:rPr>
+          <w:sz w:val="24"/>
+          <w:szCs w:val="24"/>
+        </w:rPr>
+        <w:t>Main.c</w:t>
+      </w:r>
+      <w:proofErr w:type="spellEnd"/>
+      <w:r>
+        <w:rPr>
+          <w:sz w:val="24"/>
+          <w:szCs w:val="24"/>
+        </w:rPr>
+        <w:t>:</w:t>
       </w:r>
     </w:p>
     <w:p>
@@ -4311,12 +6471,21 @@
           <w:szCs w:val="24"/>
         </w:rPr>
       </w:pPr>
-      <w:r>
-        <w:rPr>
-          <w:sz w:val="24"/>
-          <w:szCs w:val="24"/>
-        </w:rPr>
-        <w:t>Materias.c:</w:t>
+      <w:proofErr w:type="spellStart"/>
+      <w:r>
+        <w:rPr>
+          <w:sz w:val="24"/>
+          <w:szCs w:val="24"/>
+        </w:rPr>
+        <w:t>Materias.c</w:t>
+      </w:r>
+      <w:proofErr w:type="spellEnd"/>
+      <w:r>
+        <w:rPr>
+          <w:sz w:val="24"/>
+          <w:szCs w:val="24"/>
+        </w:rPr>
+        <w:t>:</w:t>
       </w:r>
     </w:p>
     <w:p>
@@ -4331,19 +6500,60 @@
           <w:szCs w:val="24"/>
         </w:rPr>
       </w:pPr>
-      <w:r>
-        <w:rPr>
-          <w:sz w:val="24"/>
-          <w:szCs w:val="24"/>
-        </w:rPr>
-        <w:t>Horarios.c:</w:t>
-      </w:r>
-      <w:r>
-        <w:rPr>
-          <w:sz w:val="24"/>
-          <w:szCs w:val="24"/>
-        </w:rPr>
-        <w:t xml:space="preserve"> En funciones como añadir_horarios o modificar_horarios, no estás condicionadas las introducciones de valores extremos en los distintos campos, por lo tanto, se producen errores al añadir cadenas de caracteres más largas que el espacio de memoria reservado, o se producen fallos al intentar asignar valores flotantes a variables de tipo entero.</w:t>
+      <w:proofErr w:type="spellStart"/>
+      <w:r>
+        <w:rPr>
+          <w:sz w:val="24"/>
+          <w:szCs w:val="24"/>
+        </w:rPr>
+        <w:t>Horarios.c</w:t>
+      </w:r>
+      <w:proofErr w:type="spellEnd"/>
+      <w:r>
+        <w:rPr>
+          <w:sz w:val="24"/>
+          <w:szCs w:val="24"/>
+        </w:rPr>
+        <w:t>:</w:t>
+      </w:r>
+      <w:r>
+        <w:rPr>
+          <w:sz w:val="24"/>
+          <w:szCs w:val="24"/>
+        </w:rPr>
+        <w:t xml:space="preserve"> En funciones como </w:t>
+      </w:r>
+      <w:proofErr w:type="spellStart"/>
+      <w:r>
+        <w:rPr>
+          <w:sz w:val="24"/>
+          <w:szCs w:val="24"/>
+        </w:rPr>
+        <w:t>añadir_horarios</w:t>
+      </w:r>
+      <w:proofErr w:type="spellEnd"/>
+      <w:r>
+        <w:rPr>
+          <w:sz w:val="24"/>
+          <w:szCs w:val="24"/>
+        </w:rPr>
+        <w:t xml:space="preserve"> o </w:t>
+      </w:r>
+      <w:proofErr w:type="spellStart"/>
+      <w:r>
+        <w:rPr>
+          <w:sz w:val="24"/>
+          <w:szCs w:val="24"/>
+        </w:rPr>
+        <w:t>modificar_horarios</w:t>
+      </w:r>
+      <w:proofErr w:type="spellEnd"/>
+      <w:r>
+        <w:rPr>
+          <w:sz w:val="24"/>
+          <w:szCs w:val="24"/>
+        </w:rPr>
+        <w:t>, no estás condicionadas las introducciones de valores extremos en los distintos campos, por lo tanto, se producen errores al añadir cadenas de caracteres más largas que el espacio de memoria reservado, o se producen fallos al intentar asignar valores flotantes a variables de tipo entero.</w:t>
       </w:r>
     </w:p>
     <w:p>
@@ -4358,12 +6568,21 @@
           <w:szCs w:val="24"/>
         </w:rPr>
       </w:pPr>
-      <w:r>
-        <w:rPr>
-          <w:sz w:val="24"/>
-          <w:szCs w:val="24"/>
-        </w:rPr>
-        <w:t>Calificaciones.c:</w:t>
+      <w:proofErr w:type="spellStart"/>
+      <w:r>
+        <w:rPr>
+          <w:sz w:val="24"/>
+          <w:szCs w:val="24"/>
+        </w:rPr>
+        <w:t>Calificaciones.c</w:t>
+      </w:r>
+      <w:proofErr w:type="spellEnd"/>
+      <w:r>
+        <w:rPr>
+          <w:sz w:val="24"/>
+          <w:szCs w:val="24"/>
+        </w:rPr>
+        <w:t>:</w:t>
       </w:r>
     </w:p>
     <w:p>
@@ -4378,12 +6597,21 @@
           <w:szCs w:val="24"/>
         </w:rPr>
       </w:pPr>
-      <w:r>
-        <w:rPr>
-          <w:sz w:val="24"/>
-          <w:szCs w:val="24"/>
-        </w:rPr>
-        <w:t>Auxiliar.c:</w:t>
+      <w:proofErr w:type="spellStart"/>
+      <w:r>
+        <w:rPr>
+          <w:sz w:val="24"/>
+          <w:szCs w:val="24"/>
+        </w:rPr>
+        <w:t>Auxiliar.c</w:t>
+      </w:r>
+      <w:proofErr w:type="spellEnd"/>
+      <w:r>
+        <w:rPr>
+          <w:sz w:val="24"/>
+          <w:szCs w:val="24"/>
+        </w:rPr>
+        <w:t>:</w:t>
       </w:r>
     </w:p>
     <w:p>
@@ -4398,12 +6626,21 @@
           <w:szCs w:val="24"/>
         </w:rPr>
       </w:pPr>
-      <w:r>
-        <w:rPr>
-          <w:sz w:val="24"/>
-          <w:szCs w:val="24"/>
-        </w:rPr>
-        <w:t>Alumnos.c:</w:t>
+      <w:proofErr w:type="spellStart"/>
+      <w:r>
+        <w:rPr>
+          <w:sz w:val="24"/>
+          <w:szCs w:val="24"/>
+        </w:rPr>
+        <w:t>Alumnos.c</w:t>
+      </w:r>
+      <w:proofErr w:type="spellEnd"/>
+      <w:r>
+        <w:rPr>
+          <w:sz w:val="24"/>
+          <w:szCs w:val="24"/>
+        </w:rPr>
+        <w:t>:</w:t>
       </w:r>
     </w:p>
     <w:p>
@@ -4418,12 +6655,21 @@
           <w:szCs w:val="24"/>
         </w:rPr>
       </w:pPr>
-      <w:r>
-        <w:rPr>
-          <w:sz w:val="24"/>
-          <w:szCs w:val="24"/>
-        </w:rPr>
-        <w:t>Usuarios.c:</w:t>
+      <w:proofErr w:type="spellStart"/>
+      <w:r>
+        <w:rPr>
+          <w:sz w:val="24"/>
+          <w:szCs w:val="24"/>
+        </w:rPr>
+        <w:t>Usuarios.c</w:t>
+      </w:r>
+      <w:proofErr w:type="spellEnd"/>
+      <w:r>
+        <w:rPr>
+          <w:sz w:val="24"/>
+          <w:szCs w:val="24"/>
+        </w:rPr>
+        <w:t>:</w:t>
       </w:r>
     </w:p>
     <w:p>
@@ -4438,12 +6684,21 @@
           <w:szCs w:val="24"/>
         </w:rPr>
       </w:pPr>
-      <w:r>
-        <w:rPr>
-          <w:sz w:val="24"/>
-          <w:szCs w:val="24"/>
-        </w:rPr>
-        <w:t>Matrículas.c:</w:t>
+      <w:proofErr w:type="spellStart"/>
+      <w:r>
+        <w:rPr>
+          <w:sz w:val="24"/>
+          <w:szCs w:val="24"/>
+        </w:rPr>
+        <w:t>Matrículas.c</w:t>
+      </w:r>
+      <w:proofErr w:type="spellEnd"/>
+      <w:r>
+        <w:rPr>
+          <w:sz w:val="24"/>
+          <w:szCs w:val="24"/>
+        </w:rPr>
+        <w:t>:</w:t>
       </w:r>
     </w:p>
     <w:p>
@@ -4458,12 +6713,21 @@
           <w:szCs w:val="24"/>
         </w:rPr>
       </w:pPr>
-      <w:r>
-        <w:rPr>
-          <w:sz w:val="24"/>
-          <w:szCs w:val="24"/>
-        </w:rPr>
-        <w:t>Faltas.c:</w:t>
+      <w:proofErr w:type="spellStart"/>
+      <w:r>
+        <w:rPr>
+          <w:sz w:val="24"/>
+          <w:szCs w:val="24"/>
+        </w:rPr>
+        <w:t>Faltas.c</w:t>
+      </w:r>
+      <w:proofErr w:type="spellEnd"/>
+      <w:r>
+        <w:rPr>
+          <w:sz w:val="24"/>
+          <w:szCs w:val="24"/>
+        </w:rPr>
+        <w:t>:</w:t>
       </w:r>
     </w:p>
     <w:p>
@@ -4493,7 +6757,7 @@
           <w:u w:val="single"/>
         </w:rPr>
       </w:pPr>
-      <w:bookmarkStart w:id="6" w:name="soporte"/>
+      <w:bookmarkStart w:id="17" w:name="soporte"/>
       <w:r>
         <w:rPr>
           <w:sz w:val="28"/>
@@ -4509,7 +6773,7 @@
         </w:rPr>
         <w:t>Soporte técnico:</w:t>
       </w:r>
-      <w:bookmarkEnd w:id="6"/>
+      <w:bookmarkEnd w:id="17"/>
     </w:p>
     <w:p>
       <w:pPr>
@@ -4531,13 +6795,8 @@
         </w:rPr>
       </w:pPr>
       <w:r>
-        <w:t>Para cualquier duda/problema/consul</w:t>
-      </w:r>
-      <w:r>
-        <w:t>ta referente al software diríja</w:t>
-      </w:r>
-      <w:r>
-        <w:t xml:space="preserve">se a la dirección de correo electrónico:  </w:t>
+        <w:lastRenderedPageBreak/>
+        <w:t xml:space="preserve">Para cualquier duda/problema/consulta referente al software diríjase a la dirección de correo electrónico:  </w:t>
       </w:r>
       <w:hyperlink r:id="rId20" w:history="1">
         <w:r>
@@ -4551,16 +6810,8 @@
         </w:r>
       </w:hyperlink>
       <w:r>
-        <w:t xml:space="preserve">, </w:t>
-      </w:r>
-      <w:r>
-        <w:t>y será atend</w:t>
-      </w:r>
-      <w:r>
-        <w:t>ido.</w:t>
-      </w:r>
-      <w:bookmarkStart w:id="7" w:name="_GoBack"/>
-      <w:bookmarkEnd w:id="7"/>
+        <w:t>, y será atendido.</w:t>
+      </w:r>
     </w:p>
     <w:p>
       <w:pPr>
@@ -7350,11 +9601,34 @@
     <w:name w:val="Hyperlink"/>
     <w:basedOn w:val="Fuentedeprrafopredeter"/>
     <w:uiPriority w:val="99"/>
-    <w:semiHidden/>
     <w:unhideWhenUsed/>
     <w:rsid w:val="00FA0029"/>
     <w:rPr>
       <w:color w:val="0563C1" w:themeColor="hyperlink"/>
+      <w:u w:val="single"/>
+    </w:rPr>
+  </w:style>
+  <w:style w:type="character" w:styleId="Mencionar">
+    <w:name w:val="Mention"/>
+    <w:basedOn w:val="Fuentedeprrafopredeter"/>
+    <w:uiPriority w:val="99"/>
+    <w:semiHidden/>
+    <w:unhideWhenUsed/>
+    <w:rsid w:val="000C4E5B"/>
+    <w:rPr>
+      <w:color w:val="2B579A"/>
+      <w:shd w:val="clear" w:color="auto" w:fill="E6E6E6"/>
+    </w:rPr>
+  </w:style>
+  <w:style w:type="character" w:styleId="Hipervnculovisitado">
+    <w:name w:val="FollowedHyperlink"/>
+    <w:basedOn w:val="Fuentedeprrafopredeter"/>
+    <w:uiPriority w:val="99"/>
+    <w:semiHidden/>
+    <w:unhideWhenUsed/>
+    <w:rsid w:val="000C4E5B"/>
+    <w:rPr>
+      <w:color w:val="954F72" w:themeColor="followedHyperlink"/>
       <w:u w:val="single"/>
     </w:rPr>
   </w:style>

</xml_diff>